<commit_message>
added final paper template
</commit_message>
<xml_diff>
--- a/Final Paper.docx
+++ b/Final Paper.docx
@@ -214,11 +214,9 @@
                 <w:pPr>
                   <w:pStyle w:val="Heading1"/>
                 </w:pPr>
-                <w:bookmarkStart w:id="0" w:name="_Toc9197510"/>
                 <w:r>
                   <w:t>Abstract</w:t>
                 </w:r>
-                <w:bookmarkEnd w:id="0"/>
               </w:p>
             </w:tc>
           </w:tr>
@@ -352,13 +350,7 @@
     </w:sdt>
     <w:sdt>
       <w:sdtPr>
-        <w:rPr>
-          <w:rFonts w:asciiTheme="minorHAnsi" w:eastAsiaTheme="minorHAnsi" w:hAnsiTheme="minorHAnsi" w:cstheme="minorBidi"/>
-          <w:color w:val="auto"/>
-          <w:sz w:val="22"/>
-          <w:szCs w:val="22"/>
-        </w:rPr>
-        <w:id w:val="-1246183377"/>
+        <w:id w:val="-1859108304"/>
         <w:docPartObj>
           <w:docPartGallery w:val="Table of Contents"/>
           <w:docPartUnique/>
@@ -366,348 +358,1411 @@
       </w:sdtPr>
       <w:sdtEndPr>
         <w:rPr>
-          <w:b/>
-          <w:bCs/>
-          <w:noProof/>
+          <w:rFonts w:asciiTheme="minorHAnsi" w:eastAsiaTheme="minorHAnsi" w:hAnsiTheme="minorHAnsi" w:cstheme="minorBidi"/>
+          <w:color w:val="auto"/>
+          <w:sz w:val="20"/>
+          <w:szCs w:val="22"/>
         </w:rPr>
       </w:sdtEndPr>
       <w:sdtContent>
         <w:p>
           <w:pPr>
             <w:pStyle w:val="TOCHeading"/>
+            <w:rPr>
+              <w:sz w:val="28"/>
+            </w:rPr>
           </w:pPr>
           <w:r>
+            <w:rPr>
+              <w:sz w:val="28"/>
+            </w:rPr>
             <w:t>Table of Contents</w:t>
           </w:r>
         </w:p>
         <w:p>
           <w:pPr>
             <w:pStyle w:val="TOC1"/>
-            <w:tabs>
-              <w:tab w:val="right" w:leader="dot" w:pos="9350"/>
-            </w:tabs>
-            <w:rPr>
-              <w:rFonts w:eastAsiaTheme="minorEastAsia"/>
-              <w:noProof/>
+            <w:rPr>
+              <w:sz w:val="20"/>
             </w:rPr>
           </w:pPr>
           <w:r>
-            <w:fldChar w:fldCharType="begin"/>
-          </w:r>
-          <w:r>
-            <w:instrText xml:space="preserve"> TOC \o "1-3" \h \z \u </w:instrText>
-          </w:r>
-          <w:r>
-            <w:fldChar w:fldCharType="separate"/>
-          </w:r>
-          <w:hyperlink w:anchor="_Toc9197510" w:history="1">
-            <w:r>
-              <w:rPr>
-                <w:rStyle w:val="Hyperlink"/>
-                <w:noProof/>
-              </w:rPr>
-              <w:t>Abstract</w:t>
-            </w:r>
-            <w:r>
-              <w:rPr>
-                <w:noProof/>
-                <w:webHidden/>
-              </w:rPr>
-              <w:tab/>
-            </w:r>
-            <w:r>
-              <w:rPr>
-                <w:noProof/>
-                <w:webHidden/>
-              </w:rPr>
-              <w:fldChar w:fldCharType="begin"/>
-            </w:r>
-            <w:r>
-              <w:rPr>
-                <w:noProof/>
-                <w:webHidden/>
-              </w:rPr>
-              <w:instrText xml:space="preserve"> PAGEREF _Toc9197510 \h </w:instrText>
-            </w:r>
-            <w:r>
-              <w:rPr>
-                <w:noProof/>
-                <w:webHidden/>
-              </w:rPr>
-            </w:r>
-            <w:r>
-              <w:rPr>
-                <w:noProof/>
-                <w:webHidden/>
-              </w:rPr>
-              <w:fldChar w:fldCharType="separate"/>
-            </w:r>
-            <w:r>
-              <w:rPr>
-                <w:noProof/>
-                <w:webHidden/>
-              </w:rPr>
-              <w:t>0</w:t>
-            </w:r>
-            <w:r>
-              <w:rPr>
-                <w:noProof/>
-                <w:webHidden/>
-              </w:rPr>
-              <w:fldChar w:fldCharType="end"/>
-            </w:r>
-          </w:hyperlink>
+            <w:rPr>
+              <w:b/>
+              <w:sz w:val="20"/>
+            </w:rPr>
+            <w:t xml:space="preserve">1. </w:t>
+          </w:r>
+          <w:r>
+            <w:rPr>
+              <w:b/>
+              <w:sz w:val="20"/>
+            </w:rPr>
+            <w:t>Introduction &amp; Literature Review</w:t>
+          </w:r>
+          <w:r>
+            <w:rPr>
+              <w:sz w:val="20"/>
+            </w:rPr>
+            <w:t xml:space="preserve"> </w:t>
+          </w:r>
+          <w:r>
+            <w:rPr>
+              <w:sz w:val="20"/>
+            </w:rPr>
+            <w:ptab w:relativeTo="margin" w:alignment="right" w:leader="dot"/>
+          </w:r>
+          <w:r>
+            <w:rPr>
+              <w:b/>
+              <w:bCs/>
+              <w:sz w:val="20"/>
+            </w:rPr>
+            <w:t>2</w:t>
+          </w:r>
+        </w:p>
+        <w:p>
+          <w:pPr>
+            <w:pStyle w:val="TOC2"/>
+            <w:ind w:left="216"/>
+            <w:rPr>
+              <w:sz w:val="20"/>
+            </w:rPr>
+          </w:pPr>
+          <w:r>
+            <w:rPr>
+              <w:sz w:val="20"/>
+            </w:rPr>
+            <w:t xml:space="preserve">1.1 Motivation </w:t>
+          </w:r>
+          <w:r>
+            <w:rPr>
+              <w:sz w:val="20"/>
+            </w:rPr>
+            <w:ptab w:relativeTo="margin" w:alignment="right" w:leader="dot"/>
+          </w:r>
+          <w:r>
+            <w:rPr>
+              <w:sz w:val="20"/>
+            </w:rPr>
+            <w:t>2</w:t>
+          </w:r>
+        </w:p>
+        <w:p>
+          <w:pPr>
+            <w:pStyle w:val="TOC3"/>
+            <w:ind w:left="0"/>
+            <w:rPr>
+              <w:sz w:val="20"/>
+            </w:rPr>
+          </w:pPr>
+          <w:r>
+            <w:rPr>
+              <w:sz w:val="20"/>
+            </w:rPr>
+            <w:t xml:space="preserve">     1.2 Related Work</w:t>
+          </w:r>
+          <w:r>
+            <w:rPr>
+              <w:sz w:val="20"/>
+            </w:rPr>
+            <w:ptab w:relativeTo="margin" w:alignment="right" w:leader="dot"/>
+          </w:r>
+          <w:r>
+            <w:rPr>
+              <w:sz w:val="20"/>
+            </w:rPr>
+            <w:t>3</w:t>
+          </w:r>
+        </w:p>
+        <w:p>
+          <w:pPr>
+            <w:pStyle w:val="TOC3"/>
+            <w:ind w:left="0"/>
+            <w:rPr>
+              <w:sz w:val="20"/>
+            </w:rPr>
+          </w:pPr>
+          <w:r>
+            <w:rPr>
+              <w:sz w:val="20"/>
+            </w:rPr>
+            <w:t xml:space="preserve">     </w:t>
+          </w:r>
+          <w:r>
+            <w:rPr>
+              <w:sz w:val="20"/>
+            </w:rPr>
+            <w:t xml:space="preserve">     </w:t>
+          </w:r>
+          <w:r>
+            <w:rPr>
+              <w:sz w:val="20"/>
+            </w:rPr>
+            <w:t>1.2</w:t>
+          </w:r>
+          <w:r>
+            <w:rPr>
+              <w:sz w:val="20"/>
+            </w:rPr>
+            <w:t>.1</w:t>
+          </w:r>
+          <w:r>
+            <w:rPr>
+              <w:sz w:val="20"/>
+            </w:rPr>
+            <w:t xml:space="preserve"> </w:t>
+          </w:r>
+          <w:r>
+            <w:rPr>
+              <w:sz w:val="20"/>
+            </w:rPr>
+            <w:t>Battery Modeling</w:t>
+          </w:r>
+          <w:r>
+            <w:rPr>
+              <w:sz w:val="20"/>
+            </w:rPr>
+            <w:ptab w:relativeTo="margin" w:alignment="right" w:leader="dot"/>
+          </w:r>
+          <w:r>
+            <w:rPr>
+              <w:sz w:val="20"/>
+            </w:rPr>
+            <w:t>3</w:t>
+          </w:r>
+        </w:p>
+        <w:p>
+          <w:pPr>
+            <w:pStyle w:val="TOC3"/>
+            <w:ind w:left="0"/>
+            <w:rPr>
+              <w:sz w:val="20"/>
+            </w:rPr>
+          </w:pPr>
+          <w:r>
+            <w:rPr>
+              <w:sz w:val="20"/>
+            </w:rPr>
+            <w:t xml:space="preserve">          1.2.</w:t>
+          </w:r>
+          <w:r>
+            <w:rPr>
+              <w:sz w:val="20"/>
+            </w:rPr>
+            <w:t>2</w:t>
+          </w:r>
+          <w:r>
+            <w:rPr>
+              <w:sz w:val="20"/>
+            </w:rPr>
+            <w:t xml:space="preserve"> </w:t>
+          </w:r>
+          <w:r>
+            <w:rPr>
+              <w:sz w:val="20"/>
+            </w:rPr>
+            <w:t>Estimation of Algorithms</w:t>
+          </w:r>
+          <w:r>
+            <w:rPr>
+              <w:sz w:val="20"/>
+            </w:rPr>
+            <w:ptab w:relativeTo="margin" w:alignment="right" w:leader="dot"/>
+          </w:r>
+          <w:r>
+            <w:rPr>
+              <w:sz w:val="20"/>
+            </w:rPr>
+            <w:t>3</w:t>
+          </w:r>
+        </w:p>
+        <w:p>
+          <w:pPr>
+            <w:pStyle w:val="TOC3"/>
+            <w:ind w:left="0"/>
+            <w:rPr>
+              <w:sz w:val="20"/>
+            </w:rPr>
+          </w:pPr>
+          <w:r>
+            <w:rPr>
+              <w:sz w:val="20"/>
+            </w:rPr>
+            <w:t xml:space="preserve">     1.</w:t>
+          </w:r>
+          <w:r>
+            <w:rPr>
+              <w:sz w:val="20"/>
+            </w:rPr>
+            <w:t>3</w:t>
+          </w:r>
+          <w:r>
+            <w:rPr>
+              <w:sz w:val="20"/>
+            </w:rPr>
+            <w:t xml:space="preserve"> </w:t>
+          </w:r>
+          <w:r>
+            <w:rPr>
+              <w:sz w:val="20"/>
+            </w:rPr>
+            <w:t>Objectives</w:t>
+          </w:r>
+          <w:r>
+            <w:rPr>
+              <w:sz w:val="20"/>
+            </w:rPr>
+            <w:ptab w:relativeTo="margin" w:alignment="right" w:leader="dot"/>
+          </w:r>
+          <w:r>
+            <w:rPr>
+              <w:sz w:val="20"/>
+            </w:rPr>
+            <w:t>3</w:t>
+          </w:r>
         </w:p>
         <w:p>
           <w:pPr>
             <w:pStyle w:val="TOC1"/>
-            <w:tabs>
-              <w:tab w:val="right" w:leader="dot" w:pos="9350"/>
-            </w:tabs>
-            <w:rPr>
-              <w:rFonts w:eastAsiaTheme="minorEastAsia"/>
-              <w:noProof/>
+            <w:rPr>
+              <w:sz w:val="20"/>
             </w:rPr>
           </w:pPr>
-          <w:hyperlink w:anchor="_Toc9197511" w:history="1">
-            <w:r>
-              <w:rPr>
-                <w:rStyle w:val="Hyperlink"/>
-                <w:noProof/>
-              </w:rPr>
-              <w:t>Introduction &amp; Literature Review</w:t>
-            </w:r>
-            <w:r>
-              <w:rPr>
-                <w:noProof/>
-                <w:webHidden/>
-              </w:rPr>
-              <w:tab/>
-            </w:r>
-            <w:r>
-              <w:rPr>
-                <w:noProof/>
-                <w:webHidden/>
-              </w:rPr>
-              <w:fldChar w:fldCharType="begin"/>
-            </w:r>
-            <w:r>
-              <w:rPr>
-                <w:noProof/>
-                <w:webHidden/>
-              </w:rPr>
-              <w:instrText xml:space="preserve"> PAGEREF _Toc9197511 \h </w:instrText>
-            </w:r>
-            <w:r>
-              <w:rPr>
-                <w:noProof/>
-                <w:webHidden/>
-              </w:rPr>
-            </w:r>
-            <w:r>
-              <w:rPr>
-                <w:noProof/>
-                <w:webHidden/>
-              </w:rPr>
-              <w:fldChar w:fldCharType="separate"/>
-            </w:r>
-            <w:r>
-              <w:rPr>
-                <w:noProof/>
-                <w:webHidden/>
-              </w:rPr>
-              <w:t>2</w:t>
-            </w:r>
-            <w:r>
-              <w:rPr>
-                <w:noProof/>
-                <w:webHidden/>
-              </w:rPr>
-              <w:fldChar w:fldCharType="end"/>
-            </w:r>
-          </w:hyperlink>
+          <w:r>
+            <w:rPr>
+              <w:b/>
+              <w:bCs/>
+              <w:sz w:val="20"/>
+            </w:rPr>
+            <w:t xml:space="preserve">2. System Modeling &amp; Analysis </w:t>
+          </w:r>
+          <w:r>
+            <w:rPr>
+              <w:sz w:val="20"/>
+            </w:rPr>
+            <w:ptab w:relativeTo="margin" w:alignment="right" w:leader="dot"/>
+          </w:r>
+          <w:r>
+            <w:rPr>
+              <w:b/>
+              <w:bCs/>
+              <w:sz w:val="20"/>
+            </w:rPr>
+            <w:t>4</w:t>
+          </w:r>
+        </w:p>
+        <w:p>
+          <w:pPr>
+            <w:pStyle w:val="TOC2"/>
+            <w:ind w:left="216"/>
+            <w:rPr>
+              <w:sz w:val="20"/>
+            </w:rPr>
+          </w:pPr>
+          <w:r>
+            <w:rPr>
+              <w:sz w:val="20"/>
+            </w:rPr>
+            <w:t xml:space="preserve"> 2.1 Overview of Li-Ion Battery</w:t>
+          </w:r>
+          <w:r>
+            <w:rPr>
+              <w:sz w:val="20"/>
+            </w:rPr>
+            <w:ptab w:relativeTo="margin" w:alignment="right" w:leader="dot"/>
+          </w:r>
+          <w:r>
+            <w:rPr>
+              <w:sz w:val="20"/>
+            </w:rPr>
+            <w:t>5</w:t>
+          </w:r>
+        </w:p>
+        <w:p>
+          <w:pPr>
+            <w:pStyle w:val="TOC2"/>
+            <w:ind w:left="216"/>
+            <w:rPr>
+              <w:sz w:val="20"/>
+            </w:rPr>
+          </w:pPr>
+          <w:r>
+            <w:rPr>
+              <w:sz w:val="20"/>
+            </w:rPr>
+            <w:t xml:space="preserve">      </w:t>
+          </w:r>
+          <w:r>
+            <w:rPr>
+              <w:sz w:val="20"/>
+            </w:rPr>
+            <w:t>2.1</w:t>
+          </w:r>
+          <w:r>
+            <w:rPr>
+              <w:sz w:val="20"/>
+            </w:rPr>
+            <w:t>.1</w:t>
+          </w:r>
+          <w:r>
+            <w:rPr>
+              <w:sz w:val="20"/>
+            </w:rPr>
+            <w:t xml:space="preserve"> </w:t>
+          </w:r>
+          <w:r>
+            <w:rPr>
+              <w:sz w:val="20"/>
+            </w:rPr>
+            <w:t>State of Charge</w:t>
+          </w:r>
+          <w:r>
+            <w:rPr>
+              <w:sz w:val="20"/>
+            </w:rPr>
+            <w:ptab w:relativeTo="margin" w:alignment="right" w:leader="dot"/>
+          </w:r>
+          <w:r>
+            <w:rPr>
+              <w:sz w:val="20"/>
+            </w:rPr>
+            <w:t>5</w:t>
+          </w:r>
+        </w:p>
+        <w:p>
+          <w:pPr>
+            <w:pStyle w:val="TOC2"/>
+            <w:ind w:left="216"/>
+            <w:rPr>
+              <w:sz w:val="20"/>
+            </w:rPr>
+          </w:pPr>
+          <w:r>
+            <w:rPr>
+              <w:sz w:val="20"/>
+            </w:rPr>
+            <w:t xml:space="preserve">      2.1</w:t>
+          </w:r>
+          <w:r>
+            <w:rPr>
+              <w:sz w:val="20"/>
+            </w:rPr>
+            <w:t>.2</w:t>
+          </w:r>
+          <w:r>
+            <w:rPr>
+              <w:sz w:val="20"/>
+            </w:rPr>
+            <w:t xml:space="preserve"> </w:t>
+          </w:r>
+          <w:r>
+            <w:rPr>
+              <w:sz w:val="20"/>
+            </w:rPr>
+            <w:t>Open Circuit Voltage</w:t>
+          </w:r>
+          <w:r>
+            <w:rPr>
+              <w:sz w:val="20"/>
+            </w:rPr>
+            <w:ptab w:relativeTo="margin" w:alignment="right" w:leader="dot"/>
+          </w:r>
+          <w:r>
+            <w:rPr>
+              <w:sz w:val="20"/>
+            </w:rPr>
+            <w:t>5</w:t>
+          </w:r>
+        </w:p>
+        <w:p>
+          <w:pPr>
+            <w:pStyle w:val="TOC2"/>
+            <w:ind w:left="216"/>
+            <w:rPr>
+              <w:sz w:val="20"/>
+            </w:rPr>
+          </w:pPr>
+          <w:r>
+            <w:rPr>
+              <w:sz w:val="20"/>
+            </w:rPr>
+            <w:t>2.</w:t>
+          </w:r>
+          <w:r>
+            <w:rPr>
+              <w:sz w:val="20"/>
+            </w:rPr>
+            <w:t>2</w:t>
+          </w:r>
+          <w:r>
+            <w:rPr>
+              <w:sz w:val="20"/>
+            </w:rPr>
+            <w:t xml:space="preserve"> </w:t>
+          </w:r>
+          <w:r>
+            <w:rPr>
+              <w:sz w:val="20"/>
+            </w:rPr>
+            <w:t xml:space="preserve">Electrical Equivalent </w:t>
+          </w:r>
+          <w:r>
+            <w:rPr>
+              <w:sz w:val="20"/>
+            </w:rPr>
+            <w:t>Circuit</w:t>
+          </w:r>
+          <w:r>
+            <w:rPr>
+              <w:sz w:val="20"/>
+            </w:rPr>
+            <w:t xml:space="preserve"> Model</w:t>
+          </w:r>
+          <w:r>
+            <w:rPr>
+              <w:sz w:val="20"/>
+            </w:rPr>
+            <w:ptab w:relativeTo="margin" w:alignment="right" w:leader="dot"/>
+          </w:r>
+          <w:r>
+            <w:rPr>
+              <w:sz w:val="20"/>
+            </w:rPr>
+            <w:t>5</w:t>
+          </w:r>
+        </w:p>
+        <w:p>
+          <w:pPr>
+            <w:pStyle w:val="TOC2"/>
+            <w:ind w:left="216"/>
+            <w:rPr>
+              <w:sz w:val="20"/>
+            </w:rPr>
+          </w:pPr>
+          <w:r>
+            <w:rPr>
+              <w:sz w:val="20"/>
+            </w:rPr>
+            <w:t xml:space="preserve">     </w:t>
+          </w:r>
+          <w:r>
+            <w:rPr>
+              <w:sz w:val="20"/>
+            </w:rPr>
+            <w:t xml:space="preserve">2.1.1 </w:t>
+          </w:r>
+          <w:r>
+            <w:rPr>
+              <w:sz w:val="20"/>
+            </w:rPr>
+            <w:t>Continuous Time Model</w:t>
+          </w:r>
+          <w:r>
+            <w:rPr>
+              <w:sz w:val="20"/>
+            </w:rPr>
+            <w:ptab w:relativeTo="margin" w:alignment="right" w:leader="dot"/>
+          </w:r>
+          <w:r>
+            <w:rPr>
+              <w:sz w:val="20"/>
+            </w:rPr>
+            <w:t>5</w:t>
+          </w:r>
+        </w:p>
+        <w:p>
+          <w:pPr>
+            <w:rPr>
+              <w:sz w:val="20"/>
+            </w:rPr>
+          </w:pPr>
+          <w:r>
+            <w:rPr>
+              <w:sz w:val="20"/>
+            </w:rPr>
+            <w:t xml:space="preserve">      </w:t>
+          </w:r>
+          <w:r>
+            <w:rPr>
+              <w:sz w:val="20"/>
+            </w:rPr>
+            <w:t xml:space="preserve">    </w:t>
+          </w:r>
+          <w:r>
+            <w:rPr>
+              <w:sz w:val="20"/>
+            </w:rPr>
+            <w:t xml:space="preserve">2.1.2 </w:t>
+          </w:r>
+          <w:r>
+            <w:rPr>
+              <w:sz w:val="20"/>
+            </w:rPr>
+            <w:t>Discrete Time Model</w:t>
+          </w:r>
+          <w:r>
+            <w:rPr>
+              <w:sz w:val="20"/>
+            </w:rPr>
+            <w:ptab w:relativeTo="margin" w:alignment="right" w:leader="dot"/>
+          </w:r>
+          <w:r>
+            <w:rPr>
+              <w:sz w:val="20"/>
+            </w:rPr>
+            <w:t>5</w:t>
+          </w:r>
+        </w:p>
+        <w:p>
+          <w:pPr>
+            <w:pStyle w:val="TOC2"/>
+            <w:ind w:left="216"/>
+            <w:rPr>
+              <w:sz w:val="20"/>
+            </w:rPr>
+          </w:pPr>
+          <w:r>
+            <w:rPr>
+              <w:sz w:val="20"/>
+            </w:rPr>
+            <w:t>2.</w:t>
+          </w:r>
+          <w:r>
+            <w:rPr>
+              <w:sz w:val="20"/>
+            </w:rPr>
+            <w:t>3</w:t>
+          </w:r>
+          <w:r>
+            <w:rPr>
+              <w:sz w:val="20"/>
+            </w:rPr>
+            <w:t xml:space="preserve"> </w:t>
+          </w:r>
+          <w:r>
+            <w:rPr>
+              <w:sz w:val="20"/>
+            </w:rPr>
+            <w:t>Sensor Bias</w:t>
+          </w:r>
+          <w:r>
+            <w:rPr>
+              <w:sz w:val="20"/>
+            </w:rPr>
+            <w:t xml:space="preserve"> Model</w:t>
+          </w:r>
+          <w:r>
+            <w:rPr>
+              <w:sz w:val="20"/>
+            </w:rPr>
+            <w:t>ing</w:t>
+          </w:r>
+          <w:r>
+            <w:rPr>
+              <w:sz w:val="20"/>
+            </w:rPr>
+            <w:ptab w:relativeTo="margin" w:alignment="right" w:leader="dot"/>
+          </w:r>
+          <w:r>
+            <w:rPr>
+              <w:sz w:val="20"/>
+            </w:rPr>
+            <w:t>5</w:t>
+          </w:r>
+        </w:p>
+        <w:p>
+          <w:pPr>
+            <w:pStyle w:val="TOC2"/>
+            <w:ind w:left="216"/>
+            <w:rPr>
+              <w:sz w:val="20"/>
+            </w:rPr>
+          </w:pPr>
+          <w:r>
+            <w:rPr>
+              <w:sz w:val="20"/>
+            </w:rPr>
+            <w:t xml:space="preserve">     2.</w:t>
+          </w:r>
+          <w:r>
+            <w:rPr>
+              <w:sz w:val="20"/>
+            </w:rPr>
+            <w:t>3</w:t>
+          </w:r>
+          <w:r>
+            <w:rPr>
+              <w:sz w:val="20"/>
+            </w:rPr>
+            <w:t xml:space="preserve">.1 </w:t>
+          </w:r>
+          <w:r>
+            <w:rPr>
+              <w:sz w:val="20"/>
+            </w:rPr>
+            <w:t>Current Sensor Bias</w:t>
+          </w:r>
+          <w:r>
+            <w:rPr>
+              <w:sz w:val="20"/>
+            </w:rPr>
+            <w:ptab w:relativeTo="margin" w:alignment="right" w:leader="dot"/>
+          </w:r>
+          <w:r>
+            <w:rPr>
+              <w:sz w:val="20"/>
+            </w:rPr>
+            <w:t>5</w:t>
+          </w:r>
+        </w:p>
+        <w:p>
+          <w:pPr>
+            <w:rPr>
+              <w:sz w:val="20"/>
+            </w:rPr>
+          </w:pPr>
+          <w:r>
+            <w:rPr>
+              <w:sz w:val="20"/>
+            </w:rPr>
+            <w:t xml:space="preserve">          2.</w:t>
+          </w:r>
+          <w:r>
+            <w:rPr>
+              <w:sz w:val="20"/>
+            </w:rPr>
+            <w:t>3</w:t>
+          </w:r>
+          <w:r>
+            <w:rPr>
+              <w:sz w:val="20"/>
+            </w:rPr>
+            <w:t xml:space="preserve">.2 </w:t>
+          </w:r>
+          <w:r>
+            <w:rPr>
+              <w:sz w:val="20"/>
+            </w:rPr>
+            <w:t>Voltage Sensor</w:t>
+          </w:r>
+          <w:r>
+            <w:rPr>
+              <w:sz w:val="20"/>
+            </w:rPr>
+            <w:t xml:space="preserve"> </w:t>
+          </w:r>
+          <w:r>
+            <w:rPr>
+              <w:sz w:val="20"/>
+            </w:rPr>
+            <w:t>Bias</w:t>
+          </w:r>
+          <w:r>
+            <w:rPr>
+              <w:sz w:val="20"/>
+            </w:rPr>
+            <w:ptab w:relativeTo="margin" w:alignment="right" w:leader="dot"/>
+          </w:r>
+          <w:r>
+            <w:rPr>
+              <w:sz w:val="20"/>
+            </w:rPr>
+            <w:t>5</w:t>
+          </w:r>
+        </w:p>
+        <w:p>
+          <w:pPr>
+            <w:rPr>
+              <w:sz w:val="20"/>
+            </w:rPr>
+          </w:pPr>
+          <w:r>
+            <w:rPr>
+              <w:sz w:val="20"/>
+            </w:rPr>
+            <w:t xml:space="preserve">          2.3.</w:t>
+          </w:r>
+          <w:r>
+            <w:rPr>
+              <w:sz w:val="20"/>
+            </w:rPr>
+            <w:t>3</w:t>
+          </w:r>
+          <w:r>
+            <w:rPr>
+              <w:sz w:val="20"/>
+            </w:rPr>
+            <w:t xml:space="preserve"> </w:t>
+          </w:r>
+          <w:r>
+            <w:rPr>
+              <w:sz w:val="20"/>
+            </w:rPr>
+            <w:t>Observability Analysis</w:t>
+          </w:r>
+          <w:r>
+            <w:rPr>
+              <w:sz w:val="20"/>
+            </w:rPr>
+            <w:ptab w:relativeTo="margin" w:alignment="right" w:leader="dot"/>
+          </w:r>
+          <w:r>
+            <w:rPr>
+              <w:sz w:val="20"/>
+            </w:rPr>
+            <w:t>5</w:t>
+          </w:r>
         </w:p>
         <w:p>
           <w:pPr>
             <w:pStyle w:val="TOC1"/>
-            <w:tabs>
-              <w:tab w:val="right" w:leader="dot" w:pos="9350"/>
-            </w:tabs>
-            <w:rPr>
-              <w:rFonts w:eastAsiaTheme="minorEastAsia"/>
-              <w:noProof/>
+            <w:rPr>
+              <w:sz w:val="20"/>
             </w:rPr>
           </w:pPr>
-          <w:hyperlink w:anchor="_Toc9197512" w:history="1">
-            <w:r>
-              <w:rPr>
-                <w:rStyle w:val="Hyperlink"/>
-                <w:noProof/>
-              </w:rPr>
-              <w:t>Body</w:t>
-            </w:r>
-            <w:r>
-              <w:rPr>
-                <w:noProof/>
-                <w:webHidden/>
-              </w:rPr>
-              <w:tab/>
-            </w:r>
-            <w:r>
-              <w:rPr>
-                <w:noProof/>
-                <w:webHidden/>
-              </w:rPr>
-              <w:fldChar w:fldCharType="begin"/>
-            </w:r>
-            <w:r>
-              <w:rPr>
-                <w:noProof/>
-                <w:webHidden/>
-              </w:rPr>
-              <w:instrText xml:space="preserve"> PAGEREF _Toc9197512 \h </w:instrText>
-            </w:r>
-            <w:r>
-              <w:rPr>
-                <w:noProof/>
-                <w:webHidden/>
-              </w:rPr>
-            </w:r>
-            <w:r>
-              <w:rPr>
-                <w:noProof/>
-                <w:webHidden/>
-              </w:rPr>
-              <w:fldChar w:fldCharType="separate"/>
-            </w:r>
-            <w:r>
-              <w:rPr>
-                <w:noProof/>
-                <w:webHidden/>
-              </w:rPr>
-              <w:t>2</w:t>
-            </w:r>
-            <w:r>
-              <w:rPr>
-                <w:noProof/>
-                <w:webHidden/>
-              </w:rPr>
-              <w:fldChar w:fldCharType="end"/>
-            </w:r>
-          </w:hyperlink>
+          <w:r>
+            <w:rPr>
+              <w:b/>
+              <w:bCs/>
+              <w:sz w:val="20"/>
+            </w:rPr>
+            <w:t>3.</w:t>
+          </w:r>
+          <w:r>
+            <w:rPr>
+              <w:b/>
+              <w:bCs/>
+              <w:sz w:val="20"/>
+            </w:rPr>
+            <w:t xml:space="preserve"> </w:t>
+          </w:r>
+          <w:r>
+            <w:rPr>
+              <w:b/>
+              <w:bCs/>
+              <w:sz w:val="20"/>
+            </w:rPr>
+            <w:t>Algorithms &amp; Implementation</w:t>
+          </w:r>
+          <w:r>
+            <w:rPr>
+              <w:b/>
+              <w:bCs/>
+              <w:sz w:val="20"/>
+            </w:rPr>
+            <w:t xml:space="preserve"> </w:t>
+          </w:r>
+          <w:r>
+            <w:rPr>
+              <w:sz w:val="20"/>
+            </w:rPr>
+            <w:ptab w:relativeTo="margin" w:alignment="right" w:leader="dot"/>
+          </w:r>
+          <w:r>
+            <w:rPr>
+              <w:b/>
+              <w:bCs/>
+              <w:sz w:val="20"/>
+            </w:rPr>
+            <w:t>4</w:t>
+          </w:r>
         </w:p>
         <w:p>
           <w:pPr>
             <w:pStyle w:val="TOC2"/>
-            <w:tabs>
-              <w:tab w:val="right" w:leader="dot" w:pos="9350"/>
-            </w:tabs>
-            <w:rPr>
-              <w:noProof/>
+            <w:ind w:left="216"/>
+            <w:rPr>
+              <w:sz w:val="20"/>
             </w:rPr>
           </w:pPr>
-          <w:hyperlink w:anchor="_Toc9197513" w:history="1">
-            <w:r>
-              <w:rPr>
-                <w:rStyle w:val="Hyperlink"/>
-                <w:noProof/>
-              </w:rPr>
-              <w:t>Figures</w:t>
-            </w:r>
-            <w:r>
-              <w:rPr>
-                <w:noProof/>
-                <w:webHidden/>
-              </w:rPr>
-              <w:tab/>
-            </w:r>
-            <w:r>
-              <w:rPr>
-                <w:noProof/>
-                <w:webHidden/>
-              </w:rPr>
-              <w:fldChar w:fldCharType="begin"/>
-            </w:r>
-            <w:r>
-              <w:rPr>
-                <w:noProof/>
-                <w:webHidden/>
-              </w:rPr>
-              <w:instrText xml:space="preserve"> PAGEREF _Toc9197513 \h </w:instrText>
-            </w:r>
-            <w:r>
-              <w:rPr>
-                <w:noProof/>
-                <w:webHidden/>
-              </w:rPr>
-            </w:r>
-            <w:r>
-              <w:rPr>
-                <w:noProof/>
-                <w:webHidden/>
-              </w:rPr>
-              <w:fldChar w:fldCharType="separate"/>
-            </w:r>
-            <w:r>
-              <w:rPr>
-                <w:noProof/>
-                <w:webHidden/>
-              </w:rPr>
-              <w:t>2</w:t>
-            </w:r>
-            <w:r>
-              <w:rPr>
-                <w:noProof/>
-                <w:webHidden/>
-              </w:rPr>
-              <w:fldChar w:fldCharType="end"/>
-            </w:r>
-          </w:hyperlink>
+          <w:r>
+            <w:rPr>
+              <w:sz w:val="20"/>
+            </w:rPr>
+            <w:t xml:space="preserve"> </w:t>
+          </w:r>
+          <w:r>
+            <w:rPr>
+              <w:sz w:val="20"/>
+            </w:rPr>
+            <w:t>3</w:t>
+          </w:r>
+          <w:r>
+            <w:rPr>
+              <w:sz w:val="20"/>
+            </w:rPr>
+            <w:t xml:space="preserve">.1 </w:t>
+          </w:r>
+          <w:r>
+            <w:rPr>
+              <w:sz w:val="20"/>
+            </w:rPr>
+            <w:t>Linear Kalman Filter</w:t>
+          </w:r>
+          <w:r>
+            <w:rPr>
+              <w:sz w:val="20"/>
+            </w:rPr>
+            <w:ptab w:relativeTo="margin" w:alignment="right" w:leader="dot"/>
+          </w:r>
+          <w:r>
+            <w:rPr>
+              <w:sz w:val="20"/>
+            </w:rPr>
+            <w:t>5</w:t>
+          </w:r>
         </w:p>
         <w:p>
+          <w:pPr>
+            <w:rPr>
+              <w:sz w:val="20"/>
+            </w:rPr>
+          </w:pPr>
+          <w:r>
+            <w:rPr>
+              <w:sz w:val="20"/>
+            </w:rPr>
+            <w:t xml:space="preserve">      </w:t>
+          </w:r>
+          <w:r>
+            <w:rPr>
+              <w:sz w:val="20"/>
+            </w:rPr>
+            <w:t>3.2</w:t>
+          </w:r>
+          <w:r>
+            <w:rPr>
+              <w:sz w:val="20"/>
+            </w:rPr>
+            <w:t xml:space="preserve"> </w:t>
+          </w:r>
+          <w:r>
+            <w:rPr>
+              <w:sz w:val="20"/>
+            </w:rPr>
+            <w:t>Extended Kalman Filter</w:t>
+          </w:r>
+          <w:r>
+            <w:rPr>
+              <w:sz w:val="20"/>
+            </w:rPr>
+            <w:ptab w:relativeTo="margin" w:alignment="right" w:leader="dot"/>
+          </w:r>
+          <w:r>
+            <w:rPr>
+              <w:sz w:val="20"/>
+            </w:rPr>
+            <w:t>5</w:t>
+          </w:r>
+        </w:p>
+        <w:p>
+          <w:pPr>
+            <w:rPr>
+              <w:sz w:val="20"/>
+            </w:rPr>
+          </w:pPr>
+          <w:r>
+            <w:rPr>
+              <w:sz w:val="20"/>
+            </w:rPr>
+            <w:t xml:space="preserve">      3.</w:t>
+          </w:r>
+          <w:r>
+            <w:rPr>
+              <w:sz w:val="20"/>
+            </w:rPr>
+            <w:t>3 State &amp; Parametric Estimation</w:t>
+          </w:r>
+          <w:r>
+            <w:rPr>
+              <w:sz w:val="20"/>
+            </w:rPr>
+            <w:ptab w:relativeTo="margin" w:alignment="right" w:leader="dot"/>
+          </w:r>
+          <w:r>
+            <w:rPr>
+              <w:sz w:val="20"/>
+            </w:rPr>
+            <w:t>5</w:t>
+          </w:r>
+        </w:p>
+        <w:p>
+          <w:pPr>
+            <w:rPr>
+              <w:sz w:val="20"/>
+            </w:rPr>
+          </w:pPr>
+          <w:r>
+            <w:rPr>
+              <w:sz w:val="20"/>
+            </w:rPr>
+            <w:t xml:space="preserve">          </w:t>
+          </w:r>
+          <w:r>
+            <w:rPr>
+              <w:sz w:val="20"/>
+            </w:rPr>
+            <w:t xml:space="preserve"> 3.3.1 Dual Estimation</w:t>
+          </w:r>
+          <w:r>
+            <w:rPr>
+              <w:sz w:val="20"/>
+            </w:rPr>
+            <w:ptab w:relativeTo="margin" w:alignment="right" w:leader="dot"/>
+          </w:r>
+          <w:r>
+            <w:rPr>
+              <w:sz w:val="20"/>
+            </w:rPr>
+            <w:t>5</w:t>
+          </w:r>
+        </w:p>
+        <w:p>
+          <w:pPr>
+            <w:pStyle w:val="TOC1"/>
+            <w:rPr>
+              <w:sz w:val="20"/>
+            </w:rPr>
+          </w:pPr>
           <w:r>
             <w:rPr>
               <w:b/>
               <w:bCs/>
-              <w:noProof/>
-            </w:rPr>
-            <w:fldChar w:fldCharType="end"/>
+              <w:sz w:val="20"/>
+            </w:rPr>
+            <w:t>4</w:t>
+          </w:r>
+          <w:r>
+            <w:rPr>
+              <w:b/>
+              <w:bCs/>
+              <w:sz w:val="20"/>
+            </w:rPr>
+            <w:t xml:space="preserve">. </w:t>
+          </w:r>
+          <w:r>
+            <w:rPr>
+              <w:b/>
+              <w:bCs/>
+              <w:sz w:val="20"/>
+            </w:rPr>
+            <w:t>Results &amp; Discussion</w:t>
+          </w:r>
+          <w:r>
+            <w:rPr>
+              <w:b/>
+              <w:bCs/>
+              <w:sz w:val="20"/>
+            </w:rPr>
+            <w:t xml:space="preserve"> </w:t>
+          </w:r>
+          <w:r>
+            <w:rPr>
+              <w:sz w:val="20"/>
+            </w:rPr>
+            <w:ptab w:relativeTo="margin" w:alignment="right" w:leader="dot"/>
+          </w:r>
+          <w:r>
+            <w:rPr>
+              <w:b/>
+              <w:bCs/>
+              <w:sz w:val="20"/>
+            </w:rPr>
+            <w:t>4</w:t>
+          </w:r>
+        </w:p>
+        <w:p>
+          <w:pPr>
+            <w:pStyle w:val="TOC2"/>
+            <w:ind w:left="0"/>
+            <w:rPr>
+              <w:sz w:val="20"/>
+            </w:rPr>
+          </w:pPr>
+          <w:r>
+            <w:rPr>
+              <w:sz w:val="20"/>
+            </w:rPr>
+            <w:t xml:space="preserve">     4</w:t>
+          </w:r>
+          <w:r>
+            <w:rPr>
+              <w:sz w:val="20"/>
+            </w:rPr>
+            <w:t xml:space="preserve">.1 </w:t>
+          </w:r>
+          <w:r>
+            <w:rPr>
+              <w:sz w:val="20"/>
+            </w:rPr>
+            <w:t>The Setup</w:t>
+          </w:r>
+          <w:r>
+            <w:rPr>
+              <w:sz w:val="20"/>
+            </w:rPr>
+            <w:ptab w:relativeTo="margin" w:alignment="right" w:leader="dot"/>
+          </w:r>
+          <w:r>
+            <w:rPr>
+              <w:sz w:val="20"/>
+            </w:rPr>
+            <w:t>5</w:t>
+          </w:r>
+        </w:p>
+        <w:p>
+          <w:pPr>
+            <w:rPr>
+              <w:sz w:val="20"/>
+            </w:rPr>
+          </w:pPr>
+          <w:r>
+            <w:rPr>
+              <w:sz w:val="20"/>
+            </w:rPr>
+            <w:t xml:space="preserve">     </w:t>
+          </w:r>
+          <w:r>
+            <w:rPr>
+              <w:sz w:val="20"/>
+            </w:rPr>
+            <w:t xml:space="preserve">    </w:t>
+          </w:r>
+          <w:r>
+            <w:rPr>
+              <w:sz w:val="20"/>
+            </w:rPr>
+            <w:t xml:space="preserve"> </w:t>
+          </w:r>
+          <w:r>
+            <w:rPr>
+              <w:sz w:val="20"/>
+            </w:rPr>
+            <w:t>4</w:t>
+          </w:r>
+          <w:r>
+            <w:rPr>
+              <w:sz w:val="20"/>
+            </w:rPr>
+            <w:t>.</w:t>
+          </w:r>
+          <w:r>
+            <w:rPr>
+              <w:sz w:val="20"/>
+            </w:rPr>
+            <w:t>1.1 Simulation Setup</w:t>
+          </w:r>
+          <w:r>
+            <w:rPr>
+              <w:sz w:val="20"/>
+            </w:rPr>
+            <w:ptab w:relativeTo="margin" w:alignment="right" w:leader="dot"/>
+          </w:r>
+          <w:r>
+            <w:rPr>
+              <w:sz w:val="20"/>
+            </w:rPr>
+            <w:t>5</w:t>
+          </w:r>
+        </w:p>
+        <w:p>
+          <w:pPr>
+            <w:rPr>
+              <w:sz w:val="20"/>
+            </w:rPr>
+          </w:pPr>
+          <w:r>
+            <w:rPr>
+              <w:sz w:val="20"/>
+            </w:rPr>
+            <w:t xml:space="preserve">   </w:t>
+          </w:r>
+          <w:r>
+            <w:rPr>
+              <w:sz w:val="20"/>
+            </w:rPr>
+            <w:t xml:space="preserve">    </w:t>
+          </w:r>
+          <w:r>
+            <w:rPr>
+              <w:sz w:val="20"/>
+            </w:rPr>
+            <w:t xml:space="preserve">   </w:t>
+          </w:r>
+          <w:r>
+            <w:rPr>
+              <w:sz w:val="20"/>
+            </w:rPr>
+            <w:t>4.1.2 Performance Indices</w:t>
+          </w:r>
+          <w:r>
+            <w:rPr>
+              <w:sz w:val="20"/>
+            </w:rPr>
+            <w:ptab w:relativeTo="margin" w:alignment="right" w:leader="dot"/>
+          </w:r>
+          <w:r>
+            <w:rPr>
+              <w:sz w:val="20"/>
+            </w:rPr>
+            <w:t>5</w:t>
+          </w:r>
+        </w:p>
+        <w:p>
+          <w:pPr>
+            <w:tabs>
+              <w:tab w:val="left" w:pos="870"/>
+            </w:tabs>
+            <w:rPr>
+              <w:sz w:val="20"/>
+            </w:rPr>
+          </w:pPr>
+          <w:r>
+            <w:rPr>
+              <w:sz w:val="20"/>
+            </w:rPr>
+            <w:t xml:space="preserve">     </w:t>
+          </w:r>
+          <w:r>
+            <w:rPr>
+              <w:sz w:val="20"/>
+            </w:rPr>
+            <w:t>4.2 Simulation Results</w:t>
+          </w:r>
+          <w:r>
+            <w:rPr>
+              <w:sz w:val="20"/>
+            </w:rPr>
+            <w:ptab w:relativeTo="margin" w:alignment="right" w:leader="dot"/>
+          </w:r>
+          <w:r>
+            <w:rPr>
+              <w:sz w:val="20"/>
+            </w:rPr>
+            <w:t>5</w:t>
+          </w:r>
+        </w:p>
+        <w:p>
+          <w:pPr>
+            <w:rPr>
+              <w:sz w:val="20"/>
+            </w:rPr>
+          </w:pPr>
+          <w:r>
+            <w:rPr>
+              <w:sz w:val="20"/>
+            </w:rPr>
+            <w:t xml:space="preserve">          4.</w:t>
+          </w:r>
+          <w:r>
+            <w:rPr>
+              <w:sz w:val="20"/>
+            </w:rPr>
+            <w:t>2</w:t>
+          </w:r>
+          <w:r>
+            <w:rPr>
+              <w:sz w:val="20"/>
+            </w:rPr>
+            <w:t xml:space="preserve">.1 </w:t>
+          </w:r>
+          <w:r>
+            <w:rPr>
+              <w:sz w:val="20"/>
+            </w:rPr>
+            <w:t>State KF vs EKF</w:t>
+          </w:r>
+          <w:r>
+            <w:rPr>
+              <w:sz w:val="20"/>
+            </w:rPr>
+            <w:ptab w:relativeTo="margin" w:alignment="right" w:leader="dot"/>
+          </w:r>
+          <w:r>
+            <w:rPr>
+              <w:sz w:val="20"/>
+            </w:rPr>
+            <w:t>5</w:t>
+          </w:r>
+        </w:p>
+        <w:p>
+          <w:pPr>
+            <w:rPr>
+              <w:sz w:val="20"/>
+            </w:rPr>
+          </w:pPr>
+          <w:r>
+            <w:rPr>
+              <w:sz w:val="20"/>
+            </w:rPr>
+            <w:t xml:space="preserve">          4.2.2 State EKF vs Dual EKF</w:t>
+          </w:r>
+          <w:r>
+            <w:rPr>
+              <w:sz w:val="20"/>
+            </w:rPr>
+            <w:t xml:space="preserve"> </w:t>
+          </w:r>
+          <w:r>
+            <w:rPr>
+              <w:sz w:val="20"/>
+            </w:rPr>
+            <w:ptab w:relativeTo="margin" w:alignment="right" w:leader="dot"/>
+          </w:r>
+          <w:r>
+            <w:rPr>
+              <w:sz w:val="20"/>
+            </w:rPr>
+            <w:t>5</w:t>
+          </w:r>
+        </w:p>
+        <w:p>
+          <w:pPr>
+            <w:rPr>
+              <w:sz w:val="20"/>
+            </w:rPr>
+          </w:pPr>
+          <w:r>
+            <w:rPr>
+              <w:sz w:val="20"/>
+            </w:rPr>
+            <w:t xml:space="preserve">          4.2.</w:t>
+          </w:r>
+          <w:r>
+            <w:rPr>
+              <w:sz w:val="20"/>
+            </w:rPr>
+            <w:t>3</w:t>
+          </w:r>
+          <w:r>
+            <w:rPr>
+              <w:sz w:val="20"/>
+            </w:rPr>
+            <w:t xml:space="preserve"> </w:t>
+          </w:r>
+          <w:r>
+            <w:rPr>
+              <w:sz w:val="20"/>
+            </w:rPr>
+            <w:t>Sensor Bias</w:t>
+          </w:r>
+          <w:r>
+            <w:rPr>
+              <w:sz w:val="20"/>
+            </w:rPr>
+            <w:t xml:space="preserve"> </w:t>
+          </w:r>
+          <w:r>
+            <w:rPr>
+              <w:sz w:val="20"/>
+            </w:rPr>
+            <w:ptab w:relativeTo="margin" w:alignment="right" w:leader="dot"/>
+          </w:r>
+          <w:r>
+            <w:rPr>
+              <w:sz w:val="20"/>
+            </w:rPr>
+            <w:t>5</w:t>
+          </w:r>
+        </w:p>
+        <w:p>
+          <w:pPr>
+            <w:rPr>
+              <w:sz w:val="20"/>
+            </w:rPr>
+          </w:pPr>
+          <w:r>
+            <w:rPr>
+              <w:sz w:val="20"/>
+            </w:rPr>
+            <w:t xml:space="preserve">          4.2.</w:t>
+          </w:r>
+          <w:r>
+            <w:rPr>
+              <w:sz w:val="20"/>
+            </w:rPr>
+            <w:t>3 State EKF vs State Youla Estimation</w:t>
+          </w:r>
+          <w:r>
+            <w:rPr>
+              <w:sz w:val="20"/>
+            </w:rPr>
+            <w:ptab w:relativeTo="margin" w:alignment="right" w:leader="dot"/>
+          </w:r>
+          <w:r>
+            <w:rPr>
+              <w:sz w:val="20"/>
+            </w:rPr>
+            <w:t>5</w:t>
+          </w:r>
+        </w:p>
+        <w:p>
+          <w:pPr>
+            <w:pStyle w:val="TOC1"/>
+            <w:rPr>
+              <w:sz w:val="20"/>
+            </w:rPr>
+          </w:pPr>
+          <w:r>
+            <w:rPr>
+              <w:b/>
+              <w:bCs/>
+              <w:sz w:val="20"/>
+            </w:rPr>
+            <w:t>5</w:t>
+          </w:r>
+          <w:r>
+            <w:rPr>
+              <w:b/>
+              <w:bCs/>
+              <w:sz w:val="20"/>
+            </w:rPr>
+            <w:t xml:space="preserve">. </w:t>
+          </w:r>
+          <w:r>
+            <w:rPr>
+              <w:b/>
+              <w:bCs/>
+              <w:sz w:val="20"/>
+            </w:rPr>
+            <w:t>Future Work</w:t>
+          </w:r>
+          <w:r>
+            <w:rPr>
+              <w:sz w:val="20"/>
+            </w:rPr>
+            <w:ptab w:relativeTo="margin" w:alignment="right" w:leader="dot"/>
+          </w:r>
+          <w:r>
+            <w:rPr>
+              <w:b/>
+              <w:bCs/>
+              <w:sz w:val="20"/>
+            </w:rPr>
+            <w:t>4</w:t>
           </w:r>
         </w:p>
       </w:sdtContent>
     </w:sdt>
     <w:p>
-      <w:r>
-        <w:br w:type="page"/>
-      </w:r>
-    </w:p>
-    <w:p>
       <w:pPr>
         <w:pStyle w:val="Heading1"/>
       </w:pPr>
-      <w:bookmarkStart w:id="1" w:name="_Toc9197511"/>
       <w:r>
         <w:lastRenderedPageBreak/>
-        <w:t>Introduction</w:t>
-      </w:r>
-      <w:r>
-        <w:t xml:space="preserve"> &amp; Literature Review</w:t>
-      </w:r>
-      <w:bookmarkEnd w:id="1"/>
-    </w:p>
-    <w:p>
-      <w:r>
-        <w:t xml:space="preserve">Introduce your project and briefly review the sources you used for this paper. This is expected to be 1-2 papers at most. </w:t>
-      </w:r>
-      <w:r>
-        <w:t xml:space="preserve">Cite references in the text using IEEE style </w:t>
+        <w:t>1. Introduction &amp; Literature Review</w:t>
+      </w:r>
+    </w:p>
+    <w:p>
+      <w:r>
+        <w:t xml:space="preserve">Introduce your project and briefly review the sources you used for this paper. This is expected to be 1-2 papers at most. Cite references in the text using IEEE style </w:t>
       </w:r>
       <w:sdt>
         <w:sdtPr>
           <w:id w:val="-1155687460"/>
           <w:citation/>
         </w:sdtPr>
-        <w:sdtEndPr/>
         <w:sdtContent>
           <w:r>
             <w:fldChar w:fldCharType="begin"/>
@@ -733,40 +1788,452 @@
         <w:t>.</w:t>
       </w:r>
     </w:p>
+    <w:p/>
+    <w:p>
+      <w:pPr>
+        <w:pStyle w:val="Heading2"/>
+        <w:numPr>
+          <w:ilvl w:val="1"/>
+          <w:numId w:val="6"/>
+        </w:numPr>
+      </w:pPr>
+      <w:r>
+        <w:t xml:space="preserve"> Motivation</w:t>
+      </w:r>
+    </w:p>
+    <w:p/>
+    <w:p/>
+    <w:p>
+      <w:pPr>
+        <w:pStyle w:val="Heading2"/>
+        <w:numPr>
+          <w:ilvl w:val="1"/>
+          <w:numId w:val="6"/>
+        </w:numPr>
+      </w:pPr>
+      <w:r>
+        <w:t xml:space="preserve"> Related Work</w:t>
+      </w:r>
+    </w:p>
+    <w:p/>
+    <w:p/>
+    <w:p>
+      <w:pPr>
+        <w:pStyle w:val="Heading2"/>
+        <w:numPr>
+          <w:ilvl w:val="2"/>
+          <w:numId w:val="6"/>
+        </w:numPr>
+      </w:pPr>
+      <w:r>
+        <w:t>Battery Modeling</w:t>
+      </w:r>
+    </w:p>
+    <w:p/>
+    <w:p/>
+    <w:p>
+      <w:pPr>
+        <w:pStyle w:val="Heading2"/>
+        <w:numPr>
+          <w:ilvl w:val="2"/>
+          <w:numId w:val="6"/>
+        </w:numPr>
+      </w:pPr>
+      <w:r>
+        <w:t>Estimation Algorithms</w:t>
+      </w:r>
+    </w:p>
+    <w:p/>
+    <w:p/>
+    <w:p/>
+    <w:p>
+      <w:pPr>
+        <w:pStyle w:val="Heading2"/>
+        <w:numPr>
+          <w:ilvl w:val="1"/>
+          <w:numId w:val="6"/>
+        </w:numPr>
+      </w:pPr>
+      <w:r>
+        <w:t xml:space="preserve"> Objectives</w:t>
+      </w:r>
+    </w:p>
+    <w:p/>
+    <w:p/>
     <w:p>
       <w:pPr>
         <w:pStyle w:val="Heading1"/>
       </w:pPr>
-      <w:bookmarkStart w:id="2" w:name="_Toc9197512"/>
-      <w:r>
-        <w:t>Body</w:t>
-      </w:r>
-      <w:bookmarkEnd w:id="2"/>
-    </w:p>
-    <w:p>
-      <w:r>
-        <w:t>You can title this section as you see fit, and structure it appropriately with subsections and so on.</w:t>
-      </w:r>
-    </w:p>
+      <w:r>
+        <w:t>2</w:t>
+      </w:r>
+      <w:r>
+        <w:t xml:space="preserve">. </w:t>
+      </w:r>
+      <w:r>
+        <w:t>System Modeling &amp; Analysis</w:t>
+      </w:r>
+    </w:p>
+    <w:p/>
+    <w:p/>
     <w:p>
       <w:pPr>
         <w:pStyle w:val="Heading2"/>
-      </w:pPr>
-      <w:bookmarkStart w:id="3" w:name="_Toc9197513"/>
-      <w:r>
-        <w:t>Techniques and Algorithms</w:t>
+        <w:rPr>
+          <w:rFonts w:asciiTheme="minorHAnsi" w:eastAsiaTheme="minorHAnsi" w:hAnsiTheme="minorHAnsi" w:cstheme="minorBidi"/>
+          <w:color w:val="auto"/>
+          <w:sz w:val="22"/>
+          <w:szCs w:val="22"/>
+        </w:rPr>
+      </w:pPr>
+    </w:p>
+    <w:p>
+      <w:pPr>
+        <w:pStyle w:val="Heading2"/>
+        <w:numPr>
+          <w:ilvl w:val="1"/>
+          <w:numId w:val="7"/>
+        </w:numPr>
+      </w:pPr>
+      <w:r>
+        <w:t xml:space="preserve"> Overview of Li-Ion Battery</w:t>
       </w:r>
     </w:p>
     <w:p/>
+    <w:p/>
+    <w:p/>
     <w:p>
       <w:pPr>
         <w:pStyle w:val="Heading2"/>
-      </w:pPr>
-      <w:r>
-        <w:t>Analysis &amp; Results</w:t>
+        <w:numPr>
+          <w:ilvl w:val="2"/>
+          <w:numId w:val="7"/>
+        </w:numPr>
+      </w:pPr>
+      <w:r>
+        <w:t xml:space="preserve"> State of Charge</w:t>
       </w:r>
     </w:p>
     <w:p/>
+    <w:p/>
+    <w:p/>
+    <w:p>
+      <w:pPr>
+        <w:pStyle w:val="Heading2"/>
+        <w:numPr>
+          <w:ilvl w:val="2"/>
+          <w:numId w:val="7"/>
+        </w:numPr>
+      </w:pPr>
+      <w:r>
+        <w:t>Open Circuit Voltage</w:t>
+      </w:r>
+    </w:p>
+    <w:p/>
+    <w:p/>
+    <w:p/>
+    <w:p>
+      <w:pPr>
+        <w:pStyle w:val="Heading2"/>
+        <w:numPr>
+          <w:ilvl w:val="1"/>
+          <w:numId w:val="8"/>
+        </w:numPr>
+      </w:pPr>
+      <w:r>
+        <w:t xml:space="preserve"> Electrical Equivalent Circuit Model</w:t>
+      </w:r>
+    </w:p>
+    <w:p/>
+    <w:p/>
+    <w:p>
+      <w:pPr>
+        <w:pStyle w:val="Heading2"/>
+        <w:numPr>
+          <w:ilvl w:val="2"/>
+          <w:numId w:val="8"/>
+        </w:numPr>
+      </w:pPr>
+      <w:r>
+        <w:t>Continuous Time Model</w:t>
+      </w:r>
+    </w:p>
+    <w:p/>
+    <w:p/>
+    <w:p>
+      <w:pPr>
+        <w:pStyle w:val="Heading2"/>
+        <w:numPr>
+          <w:ilvl w:val="2"/>
+          <w:numId w:val="8"/>
+        </w:numPr>
+      </w:pPr>
+      <w:r>
+        <w:t>Discrete Time Model</w:t>
+      </w:r>
+    </w:p>
+    <w:p/>
+    <w:p/>
+    <w:p/>
+    <w:p/>
+    <w:p>
+      <w:pPr>
+        <w:pStyle w:val="Heading2"/>
+        <w:numPr>
+          <w:ilvl w:val="1"/>
+          <w:numId w:val="8"/>
+        </w:numPr>
+      </w:pPr>
+      <w:r>
+        <w:t xml:space="preserve"> Sensor Bias Modeling</w:t>
+      </w:r>
+    </w:p>
+    <w:p/>
+    <w:p/>
+    <w:p>
+      <w:pPr>
+        <w:pStyle w:val="Heading2"/>
+        <w:numPr>
+          <w:ilvl w:val="2"/>
+          <w:numId w:val="8"/>
+        </w:numPr>
+      </w:pPr>
+      <w:r>
+        <w:t>Current Sensor Bias</w:t>
+      </w:r>
+    </w:p>
+    <w:p/>
+    <w:p/>
+    <w:p>
+      <w:pPr>
+        <w:pStyle w:val="Heading2"/>
+        <w:numPr>
+          <w:ilvl w:val="2"/>
+          <w:numId w:val="8"/>
+        </w:numPr>
+      </w:pPr>
+      <w:r>
+        <w:t>Voltage Sensor Bias</w:t>
+      </w:r>
+    </w:p>
+    <w:p/>
+    <w:p/>
+    <w:p>
+      <w:pPr>
+        <w:pStyle w:val="Heading2"/>
+        <w:numPr>
+          <w:ilvl w:val="2"/>
+          <w:numId w:val="8"/>
+        </w:numPr>
+      </w:pPr>
+      <w:r>
+        <w:t>Observability Analysis</w:t>
+      </w:r>
+    </w:p>
+    <w:p/>
+    <w:p/>
+    <w:p/>
+    <w:p/>
+    <w:p>
+      <w:pPr>
+        <w:pStyle w:val="Heading1"/>
+      </w:pPr>
+      <w:r>
+        <w:lastRenderedPageBreak/>
+        <w:t>3</w:t>
+      </w:r>
+      <w:r>
+        <w:t xml:space="preserve">. </w:t>
+      </w:r>
+      <w:r>
+        <w:t>Algorithms &amp; Implementation</w:t>
+      </w:r>
+    </w:p>
+    <w:p/>
+    <w:p>
+      <w:pPr>
+        <w:pStyle w:val="Heading2"/>
+        <w:numPr>
+          <w:ilvl w:val="1"/>
+          <w:numId w:val="9"/>
+        </w:numPr>
+      </w:pPr>
+      <w:r>
+        <w:t xml:space="preserve"> Linear Kalman Filter</w:t>
+      </w:r>
+    </w:p>
+    <w:p/>
+    <w:p>
+      <w:bookmarkStart w:id="0" w:name="_GoBack"/>
+      <w:bookmarkEnd w:id="0"/>
+    </w:p>
+    <w:p>
+      <w:pPr>
+        <w:pStyle w:val="Heading2"/>
+        <w:numPr>
+          <w:ilvl w:val="1"/>
+          <w:numId w:val="9"/>
+        </w:numPr>
+      </w:pPr>
+      <w:r>
+        <w:t xml:space="preserve"> Extended Kalman Filter</w:t>
+      </w:r>
+    </w:p>
+    <w:p/>
+    <w:p/>
+    <w:p>
+      <w:pPr>
+        <w:pStyle w:val="Heading2"/>
+        <w:numPr>
+          <w:ilvl w:val="1"/>
+          <w:numId w:val="9"/>
+        </w:numPr>
+      </w:pPr>
+      <w:r>
+        <w:t xml:space="preserve"> State &amp; Parametric Estimation</w:t>
+      </w:r>
+    </w:p>
+    <w:p/>
+    <w:p>
+      <w:pPr>
+        <w:pStyle w:val="Heading2"/>
+        <w:numPr>
+          <w:ilvl w:val="2"/>
+          <w:numId w:val="10"/>
+        </w:numPr>
+      </w:pPr>
+      <w:r>
+        <w:t>Dual Estimation</w:t>
+      </w:r>
+    </w:p>
+    <w:p/>
+    <w:p/>
+    <w:p>
+      <w:pPr>
+        <w:pStyle w:val="Heading1"/>
+      </w:pPr>
+      <w:r>
+        <w:t>4</w:t>
+      </w:r>
+      <w:r>
+        <w:t xml:space="preserve">. </w:t>
+      </w:r>
+      <w:r>
+        <w:t>Results &amp; Discussion</w:t>
+      </w:r>
+    </w:p>
+    <w:p/>
+    <w:p>
+      <w:pPr>
+        <w:pStyle w:val="Heading2"/>
+        <w:numPr>
+          <w:ilvl w:val="1"/>
+          <w:numId w:val="12"/>
+        </w:numPr>
+      </w:pPr>
+      <w:r>
+        <w:t xml:space="preserve"> The Setup</w:t>
+      </w:r>
+    </w:p>
+    <w:p/>
+    <w:p>
+      <w:pPr>
+        <w:pStyle w:val="Heading2"/>
+        <w:numPr>
+          <w:ilvl w:val="2"/>
+          <w:numId w:val="12"/>
+        </w:numPr>
+      </w:pPr>
+      <w:r>
+        <w:t>Simulation Setup</w:t>
+      </w:r>
+    </w:p>
+    <w:p/>
+    <w:p>
+      <w:pPr>
+        <w:pStyle w:val="Heading2"/>
+        <w:numPr>
+          <w:ilvl w:val="2"/>
+          <w:numId w:val="12"/>
+        </w:numPr>
+      </w:pPr>
+      <w:r>
+        <w:t>Performance Indices</w:t>
+      </w:r>
+    </w:p>
+    <w:p/>
+    <w:p/>
+    <w:p>
+      <w:pPr>
+        <w:pStyle w:val="Heading2"/>
+        <w:numPr>
+          <w:ilvl w:val="1"/>
+          <w:numId w:val="12"/>
+        </w:numPr>
+      </w:pPr>
+      <w:r>
+        <w:t xml:space="preserve"> Simulation Results</w:t>
+      </w:r>
+    </w:p>
+    <w:p/>
+    <w:p>
+      <w:pPr>
+        <w:pStyle w:val="Heading2"/>
+        <w:numPr>
+          <w:ilvl w:val="2"/>
+          <w:numId w:val="12"/>
+        </w:numPr>
+      </w:pPr>
+      <w:r>
+        <w:t>State KF vs EKF</w:t>
+      </w:r>
+    </w:p>
+    <w:p/>
+    <w:p>
+      <w:pPr>
+        <w:pStyle w:val="Heading2"/>
+        <w:numPr>
+          <w:ilvl w:val="2"/>
+          <w:numId w:val="12"/>
+        </w:numPr>
+      </w:pPr>
+      <w:r>
+        <w:t>State EKF vs Dual EKF</w:t>
+      </w:r>
+    </w:p>
+    <w:p/>
+    <w:p>
+      <w:pPr>
+        <w:pStyle w:val="Heading2"/>
+        <w:numPr>
+          <w:ilvl w:val="2"/>
+          <w:numId w:val="12"/>
+        </w:numPr>
+      </w:pPr>
+      <w:r>
+        <w:t>Sensor Bias</w:t>
+      </w:r>
+    </w:p>
+    <w:p/>
+    <w:p>
+      <w:pPr>
+        <w:pStyle w:val="Heading2"/>
+        <w:numPr>
+          <w:ilvl w:val="2"/>
+          <w:numId w:val="12"/>
+        </w:numPr>
+      </w:pPr>
+      <w:r>
+        <w:t>State EKF vs Youla Estimation</w:t>
+      </w:r>
+    </w:p>
+    <w:p/>
+    <w:p>
+      <w:r>
+        <w:lastRenderedPageBreak/>
+        <w:t>NOTES:</w:t>
+      </w:r>
+    </w:p>
     <w:p>
       <w:pPr>
         <w:rPr>
@@ -786,20 +2253,6 @@
           <w:b/>
         </w:rPr>
       </w:pPr>
-    </w:p>
-    <w:p>
-      <w:pPr>
-        <w:rPr>
-          <w:b/>
-        </w:rPr>
-      </w:pPr>
-    </w:p>
-    <w:p>
-      <w:pPr>
-        <w:rPr>
-          <w:b/>
-        </w:rPr>
-      </w:pPr>
       <w:r>
         <w:rPr>
           <w:b/>
@@ -813,13 +2266,6 @@
           <w:b/>
         </w:rPr>
       </w:pPr>
-    </w:p>
-    <w:p>
-      <w:pPr>
-        <w:rPr>
-          <w:b/>
-        </w:rPr>
-      </w:pPr>
       <w:r>
         <w:rPr>
           <w:b/>
@@ -833,13 +2279,6 @@
           <w:b/>
         </w:rPr>
       </w:pPr>
-    </w:p>
-    <w:p>
-      <w:pPr>
-        <w:rPr>
-          <w:b/>
-        </w:rPr>
-      </w:pPr>
       <w:r>
         <w:rPr>
           <w:b/>
@@ -847,8 +2286,6 @@
         <w:t>Covariance Agreement (Model vs Truth)</w:t>
       </w:r>
     </w:p>
-    <w:p/>
-    <w:p/>
     <w:p>
       <w:pPr>
         <w:rPr>
@@ -862,9 +2299,6 @@
         <w:t>Biased Vs Unbiased Simulations</w:t>
       </w:r>
     </w:p>
-    <w:p/>
-    <w:p/>
-    <w:p/>
     <w:p>
       <w:pPr>
         <w:rPr>
@@ -890,7 +2324,6 @@
         <w:t>Sensor noise</w:t>
       </w:r>
     </w:p>
-    <w:p/>
     <w:p>
       <w:pPr>
         <w:pStyle w:val="ListParagraph"/>
@@ -903,9 +2336,6 @@
         <w:t>Parameter Variation</w:t>
       </w:r>
     </w:p>
-    <w:p/>
-    <w:p/>
-    <w:p/>
     <w:p>
       <w:pPr>
         <w:rPr>
@@ -947,7 +2377,6 @@
       <w:r>
         <w:t>Figures</w:t>
       </w:r>
-      <w:bookmarkEnd w:id="3"/>
     </w:p>
     <w:p>
       <w:r>
@@ -1032,54 +2461,19 @@
         <w:pStyle w:val="Caption"/>
         <w:jc w:val="center"/>
       </w:pPr>
-      <w:bookmarkStart w:id="4" w:name="_Ref9197835"/>
-      <w:bookmarkStart w:id="5" w:name="_Ref9197828"/>
+      <w:bookmarkStart w:id="1" w:name="_Ref9197835"/>
+      <w:bookmarkStart w:id="2" w:name="_Ref9197828"/>
       <w:r>
         <w:t xml:space="preserve">Figure </w:t>
       </w:r>
-      <w:fldSimple w:instr=" SEQ Figure \* ARABIC ">
-        <w:r>
-          <w:rPr>
-            <w:noProof/>
-          </w:rPr>
-          <w:t>1</w:t>
-        </w:r>
-      </w:fldSimple>
-      <w:bookmarkEnd w:id="4"/>
-      <w:r>
-        <w:t xml:space="preserve"> - A simple block diagram as an example of how to structure a figure.</w:t>
-      </w:r>
-      <w:bookmarkEnd w:id="5"/>
-    </w:p>
-    <w:p>
-      <w:pPr>
-        <w:pStyle w:val="Heading2"/>
-      </w:pPr>
-      <w:r>
-        <w:t>Tables</w:t>
-      </w:r>
-    </w:p>
-    <w:p>
-      <w:r>
-        <w:t xml:space="preserve">Tables </w:t>
-      </w:r>
-      <w:r>
-        <w:t xml:space="preserve">of data </w:t>
-      </w:r>
-      <w:r>
-        <w:t xml:space="preserve">should be treated like figures: centered, captioned, and cited in the text. For example, see </w:t>
-      </w:r>
       <w:r>
         <w:fldChar w:fldCharType="begin"/>
       </w:r>
       <w:r>
-        <w:instrText xml:space="preserve"> REF _Ref9198264 \h </w:instrText>
+        <w:instrText xml:space="preserve"> SEQ Figure \* ARABIC </w:instrText>
       </w:r>
       <w:r>
         <w:fldChar w:fldCharType="separate"/>
-      </w:r>
-      <w:r>
-        <w:t xml:space="preserve">Table </w:t>
       </w:r>
       <w:r>
         <w:rPr>
@@ -1090,6 +2484,51 @@
       <w:r>
         <w:fldChar w:fldCharType="end"/>
       </w:r>
+      <w:bookmarkEnd w:id="1"/>
+      <w:r>
+        <w:t xml:space="preserve"> - A simple block diagram as an example of how to structure a figure.</w:t>
+      </w:r>
+      <w:bookmarkEnd w:id="2"/>
+    </w:p>
+    <w:p>
+      <w:pPr>
+        <w:pStyle w:val="Heading2"/>
+      </w:pPr>
+      <w:r>
+        <w:t>Tables</w:t>
+      </w:r>
+    </w:p>
+    <w:p>
+      <w:r>
+        <w:t xml:space="preserve">Tables </w:t>
+      </w:r>
+      <w:r>
+        <w:t xml:space="preserve">of data </w:t>
+      </w:r>
+      <w:r>
+        <w:t xml:space="preserve">should be treated like figures: centered, captioned, and cited in the text. For example, see </w:t>
+      </w:r>
+      <w:r>
+        <w:fldChar w:fldCharType="begin"/>
+      </w:r>
+      <w:r>
+        <w:instrText xml:space="preserve"> REF _Ref9198264 \h </w:instrText>
+      </w:r>
+      <w:r>
+        <w:fldChar w:fldCharType="separate"/>
+      </w:r>
+      <w:r>
+        <w:t xml:space="preserve">Table </w:t>
+      </w:r>
+      <w:r>
+        <w:rPr>
+          <w:noProof/>
+        </w:rPr>
+        <w:t>1</w:t>
+      </w:r>
+      <w:r>
+        <w:fldChar w:fldCharType="end"/>
+      </w:r>
       <w:r>
         <w:t>.</w:t>
       </w:r>
@@ -1100,19 +2539,29 @@
         <w:keepNext/>
         <w:jc w:val="center"/>
       </w:pPr>
-      <w:bookmarkStart w:id="6" w:name="_Ref9198264"/>
+      <w:bookmarkStart w:id="3" w:name="_Ref9198264"/>
       <w:r>
         <w:t xml:space="preserve">Table </w:t>
       </w:r>
-      <w:fldSimple w:instr=" SEQ Table \* ARABIC ">
-        <w:r>
-          <w:rPr>
-            <w:noProof/>
-          </w:rPr>
-          <w:t>1</w:t>
-        </w:r>
-      </w:fldSimple>
-      <w:bookmarkEnd w:id="6"/>
+      <w:r>
+        <w:fldChar w:fldCharType="begin"/>
+      </w:r>
+      <w:r>
+        <w:instrText xml:space="preserve"> SEQ Table \* ARABIC </w:instrText>
+      </w:r>
+      <w:r>
+        <w:fldChar w:fldCharType="separate"/>
+      </w:r>
+      <w:r>
+        <w:rPr>
+          <w:noProof/>
+        </w:rPr>
+        <w:t>1</w:t>
+      </w:r>
+      <w:r>
+        <w:fldChar w:fldCharType="end"/>
+      </w:r>
+      <w:bookmarkEnd w:id="3"/>
       <w:r>
         <w:t xml:space="preserve"> - This is a caption.</w:t>
       </w:r>
@@ -1346,6 +2795,7 @@
         <w:pStyle w:val="Heading2"/>
       </w:pPr>
       <w:r>
+        <w:lastRenderedPageBreak/>
         <w:t>Equations</w:t>
       </w:r>
     </w:p>
@@ -1434,7 +2884,7 @@
         <w:pStyle w:val="Heading1"/>
       </w:pPr>
       <w:r>
-        <w:t>Conclusions and Future Work</w:t>
+        <w:t>Future Work</w:t>
       </w:r>
     </w:p>
     <w:p>
@@ -1449,15 +2899,12 @@
       <w:r>
         <w:t>ve EKF, Gain Scheduled EKF, MHE.</w:t>
       </w:r>
-      <w:bookmarkStart w:id="7" w:name="_GoBack"/>
-      <w:bookmarkEnd w:id="7"/>
     </w:p>
     <w:p>
       <w:pPr>
         <w:pStyle w:val="Heading1"/>
       </w:pPr>
       <w:r>
-        <w:lastRenderedPageBreak/>
         <w:t>References</w:t>
       </w:r>
     </w:p>
@@ -1809,6 +3256,636 @@
 <file path=word/numbering.xml><?xml version="1.0" encoding="utf-8"?>
 <w:numbering xmlns:wpc="http://schemas.microsoft.com/office/word/2010/wordprocessingCanvas" xmlns:cx="http://schemas.microsoft.com/office/drawing/2014/chartex" xmlns:cx1="http://schemas.microsoft.com/office/drawing/2015/9/8/chartex" xmlns:cx2="http://schemas.microsoft.com/office/drawing/2015/10/21/chartex" xmlns:cx3="http://schemas.microsoft.com/office/drawing/2016/5/9/chartex" xmlns:cx4="http://schemas.microsoft.com/office/drawing/2016/5/10/chartex" xmlns:cx5="http://schemas.microsoft.com/office/drawing/2016/5/11/chartex" xmlns:cx6="http://schemas.microsoft.com/office/drawing/2016/5/12/chartex" xmlns:cx7="http://schemas.microsoft.com/office/drawing/2016/5/13/chartex" xmlns:cx8="http://schemas.microsoft.com/office/drawing/2016/5/14/chartex" xmlns:mc="http://schemas.openxmlformats.org/markup-compatibility/2006" xmlns:aink="http://schemas.microsoft.com/office/drawing/2016/ink" xmlns:am3d="http://schemas.microsoft.com/office/drawing/2017/model3d" xmlns:o="urn:schemas-microsoft-com:office:office" xmlns:r="http://schemas.openxmlformats.org/officeDocument/2006/relationships" xmlns:m="http://schemas.openxmlformats.org/officeDocument/2006/math" xmlns:v="urn:schemas-microsoft-com:vml" xmlns:wp14="http://schemas.microsoft.com/office/word/2010/wordprocessingDrawing" xmlns:wp="http://schemas.openxmlformats.org/drawingml/2006/wordprocessingDrawing" xmlns:w10="urn:schemas-microsoft-com:office:word" xmlns:w="http://schemas.openxmlformats.org/wordprocessingml/2006/main" xmlns:w14="http://schemas.microsoft.com/office/word/2010/wordml" xmlns:w15="http://schemas.microsoft.com/office/word/2012/wordml" xmlns:w16cid="http://schemas.microsoft.com/office/word/2016/wordml/cid" xmlns:w16se="http://schemas.microsoft.com/office/word/2015/wordml/symex" xmlns:wpg="http://schemas.microsoft.com/office/word/2010/wordprocessingGroup" xmlns:wpi="http://schemas.microsoft.com/office/word/2010/wordprocessingInk" xmlns:wne="http://schemas.microsoft.com/office/word/2006/wordml" xmlns:wps="http://schemas.microsoft.com/office/word/2010/wordprocessingShape" mc:Ignorable="w14 w15 w16se w16cid wp14">
   <w:abstractNum w:abstractNumId="0" w15:restartNumberingAfterBreak="0">
+    <w:nsid w:val="0A2D1116"/>
+    <w:multiLevelType w:val="multilevel"/>
+    <w:tmpl w:val="3AB6E36C"/>
+    <w:lvl w:ilvl="0">
+      <w:start w:val="2"/>
+      <w:numFmt w:val="decimal"/>
+      <w:lvlText w:val="%1"/>
+      <w:lvlJc w:val="left"/>
+      <w:pPr>
+        <w:ind w:left="360" w:hanging="360"/>
+      </w:pPr>
+      <w:rPr>
+        <w:rFonts w:hint="default"/>
+      </w:rPr>
+    </w:lvl>
+    <w:lvl w:ilvl="1">
+      <w:start w:val="2"/>
+      <w:numFmt w:val="decimal"/>
+      <w:lvlText w:val="%1.%2"/>
+      <w:lvlJc w:val="left"/>
+      <w:pPr>
+        <w:ind w:left="360" w:hanging="360"/>
+      </w:pPr>
+      <w:rPr>
+        <w:rFonts w:hint="default"/>
+      </w:rPr>
+    </w:lvl>
+    <w:lvl w:ilvl="2">
+      <w:start w:val="1"/>
+      <w:numFmt w:val="decimal"/>
+      <w:lvlText w:val="%1.%2.%3"/>
+      <w:lvlJc w:val="left"/>
+      <w:pPr>
+        <w:ind w:left="720" w:hanging="720"/>
+      </w:pPr>
+      <w:rPr>
+        <w:rFonts w:hint="default"/>
+      </w:rPr>
+    </w:lvl>
+    <w:lvl w:ilvl="3">
+      <w:start w:val="1"/>
+      <w:numFmt w:val="decimal"/>
+      <w:lvlText w:val="%1.%2.%3.%4"/>
+      <w:lvlJc w:val="left"/>
+      <w:pPr>
+        <w:ind w:left="720" w:hanging="720"/>
+      </w:pPr>
+      <w:rPr>
+        <w:rFonts w:hint="default"/>
+      </w:rPr>
+    </w:lvl>
+    <w:lvl w:ilvl="4">
+      <w:start w:val="1"/>
+      <w:numFmt w:val="decimal"/>
+      <w:lvlText w:val="%1.%2.%3.%4.%5"/>
+      <w:lvlJc w:val="left"/>
+      <w:pPr>
+        <w:ind w:left="1080" w:hanging="1080"/>
+      </w:pPr>
+      <w:rPr>
+        <w:rFonts w:hint="default"/>
+      </w:rPr>
+    </w:lvl>
+    <w:lvl w:ilvl="5">
+      <w:start w:val="1"/>
+      <w:numFmt w:val="decimal"/>
+      <w:lvlText w:val="%1.%2.%3.%4.%5.%6"/>
+      <w:lvlJc w:val="left"/>
+      <w:pPr>
+        <w:ind w:left="1440" w:hanging="1440"/>
+      </w:pPr>
+      <w:rPr>
+        <w:rFonts w:hint="default"/>
+      </w:rPr>
+    </w:lvl>
+    <w:lvl w:ilvl="6">
+      <w:start w:val="1"/>
+      <w:numFmt w:val="decimal"/>
+      <w:lvlText w:val="%1.%2.%3.%4.%5.%6.%7"/>
+      <w:lvlJc w:val="left"/>
+      <w:pPr>
+        <w:ind w:left="1440" w:hanging="1440"/>
+      </w:pPr>
+      <w:rPr>
+        <w:rFonts w:hint="default"/>
+      </w:rPr>
+    </w:lvl>
+    <w:lvl w:ilvl="7">
+      <w:start w:val="1"/>
+      <w:numFmt w:val="decimal"/>
+      <w:lvlText w:val="%1.%2.%3.%4.%5.%6.%7.%8"/>
+      <w:lvlJc w:val="left"/>
+      <w:pPr>
+        <w:ind w:left="1800" w:hanging="1800"/>
+      </w:pPr>
+      <w:rPr>
+        <w:rFonts w:hint="default"/>
+      </w:rPr>
+    </w:lvl>
+    <w:lvl w:ilvl="8">
+      <w:start w:val="1"/>
+      <w:numFmt w:val="decimal"/>
+      <w:lvlText w:val="%1.%2.%3.%4.%5.%6.%7.%8.%9"/>
+      <w:lvlJc w:val="left"/>
+      <w:pPr>
+        <w:ind w:left="1800" w:hanging="1800"/>
+      </w:pPr>
+      <w:rPr>
+        <w:rFonts w:hint="default"/>
+      </w:rPr>
+    </w:lvl>
+  </w:abstractNum>
+  <w:abstractNum w:abstractNumId="1" w15:restartNumberingAfterBreak="0">
+    <w:nsid w:val="113D1643"/>
+    <w:multiLevelType w:val="multilevel"/>
+    <w:tmpl w:val="77F42EAC"/>
+    <w:lvl w:ilvl="0">
+      <w:start w:val="3"/>
+      <w:numFmt w:val="decimal"/>
+      <w:lvlText w:val="%1"/>
+      <w:lvlJc w:val="left"/>
+      <w:pPr>
+        <w:ind w:left="360" w:hanging="360"/>
+      </w:pPr>
+      <w:rPr>
+        <w:rFonts w:hint="default"/>
+      </w:rPr>
+    </w:lvl>
+    <w:lvl w:ilvl="1">
+      <w:start w:val="1"/>
+      <w:numFmt w:val="decimal"/>
+      <w:lvlText w:val="%1.%2"/>
+      <w:lvlJc w:val="left"/>
+      <w:pPr>
+        <w:ind w:left="360" w:hanging="360"/>
+      </w:pPr>
+      <w:rPr>
+        <w:rFonts w:hint="default"/>
+      </w:rPr>
+    </w:lvl>
+    <w:lvl w:ilvl="2">
+      <w:start w:val="1"/>
+      <w:numFmt w:val="decimal"/>
+      <w:lvlText w:val="%1.%2.%3"/>
+      <w:lvlJc w:val="left"/>
+      <w:pPr>
+        <w:ind w:left="720" w:hanging="720"/>
+      </w:pPr>
+      <w:rPr>
+        <w:rFonts w:hint="default"/>
+      </w:rPr>
+    </w:lvl>
+    <w:lvl w:ilvl="3">
+      <w:start w:val="1"/>
+      <w:numFmt w:val="decimal"/>
+      <w:lvlText w:val="%1.%2.%3.%4"/>
+      <w:lvlJc w:val="left"/>
+      <w:pPr>
+        <w:ind w:left="720" w:hanging="720"/>
+      </w:pPr>
+      <w:rPr>
+        <w:rFonts w:hint="default"/>
+      </w:rPr>
+    </w:lvl>
+    <w:lvl w:ilvl="4">
+      <w:start w:val="1"/>
+      <w:numFmt w:val="decimal"/>
+      <w:lvlText w:val="%1.%2.%3.%4.%5"/>
+      <w:lvlJc w:val="left"/>
+      <w:pPr>
+        <w:ind w:left="1080" w:hanging="1080"/>
+      </w:pPr>
+      <w:rPr>
+        <w:rFonts w:hint="default"/>
+      </w:rPr>
+    </w:lvl>
+    <w:lvl w:ilvl="5">
+      <w:start w:val="1"/>
+      <w:numFmt w:val="decimal"/>
+      <w:lvlText w:val="%1.%2.%3.%4.%5.%6"/>
+      <w:lvlJc w:val="left"/>
+      <w:pPr>
+        <w:ind w:left="1440" w:hanging="1440"/>
+      </w:pPr>
+      <w:rPr>
+        <w:rFonts w:hint="default"/>
+      </w:rPr>
+    </w:lvl>
+    <w:lvl w:ilvl="6">
+      <w:start w:val="1"/>
+      <w:numFmt w:val="decimal"/>
+      <w:lvlText w:val="%1.%2.%3.%4.%5.%6.%7"/>
+      <w:lvlJc w:val="left"/>
+      <w:pPr>
+        <w:ind w:left="1440" w:hanging="1440"/>
+      </w:pPr>
+      <w:rPr>
+        <w:rFonts w:hint="default"/>
+      </w:rPr>
+    </w:lvl>
+    <w:lvl w:ilvl="7">
+      <w:start w:val="1"/>
+      <w:numFmt w:val="decimal"/>
+      <w:lvlText w:val="%1.%2.%3.%4.%5.%6.%7.%8"/>
+      <w:lvlJc w:val="left"/>
+      <w:pPr>
+        <w:ind w:left="1800" w:hanging="1800"/>
+      </w:pPr>
+      <w:rPr>
+        <w:rFonts w:hint="default"/>
+      </w:rPr>
+    </w:lvl>
+    <w:lvl w:ilvl="8">
+      <w:start w:val="1"/>
+      <w:numFmt w:val="decimal"/>
+      <w:lvlText w:val="%1.%2.%3.%4.%5.%6.%7.%8.%9"/>
+      <w:lvlJc w:val="left"/>
+      <w:pPr>
+        <w:ind w:left="1800" w:hanging="1800"/>
+      </w:pPr>
+      <w:rPr>
+        <w:rFonts w:hint="default"/>
+      </w:rPr>
+    </w:lvl>
+  </w:abstractNum>
+  <w:abstractNum w:abstractNumId="2" w15:restartNumberingAfterBreak="0">
+    <w:nsid w:val="17F839CD"/>
+    <w:multiLevelType w:val="multilevel"/>
+    <w:tmpl w:val="77F42EAC"/>
+    <w:lvl w:ilvl="0">
+      <w:start w:val="1"/>
+      <w:numFmt w:val="decimal"/>
+      <w:lvlText w:val="%1"/>
+      <w:lvlJc w:val="left"/>
+      <w:pPr>
+        <w:ind w:left="360" w:hanging="360"/>
+      </w:pPr>
+      <w:rPr>
+        <w:rFonts w:hint="default"/>
+      </w:rPr>
+    </w:lvl>
+    <w:lvl w:ilvl="1">
+      <w:start w:val="1"/>
+      <w:numFmt w:val="decimal"/>
+      <w:lvlText w:val="%1.%2"/>
+      <w:lvlJc w:val="left"/>
+      <w:pPr>
+        <w:ind w:left="360" w:hanging="360"/>
+      </w:pPr>
+      <w:rPr>
+        <w:rFonts w:hint="default"/>
+      </w:rPr>
+    </w:lvl>
+    <w:lvl w:ilvl="2">
+      <w:start w:val="1"/>
+      <w:numFmt w:val="decimal"/>
+      <w:lvlText w:val="%1.%2.%3"/>
+      <w:lvlJc w:val="left"/>
+      <w:pPr>
+        <w:ind w:left="720" w:hanging="720"/>
+      </w:pPr>
+      <w:rPr>
+        <w:rFonts w:hint="default"/>
+      </w:rPr>
+    </w:lvl>
+    <w:lvl w:ilvl="3">
+      <w:start w:val="1"/>
+      <w:numFmt w:val="decimal"/>
+      <w:lvlText w:val="%1.%2.%3.%4"/>
+      <w:lvlJc w:val="left"/>
+      <w:pPr>
+        <w:ind w:left="720" w:hanging="720"/>
+      </w:pPr>
+      <w:rPr>
+        <w:rFonts w:hint="default"/>
+      </w:rPr>
+    </w:lvl>
+    <w:lvl w:ilvl="4">
+      <w:start w:val="1"/>
+      <w:numFmt w:val="decimal"/>
+      <w:lvlText w:val="%1.%2.%3.%4.%5"/>
+      <w:lvlJc w:val="left"/>
+      <w:pPr>
+        <w:ind w:left="1080" w:hanging="1080"/>
+      </w:pPr>
+      <w:rPr>
+        <w:rFonts w:hint="default"/>
+      </w:rPr>
+    </w:lvl>
+    <w:lvl w:ilvl="5">
+      <w:start w:val="1"/>
+      <w:numFmt w:val="decimal"/>
+      <w:lvlText w:val="%1.%2.%3.%4.%5.%6"/>
+      <w:lvlJc w:val="left"/>
+      <w:pPr>
+        <w:ind w:left="1440" w:hanging="1440"/>
+      </w:pPr>
+      <w:rPr>
+        <w:rFonts w:hint="default"/>
+      </w:rPr>
+    </w:lvl>
+    <w:lvl w:ilvl="6">
+      <w:start w:val="1"/>
+      <w:numFmt w:val="decimal"/>
+      <w:lvlText w:val="%1.%2.%3.%4.%5.%6.%7"/>
+      <w:lvlJc w:val="left"/>
+      <w:pPr>
+        <w:ind w:left="1440" w:hanging="1440"/>
+      </w:pPr>
+      <w:rPr>
+        <w:rFonts w:hint="default"/>
+      </w:rPr>
+    </w:lvl>
+    <w:lvl w:ilvl="7">
+      <w:start w:val="1"/>
+      <w:numFmt w:val="decimal"/>
+      <w:lvlText w:val="%1.%2.%3.%4.%5.%6.%7.%8"/>
+      <w:lvlJc w:val="left"/>
+      <w:pPr>
+        <w:ind w:left="1800" w:hanging="1800"/>
+      </w:pPr>
+      <w:rPr>
+        <w:rFonts w:hint="default"/>
+      </w:rPr>
+    </w:lvl>
+    <w:lvl w:ilvl="8">
+      <w:start w:val="1"/>
+      <w:numFmt w:val="decimal"/>
+      <w:lvlText w:val="%1.%2.%3.%4.%5.%6.%7.%8.%9"/>
+      <w:lvlJc w:val="left"/>
+      <w:pPr>
+        <w:ind w:left="1800" w:hanging="1800"/>
+      </w:pPr>
+      <w:rPr>
+        <w:rFonts w:hint="default"/>
+      </w:rPr>
+    </w:lvl>
+  </w:abstractNum>
+  <w:abstractNum w:abstractNumId="3" w15:restartNumberingAfterBreak="0">
+    <w:nsid w:val="1E9E5049"/>
+    <w:multiLevelType w:val="hybridMultilevel"/>
+    <w:tmpl w:val="B3CC4AE4"/>
+    <w:lvl w:ilvl="0" w:tplc="04090001">
+      <w:start w:val="1"/>
+      <w:numFmt w:val="bullet"/>
+      <w:lvlText w:val=""/>
+      <w:lvlJc w:val="left"/>
+      <w:pPr>
+        <w:ind w:left="720" w:hanging="360"/>
+      </w:pPr>
+      <w:rPr>
+        <w:rFonts w:ascii="Symbol" w:hAnsi="Symbol" w:hint="default"/>
+      </w:rPr>
+    </w:lvl>
+    <w:lvl w:ilvl="1" w:tplc="04090003" w:tentative="1">
+      <w:start w:val="1"/>
+      <w:numFmt w:val="bullet"/>
+      <w:lvlText w:val="o"/>
+      <w:lvlJc w:val="left"/>
+      <w:pPr>
+        <w:ind w:left="1440" w:hanging="360"/>
+      </w:pPr>
+      <w:rPr>
+        <w:rFonts w:ascii="Courier New" w:hAnsi="Courier New" w:cs="Courier New" w:hint="default"/>
+      </w:rPr>
+    </w:lvl>
+    <w:lvl w:ilvl="2" w:tplc="04090005" w:tentative="1">
+      <w:start w:val="1"/>
+      <w:numFmt w:val="bullet"/>
+      <w:lvlText w:val=""/>
+      <w:lvlJc w:val="left"/>
+      <w:pPr>
+        <w:ind w:left="2160" w:hanging="360"/>
+      </w:pPr>
+      <w:rPr>
+        <w:rFonts w:ascii="Wingdings" w:hAnsi="Wingdings" w:hint="default"/>
+      </w:rPr>
+    </w:lvl>
+    <w:lvl w:ilvl="3" w:tplc="04090001" w:tentative="1">
+      <w:start w:val="1"/>
+      <w:numFmt w:val="bullet"/>
+      <w:lvlText w:val=""/>
+      <w:lvlJc w:val="left"/>
+      <w:pPr>
+        <w:ind w:left="2880" w:hanging="360"/>
+      </w:pPr>
+      <w:rPr>
+        <w:rFonts w:ascii="Symbol" w:hAnsi="Symbol" w:hint="default"/>
+      </w:rPr>
+    </w:lvl>
+    <w:lvl w:ilvl="4" w:tplc="04090003" w:tentative="1">
+      <w:start w:val="1"/>
+      <w:numFmt w:val="bullet"/>
+      <w:lvlText w:val="o"/>
+      <w:lvlJc w:val="left"/>
+      <w:pPr>
+        <w:ind w:left="3600" w:hanging="360"/>
+      </w:pPr>
+      <w:rPr>
+        <w:rFonts w:ascii="Courier New" w:hAnsi="Courier New" w:cs="Courier New" w:hint="default"/>
+      </w:rPr>
+    </w:lvl>
+    <w:lvl w:ilvl="5" w:tplc="04090005" w:tentative="1">
+      <w:start w:val="1"/>
+      <w:numFmt w:val="bullet"/>
+      <w:lvlText w:val=""/>
+      <w:lvlJc w:val="left"/>
+      <w:pPr>
+        <w:ind w:left="4320" w:hanging="360"/>
+      </w:pPr>
+      <w:rPr>
+        <w:rFonts w:ascii="Wingdings" w:hAnsi="Wingdings" w:hint="default"/>
+      </w:rPr>
+    </w:lvl>
+    <w:lvl w:ilvl="6" w:tplc="04090001" w:tentative="1">
+      <w:start w:val="1"/>
+      <w:numFmt w:val="bullet"/>
+      <w:lvlText w:val=""/>
+      <w:lvlJc w:val="left"/>
+      <w:pPr>
+        <w:ind w:left="5040" w:hanging="360"/>
+      </w:pPr>
+      <w:rPr>
+        <w:rFonts w:ascii="Symbol" w:hAnsi="Symbol" w:hint="default"/>
+      </w:rPr>
+    </w:lvl>
+    <w:lvl w:ilvl="7" w:tplc="04090003" w:tentative="1">
+      <w:start w:val="1"/>
+      <w:numFmt w:val="bullet"/>
+      <w:lvlText w:val="o"/>
+      <w:lvlJc w:val="left"/>
+      <w:pPr>
+        <w:ind w:left="5760" w:hanging="360"/>
+      </w:pPr>
+      <w:rPr>
+        <w:rFonts w:ascii="Courier New" w:hAnsi="Courier New" w:cs="Courier New" w:hint="default"/>
+      </w:rPr>
+    </w:lvl>
+    <w:lvl w:ilvl="8" w:tplc="04090005" w:tentative="1">
+      <w:start w:val="1"/>
+      <w:numFmt w:val="bullet"/>
+      <w:lvlText w:val=""/>
+      <w:lvlJc w:val="left"/>
+      <w:pPr>
+        <w:ind w:left="6480" w:hanging="360"/>
+      </w:pPr>
+      <w:rPr>
+        <w:rFonts w:ascii="Wingdings" w:hAnsi="Wingdings" w:hint="default"/>
+      </w:rPr>
+    </w:lvl>
+  </w:abstractNum>
+  <w:abstractNum w:abstractNumId="4" w15:restartNumberingAfterBreak="0">
+    <w:nsid w:val="21656814"/>
+    <w:multiLevelType w:val="hybridMultilevel"/>
+    <w:tmpl w:val="4D98380E"/>
+    <w:lvl w:ilvl="0" w:tplc="0409000F">
+      <w:start w:val="1"/>
+      <w:numFmt w:val="decimal"/>
+      <w:lvlText w:val="%1."/>
+      <w:lvlJc w:val="left"/>
+      <w:pPr>
+        <w:ind w:left="720" w:hanging="360"/>
+      </w:pPr>
+      <w:rPr>
+        <w:rFonts w:hint="default"/>
+      </w:rPr>
+    </w:lvl>
+    <w:lvl w:ilvl="1" w:tplc="04090019" w:tentative="1">
+      <w:start w:val="1"/>
+      <w:numFmt w:val="lowerLetter"/>
+      <w:lvlText w:val="%2."/>
+      <w:lvlJc w:val="left"/>
+      <w:pPr>
+        <w:ind w:left="1440" w:hanging="360"/>
+      </w:pPr>
+    </w:lvl>
+    <w:lvl w:ilvl="2" w:tplc="0409001B" w:tentative="1">
+      <w:start w:val="1"/>
+      <w:numFmt w:val="lowerRoman"/>
+      <w:lvlText w:val="%3."/>
+      <w:lvlJc w:val="right"/>
+      <w:pPr>
+        <w:ind w:left="2160" w:hanging="180"/>
+      </w:pPr>
+    </w:lvl>
+    <w:lvl w:ilvl="3" w:tplc="0409000F" w:tentative="1">
+      <w:start w:val="1"/>
+      <w:numFmt w:val="decimal"/>
+      <w:lvlText w:val="%4."/>
+      <w:lvlJc w:val="left"/>
+      <w:pPr>
+        <w:ind w:left="2880" w:hanging="360"/>
+      </w:pPr>
+    </w:lvl>
+    <w:lvl w:ilvl="4" w:tplc="04090019" w:tentative="1">
+      <w:start w:val="1"/>
+      <w:numFmt w:val="lowerLetter"/>
+      <w:lvlText w:val="%5."/>
+      <w:lvlJc w:val="left"/>
+      <w:pPr>
+        <w:ind w:left="3600" w:hanging="360"/>
+      </w:pPr>
+    </w:lvl>
+    <w:lvl w:ilvl="5" w:tplc="0409001B" w:tentative="1">
+      <w:start w:val="1"/>
+      <w:numFmt w:val="lowerRoman"/>
+      <w:lvlText w:val="%6."/>
+      <w:lvlJc w:val="right"/>
+      <w:pPr>
+        <w:ind w:left="4320" w:hanging="180"/>
+      </w:pPr>
+    </w:lvl>
+    <w:lvl w:ilvl="6" w:tplc="0409000F" w:tentative="1">
+      <w:start w:val="1"/>
+      <w:numFmt w:val="decimal"/>
+      <w:lvlText w:val="%7."/>
+      <w:lvlJc w:val="left"/>
+      <w:pPr>
+        <w:ind w:left="5040" w:hanging="360"/>
+      </w:pPr>
+    </w:lvl>
+    <w:lvl w:ilvl="7" w:tplc="04090019" w:tentative="1">
+      <w:start w:val="1"/>
+      <w:numFmt w:val="lowerLetter"/>
+      <w:lvlText w:val="%8."/>
+      <w:lvlJc w:val="left"/>
+      <w:pPr>
+        <w:ind w:left="5760" w:hanging="360"/>
+      </w:pPr>
+    </w:lvl>
+    <w:lvl w:ilvl="8" w:tplc="0409001B" w:tentative="1">
+      <w:start w:val="1"/>
+      <w:numFmt w:val="lowerRoman"/>
+      <w:lvlText w:val="%9."/>
+      <w:lvlJc w:val="right"/>
+      <w:pPr>
+        <w:ind w:left="6480" w:hanging="180"/>
+      </w:pPr>
+    </w:lvl>
+  </w:abstractNum>
+  <w:abstractNum w:abstractNumId="5" w15:restartNumberingAfterBreak="0">
+    <w:nsid w:val="2A6E7C15"/>
+    <w:multiLevelType w:val="hybridMultilevel"/>
+    <w:tmpl w:val="478414BA"/>
+    <w:lvl w:ilvl="0" w:tplc="0409000F">
+      <w:start w:val="1"/>
+      <w:numFmt w:val="decimal"/>
+      <w:lvlText w:val="%1."/>
+      <w:lvlJc w:val="left"/>
+      <w:pPr>
+        <w:ind w:left="360" w:hanging="360"/>
+      </w:pPr>
+      <w:rPr>
+        <w:rFonts w:hint="default"/>
+      </w:rPr>
+    </w:lvl>
+    <w:lvl w:ilvl="1" w:tplc="04090019" w:tentative="1">
+      <w:start w:val="1"/>
+      <w:numFmt w:val="lowerLetter"/>
+      <w:lvlText w:val="%2."/>
+      <w:lvlJc w:val="left"/>
+      <w:pPr>
+        <w:ind w:left="1080" w:hanging="360"/>
+      </w:pPr>
+    </w:lvl>
+    <w:lvl w:ilvl="2" w:tplc="0409001B" w:tentative="1">
+      <w:start w:val="1"/>
+      <w:numFmt w:val="lowerRoman"/>
+      <w:lvlText w:val="%3."/>
+      <w:lvlJc w:val="right"/>
+      <w:pPr>
+        <w:ind w:left="1800" w:hanging="180"/>
+      </w:pPr>
+    </w:lvl>
+    <w:lvl w:ilvl="3" w:tplc="0409000F" w:tentative="1">
+      <w:start w:val="1"/>
+      <w:numFmt w:val="decimal"/>
+      <w:lvlText w:val="%4."/>
+      <w:lvlJc w:val="left"/>
+      <w:pPr>
+        <w:ind w:left="2520" w:hanging="360"/>
+      </w:pPr>
+    </w:lvl>
+    <w:lvl w:ilvl="4" w:tplc="04090019" w:tentative="1">
+      <w:start w:val="1"/>
+      <w:numFmt w:val="lowerLetter"/>
+      <w:lvlText w:val="%5."/>
+      <w:lvlJc w:val="left"/>
+      <w:pPr>
+        <w:ind w:left="3240" w:hanging="360"/>
+      </w:pPr>
+    </w:lvl>
+    <w:lvl w:ilvl="5" w:tplc="0409001B" w:tentative="1">
+      <w:start w:val="1"/>
+      <w:numFmt w:val="lowerRoman"/>
+      <w:lvlText w:val="%6."/>
+      <w:lvlJc w:val="right"/>
+      <w:pPr>
+        <w:ind w:left="3960" w:hanging="180"/>
+      </w:pPr>
+    </w:lvl>
+    <w:lvl w:ilvl="6" w:tplc="0409000F" w:tentative="1">
+      <w:start w:val="1"/>
+      <w:numFmt w:val="decimal"/>
+      <w:lvlText w:val="%7."/>
+      <w:lvlJc w:val="left"/>
+      <w:pPr>
+        <w:ind w:left="4680" w:hanging="360"/>
+      </w:pPr>
+    </w:lvl>
+    <w:lvl w:ilvl="7" w:tplc="04090019" w:tentative="1">
+      <w:start w:val="1"/>
+      <w:numFmt w:val="lowerLetter"/>
+      <w:lvlText w:val="%8."/>
+      <w:lvlJc w:val="left"/>
+      <w:pPr>
+        <w:ind w:left="5400" w:hanging="360"/>
+      </w:pPr>
+    </w:lvl>
+    <w:lvl w:ilvl="8" w:tplc="0409001B" w:tentative="1">
+      <w:start w:val="1"/>
+      <w:numFmt w:val="lowerRoman"/>
+      <w:lvlText w:val="%9."/>
+      <w:lvlJc w:val="right"/>
+      <w:pPr>
+        <w:ind w:left="6120" w:hanging="180"/>
+      </w:pPr>
+    </w:lvl>
+  </w:abstractNum>
+  <w:abstractNum w:abstractNumId="6" w15:restartNumberingAfterBreak="0">
     <w:nsid w:val="2CA50456"/>
     <w:multiLevelType w:val="hybridMultilevel"/>
     <w:tmpl w:val="2E1EBF7A"/>
@@ -1921,7 +3998,346 @@
       </w:rPr>
     </w:lvl>
   </w:abstractNum>
-  <w:abstractNum w:abstractNumId="1" w15:restartNumberingAfterBreak="0">
+  <w:abstractNum w:abstractNumId="7" w15:restartNumberingAfterBreak="0">
+    <w:nsid w:val="421A3115"/>
+    <w:multiLevelType w:val="multilevel"/>
+    <w:tmpl w:val="77F42EAC"/>
+    <w:lvl w:ilvl="0">
+      <w:start w:val="2"/>
+      <w:numFmt w:val="decimal"/>
+      <w:lvlText w:val="%1"/>
+      <w:lvlJc w:val="left"/>
+      <w:pPr>
+        <w:ind w:left="360" w:hanging="360"/>
+      </w:pPr>
+      <w:rPr>
+        <w:rFonts w:hint="default"/>
+      </w:rPr>
+    </w:lvl>
+    <w:lvl w:ilvl="1">
+      <w:start w:val="1"/>
+      <w:numFmt w:val="decimal"/>
+      <w:lvlText w:val="%1.%2"/>
+      <w:lvlJc w:val="left"/>
+      <w:pPr>
+        <w:ind w:left="360" w:hanging="360"/>
+      </w:pPr>
+      <w:rPr>
+        <w:rFonts w:hint="default"/>
+      </w:rPr>
+    </w:lvl>
+    <w:lvl w:ilvl="2">
+      <w:start w:val="1"/>
+      <w:numFmt w:val="decimal"/>
+      <w:lvlText w:val="%1.%2.%3"/>
+      <w:lvlJc w:val="left"/>
+      <w:pPr>
+        <w:ind w:left="720" w:hanging="720"/>
+      </w:pPr>
+      <w:rPr>
+        <w:rFonts w:hint="default"/>
+      </w:rPr>
+    </w:lvl>
+    <w:lvl w:ilvl="3">
+      <w:start w:val="1"/>
+      <w:numFmt w:val="decimal"/>
+      <w:lvlText w:val="%1.%2.%3.%4"/>
+      <w:lvlJc w:val="left"/>
+      <w:pPr>
+        <w:ind w:left="720" w:hanging="720"/>
+      </w:pPr>
+      <w:rPr>
+        <w:rFonts w:hint="default"/>
+      </w:rPr>
+    </w:lvl>
+    <w:lvl w:ilvl="4">
+      <w:start w:val="1"/>
+      <w:numFmt w:val="decimal"/>
+      <w:lvlText w:val="%1.%2.%3.%4.%5"/>
+      <w:lvlJc w:val="left"/>
+      <w:pPr>
+        <w:ind w:left="1080" w:hanging="1080"/>
+      </w:pPr>
+      <w:rPr>
+        <w:rFonts w:hint="default"/>
+      </w:rPr>
+    </w:lvl>
+    <w:lvl w:ilvl="5">
+      <w:start w:val="1"/>
+      <w:numFmt w:val="decimal"/>
+      <w:lvlText w:val="%1.%2.%3.%4.%5.%6"/>
+      <w:lvlJc w:val="left"/>
+      <w:pPr>
+        <w:ind w:left="1440" w:hanging="1440"/>
+      </w:pPr>
+      <w:rPr>
+        <w:rFonts w:hint="default"/>
+      </w:rPr>
+    </w:lvl>
+    <w:lvl w:ilvl="6">
+      <w:start w:val="1"/>
+      <w:numFmt w:val="decimal"/>
+      <w:lvlText w:val="%1.%2.%3.%4.%5.%6.%7"/>
+      <w:lvlJc w:val="left"/>
+      <w:pPr>
+        <w:ind w:left="1440" w:hanging="1440"/>
+      </w:pPr>
+      <w:rPr>
+        <w:rFonts w:hint="default"/>
+      </w:rPr>
+    </w:lvl>
+    <w:lvl w:ilvl="7">
+      <w:start w:val="1"/>
+      <w:numFmt w:val="decimal"/>
+      <w:lvlText w:val="%1.%2.%3.%4.%5.%6.%7.%8"/>
+      <w:lvlJc w:val="left"/>
+      <w:pPr>
+        <w:ind w:left="1800" w:hanging="1800"/>
+      </w:pPr>
+      <w:rPr>
+        <w:rFonts w:hint="default"/>
+      </w:rPr>
+    </w:lvl>
+    <w:lvl w:ilvl="8">
+      <w:start w:val="1"/>
+      <w:numFmt w:val="decimal"/>
+      <w:lvlText w:val="%1.%2.%3.%4.%5.%6.%7.%8.%9"/>
+      <w:lvlJc w:val="left"/>
+      <w:pPr>
+        <w:ind w:left="1800" w:hanging="1800"/>
+      </w:pPr>
+      <w:rPr>
+        <w:rFonts w:hint="default"/>
+      </w:rPr>
+    </w:lvl>
+  </w:abstractNum>
+  <w:abstractNum w:abstractNumId="8" w15:restartNumberingAfterBreak="0">
+    <w:nsid w:val="4BC15D97"/>
+    <w:multiLevelType w:val="multilevel"/>
+    <w:tmpl w:val="77F42EAC"/>
+    <w:lvl w:ilvl="0">
+      <w:start w:val="4"/>
+      <w:numFmt w:val="decimal"/>
+      <w:lvlText w:val="%1"/>
+      <w:lvlJc w:val="left"/>
+      <w:pPr>
+        <w:ind w:left="360" w:hanging="360"/>
+      </w:pPr>
+      <w:rPr>
+        <w:rFonts w:hint="default"/>
+      </w:rPr>
+    </w:lvl>
+    <w:lvl w:ilvl="1">
+      <w:start w:val="4"/>
+      <w:numFmt w:val="decimal"/>
+      <w:lvlText w:val="%1.%2"/>
+      <w:lvlJc w:val="left"/>
+      <w:pPr>
+        <w:ind w:left="360" w:hanging="360"/>
+      </w:pPr>
+      <w:rPr>
+        <w:rFonts w:hint="default"/>
+      </w:rPr>
+    </w:lvl>
+    <w:lvl w:ilvl="2">
+      <w:start w:val="1"/>
+      <w:numFmt w:val="decimal"/>
+      <w:lvlText w:val="%1.%2.%3"/>
+      <w:lvlJc w:val="left"/>
+      <w:pPr>
+        <w:ind w:left="720" w:hanging="720"/>
+      </w:pPr>
+      <w:rPr>
+        <w:rFonts w:hint="default"/>
+      </w:rPr>
+    </w:lvl>
+    <w:lvl w:ilvl="3">
+      <w:start w:val="1"/>
+      <w:numFmt w:val="decimal"/>
+      <w:lvlText w:val="%1.%2.%3.%4"/>
+      <w:lvlJc w:val="left"/>
+      <w:pPr>
+        <w:ind w:left="720" w:hanging="720"/>
+      </w:pPr>
+      <w:rPr>
+        <w:rFonts w:hint="default"/>
+      </w:rPr>
+    </w:lvl>
+    <w:lvl w:ilvl="4">
+      <w:start w:val="1"/>
+      <w:numFmt w:val="decimal"/>
+      <w:lvlText w:val="%1.%2.%3.%4.%5"/>
+      <w:lvlJc w:val="left"/>
+      <w:pPr>
+        <w:ind w:left="1080" w:hanging="1080"/>
+      </w:pPr>
+      <w:rPr>
+        <w:rFonts w:hint="default"/>
+      </w:rPr>
+    </w:lvl>
+    <w:lvl w:ilvl="5">
+      <w:start w:val="1"/>
+      <w:numFmt w:val="decimal"/>
+      <w:lvlText w:val="%1.%2.%3.%4.%5.%6"/>
+      <w:lvlJc w:val="left"/>
+      <w:pPr>
+        <w:ind w:left="1440" w:hanging="1440"/>
+      </w:pPr>
+      <w:rPr>
+        <w:rFonts w:hint="default"/>
+      </w:rPr>
+    </w:lvl>
+    <w:lvl w:ilvl="6">
+      <w:start w:val="1"/>
+      <w:numFmt w:val="decimal"/>
+      <w:lvlText w:val="%1.%2.%3.%4.%5.%6.%7"/>
+      <w:lvlJc w:val="left"/>
+      <w:pPr>
+        <w:ind w:left="1440" w:hanging="1440"/>
+      </w:pPr>
+      <w:rPr>
+        <w:rFonts w:hint="default"/>
+      </w:rPr>
+    </w:lvl>
+    <w:lvl w:ilvl="7">
+      <w:start w:val="1"/>
+      <w:numFmt w:val="decimal"/>
+      <w:lvlText w:val="%1.%2.%3.%4.%5.%6.%7.%8"/>
+      <w:lvlJc w:val="left"/>
+      <w:pPr>
+        <w:ind w:left="1800" w:hanging="1800"/>
+      </w:pPr>
+      <w:rPr>
+        <w:rFonts w:hint="default"/>
+      </w:rPr>
+    </w:lvl>
+    <w:lvl w:ilvl="8">
+      <w:start w:val="1"/>
+      <w:numFmt w:val="decimal"/>
+      <w:lvlText w:val="%1.%2.%3.%4.%5.%6.%7.%8.%9"/>
+      <w:lvlJc w:val="left"/>
+      <w:pPr>
+        <w:ind w:left="1800" w:hanging="1800"/>
+      </w:pPr>
+      <w:rPr>
+        <w:rFonts w:hint="default"/>
+      </w:rPr>
+    </w:lvl>
+  </w:abstractNum>
+  <w:abstractNum w:abstractNumId="9" w15:restartNumberingAfterBreak="0">
+    <w:nsid w:val="6A452DFC"/>
+    <w:multiLevelType w:val="multilevel"/>
+    <w:tmpl w:val="AFEEE78C"/>
+    <w:lvl w:ilvl="0">
+      <w:start w:val="3"/>
+      <w:numFmt w:val="decimal"/>
+      <w:lvlText w:val="%1"/>
+      <w:lvlJc w:val="left"/>
+      <w:pPr>
+        <w:ind w:left="510" w:hanging="510"/>
+      </w:pPr>
+      <w:rPr>
+        <w:rFonts w:hint="default"/>
+      </w:rPr>
+    </w:lvl>
+    <w:lvl w:ilvl="1">
+      <w:start w:val="1"/>
+      <w:numFmt w:val="decimal"/>
+      <w:lvlText w:val="%1.%2"/>
+      <w:lvlJc w:val="left"/>
+      <w:pPr>
+        <w:ind w:left="510" w:hanging="510"/>
+      </w:pPr>
+      <w:rPr>
+        <w:rFonts w:hint="default"/>
+      </w:rPr>
+    </w:lvl>
+    <w:lvl w:ilvl="2">
+      <w:start w:val="1"/>
+      <w:numFmt w:val="decimal"/>
+      <w:lvlText w:val="%1.%2.%3"/>
+      <w:lvlJc w:val="left"/>
+      <w:pPr>
+        <w:ind w:left="720" w:hanging="720"/>
+      </w:pPr>
+      <w:rPr>
+        <w:rFonts w:hint="default"/>
+      </w:rPr>
+    </w:lvl>
+    <w:lvl w:ilvl="3">
+      <w:start w:val="1"/>
+      <w:numFmt w:val="decimal"/>
+      <w:lvlText w:val="%1.%2.%3.%4"/>
+      <w:lvlJc w:val="left"/>
+      <w:pPr>
+        <w:ind w:left="720" w:hanging="720"/>
+      </w:pPr>
+      <w:rPr>
+        <w:rFonts w:hint="default"/>
+      </w:rPr>
+    </w:lvl>
+    <w:lvl w:ilvl="4">
+      <w:start w:val="1"/>
+      <w:numFmt w:val="decimal"/>
+      <w:lvlText w:val="%1.%2.%3.%4.%5"/>
+      <w:lvlJc w:val="left"/>
+      <w:pPr>
+        <w:ind w:left="1080" w:hanging="1080"/>
+      </w:pPr>
+      <w:rPr>
+        <w:rFonts w:hint="default"/>
+      </w:rPr>
+    </w:lvl>
+    <w:lvl w:ilvl="5">
+      <w:start w:val="1"/>
+      <w:numFmt w:val="decimal"/>
+      <w:lvlText w:val="%1.%2.%3.%4.%5.%6"/>
+      <w:lvlJc w:val="left"/>
+      <w:pPr>
+        <w:ind w:left="1440" w:hanging="1440"/>
+      </w:pPr>
+      <w:rPr>
+        <w:rFonts w:hint="default"/>
+      </w:rPr>
+    </w:lvl>
+    <w:lvl w:ilvl="6">
+      <w:start w:val="1"/>
+      <w:numFmt w:val="decimal"/>
+      <w:lvlText w:val="%1.%2.%3.%4.%5.%6.%7"/>
+      <w:lvlJc w:val="left"/>
+      <w:pPr>
+        <w:ind w:left="1440" w:hanging="1440"/>
+      </w:pPr>
+      <w:rPr>
+        <w:rFonts w:hint="default"/>
+      </w:rPr>
+    </w:lvl>
+    <w:lvl w:ilvl="7">
+      <w:start w:val="1"/>
+      <w:numFmt w:val="decimal"/>
+      <w:lvlText w:val="%1.%2.%3.%4.%5.%6.%7.%8"/>
+      <w:lvlJc w:val="left"/>
+      <w:pPr>
+        <w:ind w:left="1800" w:hanging="1800"/>
+      </w:pPr>
+      <w:rPr>
+        <w:rFonts w:hint="default"/>
+      </w:rPr>
+    </w:lvl>
+    <w:lvl w:ilvl="8">
+      <w:start w:val="1"/>
+      <w:numFmt w:val="decimal"/>
+      <w:lvlText w:val="%1.%2.%3.%4.%5.%6.%7.%8.%9"/>
+      <w:lvlJc w:val="left"/>
+      <w:pPr>
+        <w:ind w:left="1800" w:hanging="1800"/>
+      </w:pPr>
+      <w:rPr>
+        <w:rFonts w:hint="default"/>
+      </w:rPr>
+    </w:lvl>
+  </w:abstractNum>
+  <w:abstractNum w:abstractNumId="10" w15:restartNumberingAfterBreak="0">
     <w:nsid w:val="6BA44CFF"/>
     <w:multiLevelType w:val="hybridMultilevel"/>
     <w:tmpl w:val="0CF44F2A"/>
@@ -2034,11 +4450,154 @@
       </w:rPr>
     </w:lvl>
   </w:abstractNum>
+  <w:abstractNum w:abstractNumId="11" w15:restartNumberingAfterBreak="0">
+    <w:nsid w:val="76432DC1"/>
+    <w:multiLevelType w:val="multilevel"/>
+    <w:tmpl w:val="77F42EAC"/>
+    <w:lvl w:ilvl="0">
+      <w:start w:val="4"/>
+      <w:numFmt w:val="decimal"/>
+      <w:lvlText w:val="%1"/>
+      <w:lvlJc w:val="left"/>
+      <w:pPr>
+        <w:ind w:left="360" w:hanging="360"/>
+      </w:pPr>
+      <w:rPr>
+        <w:rFonts w:hint="default"/>
+      </w:rPr>
+    </w:lvl>
+    <w:lvl w:ilvl="1">
+      <w:start w:val="1"/>
+      <w:numFmt w:val="decimal"/>
+      <w:lvlText w:val="%1.%2"/>
+      <w:lvlJc w:val="left"/>
+      <w:pPr>
+        <w:ind w:left="360" w:hanging="360"/>
+      </w:pPr>
+      <w:rPr>
+        <w:rFonts w:hint="default"/>
+      </w:rPr>
+    </w:lvl>
+    <w:lvl w:ilvl="2">
+      <w:start w:val="1"/>
+      <w:numFmt w:val="decimal"/>
+      <w:lvlText w:val="%1.%2.%3"/>
+      <w:lvlJc w:val="left"/>
+      <w:pPr>
+        <w:ind w:left="720" w:hanging="720"/>
+      </w:pPr>
+      <w:rPr>
+        <w:rFonts w:hint="default"/>
+      </w:rPr>
+    </w:lvl>
+    <w:lvl w:ilvl="3">
+      <w:start w:val="1"/>
+      <w:numFmt w:val="decimal"/>
+      <w:lvlText w:val="%1.%2.%3.%4"/>
+      <w:lvlJc w:val="left"/>
+      <w:pPr>
+        <w:ind w:left="720" w:hanging="720"/>
+      </w:pPr>
+      <w:rPr>
+        <w:rFonts w:hint="default"/>
+      </w:rPr>
+    </w:lvl>
+    <w:lvl w:ilvl="4">
+      <w:start w:val="1"/>
+      <w:numFmt w:val="decimal"/>
+      <w:lvlText w:val="%1.%2.%3.%4.%5"/>
+      <w:lvlJc w:val="left"/>
+      <w:pPr>
+        <w:ind w:left="1080" w:hanging="1080"/>
+      </w:pPr>
+      <w:rPr>
+        <w:rFonts w:hint="default"/>
+      </w:rPr>
+    </w:lvl>
+    <w:lvl w:ilvl="5">
+      <w:start w:val="1"/>
+      <w:numFmt w:val="decimal"/>
+      <w:lvlText w:val="%1.%2.%3.%4.%5.%6"/>
+      <w:lvlJc w:val="left"/>
+      <w:pPr>
+        <w:ind w:left="1440" w:hanging="1440"/>
+      </w:pPr>
+      <w:rPr>
+        <w:rFonts w:hint="default"/>
+      </w:rPr>
+    </w:lvl>
+    <w:lvl w:ilvl="6">
+      <w:start w:val="1"/>
+      <w:numFmt w:val="decimal"/>
+      <w:lvlText w:val="%1.%2.%3.%4.%5.%6.%7"/>
+      <w:lvlJc w:val="left"/>
+      <w:pPr>
+        <w:ind w:left="1440" w:hanging="1440"/>
+      </w:pPr>
+      <w:rPr>
+        <w:rFonts w:hint="default"/>
+      </w:rPr>
+    </w:lvl>
+    <w:lvl w:ilvl="7">
+      <w:start w:val="1"/>
+      <w:numFmt w:val="decimal"/>
+      <w:lvlText w:val="%1.%2.%3.%4.%5.%6.%7.%8"/>
+      <w:lvlJc w:val="left"/>
+      <w:pPr>
+        <w:ind w:left="1800" w:hanging="1800"/>
+      </w:pPr>
+      <w:rPr>
+        <w:rFonts w:hint="default"/>
+      </w:rPr>
+    </w:lvl>
+    <w:lvl w:ilvl="8">
+      <w:start w:val="1"/>
+      <w:numFmt w:val="decimal"/>
+      <w:lvlText w:val="%1.%2.%3.%4.%5.%6.%7.%8.%9"/>
+      <w:lvlJc w:val="left"/>
+      <w:pPr>
+        <w:ind w:left="1800" w:hanging="1800"/>
+      </w:pPr>
+      <w:rPr>
+        <w:rFonts w:hint="default"/>
+      </w:rPr>
+    </w:lvl>
+  </w:abstractNum>
   <w:num w:numId="1">
+    <w:abstractNumId w:val="6"/>
+  </w:num>
+  <w:num w:numId="2">
+    <w:abstractNumId w:val="10"/>
+  </w:num>
+  <w:num w:numId="3">
+    <w:abstractNumId w:val="4"/>
+  </w:num>
+  <w:num w:numId="4">
+    <w:abstractNumId w:val="3"/>
+  </w:num>
+  <w:num w:numId="5">
+    <w:abstractNumId w:val="5"/>
+  </w:num>
+  <w:num w:numId="6">
+    <w:abstractNumId w:val="2"/>
+  </w:num>
+  <w:num w:numId="7">
+    <w:abstractNumId w:val="7"/>
+  </w:num>
+  <w:num w:numId="8">
     <w:abstractNumId w:val="0"/>
   </w:num>
-  <w:num w:numId="2">
+  <w:num w:numId="9">
     <w:abstractNumId w:val="1"/>
+  </w:num>
+  <w:num w:numId="10">
+    <w:abstractNumId w:val="9"/>
+  </w:num>
+  <w:num w:numId="11">
+    <w:abstractNumId w:val="8"/>
+  </w:num>
+  <w:num w:numId="12">
+    <w:abstractNumId w:val="11"/>
   </w:num>
 </w:numbering>
 </file>
@@ -2848,19 +5407,19 @@
 
 <file path=word/glossary/fontTable.xml><?xml version="1.0" encoding="utf-8"?>
 <w:fonts xmlns:mc="http://schemas.openxmlformats.org/markup-compatibility/2006" xmlns:r="http://schemas.openxmlformats.org/officeDocument/2006/relationships" xmlns:w="http://schemas.openxmlformats.org/wordprocessingml/2006/main" xmlns:w14="http://schemas.microsoft.com/office/word/2010/wordml" xmlns:w15="http://schemas.microsoft.com/office/word/2012/wordml" xmlns:w16cid="http://schemas.microsoft.com/office/word/2016/wordml/cid" xmlns:w16se="http://schemas.microsoft.com/office/word/2015/wordml/symex" mc:Ignorable="w14 w15 w16se w16cid">
+  <w:font w:name="Times New Roman">
+    <w:panose1 w:val="02020603050405020304"/>
+    <w:charset w:val="00"/>
+    <w:family w:val="roman"/>
+    <w:pitch w:val="variable"/>
+    <w:sig w:usb0="E0002EFF" w:usb1="C000785B" w:usb2="00000009" w:usb3="00000000" w:csb0="000001FF" w:csb1="00000000"/>
+  </w:font>
   <w:font w:name="Symbol">
     <w:panose1 w:val="05050102010706020507"/>
     <w:charset w:val="02"/>
     <w:family w:val="roman"/>
     <w:pitch w:val="variable"/>
     <w:sig w:usb0="00000000" w:usb1="10000000" w:usb2="00000000" w:usb3="00000000" w:csb0="80000000" w:csb1="00000000"/>
-  </w:font>
-  <w:font w:name="Times New Roman">
-    <w:panose1 w:val="02020603050405020304"/>
-    <w:charset w:val="00"/>
-    <w:family w:val="roman"/>
-    <w:pitch w:val="variable"/>
-    <w:sig w:usb0="E0002EFF" w:usb1="C000785B" w:usb2="00000009" w:usb3="00000000" w:csb0="000001FF" w:csb1="00000000"/>
   </w:font>
   <w:font w:name="Courier New">
     <w:panose1 w:val="02070309020205020404"/>
@@ -2916,9 +5475,10 @@
   </w:compat>
   <w:rsids>
     <w:rsidRoot w:val="004D43B4"/>
-    <w:rsid w:val="000E4BF8"/>
+    <w:rsid w:val="001B5069"/>
     <w:rsid w:val="004D43B4"/>
     <w:rsid w:val="008E752D"/>
+    <w:rsid w:val="00983869"/>
     <w:rsid w:val="009D37F2"/>
     <w:rsid w:val="00FE43C5"/>
   </w:rsids>
@@ -3410,6 +5970,18 @@
       <w:color w:val="808080"/>
     </w:rPr>
   </w:style>
+  <w:style w:type="paragraph" w:customStyle="1" w:styleId="A04F0BF9BE50402C8E88613E1FB16BCF">
+    <w:name w:val="A04F0BF9BE50402C8E88613E1FB16BCF"/>
+    <w:rsid w:val="00983869"/>
+  </w:style>
+  <w:style w:type="paragraph" w:customStyle="1" w:styleId="973FB3AF4FAC4D67A1C5A27D98440CB2">
+    <w:name w:val="973FB3AF4FAC4D67A1C5A27D98440CB2"/>
+    <w:rsid w:val="00983869"/>
+  </w:style>
+  <w:style w:type="paragraph" w:customStyle="1" w:styleId="95229E593F0A4472921105016853E400">
+    <w:name w:val="95229E593F0A4472921105016853E400"/>
+    <w:rsid w:val="00983869"/>
+  </w:style>
 </w:styles>
 </file>
 
@@ -3738,7 +6310,7 @@
 </file>
 
 <file path=customXml/itemProps1.xml><?xml version="1.0" encoding="utf-8"?>
-<ds:datastoreItem xmlns:ds="http://schemas.openxmlformats.org/officeDocument/2006/customXml" ds:itemID="{4915C62A-8CD0-4CE8-8472-E66A9C184111}">
+<ds:datastoreItem xmlns:ds="http://schemas.openxmlformats.org/officeDocument/2006/customXml" ds:itemID="{754887FB-F281-4F8F-85FE-C1883FA0E7E2}">
   <ds:schemaRefs>
     <ds:schemaRef ds:uri="http://schemas.openxmlformats.org/officeDocument/2006/bibliography"/>
   </ds:schemaRefs>

</xml_diff>

<commit_message>
modified final paper template
</commit_message>
<xml_diff>
--- a/Final Paper.docx
+++ b/Final Paper.docx
@@ -1303,7 +1303,19 @@
             <w:rPr>
               <w:sz w:val="20"/>
             </w:rPr>
-            <w:t xml:space="preserve"> 3.3.1 Dual Estimation</w:t>
+            <w:t xml:space="preserve"> 3.3.1 Dual </w:t>
+          </w:r>
+          <w:r>
+            <w:rPr>
+              <w:sz w:val="20"/>
+            </w:rPr>
+            <w:t xml:space="preserve">EKF </w:t>
+          </w:r>
+          <w:r>
+            <w:rPr>
+              <w:sz w:val="20"/>
+            </w:rPr>
+            <w:t>Estimation</w:t>
           </w:r>
           <w:r>
             <w:rPr>
@@ -1657,6 +1669,12 @@
             <w:rPr>
               <w:sz w:val="20"/>
             </w:rPr>
+            <w:t>Estimation</w:t>
+          </w:r>
+          <w:r>
+            <w:rPr>
+              <w:sz w:val="20"/>
+            </w:rPr>
             <w:ptab w:relativeTo="margin" w:alignment="right" w:leader="dot"/>
           </w:r>
           <w:r>
@@ -2063,10 +2081,7 @@
       </w:r>
     </w:p>
     <w:p/>
-    <w:p>
-      <w:bookmarkStart w:id="0" w:name="_GoBack"/>
-      <w:bookmarkEnd w:id="0"/>
-    </w:p>
+    <w:p/>
     <w:p>
       <w:pPr>
         <w:pStyle w:val="Heading2"/>
@@ -2103,10 +2118,54 @@
         </w:numPr>
       </w:pPr>
       <w:r>
-        <w:t>Dual Estimation</w:t>
-      </w:r>
-    </w:p>
-    <w:p/>
+        <w:t xml:space="preserve">Dual </w:t>
+      </w:r>
+      <w:r>
+        <w:t>EKF</w:t>
+      </w:r>
+    </w:p>
+    <w:p>
+      <w:r>
+        <w:rPr>
+          <w:noProof/>
+        </w:rPr>
+        <w:drawing>
+          <wp:inline distT="0" distB="0" distL="0" distR="0" wp14:anchorId="6861402F" wp14:editId="1563829A">
+            <wp:extent cx="3762744" cy="2178050"/>
+            <wp:effectExtent l="0" t="0" r="9525" b="0"/>
+            <wp:docPr id="2" name="Picture 2"/>
+            <wp:cNvGraphicFramePr>
+              <a:graphicFrameLocks xmlns:a="http://schemas.openxmlformats.org/drawingml/2006/main" noChangeAspect="1"/>
+            </wp:cNvGraphicFramePr>
+            <a:graphic xmlns:a="http://schemas.openxmlformats.org/drawingml/2006/main">
+              <a:graphicData uri="http://schemas.openxmlformats.org/drawingml/2006/picture">
+                <pic:pic xmlns:pic="http://schemas.openxmlformats.org/drawingml/2006/picture">
+                  <pic:nvPicPr>
+                    <pic:cNvPr id="1" name=""/>
+                    <pic:cNvPicPr/>
+                  </pic:nvPicPr>
+                  <pic:blipFill>
+                    <a:blip r:embed="rId8"/>
+                    <a:stretch>
+                      <a:fillRect/>
+                    </a:stretch>
+                  </pic:blipFill>
+                  <pic:spPr>
+                    <a:xfrm>
+                      <a:off x="0" y="0"/>
+                      <a:ext cx="3776224" cy="2185853"/>
+                    </a:xfrm>
+                    <a:prstGeom prst="rect">
+                      <a:avLst/>
+                    </a:prstGeom>
+                  </pic:spPr>
+                </pic:pic>
+              </a:graphicData>
+            </a:graphic>
+          </wp:inline>
+        </w:drawing>
+      </w:r>
+    </w:p>
     <w:p/>
     <w:p>
       <w:pPr>
@@ -2149,6 +2208,7 @@
       </w:r>
     </w:p>
     <w:p/>
+    <w:p/>
     <w:p>
       <w:pPr>
         <w:pStyle w:val="Heading2"/>
@@ -2162,7 +2222,629 @@
       </w:r>
     </w:p>
     <w:p/>
-    <w:p/>
+    <w:p>
+      <w:pPr>
+        <w:autoSpaceDE w:val="0"/>
+        <w:autoSpaceDN w:val="0"/>
+        <w:adjustRightInd w:val="0"/>
+        <w:spacing w:after="0" w:line="240" w:lineRule="auto"/>
+        <w:rPr>
+          <w:rFonts w:ascii="NimbusRomNo9L-Regu" w:hAnsi="NimbusRomNo9L-Regu" w:cs="NimbusRomNo9L-Regu"/>
+          <w:sz w:val="24"/>
+          <w:szCs w:val="24"/>
+        </w:rPr>
+      </w:pPr>
+      <w:r>
+        <w:rPr>
+          <w:rFonts w:ascii="NimbusRomNo9L-Medi" w:hAnsi="NimbusRomNo9L-Medi" w:cs="NimbusRomNo9L-Medi"/>
+          <w:sz w:val="24"/>
+          <w:szCs w:val="24"/>
+          <w:u w:val="single"/>
+        </w:rPr>
+        <w:t>Root mean square error</w:t>
+      </w:r>
+      <w:r>
+        <w:rPr>
+          <w:rFonts w:ascii="NimbusRomNo9L-Medi" w:hAnsi="NimbusRomNo9L-Medi" w:cs="NimbusRomNo9L-Medi"/>
+          <w:sz w:val="24"/>
+          <w:szCs w:val="24"/>
+        </w:rPr>
+        <w:t xml:space="preserve">: </w:t>
+      </w:r>
+      <w:r>
+        <w:rPr>
+          <w:rFonts w:ascii="NimbusRomNo9L-Regu" w:hAnsi="NimbusRomNo9L-Regu" w:cs="NimbusRomNo9L-Regu"/>
+          <w:sz w:val="24"/>
+          <w:szCs w:val="24"/>
+        </w:rPr>
+        <w:t>RMSE is the square root of mean of square of all errors. It</w:t>
+      </w:r>
+    </w:p>
+    <w:p>
+      <w:pPr>
+        <w:autoSpaceDE w:val="0"/>
+        <w:autoSpaceDN w:val="0"/>
+        <w:adjustRightInd w:val="0"/>
+        <w:spacing w:after="0" w:line="240" w:lineRule="auto"/>
+        <w:rPr>
+          <w:rFonts w:ascii="NimbusRomNo9L-Regu" w:hAnsi="NimbusRomNo9L-Regu" w:cs="NimbusRomNo9L-Regu"/>
+          <w:sz w:val="24"/>
+          <w:szCs w:val="24"/>
+        </w:rPr>
+      </w:pPr>
+      <w:r>
+        <w:rPr>
+          <w:rFonts w:ascii="NimbusRomNo9L-Regu" w:hAnsi="NimbusRomNo9L-Regu" w:cs="NimbusRomNo9L-Regu"/>
+          <w:sz w:val="24"/>
+          <w:szCs w:val="24"/>
+        </w:rPr>
+        <w:t>is calculated using the actual and estimated values, and is computed for SOC as well</w:t>
+      </w:r>
+    </w:p>
+    <w:p>
+      <w:pPr>
+        <w:rPr>
+          <w:rFonts w:ascii="NimbusRomNo9L-Regu" w:hAnsi="NimbusRomNo9L-Regu" w:cs="NimbusRomNo9L-Regu"/>
+          <w:sz w:val="24"/>
+          <w:szCs w:val="24"/>
+        </w:rPr>
+      </w:pPr>
+      <w:r>
+        <w:rPr>
+          <w:rFonts w:ascii="NimbusRomNo9L-Regu" w:hAnsi="NimbusRomNo9L-Regu" w:cs="NimbusRomNo9L-Regu"/>
+          <w:sz w:val="24"/>
+          <w:szCs w:val="24"/>
+        </w:rPr>
+        <w:lastRenderedPageBreak/>
+        <w:t>as terminal voltage. It denotes the estimation accuracy</w:t>
+      </w:r>
+      <w:r>
+        <w:rPr>
+          <w:rFonts w:ascii="NimbusRomNo9L-Regu" w:hAnsi="NimbusRomNo9L-Regu" w:cs="NimbusRomNo9L-Regu"/>
+          <w:sz w:val="24"/>
+          <w:szCs w:val="24"/>
+        </w:rPr>
+        <w:t>.</w:t>
+      </w:r>
+    </w:p>
+    <w:p>
+      <w:pPr>
+        <w:autoSpaceDE w:val="0"/>
+        <w:autoSpaceDN w:val="0"/>
+        <w:adjustRightInd w:val="0"/>
+        <w:spacing w:after="0" w:line="240" w:lineRule="auto"/>
+        <w:rPr>
+          <w:rFonts w:ascii="NimbusRomNo9L-Regu" w:hAnsi="NimbusRomNo9L-Regu" w:cs="NimbusRomNo9L-Regu"/>
+          <w:sz w:val="24"/>
+          <w:szCs w:val="24"/>
+        </w:rPr>
+      </w:pPr>
+      <w:r>
+        <w:rPr>
+          <w:rFonts w:ascii="NimbusRomNo9L-Medi" w:hAnsi="NimbusRomNo9L-Medi" w:cs="NimbusRomNo9L-Medi"/>
+          <w:sz w:val="24"/>
+          <w:szCs w:val="24"/>
+          <w:u w:val="single"/>
+        </w:rPr>
+        <w:t>Infinity Norm of SOC Error</w:t>
+      </w:r>
+      <w:r>
+        <w:rPr>
+          <w:rFonts w:ascii="NimbusRomNo9L-Medi" w:hAnsi="NimbusRomNo9L-Medi" w:cs="NimbusRomNo9L-Medi"/>
+          <w:sz w:val="24"/>
+          <w:szCs w:val="24"/>
+        </w:rPr>
+        <w:t xml:space="preserve">: </w:t>
+      </w:r>
+      <w:r>
+        <w:rPr>
+          <w:rFonts w:ascii="NimbusRomNo9L-Regu" w:hAnsi="NimbusRomNo9L-Regu" w:cs="NimbusRomNo9L-Regu"/>
+          <w:sz w:val="24"/>
+          <w:szCs w:val="24"/>
+        </w:rPr>
+        <w:t xml:space="preserve">It gives the </w:t>
+      </w:r>
+      <w:r>
+        <w:rPr>
+          <w:rFonts w:ascii="NimbusRomNo9L-Regu" w:hAnsi="NimbusRomNo9L-Regu" w:cs="NimbusRomNo9L-Regu"/>
+          <w:sz w:val="24"/>
+          <w:szCs w:val="24"/>
+        </w:rPr>
+        <w:t>worse-case</w:t>
+      </w:r>
+      <w:r>
+        <w:rPr>
+          <w:rFonts w:ascii="NimbusRomNo9L-Regu" w:hAnsi="NimbusRomNo9L-Regu" w:cs="NimbusRomNo9L-Regu"/>
+          <w:sz w:val="24"/>
+          <w:szCs w:val="24"/>
+        </w:rPr>
+        <w:t xml:space="preserve"> measure of the SOC error and is</w:t>
+      </w:r>
+    </w:p>
+    <w:p>
+      <w:pPr>
+        <w:autoSpaceDE w:val="0"/>
+        <w:autoSpaceDN w:val="0"/>
+        <w:adjustRightInd w:val="0"/>
+        <w:spacing w:after="0" w:line="240" w:lineRule="auto"/>
+        <w:rPr>
+          <w:rFonts w:ascii="NimbusRomNo9L-Regu" w:hAnsi="NimbusRomNo9L-Regu" w:cs="NimbusRomNo9L-Regu"/>
+          <w:sz w:val="24"/>
+          <w:szCs w:val="24"/>
+        </w:rPr>
+      </w:pPr>
+      <w:r>
+        <w:rPr>
+          <w:rFonts w:ascii="NimbusRomNo9L-Regu" w:hAnsi="NimbusRomNo9L-Regu" w:cs="NimbusRomNo9L-Regu"/>
+          <w:sz w:val="24"/>
+          <w:szCs w:val="24"/>
+        </w:rPr>
+        <w:t xml:space="preserve">given by </w:t>
+      </w:r>
+      <m:oMath>
+        <m:sSub>
+          <m:sSubPr>
+            <m:ctrlPr>
+              <w:rPr>
+                <w:rFonts w:ascii="Cambria Math" w:hAnsi="Cambria Math" w:cs="CMR12"/>
+                <w:i/>
+                <w:sz w:val="24"/>
+                <w:szCs w:val="24"/>
+              </w:rPr>
+            </m:ctrlPr>
+          </m:sSubPr>
+          <m:e>
+            <m:d>
+              <m:dPr>
+                <m:begChr m:val="|"/>
+                <m:endChr m:val="|"/>
+                <m:ctrlPr>
+                  <w:rPr>
+                    <w:rFonts w:ascii="Cambria Math" w:hAnsi="Cambria Math" w:cs="CMMI12"/>
+                    <w:i/>
+                    <w:sz w:val="24"/>
+                    <w:szCs w:val="24"/>
+                  </w:rPr>
+                </m:ctrlPr>
+              </m:dPr>
+              <m:e>
+                <m:acc>
+                  <m:accPr>
+                    <m:chr m:val="̃"/>
+                    <m:ctrlPr>
+                      <w:rPr>
+                        <w:rFonts w:ascii="Cambria Math" w:hAnsi="Cambria Math" w:cs="CMR12"/>
+                        <w:i/>
+                        <w:sz w:val="24"/>
+                        <w:szCs w:val="24"/>
+                      </w:rPr>
+                    </m:ctrlPr>
+                  </m:accPr>
+                  <m:e>
+                    <m:r>
+                      <w:rPr>
+                        <w:rFonts w:ascii="Cambria Math" w:hAnsi="Cambria Math" w:cs="CMR12"/>
+                        <w:sz w:val="24"/>
+                        <w:szCs w:val="24"/>
+                      </w:rPr>
+                      <m:t>SOC</m:t>
+                    </m:r>
+                  </m:e>
+                </m:acc>
+              </m:e>
+            </m:d>
+          </m:e>
+          <m:sub>
+            <m:r>
+              <w:rPr>
+                <w:rFonts w:ascii="Cambria Math" w:hAnsi="Cambria Math" w:cs="CMR12"/>
+                <w:sz w:val="24"/>
+                <w:szCs w:val="24"/>
+              </w:rPr>
+              <m:t>∞</m:t>
+            </m:r>
+          </m:sub>
+        </m:sSub>
+        <m:r>
+          <w:rPr>
+            <w:rFonts w:ascii="Cambria Math" w:hAnsi="Cambria Math" w:cs="CMR12"/>
+            <w:sz w:val="24"/>
+            <w:szCs w:val="24"/>
+          </w:rPr>
+          <m:t>=</m:t>
+        </m:r>
+        <m:r>
+          <m:rPr>
+            <m:sty m:val="p"/>
+          </m:rPr>
+          <w:rPr>
+            <w:rFonts w:ascii="Cambria Math" w:hAnsi="Cambria Math" w:cs="CMR12"/>
+            <w:sz w:val="24"/>
+            <w:szCs w:val="24"/>
+          </w:rPr>
+          <m:t xml:space="preserve">max </m:t>
+        </m:r>
+        <m:r>
+          <w:rPr>
+            <w:rFonts w:ascii="Cambria Math" w:hAnsi="Cambria Math" w:cs="CMMI8"/>
+            <w:sz w:val="16"/>
+            <w:szCs w:val="16"/>
+          </w:rPr>
+          <m:t>k</m:t>
+        </m:r>
+        <m:r>
+          <w:rPr>
+            <w:rFonts w:ascii="Cambria Math" w:hAnsi="Cambria Math" w:cs="CMR8"/>
+            <w:sz w:val="16"/>
+            <w:szCs w:val="16"/>
+          </w:rPr>
+          <m:t>=</m:t>
+        </m:r>
+        <m:r>
+          <w:rPr>
+            <w:rFonts w:ascii="Cambria Math" w:hAnsi="Cambria Math" w:cs="CMMI8"/>
+            <w:sz w:val="16"/>
+            <w:szCs w:val="16"/>
+          </w:rPr>
+          <m:t>n</m:t>
+        </m:r>
+        <m:r>
+          <w:rPr>
+            <w:rFonts w:ascii="Cambria Math" w:hAnsi="Cambria Math" w:cs="CMR8"/>
+            <w:sz w:val="16"/>
+            <w:szCs w:val="16"/>
+          </w:rPr>
+          <m:t>:</m:t>
+        </m:r>
+        <m:r>
+          <w:rPr>
+            <w:rFonts w:ascii="Cambria Math" w:hAnsi="Cambria Math" w:cs="CMMI8"/>
+            <w:sz w:val="16"/>
+            <w:szCs w:val="16"/>
+          </w:rPr>
+          <m:t xml:space="preserve">N </m:t>
+        </m:r>
+        <m:d>
+          <m:dPr>
+            <m:begChr m:val="|"/>
+            <m:endChr m:val="|"/>
+            <m:ctrlPr>
+              <w:rPr>
+                <w:rFonts w:ascii="Cambria Math" w:hAnsi="Cambria Math" w:cs="CMR12"/>
+                <w:i/>
+                <w:sz w:val="24"/>
+                <w:szCs w:val="24"/>
+              </w:rPr>
+            </m:ctrlPr>
+          </m:dPr>
+          <m:e>
+            <m:acc>
+              <m:accPr>
+                <m:chr m:val="̃"/>
+                <m:ctrlPr>
+                  <w:rPr>
+                    <w:rFonts w:ascii="Cambria Math" w:hAnsi="Cambria Math" w:cs="CMR12"/>
+                    <w:i/>
+                    <w:sz w:val="24"/>
+                    <w:szCs w:val="24"/>
+                  </w:rPr>
+                </m:ctrlPr>
+              </m:accPr>
+              <m:e>
+                <m:r>
+                  <w:rPr>
+                    <w:rFonts w:ascii="Cambria Math" w:hAnsi="Cambria Math" w:cs="CMR12"/>
+                    <w:sz w:val="24"/>
+                    <w:szCs w:val="24"/>
+                  </w:rPr>
+                  <m:t>SOC</m:t>
+                </m:r>
+              </m:e>
+            </m:acc>
+          </m:e>
+        </m:d>
+      </m:oMath>
+      <w:r>
+        <w:rPr>
+          <w:rFonts w:ascii="CMSY10" w:hAnsi="CMSY10" w:cs="CMSY10"/>
+          <w:sz w:val="24"/>
+          <w:szCs w:val="24"/>
+        </w:rPr>
+        <w:t xml:space="preserve"> </w:t>
+      </w:r>
+      <w:r>
+        <w:rPr>
+          <w:rFonts w:ascii="NimbusRomNo9L-Regu" w:hAnsi="NimbusRomNo9L-Regu" w:cs="NimbusRomNo9L-Regu"/>
+          <w:sz w:val="24"/>
+          <w:szCs w:val="24"/>
+        </w:rPr>
+        <w:t xml:space="preserve">where </w:t>
+      </w:r>
+      <w:r>
+        <w:rPr>
+          <w:rFonts w:ascii="CMMI12" w:hAnsi="CMMI12" w:cs="CMMI12"/>
+          <w:sz w:val="24"/>
+          <w:szCs w:val="24"/>
+        </w:rPr>
+        <w:t xml:space="preserve">n </w:t>
+      </w:r>
+      <w:r>
+        <w:rPr>
+          <w:rFonts w:ascii="CMR12" w:hAnsi="CMR12" w:cs="CMR12"/>
+          <w:sz w:val="24"/>
+          <w:szCs w:val="24"/>
+        </w:rPr>
+        <w:t xml:space="preserve">= 600 </w:t>
+      </w:r>
+      <w:r>
+        <w:rPr>
+          <w:rFonts w:ascii="NimbusRomNo9L-Regu" w:hAnsi="NimbusRomNo9L-Regu" w:cs="NimbusRomNo9L-Regu"/>
+          <w:sz w:val="24"/>
+          <w:szCs w:val="24"/>
+        </w:rPr>
+        <w:t xml:space="preserve">and </w:t>
+      </w:r>
+      <w:r>
+        <w:rPr>
+          <w:rFonts w:ascii="CMMI12" w:hAnsi="CMMI12" w:cs="CMMI12"/>
+          <w:sz w:val="24"/>
+          <w:szCs w:val="24"/>
+        </w:rPr>
+        <w:t xml:space="preserve">N </w:t>
+      </w:r>
+      <w:r>
+        <w:rPr>
+          <w:rFonts w:ascii="NimbusRomNo9L-Regu" w:hAnsi="NimbusRomNo9L-Regu" w:cs="NimbusRomNo9L-Regu"/>
+          <w:sz w:val="24"/>
+          <w:szCs w:val="24"/>
+        </w:rPr>
+        <w:t>is the length of the drive cycle.</w:t>
+      </w:r>
+    </w:p>
+    <w:p>
+      <w:pPr>
+        <w:rPr>
+          <w:rFonts w:ascii="NimbusRomNo9L-Regu" w:hAnsi="NimbusRomNo9L-Regu" w:cs="NimbusRomNo9L-Regu"/>
+          <w:sz w:val="24"/>
+          <w:szCs w:val="24"/>
+        </w:rPr>
+      </w:pPr>
+      <w:r>
+        <w:rPr>
+          <w:rFonts w:ascii="NimbusRomNo9L-Regu" w:hAnsi="NimbusRomNo9L-Regu" w:cs="NimbusRomNo9L-Regu"/>
+          <w:sz w:val="24"/>
+          <w:szCs w:val="24"/>
+        </w:rPr>
+        <w:t xml:space="preserve">Since the sampling time is </w:t>
+      </w:r>
+      <w:r>
+        <w:rPr>
+          <w:rFonts w:ascii="CMR12" w:hAnsi="CMR12" w:cs="CMR12"/>
+          <w:color w:val="FF0000"/>
+          <w:sz w:val="24"/>
+          <w:szCs w:val="24"/>
+        </w:rPr>
+        <w:t>1</w:t>
+      </w:r>
+      <w:r>
+        <w:rPr>
+          <w:rFonts w:ascii="CMMI12" w:hAnsi="CMMI12" w:cs="CMMI12"/>
+          <w:color w:val="FF0000"/>
+          <w:sz w:val="24"/>
+          <w:szCs w:val="24"/>
+        </w:rPr>
+        <w:t>s</w:t>
+      </w:r>
+      <w:r>
+        <w:rPr>
+          <w:rFonts w:ascii="NimbusRomNo9L-Regu" w:hAnsi="NimbusRomNo9L-Regu" w:cs="NimbusRomNo9L-Regu"/>
+          <w:sz w:val="24"/>
+          <w:szCs w:val="24"/>
+        </w:rPr>
+        <w:t xml:space="preserve">, this corresponding to ignoring the first </w:t>
+      </w:r>
+      <w:r>
+        <w:rPr>
+          <w:rFonts w:ascii="CMR12" w:hAnsi="CMR12" w:cs="CMR12"/>
+          <w:color w:val="FF0000"/>
+          <w:sz w:val="24"/>
+          <w:szCs w:val="24"/>
+        </w:rPr>
+        <w:t>10</w:t>
+      </w:r>
+      <w:r>
+        <w:rPr>
+          <w:rFonts w:ascii="CMMI12" w:hAnsi="CMMI12" w:cs="CMMI12"/>
+          <w:color w:val="FF0000"/>
+          <w:sz w:val="24"/>
+          <w:szCs w:val="24"/>
+        </w:rPr>
+        <w:t>min</w:t>
+      </w:r>
+      <w:r>
+        <w:rPr>
+          <w:rFonts w:ascii="CMMI12" w:hAnsi="CMMI12" w:cs="CMMI12"/>
+          <w:sz w:val="24"/>
+          <w:szCs w:val="24"/>
+        </w:rPr>
+        <w:t xml:space="preserve"> </w:t>
+      </w:r>
+      <w:r>
+        <w:rPr>
+          <w:rFonts w:ascii="NimbusRomNo9L-Regu" w:hAnsi="NimbusRomNo9L-Regu" w:cs="NimbusRomNo9L-Regu"/>
+          <w:sz w:val="24"/>
+          <w:szCs w:val="24"/>
+        </w:rPr>
+        <w:t>of data.</w:t>
+      </w:r>
+    </w:p>
+    <w:p>
+      <w:pPr>
+        <w:autoSpaceDE w:val="0"/>
+        <w:autoSpaceDN w:val="0"/>
+        <w:adjustRightInd w:val="0"/>
+        <w:spacing w:after="0" w:line="240" w:lineRule="auto"/>
+        <w:rPr>
+          <w:rFonts w:ascii="NimbusRomNo9L-Regu" w:hAnsi="NimbusRomNo9L-Regu" w:cs="NimbusRomNo9L-Regu"/>
+          <w:sz w:val="24"/>
+          <w:szCs w:val="24"/>
+        </w:rPr>
+      </w:pPr>
+      <w:r>
+        <w:rPr>
+          <w:rFonts w:ascii="NimbusRomNo9L-Medi" w:hAnsi="NimbusRomNo9L-Medi" w:cs="NimbusRomNo9L-Medi"/>
+          <w:sz w:val="24"/>
+          <w:szCs w:val="24"/>
+          <w:u w:val="single"/>
+        </w:rPr>
+        <w:t>Variance of SOC Error</w:t>
+      </w:r>
+      <w:r>
+        <w:rPr>
+          <w:rFonts w:ascii="NimbusRomNo9L-Regu" w:hAnsi="NimbusRomNo9L-Regu" w:cs="NimbusRomNo9L-Regu"/>
+          <w:sz w:val="24"/>
+          <w:szCs w:val="24"/>
+          <w:u w:val="single"/>
+        </w:rPr>
+        <w:t>:</w:t>
+      </w:r>
+      <w:r>
+        <w:rPr>
+          <w:rFonts w:ascii="NimbusRomNo9L-Regu" w:hAnsi="NimbusRomNo9L-Regu" w:cs="NimbusRomNo9L-Regu"/>
+          <w:sz w:val="24"/>
+          <w:szCs w:val="24"/>
+        </w:rPr>
+        <w:t xml:space="preserve"> It refers to the average variance of SOC error over whole simulation</w:t>
+      </w:r>
+    </w:p>
+    <w:p>
+      <w:pPr>
+        <w:autoSpaceDE w:val="0"/>
+        <w:autoSpaceDN w:val="0"/>
+        <w:adjustRightInd w:val="0"/>
+        <w:spacing w:after="0" w:line="240" w:lineRule="auto"/>
+        <w:rPr>
+          <w:rFonts w:ascii="NimbusRomNo9L-Regu" w:hAnsi="NimbusRomNo9L-Regu" w:cs="NimbusRomNo9L-Regu"/>
+          <w:sz w:val="24"/>
+          <w:szCs w:val="24"/>
+        </w:rPr>
+      </w:pPr>
+      <w:r>
+        <w:rPr>
+          <w:rFonts w:ascii="NimbusRomNo9L-Regu" w:hAnsi="NimbusRomNo9L-Regu" w:cs="NimbusRomNo9L-Regu"/>
+          <w:sz w:val="24"/>
+          <w:szCs w:val="24"/>
+        </w:rPr>
+        <w:t>time (first 600 samples are excluded). Variance measures the estimate’s uncertainty</w:t>
+      </w:r>
+    </w:p>
+    <w:p>
+      <w:pPr>
+        <w:autoSpaceDE w:val="0"/>
+        <w:autoSpaceDN w:val="0"/>
+        <w:adjustRightInd w:val="0"/>
+        <w:spacing w:after="0" w:line="240" w:lineRule="auto"/>
+        <w:rPr>
+          <w:rFonts w:ascii="NimbusRomNo9L-Regu" w:hAnsi="NimbusRomNo9L-Regu" w:cs="NimbusRomNo9L-Regu"/>
+          <w:sz w:val="24"/>
+          <w:szCs w:val="24"/>
+        </w:rPr>
+      </w:pPr>
+      <w:r>
+        <w:rPr>
+          <w:rFonts w:ascii="NimbusRomNo9L-Regu" w:hAnsi="NimbusRomNo9L-Regu" w:cs="NimbusRomNo9L-Regu"/>
+          <w:sz w:val="24"/>
+          <w:szCs w:val="24"/>
+        </w:rPr>
+        <w:t xml:space="preserve">and is denoted by </w:t>
+      </w:r>
+      <m:oMath>
+        <m:sSub>
+          <m:sSubPr>
+            <m:ctrlPr>
+              <w:rPr>
+                <w:rFonts w:ascii="Cambria Math" w:hAnsi="Cambria Math" w:cs="CMMI12"/>
+                <w:i/>
+                <w:sz w:val="24"/>
+                <w:szCs w:val="24"/>
+              </w:rPr>
+            </m:ctrlPr>
+          </m:sSubPr>
+          <m:e>
+            <m:r>
+              <w:rPr>
+                <w:rFonts w:ascii="Cambria Math" w:hAnsi="Cambria Math" w:cs="CMMI12"/>
+                <w:sz w:val="24"/>
+                <w:szCs w:val="24"/>
+              </w:rPr>
+              <m:t>P</m:t>
+            </m:r>
+          </m:e>
+          <m:sub>
+            <m:acc>
+              <m:accPr>
+                <m:chr m:val="̃"/>
+                <m:ctrlPr>
+                  <w:rPr>
+                    <w:rFonts w:ascii="Cambria Math" w:hAnsi="Cambria Math" w:cs="CMR12"/>
+                    <w:i/>
+                    <w:sz w:val="24"/>
+                    <w:szCs w:val="24"/>
+                  </w:rPr>
+                </m:ctrlPr>
+              </m:accPr>
+              <m:e>
+                <m:r>
+                  <w:rPr>
+                    <w:rFonts w:ascii="Cambria Math" w:hAnsi="Cambria Math" w:cs="CMR12"/>
+                    <w:sz w:val="24"/>
+                    <w:szCs w:val="24"/>
+                  </w:rPr>
+                  <m:t>SOC</m:t>
+                </m:r>
+              </m:e>
+            </m:acc>
+          </m:sub>
+        </m:sSub>
+      </m:oMath>
+      <w:r>
+        <w:rPr>
+          <w:rFonts w:ascii="NimbusRomNo9L-Regu" w:hAnsi="NimbusRomNo9L-Regu" w:cs="NimbusRomNo9L-Regu"/>
+          <w:sz w:val="24"/>
+          <w:szCs w:val="24"/>
+        </w:rPr>
+        <w:t>. With every new measurement, the Kalman filter aims to reduce uncertainty</w:t>
+      </w:r>
+      <w:r>
+        <w:rPr>
+          <w:rFonts w:ascii="NimbusRomNo9L-Regu" w:hAnsi="NimbusRomNo9L-Regu" w:cs="NimbusRomNo9L-Regu"/>
+          <w:sz w:val="24"/>
+          <w:szCs w:val="24"/>
+        </w:rPr>
+        <w:t xml:space="preserve"> </w:t>
+      </w:r>
+      <w:r>
+        <w:rPr>
+          <w:rFonts w:ascii="NimbusRomNo9L-Regu" w:hAnsi="NimbusRomNo9L-Regu" w:cs="NimbusRomNo9L-Regu"/>
+          <w:sz w:val="24"/>
+          <w:szCs w:val="24"/>
+        </w:rPr>
+        <w:t>and hence, the variance ideally decreases and remains constant at steady-state.</w:t>
+      </w:r>
+    </w:p>
+    <w:p>
+      <w:pPr>
+        <w:autoSpaceDE w:val="0"/>
+        <w:autoSpaceDN w:val="0"/>
+        <w:adjustRightInd w:val="0"/>
+        <w:spacing w:after="0" w:line="240" w:lineRule="auto"/>
+        <w:rPr>
+          <w:rFonts w:ascii="NimbusRomNo9L-Regu" w:hAnsi="NimbusRomNo9L-Regu" w:cs="NimbusRomNo9L-Regu"/>
+          <w:sz w:val="24"/>
+          <w:szCs w:val="24"/>
+        </w:rPr>
+      </w:pPr>
+    </w:p>
     <w:p>
       <w:pPr>
         <w:pStyle w:val="Heading2"/>
@@ -2185,7 +2867,7 @@
         </w:numPr>
       </w:pPr>
       <w:r>
-        <w:t>State KF vs EKF</w:t>
+        <w:t>Model Validation</w:t>
       </w:r>
     </w:p>
     <w:p/>
@@ -2198,7 +2880,7 @@
         </w:numPr>
       </w:pPr>
       <w:r>
-        <w:t>State EKF vs Dual EKF</w:t>
+        <w:t>State KF vs EKF</w:t>
       </w:r>
     </w:p>
     <w:p/>
@@ -2211,7 +2893,7 @@
         </w:numPr>
       </w:pPr>
       <w:r>
-        <w:t>Sensor Bias</w:t>
+        <w:t>State EKF vs Dual EKF</w:t>
       </w:r>
     </w:p>
     <w:p/>
@@ -2224,13 +2906,41 @@
         </w:numPr>
       </w:pPr>
       <w:r>
+        <w:t>EKF Parameter Variation</w:t>
+      </w:r>
+    </w:p>
+    <w:p/>
+    <w:p>
+      <w:pPr>
+        <w:pStyle w:val="Heading2"/>
+        <w:numPr>
+          <w:ilvl w:val="2"/>
+          <w:numId w:val="12"/>
+        </w:numPr>
+      </w:pPr>
+      <w:r>
+        <w:t>Sensor Bias</w:t>
+      </w:r>
+      <w:r>
+        <w:t xml:space="preserve"> Estimation</w:t>
+      </w:r>
+    </w:p>
+    <w:p/>
+    <w:p>
+      <w:pPr>
+        <w:pStyle w:val="Heading2"/>
+        <w:numPr>
+          <w:ilvl w:val="2"/>
+          <w:numId w:val="12"/>
+        </w:numPr>
+      </w:pPr>
+      <w:r>
         <w:t>State EKF vs Youla Estimation</w:t>
       </w:r>
     </w:p>
     <w:p/>
     <w:p>
       <w:r>
-        <w:lastRenderedPageBreak/>
         <w:t>NOTES:</w:t>
       </w:r>
     </w:p>
@@ -2348,33 +3058,15 @@
         </w:rPr>
         <w:t>EKF vs KF Comparison</w:t>
       </w:r>
-    </w:p>
-    <w:p>
-      <w:pPr>
-        <w:rPr>
-          <w:b/>
-        </w:rPr>
-      </w:pPr>
-    </w:p>
-    <w:p>
-      <w:pPr>
-        <w:rPr>
-          <w:b/>
-        </w:rPr>
-      </w:pPr>
-    </w:p>
-    <w:p>
-      <w:pPr>
-        <w:rPr>
-          <w:b/>
-        </w:rPr>
-      </w:pPr>
+      <w:bookmarkStart w:id="0" w:name="_GoBack"/>
+      <w:bookmarkEnd w:id="0"/>
     </w:p>
     <w:p>
       <w:pPr>
         <w:pStyle w:val="Heading2"/>
       </w:pPr>
       <w:r>
+        <w:lastRenderedPageBreak/>
         <w:t>Figures</w:t>
       </w:r>
     </w:p>
@@ -2435,7 +3127,7 @@
                     <pic:cNvPicPr/>
                   </pic:nvPicPr>
                   <pic:blipFill>
-                    <a:blip r:embed="rId8"/>
+                    <a:blip r:embed="rId9"/>
                     <a:stretch>
                       <a:fillRect/>
                     </a:stretch>
@@ -2795,7 +3487,6 @@
         <w:pStyle w:val="Heading2"/>
       </w:pPr>
       <w:r>
-        <w:lastRenderedPageBreak/>
         <w:t>Equations</w:t>
       </w:r>
     </w:p>
@@ -2883,8 +3574,13 @@
       <w:pPr>
         <w:pStyle w:val="Heading1"/>
       </w:pPr>
-      <w:r>
-        <w:t>Future Work</w:t>
+      <w:proofErr w:type="spellStart"/>
+      <w:r>
+        <w:t>CFuture</w:t>
+      </w:r>
+      <w:proofErr w:type="spellEnd"/>
+      <w:r>
+        <w:t xml:space="preserve"> Work</w:t>
       </w:r>
     </w:p>
     <w:p>
@@ -3003,6 +3699,7 @@
     </w:p>
     <w:p>
       <w:r>
+        <w:lastRenderedPageBreak/>
         <w:fldChar w:fldCharType="end"/>
       </w:r>
     </w:p>
@@ -3132,7 +3829,7 @@
     <w:p/>
     <w:p/>
     <w:sectPr>
-      <w:footerReference w:type="default" r:id="rId9"/>
+      <w:footerReference w:type="default" r:id="rId10"/>
       <w:pgSz w:w="12240" w:h="15840"/>
       <w:pgMar w:top="1440" w:right="1440" w:bottom="1440" w:left="1440" w:header="720" w:footer="720" w:gutter="0"/>
       <w:pgBorders w:offsetFrom="page">
@@ -5440,7 +6137,7 @@
     <w:charset w:val="00"/>
     <w:family w:val="swiss"/>
     <w:pitch w:val="variable"/>
-    <w:sig w:usb0="E0002AFF" w:usb1="C000247B" w:usb2="00000009" w:usb3="00000000" w:csb0="000001FF" w:csb1="00000000"/>
+    <w:sig w:usb0="E1002AFF" w:usb1="4000ACFF" w:usb2="00000009" w:usb3="00000000" w:csb0="000001FF" w:csb1="00000000"/>
   </w:font>
   <w:font w:name="Calibri Light">
     <w:panose1 w:val="020F0302020204030204"/>
@@ -5449,12 +6146,75 @@
     <w:pitch w:val="variable"/>
     <w:sig w:usb0="E0002AFF" w:usb1="C000247B" w:usb2="00000009" w:usb3="00000000" w:csb0="000001FF" w:csb1="00000000"/>
   </w:font>
+  <w:font w:name="NimbusRomNo9L-Medi">
+    <w:altName w:val="Calibri"/>
+    <w:panose1 w:val="00000000000000000000"/>
+    <w:charset w:val="00"/>
+    <w:family w:val="auto"/>
+    <w:notTrueType/>
+    <w:pitch w:val="default"/>
+    <w:sig w:usb0="00000003" w:usb1="00000000" w:usb2="00000000" w:usb3="00000000" w:csb0="00000001" w:csb1="00000000"/>
+  </w:font>
+  <w:font w:name="NimbusRomNo9L-Regu">
+    <w:altName w:val="Calibri"/>
+    <w:panose1 w:val="00000000000000000000"/>
+    <w:charset w:val="00"/>
+    <w:family w:val="auto"/>
+    <w:notTrueType/>
+    <w:pitch w:val="default"/>
+    <w:sig w:usb0="00000003" w:usb1="00000000" w:usb2="00000000" w:usb3="00000000" w:csb0="00000001" w:csb1="00000000"/>
+  </w:font>
   <w:font w:name="Cambria Math">
     <w:panose1 w:val="02040503050406030204"/>
     <w:charset w:val="00"/>
     <w:family w:val="roman"/>
     <w:pitch w:val="variable"/>
     <w:sig w:usb0="E00006FF" w:usb1="420024FF" w:usb2="02000000" w:usb3="00000000" w:csb0="0000019F" w:csb1="00000000"/>
+  </w:font>
+  <w:font w:name="CMR12">
+    <w:altName w:val="Calibri"/>
+    <w:panose1 w:val="00000000000000000000"/>
+    <w:charset w:val="00"/>
+    <w:family w:val="auto"/>
+    <w:notTrueType/>
+    <w:pitch w:val="default"/>
+    <w:sig w:usb0="00000003" w:usb1="00000000" w:usb2="00000000" w:usb3="00000000" w:csb0="00000001" w:csb1="00000000"/>
+  </w:font>
+  <w:font w:name="CMMI12">
+    <w:altName w:val="Calibri"/>
+    <w:panose1 w:val="00000000000000000000"/>
+    <w:charset w:val="00"/>
+    <w:family w:val="auto"/>
+    <w:notTrueType/>
+    <w:pitch w:val="default"/>
+    <w:sig w:usb0="00000003" w:usb1="00000000" w:usb2="00000000" w:usb3="00000000" w:csb0="00000001" w:csb1="00000000"/>
+  </w:font>
+  <w:font w:name="CMMI8">
+    <w:altName w:val="Calibri"/>
+    <w:panose1 w:val="00000000000000000000"/>
+    <w:charset w:val="00"/>
+    <w:family w:val="auto"/>
+    <w:notTrueType/>
+    <w:pitch w:val="default"/>
+    <w:sig w:usb0="00000003" w:usb1="00000000" w:usb2="00000000" w:usb3="00000000" w:csb0="00000001" w:csb1="00000000"/>
+  </w:font>
+  <w:font w:name="CMR8">
+    <w:altName w:val="Calibri"/>
+    <w:panose1 w:val="00000000000000000000"/>
+    <w:charset w:val="00"/>
+    <w:family w:val="auto"/>
+    <w:notTrueType/>
+    <w:pitch w:val="default"/>
+    <w:sig w:usb0="00000003" w:usb1="00000000" w:usb2="00000000" w:usb3="00000000" w:csb0="00000001" w:csb1="00000000"/>
+  </w:font>
+  <w:font w:name="CMSY10">
+    <w:altName w:val="Calibri"/>
+    <w:panose1 w:val="00000000000000000000"/>
+    <w:charset w:val="00"/>
+    <w:family w:val="auto"/>
+    <w:notTrueType/>
+    <w:pitch w:val="default"/>
+    <w:sig w:usb0="00000003" w:usb1="00000000" w:usb2="00000000" w:usb3="00000000" w:csb0="00000001" w:csb1="00000000"/>
   </w:font>
 </w:fonts>
 </file>
@@ -5475,11 +6235,11 @@
   </w:compat>
   <w:rsids>
     <w:rsidRoot w:val="004D43B4"/>
-    <w:rsid w:val="001B5069"/>
     <w:rsid w:val="004D43B4"/>
     <w:rsid w:val="008E752D"/>
     <w:rsid w:val="00983869"/>
     <w:rsid w:val="009D37F2"/>
+    <w:rsid w:val="00D15AFD"/>
     <w:rsid w:val="00FE43C5"/>
   </w:rsids>
   <m:mathPr>
@@ -5965,7 +6725,7 @@
     <w:basedOn w:val="DefaultParagraphFont"/>
     <w:uiPriority w:val="99"/>
     <w:semiHidden/>
-    <w:rsid w:val="004D43B4"/>
+    <w:rsid w:val="00983869"/>
     <w:rPr>
       <w:color w:val="808080"/>
     </w:rPr>
@@ -6310,7 +7070,7 @@
 </file>
 
 <file path=customXml/itemProps1.xml><?xml version="1.0" encoding="utf-8"?>
-<ds:datastoreItem xmlns:ds="http://schemas.openxmlformats.org/officeDocument/2006/customXml" ds:itemID="{754887FB-F281-4F8F-85FE-C1883FA0E7E2}">
+<ds:datastoreItem xmlns:ds="http://schemas.openxmlformats.org/officeDocument/2006/customXml" ds:itemID="{B3650636-347A-495A-B17A-152D0C7F8C2B}">
   <ds:schemaRefs>
     <ds:schemaRef ds:uri="http://schemas.openxmlformats.org/officeDocument/2006/bibliography"/>
   </ds:schemaRefs>

</xml_diff>

<commit_message>
Added words to final paper
</commit_message>
<xml_diff>
--- a/Final Paper.docx
+++ b/Final Paper.docx
@@ -350,6 +350,12 @@
     </w:sdt>
     <w:sdt>
       <w:sdtPr>
+        <w:rPr>
+          <w:rFonts w:asciiTheme="minorHAnsi" w:eastAsiaTheme="minorHAnsi" w:hAnsiTheme="minorHAnsi" w:cstheme="minorBidi"/>
+          <w:color w:val="auto"/>
+          <w:sz w:val="22"/>
+          <w:szCs w:val="22"/>
+        </w:rPr>
         <w:id w:val="-1859108304"/>
         <w:docPartObj>
           <w:docPartGallery w:val="Table of Contents"/>
@@ -358,10 +364,7 @@
       </w:sdtPr>
       <w:sdtEndPr>
         <w:rPr>
-          <w:rFonts w:asciiTheme="minorHAnsi" w:eastAsiaTheme="minorHAnsi" w:hAnsiTheme="minorHAnsi" w:cstheme="minorBidi"/>
-          <w:color w:val="auto"/>
           <w:sz w:val="20"/>
-          <w:szCs w:val="22"/>
         </w:rPr>
       </w:sdtEndPr>
       <w:sdtContent>
@@ -487,37 +490,7 @@
             <w:rPr>
               <w:sz w:val="20"/>
             </w:rPr>
-            <w:t xml:space="preserve">     </w:t>
-          </w:r>
-          <w:r>
-            <w:rPr>
-              <w:sz w:val="20"/>
-            </w:rPr>
-            <w:t xml:space="preserve">     </w:t>
-          </w:r>
-          <w:r>
-            <w:rPr>
-              <w:sz w:val="20"/>
-            </w:rPr>
-            <w:t>1.2</w:t>
-          </w:r>
-          <w:r>
-            <w:rPr>
-              <w:sz w:val="20"/>
-            </w:rPr>
-            <w:t>.1</w:t>
-          </w:r>
-          <w:r>
-            <w:rPr>
-              <w:sz w:val="20"/>
-            </w:rPr>
-            <w:t xml:space="preserve"> </w:t>
-          </w:r>
-          <w:r>
-            <w:rPr>
-              <w:sz w:val="20"/>
-            </w:rPr>
-            <w:t>Battery Modeling</w:t>
+            <w:t xml:space="preserve">          1.2.1 Battery Modeling</w:t>
           </w:r>
           <w:r>
             <w:rPr>
@@ -544,25 +517,7 @@
             <w:rPr>
               <w:sz w:val="20"/>
             </w:rPr>
-            <w:t xml:space="preserve">          1.2.</w:t>
-          </w:r>
-          <w:r>
-            <w:rPr>
-              <w:sz w:val="20"/>
-            </w:rPr>
-            <w:t>2</w:t>
-          </w:r>
-          <w:r>
-            <w:rPr>
-              <w:sz w:val="20"/>
-            </w:rPr>
-            <w:t xml:space="preserve"> </w:t>
-          </w:r>
-          <w:r>
-            <w:rPr>
-              <w:sz w:val="20"/>
-            </w:rPr>
-            <w:t>Estimation of Algorithms</w:t>
+            <w:t xml:space="preserve">          1.2.2 Estimation of Algorithms</w:t>
           </w:r>
           <w:r>
             <w:rPr>
@@ -589,25 +544,7 @@
             <w:rPr>
               <w:sz w:val="20"/>
             </w:rPr>
-            <w:t xml:space="preserve">     1.</w:t>
-          </w:r>
-          <w:r>
-            <w:rPr>
-              <w:sz w:val="20"/>
-            </w:rPr>
-            <w:t>3</w:t>
-          </w:r>
-          <w:r>
-            <w:rPr>
-              <w:sz w:val="20"/>
-            </w:rPr>
-            <w:t xml:space="preserve"> </w:t>
-          </w:r>
-          <w:r>
-            <w:rPr>
-              <w:sz w:val="20"/>
-            </w:rPr>
-            <w:t>Objectives</w:t>
+            <w:t xml:space="preserve">     1.3 Objectives</w:t>
           </w:r>
           <w:r>
             <w:rPr>
@@ -691,31 +628,7 @@
             <w:rPr>
               <w:sz w:val="20"/>
             </w:rPr>
-            <w:t xml:space="preserve">      </w:t>
-          </w:r>
-          <w:r>
-            <w:rPr>
-              <w:sz w:val="20"/>
-            </w:rPr>
-            <w:t>2.1</w:t>
-          </w:r>
-          <w:r>
-            <w:rPr>
-              <w:sz w:val="20"/>
-            </w:rPr>
-            <w:t>.1</w:t>
-          </w:r>
-          <w:r>
-            <w:rPr>
-              <w:sz w:val="20"/>
-            </w:rPr>
-            <w:t xml:space="preserve"> </w:t>
-          </w:r>
-          <w:r>
-            <w:rPr>
-              <w:sz w:val="20"/>
-            </w:rPr>
-            <w:t>State of Charge</w:t>
+            <w:t xml:space="preserve">      2.1.1 State of Charge</w:t>
           </w:r>
           <w:r>
             <w:rPr>
@@ -742,25 +655,7 @@
             <w:rPr>
               <w:sz w:val="20"/>
             </w:rPr>
-            <w:t xml:space="preserve">      2.1</w:t>
-          </w:r>
-          <w:r>
-            <w:rPr>
-              <w:sz w:val="20"/>
-            </w:rPr>
-            <w:t>.2</w:t>
-          </w:r>
-          <w:r>
-            <w:rPr>
-              <w:sz w:val="20"/>
-            </w:rPr>
-            <w:t xml:space="preserve"> </w:t>
-          </w:r>
-          <w:r>
-            <w:rPr>
-              <w:sz w:val="20"/>
-            </w:rPr>
-            <w:t>Open Circuit Voltage</w:t>
+            <w:t xml:space="preserve">      2.1.2 Open Circuit Voltage</w:t>
           </w:r>
           <w:r>
             <w:rPr>
@@ -787,37 +682,7 @@
             <w:rPr>
               <w:sz w:val="20"/>
             </w:rPr>
-            <w:t>2.</w:t>
-          </w:r>
-          <w:r>
-            <w:rPr>
-              <w:sz w:val="20"/>
-            </w:rPr>
-            <w:t>2</w:t>
-          </w:r>
-          <w:r>
-            <w:rPr>
-              <w:sz w:val="20"/>
-            </w:rPr>
-            <w:t xml:space="preserve"> </w:t>
-          </w:r>
-          <w:r>
-            <w:rPr>
-              <w:sz w:val="20"/>
-            </w:rPr>
-            <w:t xml:space="preserve">Electrical Equivalent </w:t>
-          </w:r>
-          <w:r>
-            <w:rPr>
-              <w:sz w:val="20"/>
-            </w:rPr>
-            <w:t>Circuit</w:t>
-          </w:r>
-          <w:r>
-            <w:rPr>
-              <w:sz w:val="20"/>
-            </w:rPr>
-            <w:t xml:space="preserve"> Model</w:t>
+            <w:t>2.2 Electrical Equivalent Circuit Model</w:t>
           </w:r>
           <w:r>
             <w:rPr>
@@ -844,19 +709,7 @@
             <w:rPr>
               <w:sz w:val="20"/>
             </w:rPr>
-            <w:t xml:space="preserve">     </w:t>
-          </w:r>
-          <w:r>
-            <w:rPr>
-              <w:sz w:val="20"/>
-            </w:rPr>
-            <w:t xml:space="preserve">2.1.1 </w:t>
-          </w:r>
-          <w:r>
-            <w:rPr>
-              <w:sz w:val="20"/>
-            </w:rPr>
-            <w:t>Continuous Time Model</w:t>
+            <w:t xml:space="preserve">     2.1.1 Continuous Time Model</w:t>
           </w:r>
           <w:r>
             <w:rPr>
@@ -881,25 +734,7 @@
             <w:rPr>
               <w:sz w:val="20"/>
             </w:rPr>
-            <w:t xml:space="preserve">      </w:t>
-          </w:r>
-          <w:r>
-            <w:rPr>
-              <w:sz w:val="20"/>
-            </w:rPr>
-            <w:t xml:space="preserve">    </w:t>
-          </w:r>
-          <w:r>
-            <w:rPr>
-              <w:sz w:val="20"/>
-            </w:rPr>
-            <w:t xml:space="preserve">2.1.2 </w:t>
-          </w:r>
-          <w:r>
-            <w:rPr>
-              <w:sz w:val="20"/>
-            </w:rPr>
-            <w:t>Discrete Time Model</w:t>
+            <w:t xml:space="preserve">          2.1.2 Discrete Time Model</w:t>
           </w:r>
           <w:r>
             <w:rPr>
@@ -938,25 +773,7 @@
             <w:rPr>
               <w:sz w:val="20"/>
             </w:rPr>
-            <w:t xml:space="preserve"> </w:t>
-          </w:r>
-          <w:r>
-            <w:rPr>
-              <w:sz w:val="20"/>
-            </w:rPr>
-            <w:t>Sensor Bias</w:t>
-          </w:r>
-          <w:r>
-            <w:rPr>
-              <w:sz w:val="20"/>
-            </w:rPr>
-            <w:t xml:space="preserve"> Model</w:t>
-          </w:r>
-          <w:r>
-            <w:rPr>
-              <w:sz w:val="20"/>
-            </w:rPr>
-            <w:t>ing</w:t>
+            <w:t xml:space="preserve"> Sensor Bias Modeling</w:t>
           </w:r>
           <w:r>
             <w:rPr>
@@ -995,13 +812,7 @@
             <w:rPr>
               <w:sz w:val="20"/>
             </w:rPr>
-            <w:t xml:space="preserve">.1 </w:t>
-          </w:r>
-          <w:r>
-            <w:rPr>
-              <w:sz w:val="20"/>
-            </w:rPr>
-            <w:t>Current Sensor Bias</w:t>
+            <w:t>.1 Current Sensor Bias</w:t>
           </w:r>
           <w:r>
             <w:rPr>
@@ -1038,25 +849,7 @@
             <w:rPr>
               <w:sz w:val="20"/>
             </w:rPr>
-            <w:t xml:space="preserve">.2 </w:t>
-          </w:r>
-          <w:r>
-            <w:rPr>
-              <w:sz w:val="20"/>
-            </w:rPr>
-            <w:t>Voltage Sensor</w:t>
-          </w:r>
-          <w:r>
-            <w:rPr>
-              <w:sz w:val="20"/>
-            </w:rPr>
-            <w:t xml:space="preserve"> </w:t>
-          </w:r>
-          <w:r>
-            <w:rPr>
-              <w:sz w:val="20"/>
-            </w:rPr>
-            <w:t>Bias</w:t>
+            <w:t>.2 Voltage Sensor Bias</w:t>
           </w:r>
           <w:r>
             <w:rPr>
@@ -1081,25 +874,7 @@
             <w:rPr>
               <w:sz w:val="20"/>
             </w:rPr>
-            <w:t xml:space="preserve">          2.3.</w:t>
-          </w:r>
-          <w:r>
-            <w:rPr>
-              <w:sz w:val="20"/>
-            </w:rPr>
-            <w:t>3</w:t>
-          </w:r>
-          <w:r>
-            <w:rPr>
-              <w:sz w:val="20"/>
-            </w:rPr>
-            <w:t xml:space="preserve"> </w:t>
-          </w:r>
-          <w:r>
-            <w:rPr>
-              <w:sz w:val="20"/>
-            </w:rPr>
-            <w:t>Observability Analysis</w:t>
+            <w:t xml:space="preserve">          2.3.3 Observability Analysis</w:t>
           </w:r>
           <w:r>
             <w:rPr>
@@ -1127,31 +902,7 @@
               <w:bCs/>
               <w:sz w:val="20"/>
             </w:rPr>
-            <w:t>3.</w:t>
-          </w:r>
-          <w:r>
-            <w:rPr>
-              <w:b/>
-              <w:bCs/>
-              <w:sz w:val="20"/>
-            </w:rPr>
-            <w:t xml:space="preserve"> </w:t>
-          </w:r>
-          <w:r>
-            <w:rPr>
-              <w:b/>
-              <w:bCs/>
-              <w:sz w:val="20"/>
-            </w:rPr>
-            <w:t>Algorithms &amp; Implementation</w:t>
-          </w:r>
-          <w:r>
-            <w:rPr>
-              <w:b/>
-              <w:bCs/>
-              <w:sz w:val="20"/>
-            </w:rPr>
-            <w:t xml:space="preserve"> </w:t>
+            <w:t xml:space="preserve">3. Algorithms &amp; Implementation </w:t>
           </w:r>
           <w:r>
             <w:rPr>
@@ -1180,25 +931,7 @@
             <w:rPr>
               <w:sz w:val="20"/>
             </w:rPr>
-            <w:t xml:space="preserve"> </w:t>
-          </w:r>
-          <w:r>
-            <w:rPr>
-              <w:sz w:val="20"/>
-            </w:rPr>
-            <w:t>3</w:t>
-          </w:r>
-          <w:r>
-            <w:rPr>
-              <w:sz w:val="20"/>
-            </w:rPr>
-            <w:t xml:space="preserve">.1 </w:t>
-          </w:r>
-          <w:r>
-            <w:rPr>
-              <w:sz w:val="20"/>
-            </w:rPr>
-            <w:t>Linear Kalman Filter</w:t>
+            <w:t xml:space="preserve"> 3.1 Linear Kalman Filter</w:t>
           </w:r>
           <w:r>
             <w:rPr>
@@ -1223,25 +956,7 @@
             <w:rPr>
               <w:sz w:val="20"/>
             </w:rPr>
-            <w:t xml:space="preserve">      </w:t>
-          </w:r>
-          <w:r>
-            <w:rPr>
-              <w:sz w:val="20"/>
-            </w:rPr>
-            <w:t>3.2</w:t>
-          </w:r>
-          <w:r>
-            <w:rPr>
-              <w:sz w:val="20"/>
-            </w:rPr>
-            <w:t xml:space="preserve"> </w:t>
-          </w:r>
-          <w:r>
-            <w:rPr>
-              <w:sz w:val="20"/>
-            </w:rPr>
-            <w:t>Extended Kalman Filter</w:t>
+            <w:t xml:space="preserve">      3.2 Extended Kalman Filter</w:t>
           </w:r>
           <w:r>
             <w:rPr>
@@ -1266,13 +981,7 @@
             <w:rPr>
               <w:sz w:val="20"/>
             </w:rPr>
-            <w:t xml:space="preserve">      3.</w:t>
-          </w:r>
-          <w:r>
-            <w:rPr>
-              <w:sz w:val="20"/>
-            </w:rPr>
-            <w:t>3 State &amp; Parametric Estimation</w:t>
+            <w:t xml:space="preserve">      3.3 State &amp; Parametric Estimation</w:t>
           </w:r>
           <w:r>
             <w:rPr>
@@ -1297,13 +1006,7 @@
             <w:rPr>
               <w:sz w:val="20"/>
             </w:rPr>
-            <w:t xml:space="preserve">          </w:t>
-          </w:r>
-          <w:r>
-            <w:rPr>
-              <w:sz w:val="20"/>
-            </w:rPr>
-            <w:t xml:space="preserve"> 3.3.1 Dual </w:t>
+            <w:t xml:space="preserve">           3.3.1 Dual </w:t>
           </w:r>
           <w:r>
             <w:rPr>
@@ -1343,31 +1046,7 @@
               <w:bCs/>
               <w:sz w:val="20"/>
             </w:rPr>
-            <w:t>4</w:t>
-          </w:r>
-          <w:r>
-            <w:rPr>
-              <w:b/>
-              <w:bCs/>
-              <w:sz w:val="20"/>
-            </w:rPr>
-            <w:t xml:space="preserve">. </w:t>
-          </w:r>
-          <w:r>
-            <w:rPr>
-              <w:b/>
-              <w:bCs/>
-              <w:sz w:val="20"/>
-            </w:rPr>
-            <w:t>Results &amp; Discussion</w:t>
-          </w:r>
-          <w:r>
-            <w:rPr>
-              <w:b/>
-              <w:bCs/>
-              <w:sz w:val="20"/>
-            </w:rPr>
-            <w:t xml:space="preserve"> </w:t>
+            <w:t xml:space="preserve">4. Results &amp; Discussion </w:t>
           </w:r>
           <w:r>
             <w:rPr>
@@ -1396,19 +1075,7 @@
             <w:rPr>
               <w:sz w:val="20"/>
             </w:rPr>
-            <w:t xml:space="preserve">     4</w:t>
-          </w:r>
-          <w:r>
-            <w:rPr>
-              <w:sz w:val="20"/>
-            </w:rPr>
-            <w:t xml:space="preserve">.1 </w:t>
-          </w:r>
-          <w:r>
-            <w:rPr>
-              <w:sz w:val="20"/>
-            </w:rPr>
-            <w:t>The Setup</w:t>
+            <w:t xml:space="preserve">     4.1 The Setup</w:t>
           </w:r>
           <w:r>
             <w:rPr>
@@ -1433,37 +1100,7 @@
             <w:rPr>
               <w:sz w:val="20"/>
             </w:rPr>
-            <w:t xml:space="preserve">     </w:t>
-          </w:r>
-          <w:r>
-            <w:rPr>
-              <w:sz w:val="20"/>
-            </w:rPr>
-            <w:t xml:space="preserve">    </w:t>
-          </w:r>
-          <w:r>
-            <w:rPr>
-              <w:sz w:val="20"/>
-            </w:rPr>
-            <w:t xml:space="preserve"> </w:t>
-          </w:r>
-          <w:r>
-            <w:rPr>
-              <w:sz w:val="20"/>
-            </w:rPr>
-            <w:t>4</w:t>
-          </w:r>
-          <w:r>
-            <w:rPr>
-              <w:sz w:val="20"/>
-            </w:rPr>
-            <w:t>.</w:t>
-          </w:r>
-          <w:r>
-            <w:rPr>
-              <w:sz w:val="20"/>
-            </w:rPr>
-            <w:t>1.1 Simulation Setup</w:t>
+            <w:t xml:space="preserve">          4.1.1 Simulation Setup</w:t>
           </w:r>
           <w:r>
             <w:rPr>
@@ -1488,25 +1125,7 @@
             <w:rPr>
               <w:sz w:val="20"/>
             </w:rPr>
-            <w:t xml:space="preserve">   </w:t>
-          </w:r>
-          <w:r>
-            <w:rPr>
-              <w:sz w:val="20"/>
-            </w:rPr>
-            <w:t xml:space="preserve">    </w:t>
-          </w:r>
-          <w:r>
-            <w:rPr>
-              <w:sz w:val="20"/>
-            </w:rPr>
-            <w:t xml:space="preserve">   </w:t>
-          </w:r>
-          <w:r>
-            <w:rPr>
-              <w:sz w:val="20"/>
-            </w:rPr>
-            <w:t>4.1.2 Performance Indices</w:t>
+            <w:t xml:space="preserve">          4.1.2 Performance Indices</w:t>
           </w:r>
           <w:r>
             <w:rPr>
@@ -1534,13 +1153,7 @@
             <w:rPr>
               <w:sz w:val="20"/>
             </w:rPr>
-            <w:t xml:space="preserve">     </w:t>
-          </w:r>
-          <w:r>
-            <w:rPr>
-              <w:sz w:val="20"/>
-            </w:rPr>
-            <w:t>4.2 Simulation Results</w:t>
+            <w:t xml:space="preserve">     4.2 Simulation Results</w:t>
           </w:r>
           <w:r>
             <w:rPr>
@@ -1565,25 +1178,7 @@
             <w:rPr>
               <w:sz w:val="20"/>
             </w:rPr>
-            <w:t xml:space="preserve">          4.</w:t>
-          </w:r>
-          <w:r>
-            <w:rPr>
-              <w:sz w:val="20"/>
-            </w:rPr>
-            <w:t>2</w:t>
-          </w:r>
-          <w:r>
-            <w:rPr>
-              <w:sz w:val="20"/>
-            </w:rPr>
-            <w:t xml:space="preserve">.1 </w:t>
-          </w:r>
-          <w:r>
-            <w:rPr>
-              <w:sz w:val="20"/>
-            </w:rPr>
-            <w:t>State KF vs EKF</w:t>
+            <w:t xml:space="preserve">          4.2.1 State KF vs EKF</w:t>
           </w:r>
           <w:r>
             <w:rPr>
@@ -1608,13 +1203,7 @@
             <w:rPr>
               <w:sz w:val="20"/>
             </w:rPr>
-            <w:t xml:space="preserve">          4.2.2 State EKF vs Dual EKF</w:t>
-          </w:r>
-          <w:r>
-            <w:rPr>
-              <w:sz w:val="20"/>
-            </w:rPr>
-            <w:t xml:space="preserve"> </w:t>
+            <w:t xml:space="preserve">          4.2.2 State EKF vs Dual EKF </w:t>
           </w:r>
           <w:r>
             <w:rPr>
@@ -1781,6 +1370,7 @@
           <w:id w:val="-1155687460"/>
           <w:citation/>
         </w:sdtPr>
+        <w:sdtEndPr/>
         <w:sdtContent>
           <w:r>
             <w:fldChar w:fldCharType="begin"/>
@@ -1883,10 +1473,7 @@
         <w:pStyle w:val="Heading1"/>
       </w:pPr>
       <w:r>
-        <w:t>2</w:t>
-      </w:r>
-      <w:r>
-        <w:t xml:space="preserve">. </w:t>
+        <w:t xml:space="preserve">2. </w:t>
       </w:r>
       <w:r>
         <w:t>System Modeling &amp; Analysis</w:t>
@@ -1917,6 +1504,26 @@
       </w:r>
     </w:p>
     <w:p/>
+    <w:p>
+      <w:r>
+        <w:t xml:space="preserve">In any modeling methodology, the first step is to understand the actually physics, mechanisms and governing equations (if available). The focus of this paper being the estimation of Lithium Ion battery, it makes sense to first understand the basic fundamental quantities of interest associated with batteries in general and Li-Ion batteries specifically. </w:t>
+      </w:r>
+    </w:p>
+    <w:p>
+      <w:r>
+        <w:t xml:space="preserve">When it comes to Li-Ion batteries, there are predominately two quantities which are of interest to </w:t>
+      </w:r>
+      <w:proofErr w:type="spellStart"/>
+      <w:r>
+        <w:t>researchs</w:t>
+      </w:r>
+      <w:proofErr w:type="spellEnd"/>
+      <w:r>
+        <w:t xml:space="preserve">. These are the “State of Charge” and the “State of Health” of the battery. While both are being heavily researched, the State of Charge of a system or SOC, is the predominate quantity </w:t>
+      </w:r>
+    </w:p>
+    <w:p/>
+    <w:p/>
     <w:p/>
     <w:p/>
     <w:p>
@@ -1932,6 +1539,137 @@
       </w:r>
     </w:p>
     <w:p/>
+    <w:p>
+      <w:r>
+        <w:t xml:space="preserve">As mentioned above, one of the most important parameters of a battery is the State of Charge or SOC. The SOC of a battery effectively provides a measure of the batteries actually capacity available to the device or end user. This is an important parameter to know since the safety of many batteries, such as the Li-Ion batteries used in this paper, have the potential to be extremely dangerous and even explode or cause fires. </w:t>
+      </w:r>
+    </w:p>
+    <w:p>
+      <w:r>
+        <w:t xml:space="preserve">Unfortunately, the SOC of a battery is </w:t>
+      </w:r>
+      <w:r>
+        <w:rPr>
+          <w:u w:val="single"/>
+        </w:rPr>
+        <w:t>not</w:t>
+      </w:r>
+      <w:r>
+        <w:t xml:space="preserve"> a directly measurable quantity and therefore must be estimated in order to make available for application in control of battery management systems. In order to overcome the drawback, </w:t>
+      </w:r>
+      <w:proofErr w:type="gramStart"/>
+      <w:r>
+        <w:t>this papers</w:t>
+      </w:r>
+      <w:proofErr w:type="gramEnd"/>
+      <w:r>
+        <w:t xml:space="preserve"> presents the Extended Kalman Filter as the estimation technique of choice to reliably and accurately predict the SOC of the battery of interest. </w:t>
+      </w:r>
+    </w:p>
+    <w:p>
+      <m:oMathPara>
+        <m:oMath>
+          <m:f>
+            <m:fPr>
+              <m:ctrlPr>
+                <w:rPr>
+                  <w:rFonts w:ascii="Cambria Math" w:hAnsi="Cambria Math"/>
+                  <w:i/>
+                </w:rPr>
+              </m:ctrlPr>
+            </m:fPr>
+            <m:num>
+              <m:r>
+                <w:rPr>
+                  <w:rFonts w:ascii="Cambria Math" w:hAnsi="Cambria Math"/>
+                </w:rPr>
+                <m:t>dSOC</m:t>
+              </m:r>
+            </m:num>
+            <m:den>
+              <m:r>
+                <w:rPr>
+                  <w:rFonts w:ascii="Cambria Math" w:hAnsi="Cambria Math"/>
+                </w:rPr>
+                <m:t>dt</m:t>
+              </m:r>
+            </m:den>
+          </m:f>
+          <m:r>
+            <w:rPr>
+              <w:rFonts w:ascii="Cambria Math" w:hAnsi="Cambria Math"/>
+            </w:rPr>
+            <m:t>= -</m:t>
+          </m:r>
+          <m:d>
+            <m:dPr>
+              <m:ctrlPr>
+                <w:rPr>
+                  <w:rFonts w:ascii="Cambria Math" w:hAnsi="Cambria Math"/>
+                  <w:i/>
+                </w:rPr>
+              </m:ctrlPr>
+            </m:dPr>
+            <m:e>
+              <m:f>
+                <m:fPr>
+                  <m:ctrlPr>
+                    <w:rPr>
+                      <w:rFonts w:ascii="Cambria Math" w:hAnsi="Cambria Math"/>
+                      <w:i/>
+                    </w:rPr>
+                  </m:ctrlPr>
+                </m:fPr>
+                <m:num>
+                  <m:r>
+                    <w:rPr>
+                      <w:rFonts w:ascii="Cambria Math" w:hAnsi="Cambria Math"/>
+                    </w:rPr>
+                    <m:t>1</m:t>
+                  </m:r>
+                </m:num>
+                <m:den>
+                  <m:sSub>
+                    <m:sSubPr>
+                      <m:ctrlPr>
+                        <w:rPr>
+                          <w:rFonts w:ascii="Cambria Math" w:hAnsi="Cambria Math"/>
+                          <w:i/>
+                        </w:rPr>
+                      </m:ctrlPr>
+                    </m:sSubPr>
+                    <m:e>
+                      <m:r>
+                        <w:rPr>
+                          <w:rFonts w:ascii="Cambria Math" w:hAnsi="Cambria Math"/>
+                        </w:rPr>
+                        <m:t>C</m:t>
+                      </m:r>
+                    </m:e>
+                    <m:sub>
+                      <m:r>
+                        <w:rPr>
+                          <w:rFonts w:ascii="Cambria Math" w:hAnsi="Cambria Math"/>
+                        </w:rPr>
+                        <m:t>bat</m:t>
+                      </m:r>
+                    </m:sub>
+                  </m:sSub>
+                </m:den>
+              </m:f>
+            </m:e>
+          </m:d>
+          <m:r>
+            <w:rPr>
+              <w:rFonts w:ascii="Cambria Math" w:hAnsi="Cambria Math"/>
+            </w:rPr>
+            <m:t>I</m:t>
+          </m:r>
+        </m:oMath>
+      </m:oMathPara>
+    </w:p>
+    <w:p/>
+    <w:p/>
     <w:p/>
     <w:p/>
     <w:p>
@@ -1943,11 +1681,31 @@
         </w:numPr>
       </w:pPr>
       <w:r>
-        <w:lastRenderedPageBreak/>
         <w:t>Open Circuit Voltage</w:t>
       </w:r>
     </w:p>
     <w:p/>
+    <w:p>
+      <w:r>
+        <w:t xml:space="preserve">One of the key modeling tools which is employed in this paper is the relationship between the SOC and the Open Circuit Voltage (OCV) of a battery. It has been experimentally shown that is for Li-Ion batteries, the OCV, can be computed as a function of the batteries SOC. While determining the relationship between these two quantities requires very precise and well executed experimental measurements. </w:t>
+      </w:r>
+    </w:p>
+    <w:p>
+      <w:r>
+        <w:t xml:space="preserve"> For the purposes of this paper, the experimental relationship between these two quantities are assumed to be given. However, even given this data, the OCV/SOC relationship is typically nonlinear and normally requires either linearization-based estimation schemes (such as Kalman Filter) or nonlinear approximation such as (Extended Kalman Filter).  </w:t>
+      </w:r>
+    </w:p>
+    <w:p/>
+    <w:p>
+      <w:pPr>
+        <w:jc w:val="center"/>
+      </w:pPr>
+    </w:p>
+    <w:p>
+      <w:pPr>
+        <w:jc w:val="center"/>
+      </w:pPr>
+    </w:p>
     <w:p/>
     <w:p/>
     <w:p>
@@ -1963,6 +1721,112 @@
       </w:r>
     </w:p>
     <w:p/>
+    <w:p>
+      <w:r>
+        <w:t>Regardless of the techniques used to estimate the SOC, the OCV is a critical quantity in that it allows researchers to model batteries in terms of electrical circuits, and appl</w:t>
+      </w:r>
+    </w:p>
+    <w:p/>
+    <w:p>
+      <w:r>
+        <w:t xml:space="preserve">One of the predominate issues with controlling or estimating battery parameters from first principle models is the required complexity of the fundamental dynamics and mechanisms of a battery. For example, the first principle model of a Li-Ion battery is modeled using partial differential equations (PDEs). Needless to say, the complexity of PDE models are far from practically applicable straight from derivation and often require extensive computational resources to solve numerically. </w:t>
+      </w:r>
+    </w:p>
+    <w:p/>
+    <w:p>
+      <w:r>
+        <w:t xml:space="preserve">To bypass this problem, it is desired to use simplified low order dynamic models that are numerically tractable for the intended application. This leads to the use of “Equivalent Circuit Models,” or EMCs. The benefit of EMCs is their inherent ease of derivation and application which becomes apparent in commercial uses where computing overhead is extremely limited, for cost considerations. </w:t>
+      </w:r>
+    </w:p>
+    <w:p>
+      <w:r>
+        <w:rPr>
+          <w:noProof/>
+        </w:rPr>
+        <w:drawing>
+          <wp:anchor distT="0" distB="0" distL="114300" distR="114300" simplePos="0" relativeHeight="251659264" behindDoc="0" locked="0" layoutInCell="1" allowOverlap="1" wp14:anchorId="71159342" wp14:editId="63BF3406">
+            <wp:simplePos x="0" y="0"/>
+            <wp:positionH relativeFrom="column">
+              <wp:posOffset>1645920</wp:posOffset>
+            </wp:positionH>
+            <wp:positionV relativeFrom="paragraph">
+              <wp:posOffset>777875</wp:posOffset>
+            </wp:positionV>
+            <wp:extent cx="3825240" cy="2804160"/>
+            <wp:effectExtent l="0" t="0" r="3810" b="0"/>
+            <wp:wrapTopAndBottom/>
+            <wp:docPr id="5" name="Picture 5"/>
+            <wp:cNvGraphicFramePr>
+              <a:graphicFrameLocks xmlns:a="http://schemas.openxmlformats.org/drawingml/2006/main" noChangeAspect="1"/>
+            </wp:cNvGraphicFramePr>
+            <a:graphic xmlns:a="http://schemas.openxmlformats.org/drawingml/2006/main">
+              <a:graphicData uri="http://schemas.openxmlformats.org/drawingml/2006/picture">
+                <pic:pic xmlns:pic="http://schemas.openxmlformats.org/drawingml/2006/picture">
+                  <pic:nvPicPr>
+                    <pic:cNvPr id="0" name="Picture 1"/>
+                    <pic:cNvPicPr>
+                      <a:picLocks noChangeAspect="1" noChangeArrowheads="1"/>
+                    </pic:cNvPicPr>
+                  </pic:nvPicPr>
+                  <pic:blipFill rotWithShape="1">
+                    <a:blip r:embed="rId8">
+                      <a:extLst>
+                        <a:ext uri="{28A0092B-C50C-407E-A947-70E740481C1C}">
+                          <a14:useLocalDpi xmlns:a14="http://schemas.microsoft.com/office/drawing/2010/main" val="0"/>
+                        </a:ext>
+                      </a:extLst>
+                    </a:blip>
+                    <a:srcRect l="14056" t="1957" r="18741" b="8068"/>
+                    <a:stretch/>
+                  </pic:blipFill>
+                  <pic:spPr bwMode="auto">
+                    <a:xfrm>
+                      <a:off x="0" y="0"/>
+                      <a:ext cx="3825240" cy="2804160"/>
+                    </a:xfrm>
+                    <a:prstGeom prst="rect">
+                      <a:avLst/>
+                    </a:prstGeom>
+                    <a:noFill/>
+                    <a:ln>
+                      <a:noFill/>
+                    </a:ln>
+                    <a:extLst>
+                      <a:ext uri="{53640926-AAD7-44D8-BBD7-CCE9431645EC}">
+                        <a14:shadowObscured xmlns:a14="http://schemas.microsoft.com/office/drawing/2010/main"/>
+                      </a:ext>
+                    </a:extLst>
+                  </pic:spPr>
+                </pic:pic>
+              </a:graphicData>
+            </a:graphic>
+          </wp:anchor>
+        </w:drawing>
+      </w:r>
+      <w:r>
+        <w:t xml:space="preserve">This paper will use the “Dual Polarity” equivalent circuit model as it is not only one of the most popular LI-Ion battery models in commercial use today but also the relative ease of reframing the model into an Extended Kalman Filter (EKF). </w:t>
+      </w:r>
+    </w:p>
+    <w:p/>
+    <w:p>
+      <w:r>
+        <w:t>The circuit schematic for the DP model is shown above. Notice that the terminal voltage of the battery (U_L) is easily shown to be related to the dynamics of the open circuit voltage (</w:t>
+      </w:r>
+      <w:proofErr w:type="spellStart"/>
+      <w:r>
+        <w:t>U_oc</w:t>
+      </w:r>
+      <w:proofErr w:type="spellEnd"/>
+      <w:r>
+        <w:t xml:space="preserve">), the series </w:t>
+      </w:r>
+      <w:r>
+        <w:lastRenderedPageBreak/>
+        <w:t xml:space="preserve">resistance (R0) and the two resistor-capacitor circuits. By application of basic circuit rules (KCL and KVL), the dynamics of the system can easily be derived with only </w:t>
+      </w:r>
+    </w:p>
+    <w:p/>
+    <w:p/>
     <w:p/>
     <w:p>
       <w:pPr>
@@ -1975,6 +1839,1713 @@
       <w:r>
         <w:t>Continuous Time Model</w:t>
       </w:r>
+      <w:r>
+        <w:t xml:space="preserve"> </w:t>
+      </w:r>
+    </w:p>
+    <w:p/>
+    <w:p>
+      <w:r>
+        <w:t xml:space="preserve">As mentioned previously, by using standard circuit analysis, we can extract the dynamic behavior of the system. </w:t>
+      </w:r>
+    </w:p>
+    <w:p>
+      <w:r>
+        <w:t xml:space="preserve">By applying KVL around the complete loop of the circuit, we get the following expression for the terminal voltage of the circuit as a function of the internal elements of the circuits. </w:t>
+      </w:r>
+    </w:p>
+    <w:p/>
+    <w:p>
+      <w:pPr>
+        <w:rPr>
+          <w:rFonts w:eastAsiaTheme="minorEastAsia"/>
+        </w:rPr>
+      </w:pPr>
+      <m:oMathPara>
+        <m:oMath>
+          <m:sSub>
+            <m:sSubPr>
+              <m:ctrlPr>
+                <w:rPr>
+                  <w:rFonts w:ascii="Cambria Math" w:hAnsi="Cambria Math"/>
+                  <w:i/>
+                </w:rPr>
+              </m:ctrlPr>
+            </m:sSubPr>
+            <m:e>
+              <m:r>
+                <w:rPr>
+                  <w:rFonts w:ascii="Cambria Math" w:hAnsi="Cambria Math"/>
+                </w:rPr>
+                <m:t>V</m:t>
+              </m:r>
+            </m:e>
+            <m:sub>
+              <m:r>
+                <w:rPr>
+                  <w:rFonts w:ascii="Cambria Math" w:hAnsi="Cambria Math"/>
+                </w:rPr>
+                <m:t>term</m:t>
+              </m:r>
+            </m:sub>
+          </m:sSub>
+          <m:r>
+            <w:rPr>
+              <w:rFonts w:ascii="Cambria Math" w:hAnsi="Cambria Math"/>
+            </w:rPr>
+            <m:t>=</m:t>
+          </m:r>
+          <m:sSub>
+            <m:sSubPr>
+              <m:ctrlPr>
+                <w:rPr>
+                  <w:rFonts w:ascii="Cambria Math" w:hAnsi="Cambria Math"/>
+                  <w:i/>
+                </w:rPr>
+              </m:ctrlPr>
+            </m:sSubPr>
+            <m:e>
+              <m:r>
+                <w:rPr>
+                  <w:rFonts w:ascii="Cambria Math" w:hAnsi="Cambria Math"/>
+                </w:rPr>
+                <m:t>V</m:t>
+              </m:r>
+            </m:e>
+            <m:sub>
+              <m:r>
+                <w:rPr>
+                  <w:rFonts w:ascii="Cambria Math" w:hAnsi="Cambria Math"/>
+                </w:rPr>
+                <m:t>OC</m:t>
+              </m:r>
+            </m:sub>
+          </m:sSub>
+          <m:d>
+            <m:dPr>
+              <m:ctrlPr>
+                <w:rPr>
+                  <w:rFonts w:ascii="Cambria Math" w:hAnsi="Cambria Math"/>
+                  <w:i/>
+                </w:rPr>
+              </m:ctrlPr>
+            </m:dPr>
+            <m:e>
+              <m:r>
+                <w:rPr>
+                  <w:rFonts w:ascii="Cambria Math" w:hAnsi="Cambria Math"/>
+                </w:rPr>
+                <m:t>soc</m:t>
+              </m:r>
+            </m:e>
+          </m:d>
+          <m:r>
+            <w:rPr>
+              <w:rFonts w:ascii="Cambria Math" w:eastAsiaTheme="minorEastAsia" w:hAnsi="Cambria Math"/>
+            </w:rPr>
+            <m:t>-</m:t>
+          </m:r>
+          <m:sSub>
+            <m:sSubPr>
+              <m:ctrlPr>
+                <w:rPr>
+                  <w:rFonts w:ascii="Cambria Math" w:eastAsiaTheme="minorEastAsia" w:hAnsi="Cambria Math"/>
+                  <w:i/>
+                </w:rPr>
+              </m:ctrlPr>
+            </m:sSubPr>
+            <m:e>
+              <m:r>
+                <w:rPr>
+                  <w:rFonts w:ascii="Cambria Math" w:eastAsiaTheme="minorEastAsia" w:hAnsi="Cambria Math"/>
+                </w:rPr>
+                <m:t>R</m:t>
+              </m:r>
+            </m:e>
+            <m:sub>
+              <m:r>
+                <w:rPr>
+                  <w:rFonts w:ascii="Cambria Math" w:eastAsiaTheme="minorEastAsia" w:hAnsi="Cambria Math"/>
+                </w:rPr>
+                <m:t>0</m:t>
+              </m:r>
+            </m:sub>
+          </m:sSub>
+          <m:r>
+            <w:rPr>
+              <w:rFonts w:ascii="Cambria Math" w:eastAsiaTheme="minorEastAsia" w:hAnsi="Cambria Math"/>
+            </w:rPr>
+            <m:t>I-</m:t>
+          </m:r>
+          <m:sSub>
+            <m:sSubPr>
+              <m:ctrlPr>
+                <w:rPr>
+                  <w:rFonts w:ascii="Cambria Math" w:eastAsiaTheme="minorEastAsia" w:hAnsi="Cambria Math"/>
+                  <w:i/>
+                </w:rPr>
+              </m:ctrlPr>
+            </m:sSubPr>
+            <m:e>
+              <m:r>
+                <w:rPr>
+                  <w:rFonts w:ascii="Cambria Math" w:eastAsiaTheme="minorEastAsia" w:hAnsi="Cambria Math"/>
+                </w:rPr>
+                <m:t>V</m:t>
+              </m:r>
+            </m:e>
+            <m:sub>
+              <m:r>
+                <w:rPr>
+                  <w:rFonts w:ascii="Cambria Math" w:eastAsiaTheme="minorEastAsia" w:hAnsi="Cambria Math"/>
+                </w:rPr>
+                <m:t>C1</m:t>
+              </m:r>
+            </m:sub>
+          </m:sSub>
+          <m:r>
+            <w:rPr>
+              <w:rFonts w:ascii="Cambria Math" w:eastAsiaTheme="minorEastAsia" w:hAnsi="Cambria Math"/>
+            </w:rPr>
+            <m:t>-</m:t>
+          </m:r>
+          <m:sSub>
+            <m:sSubPr>
+              <m:ctrlPr>
+                <w:rPr>
+                  <w:rFonts w:ascii="Cambria Math" w:eastAsiaTheme="minorEastAsia" w:hAnsi="Cambria Math"/>
+                  <w:i/>
+                </w:rPr>
+              </m:ctrlPr>
+            </m:sSubPr>
+            <m:e>
+              <m:r>
+                <w:rPr>
+                  <w:rFonts w:ascii="Cambria Math" w:eastAsiaTheme="minorEastAsia" w:hAnsi="Cambria Math"/>
+                </w:rPr>
+                <m:t>V</m:t>
+              </m:r>
+            </m:e>
+            <m:sub>
+              <m:r>
+                <w:rPr>
+                  <w:rFonts w:ascii="Cambria Math" w:eastAsiaTheme="minorEastAsia" w:hAnsi="Cambria Math"/>
+                </w:rPr>
+                <m:t>C2</m:t>
+              </m:r>
+            </m:sub>
+          </m:sSub>
+        </m:oMath>
+      </m:oMathPara>
+    </w:p>
+    <w:p>
+      <w:pPr>
+        <w:rPr>
+          <w:rFonts w:eastAsiaTheme="minorEastAsia"/>
+        </w:rPr>
+      </w:pPr>
+    </w:p>
+    <w:p>
+      <w:pPr>
+        <w:rPr>
+          <w:rFonts w:eastAsiaTheme="minorEastAsia"/>
+        </w:rPr>
+      </w:pPr>
+      <w:r>
+        <w:rPr>
+          <w:rFonts w:eastAsiaTheme="minorEastAsia"/>
+        </w:rPr>
+        <w:t>By applying KCL to both RC branches we derive the following equations…</w:t>
+      </w:r>
+    </w:p>
+    <w:p>
+      <w:pPr>
+        <w:rPr>
+          <w:rFonts w:eastAsiaTheme="minorEastAsia"/>
+        </w:rPr>
+      </w:pPr>
+      <m:oMathPara>
+        <m:oMath>
+          <m:f>
+            <m:fPr>
+              <m:ctrlPr>
+                <w:rPr>
+                  <w:rFonts w:ascii="Cambria Math" w:eastAsiaTheme="minorEastAsia" w:hAnsi="Cambria Math"/>
+                  <w:i/>
+                </w:rPr>
+              </m:ctrlPr>
+            </m:fPr>
+            <m:num>
+              <m:r>
+                <w:rPr>
+                  <w:rFonts w:ascii="Cambria Math" w:hAnsi="Cambria Math"/>
+                </w:rPr>
+                <m:t>d</m:t>
+              </m:r>
+              <m:sSub>
+                <m:sSubPr>
+                  <m:ctrlPr>
+                    <w:rPr>
+                      <w:rFonts w:ascii="Cambria Math" w:hAnsi="Cambria Math"/>
+                      <w:i/>
+                    </w:rPr>
+                  </m:ctrlPr>
+                </m:sSubPr>
+                <m:e>
+                  <m:r>
+                    <w:rPr>
+                      <w:rFonts w:ascii="Cambria Math" w:hAnsi="Cambria Math"/>
+                    </w:rPr>
+                    <m:t>V</m:t>
+                  </m:r>
+                </m:e>
+                <m:sub>
+                  <m:r>
+                    <w:rPr>
+                      <w:rFonts w:ascii="Cambria Math" w:hAnsi="Cambria Math"/>
+                    </w:rPr>
+                    <m:t>C1</m:t>
+                  </m:r>
+                </m:sub>
+              </m:sSub>
+            </m:num>
+            <m:den>
+              <m:r>
+                <w:rPr>
+                  <w:rFonts w:ascii="Cambria Math" w:hAnsi="Cambria Math"/>
+                </w:rPr>
+                <m:t>dt</m:t>
+              </m:r>
+            </m:den>
+          </m:f>
+          <m:r>
+            <w:rPr>
+              <w:rFonts w:ascii="Cambria Math" w:eastAsiaTheme="minorEastAsia" w:hAnsi="Cambria Math"/>
+            </w:rPr>
+            <m:t xml:space="preserve">= </m:t>
+          </m:r>
+          <m:d>
+            <m:dPr>
+              <m:ctrlPr>
+                <w:rPr>
+                  <w:rFonts w:ascii="Cambria Math" w:eastAsiaTheme="minorEastAsia" w:hAnsi="Cambria Math"/>
+                  <w:i/>
+                </w:rPr>
+              </m:ctrlPr>
+            </m:dPr>
+            <m:e>
+              <m:f>
+                <m:fPr>
+                  <m:ctrlPr>
+                    <w:rPr>
+                      <w:rFonts w:ascii="Cambria Math" w:eastAsiaTheme="minorEastAsia" w:hAnsi="Cambria Math"/>
+                      <w:i/>
+                    </w:rPr>
+                  </m:ctrlPr>
+                </m:fPr>
+                <m:num>
+                  <m:r>
+                    <w:rPr>
+                      <w:rFonts w:ascii="Cambria Math" w:eastAsiaTheme="minorEastAsia" w:hAnsi="Cambria Math"/>
+                    </w:rPr>
+                    <m:t>I</m:t>
+                  </m:r>
+                </m:num>
+                <m:den>
+                  <m:sSub>
+                    <m:sSubPr>
+                      <m:ctrlPr>
+                        <w:rPr>
+                          <w:rFonts w:ascii="Cambria Math" w:eastAsiaTheme="minorEastAsia" w:hAnsi="Cambria Math"/>
+                          <w:i/>
+                        </w:rPr>
+                      </m:ctrlPr>
+                    </m:sSubPr>
+                    <m:e>
+                      <m:r>
+                        <w:rPr>
+                          <w:rFonts w:ascii="Cambria Math" w:eastAsiaTheme="minorEastAsia" w:hAnsi="Cambria Math"/>
+                        </w:rPr>
+                        <m:t>C</m:t>
+                      </m:r>
+                    </m:e>
+                    <m:sub>
+                      <m:r>
+                        <w:rPr>
+                          <w:rFonts w:ascii="Cambria Math" w:eastAsiaTheme="minorEastAsia" w:hAnsi="Cambria Math"/>
+                        </w:rPr>
+                        <m:t>1</m:t>
+                      </m:r>
+                    </m:sub>
+                  </m:sSub>
+                </m:den>
+              </m:f>
+            </m:e>
+          </m:d>
+          <m:r>
+            <w:rPr>
+              <w:rFonts w:ascii="Cambria Math" w:eastAsiaTheme="minorEastAsia" w:hAnsi="Cambria Math"/>
+            </w:rPr>
+            <m:t>-</m:t>
+          </m:r>
+          <m:d>
+            <m:dPr>
+              <m:ctrlPr>
+                <w:rPr>
+                  <w:rFonts w:ascii="Cambria Math" w:eastAsiaTheme="minorEastAsia" w:hAnsi="Cambria Math"/>
+                  <w:i/>
+                </w:rPr>
+              </m:ctrlPr>
+            </m:dPr>
+            <m:e>
+              <m:f>
+                <m:fPr>
+                  <m:ctrlPr>
+                    <w:rPr>
+                      <w:rFonts w:ascii="Cambria Math" w:eastAsiaTheme="minorEastAsia" w:hAnsi="Cambria Math"/>
+                      <w:i/>
+                    </w:rPr>
+                  </m:ctrlPr>
+                </m:fPr>
+                <m:num>
+                  <m:r>
+                    <w:rPr>
+                      <w:rFonts w:ascii="Cambria Math" w:eastAsiaTheme="minorEastAsia" w:hAnsi="Cambria Math"/>
+                    </w:rPr>
+                    <m:t>1</m:t>
+                  </m:r>
+                </m:num>
+                <m:den>
+                  <m:sSub>
+                    <m:sSubPr>
+                      <m:ctrlPr>
+                        <w:rPr>
+                          <w:rFonts w:ascii="Cambria Math" w:eastAsiaTheme="minorEastAsia" w:hAnsi="Cambria Math"/>
+                          <w:i/>
+                        </w:rPr>
+                      </m:ctrlPr>
+                    </m:sSubPr>
+                    <m:e>
+                      <m:r>
+                        <w:rPr>
+                          <w:rFonts w:ascii="Cambria Math" w:eastAsiaTheme="minorEastAsia" w:hAnsi="Cambria Math"/>
+                        </w:rPr>
+                        <m:t>R</m:t>
+                      </m:r>
+                    </m:e>
+                    <m:sub>
+                      <m:r>
+                        <w:rPr>
+                          <w:rFonts w:ascii="Cambria Math" w:eastAsiaTheme="minorEastAsia" w:hAnsi="Cambria Math"/>
+                        </w:rPr>
+                        <m:t>1</m:t>
+                      </m:r>
+                    </m:sub>
+                  </m:sSub>
+                  <m:sSub>
+                    <m:sSubPr>
+                      <m:ctrlPr>
+                        <w:rPr>
+                          <w:rFonts w:ascii="Cambria Math" w:eastAsiaTheme="minorEastAsia" w:hAnsi="Cambria Math"/>
+                          <w:i/>
+                        </w:rPr>
+                      </m:ctrlPr>
+                    </m:sSubPr>
+                    <m:e>
+                      <m:r>
+                        <w:rPr>
+                          <w:rFonts w:ascii="Cambria Math" w:eastAsiaTheme="minorEastAsia" w:hAnsi="Cambria Math"/>
+                        </w:rPr>
+                        <m:t>C</m:t>
+                      </m:r>
+                    </m:e>
+                    <m:sub>
+                      <m:r>
+                        <w:rPr>
+                          <w:rFonts w:ascii="Cambria Math" w:eastAsiaTheme="minorEastAsia" w:hAnsi="Cambria Math"/>
+                        </w:rPr>
+                        <m:t>1</m:t>
+                      </m:r>
+                    </m:sub>
+                  </m:sSub>
+                </m:den>
+              </m:f>
+            </m:e>
+          </m:d>
+          <m:sSub>
+            <m:sSubPr>
+              <m:ctrlPr>
+                <w:rPr>
+                  <w:rFonts w:ascii="Cambria Math" w:eastAsiaTheme="minorEastAsia" w:hAnsi="Cambria Math"/>
+                  <w:i/>
+                </w:rPr>
+              </m:ctrlPr>
+            </m:sSubPr>
+            <m:e>
+              <m:r>
+                <w:rPr>
+                  <w:rFonts w:ascii="Cambria Math" w:eastAsiaTheme="minorEastAsia" w:hAnsi="Cambria Math"/>
+                </w:rPr>
+                <m:t>V</m:t>
+              </m:r>
+            </m:e>
+            <m:sub>
+              <m:r>
+                <w:rPr>
+                  <w:rFonts w:ascii="Cambria Math" w:eastAsiaTheme="minorEastAsia" w:hAnsi="Cambria Math"/>
+                </w:rPr>
+                <m:t>C1</m:t>
+              </m:r>
+            </m:sub>
+          </m:sSub>
+        </m:oMath>
+      </m:oMathPara>
+    </w:p>
+    <w:p>
+      <w:pPr>
+        <w:rPr>
+          <w:rFonts w:eastAsiaTheme="minorEastAsia"/>
+        </w:rPr>
+      </w:pPr>
+      <m:oMathPara>
+        <m:oMath>
+          <m:f>
+            <m:fPr>
+              <m:ctrlPr>
+                <w:rPr>
+                  <w:rFonts w:ascii="Cambria Math" w:eastAsiaTheme="minorEastAsia" w:hAnsi="Cambria Math"/>
+                  <w:i/>
+                </w:rPr>
+              </m:ctrlPr>
+            </m:fPr>
+            <m:num>
+              <m:r>
+                <w:rPr>
+                  <w:rFonts w:ascii="Cambria Math" w:hAnsi="Cambria Math"/>
+                </w:rPr>
+                <m:t>d</m:t>
+              </m:r>
+              <m:sSub>
+                <m:sSubPr>
+                  <m:ctrlPr>
+                    <w:rPr>
+                      <w:rFonts w:ascii="Cambria Math" w:hAnsi="Cambria Math"/>
+                      <w:i/>
+                    </w:rPr>
+                  </m:ctrlPr>
+                </m:sSubPr>
+                <m:e>
+                  <m:r>
+                    <w:rPr>
+                      <w:rFonts w:ascii="Cambria Math" w:hAnsi="Cambria Math"/>
+                    </w:rPr>
+                    <m:t>V</m:t>
+                  </m:r>
+                </m:e>
+                <m:sub>
+                  <m:r>
+                    <w:rPr>
+                      <w:rFonts w:ascii="Cambria Math" w:hAnsi="Cambria Math"/>
+                    </w:rPr>
+                    <m:t>C2</m:t>
+                  </m:r>
+                </m:sub>
+              </m:sSub>
+            </m:num>
+            <m:den>
+              <m:r>
+                <w:rPr>
+                  <w:rFonts w:ascii="Cambria Math" w:hAnsi="Cambria Math"/>
+                </w:rPr>
+                <m:t>dt</m:t>
+              </m:r>
+            </m:den>
+          </m:f>
+          <m:r>
+            <w:rPr>
+              <w:rFonts w:ascii="Cambria Math" w:eastAsiaTheme="minorEastAsia" w:hAnsi="Cambria Math"/>
+            </w:rPr>
+            <m:t xml:space="preserve">= </m:t>
+          </m:r>
+          <m:d>
+            <m:dPr>
+              <m:ctrlPr>
+                <w:rPr>
+                  <w:rFonts w:ascii="Cambria Math" w:eastAsiaTheme="minorEastAsia" w:hAnsi="Cambria Math"/>
+                  <w:i/>
+                </w:rPr>
+              </m:ctrlPr>
+            </m:dPr>
+            <m:e>
+              <m:f>
+                <m:fPr>
+                  <m:ctrlPr>
+                    <w:rPr>
+                      <w:rFonts w:ascii="Cambria Math" w:eastAsiaTheme="minorEastAsia" w:hAnsi="Cambria Math"/>
+                      <w:i/>
+                    </w:rPr>
+                  </m:ctrlPr>
+                </m:fPr>
+                <m:num>
+                  <m:r>
+                    <w:rPr>
+                      <w:rFonts w:ascii="Cambria Math" w:eastAsiaTheme="minorEastAsia" w:hAnsi="Cambria Math"/>
+                    </w:rPr>
+                    <m:t>I</m:t>
+                  </m:r>
+                </m:num>
+                <m:den>
+                  <m:sSub>
+                    <m:sSubPr>
+                      <m:ctrlPr>
+                        <w:rPr>
+                          <w:rFonts w:ascii="Cambria Math" w:eastAsiaTheme="minorEastAsia" w:hAnsi="Cambria Math"/>
+                          <w:i/>
+                        </w:rPr>
+                      </m:ctrlPr>
+                    </m:sSubPr>
+                    <m:e>
+                      <m:r>
+                        <w:rPr>
+                          <w:rFonts w:ascii="Cambria Math" w:eastAsiaTheme="minorEastAsia" w:hAnsi="Cambria Math"/>
+                        </w:rPr>
+                        <m:t>C</m:t>
+                      </m:r>
+                    </m:e>
+                    <m:sub>
+                      <m:r>
+                        <w:rPr>
+                          <w:rFonts w:ascii="Cambria Math" w:eastAsiaTheme="minorEastAsia" w:hAnsi="Cambria Math"/>
+                        </w:rPr>
+                        <m:t>2</m:t>
+                      </m:r>
+                    </m:sub>
+                  </m:sSub>
+                </m:den>
+              </m:f>
+            </m:e>
+          </m:d>
+          <m:r>
+            <w:rPr>
+              <w:rFonts w:ascii="Cambria Math" w:eastAsiaTheme="minorEastAsia" w:hAnsi="Cambria Math"/>
+            </w:rPr>
+            <m:t>-</m:t>
+          </m:r>
+          <m:d>
+            <m:dPr>
+              <m:ctrlPr>
+                <w:rPr>
+                  <w:rFonts w:ascii="Cambria Math" w:eastAsiaTheme="minorEastAsia" w:hAnsi="Cambria Math"/>
+                  <w:i/>
+                </w:rPr>
+              </m:ctrlPr>
+            </m:dPr>
+            <m:e>
+              <m:f>
+                <m:fPr>
+                  <m:ctrlPr>
+                    <w:rPr>
+                      <w:rFonts w:ascii="Cambria Math" w:eastAsiaTheme="minorEastAsia" w:hAnsi="Cambria Math"/>
+                      <w:i/>
+                    </w:rPr>
+                  </m:ctrlPr>
+                </m:fPr>
+                <m:num>
+                  <m:r>
+                    <w:rPr>
+                      <w:rFonts w:ascii="Cambria Math" w:eastAsiaTheme="minorEastAsia" w:hAnsi="Cambria Math"/>
+                    </w:rPr>
+                    <m:t>1</m:t>
+                  </m:r>
+                </m:num>
+                <m:den>
+                  <m:sSub>
+                    <m:sSubPr>
+                      <m:ctrlPr>
+                        <w:rPr>
+                          <w:rFonts w:ascii="Cambria Math" w:eastAsiaTheme="minorEastAsia" w:hAnsi="Cambria Math"/>
+                          <w:i/>
+                        </w:rPr>
+                      </m:ctrlPr>
+                    </m:sSubPr>
+                    <m:e>
+                      <m:r>
+                        <w:rPr>
+                          <w:rFonts w:ascii="Cambria Math" w:eastAsiaTheme="minorEastAsia" w:hAnsi="Cambria Math"/>
+                        </w:rPr>
+                        <m:t>R</m:t>
+                      </m:r>
+                    </m:e>
+                    <m:sub>
+                      <m:r>
+                        <w:rPr>
+                          <w:rFonts w:ascii="Cambria Math" w:eastAsiaTheme="minorEastAsia" w:hAnsi="Cambria Math"/>
+                        </w:rPr>
+                        <m:t>2</m:t>
+                      </m:r>
+                    </m:sub>
+                  </m:sSub>
+                  <m:sSub>
+                    <m:sSubPr>
+                      <m:ctrlPr>
+                        <w:rPr>
+                          <w:rFonts w:ascii="Cambria Math" w:eastAsiaTheme="minorEastAsia" w:hAnsi="Cambria Math"/>
+                          <w:i/>
+                        </w:rPr>
+                      </m:ctrlPr>
+                    </m:sSubPr>
+                    <m:e>
+                      <m:r>
+                        <w:rPr>
+                          <w:rFonts w:ascii="Cambria Math" w:eastAsiaTheme="minorEastAsia" w:hAnsi="Cambria Math"/>
+                        </w:rPr>
+                        <m:t>C</m:t>
+                      </m:r>
+                    </m:e>
+                    <m:sub>
+                      <m:r>
+                        <w:rPr>
+                          <w:rFonts w:ascii="Cambria Math" w:eastAsiaTheme="minorEastAsia" w:hAnsi="Cambria Math"/>
+                        </w:rPr>
+                        <m:t>2</m:t>
+                      </m:r>
+                    </m:sub>
+                  </m:sSub>
+                </m:den>
+              </m:f>
+            </m:e>
+          </m:d>
+          <m:sSub>
+            <m:sSubPr>
+              <m:ctrlPr>
+                <w:rPr>
+                  <w:rFonts w:ascii="Cambria Math" w:eastAsiaTheme="minorEastAsia" w:hAnsi="Cambria Math"/>
+                  <w:i/>
+                </w:rPr>
+              </m:ctrlPr>
+            </m:sSubPr>
+            <m:e>
+              <m:r>
+                <w:rPr>
+                  <w:rFonts w:ascii="Cambria Math" w:eastAsiaTheme="minorEastAsia" w:hAnsi="Cambria Math"/>
+                </w:rPr>
+                <m:t>V</m:t>
+              </m:r>
+            </m:e>
+            <m:sub>
+              <m:r>
+                <w:rPr>
+                  <w:rFonts w:ascii="Cambria Math" w:eastAsiaTheme="minorEastAsia" w:hAnsi="Cambria Math"/>
+                </w:rPr>
+                <m:t>C2</m:t>
+              </m:r>
+            </m:sub>
+          </m:sSub>
+        </m:oMath>
+      </m:oMathPara>
+    </w:p>
+    <w:p>
+      <w:pPr>
+        <w:rPr>
+          <w:rFonts w:eastAsiaTheme="minorEastAsia"/>
+        </w:rPr>
+      </w:pPr>
+      <w:r>
+        <w:rPr>
+          <w:rFonts w:eastAsiaTheme="minorEastAsia"/>
+        </w:rPr>
+        <w:t xml:space="preserve">By including the expression for SOC with the equations defined above, the continuous time state space model can be written as… </w:t>
+      </w:r>
+    </w:p>
+    <w:p>
+      <w:pPr>
+        <w:rPr>
+          <w:rFonts w:eastAsiaTheme="minorEastAsia"/>
+        </w:rPr>
+      </w:pPr>
+    </w:p>
+    <w:p>
+      <w:pPr>
+        <w:rPr>
+          <w:rFonts w:eastAsiaTheme="minorEastAsia"/>
+        </w:rPr>
+      </w:pPr>
+      <m:oMathPara>
+        <m:oMath>
+          <m:d>
+            <m:dPr>
+              <m:begChr m:val="["/>
+              <m:endChr m:val="]"/>
+              <m:ctrlPr>
+                <w:rPr>
+                  <w:rFonts w:ascii="Cambria Math" w:eastAsiaTheme="minorEastAsia" w:hAnsi="Cambria Math"/>
+                  <w:i/>
+                </w:rPr>
+              </m:ctrlPr>
+            </m:dPr>
+            <m:e>
+              <m:m>
+                <m:mPr>
+                  <m:mcs>
+                    <m:mc>
+                      <m:mcPr>
+                        <m:count m:val="1"/>
+                        <m:mcJc m:val="center"/>
+                      </m:mcPr>
+                    </m:mc>
+                  </m:mcs>
+                  <m:ctrlPr>
+                    <w:rPr>
+                      <w:rFonts w:ascii="Cambria Math" w:eastAsiaTheme="minorEastAsia" w:hAnsi="Cambria Math"/>
+                      <w:i/>
+                    </w:rPr>
+                  </m:ctrlPr>
+                </m:mPr>
+                <m:mr>
+                  <m:e>
+                    <m:f>
+                      <m:fPr>
+                        <m:ctrlPr>
+                          <w:rPr>
+                            <w:rFonts w:ascii="Cambria Math" w:eastAsiaTheme="minorEastAsia" w:hAnsi="Cambria Math"/>
+                            <w:i/>
+                          </w:rPr>
+                        </m:ctrlPr>
+                      </m:fPr>
+                      <m:num>
+                        <m:r>
+                          <w:rPr>
+                            <w:rFonts w:ascii="Cambria Math" w:hAnsi="Cambria Math"/>
+                          </w:rPr>
+                          <m:t>dSOC</m:t>
+                        </m:r>
+                      </m:num>
+                      <m:den>
+                        <m:r>
+                          <w:rPr>
+                            <w:rFonts w:ascii="Cambria Math" w:hAnsi="Cambria Math"/>
+                          </w:rPr>
+                          <m:t>dt</m:t>
+                        </m:r>
+                      </m:den>
+                    </m:f>
+                  </m:e>
+                </m:mr>
+                <m:mr>
+                  <m:e>
+                    <m:f>
+                      <m:fPr>
+                        <m:ctrlPr>
+                          <w:rPr>
+                            <w:rFonts w:ascii="Cambria Math" w:eastAsiaTheme="minorEastAsia" w:hAnsi="Cambria Math"/>
+                            <w:i/>
+                          </w:rPr>
+                        </m:ctrlPr>
+                      </m:fPr>
+                      <m:num>
+                        <m:r>
+                          <w:rPr>
+                            <w:rFonts w:ascii="Cambria Math" w:hAnsi="Cambria Math"/>
+                          </w:rPr>
+                          <m:t>d</m:t>
+                        </m:r>
+                        <m:sSub>
+                          <m:sSubPr>
+                            <m:ctrlPr>
+                              <w:rPr>
+                                <w:rFonts w:ascii="Cambria Math" w:hAnsi="Cambria Math"/>
+                                <w:i/>
+                              </w:rPr>
+                            </m:ctrlPr>
+                          </m:sSubPr>
+                          <m:e>
+                            <m:r>
+                              <w:rPr>
+                                <w:rFonts w:ascii="Cambria Math" w:hAnsi="Cambria Math"/>
+                              </w:rPr>
+                              <m:t>V</m:t>
+                            </m:r>
+                          </m:e>
+                          <m:sub>
+                            <m:r>
+                              <w:rPr>
+                                <w:rFonts w:ascii="Cambria Math" w:hAnsi="Cambria Math"/>
+                              </w:rPr>
+                              <m:t>C1</m:t>
+                            </m:r>
+                          </m:sub>
+                        </m:sSub>
+                      </m:num>
+                      <m:den>
+                        <m:r>
+                          <w:rPr>
+                            <w:rFonts w:ascii="Cambria Math" w:hAnsi="Cambria Math"/>
+                          </w:rPr>
+                          <m:t>dt</m:t>
+                        </m:r>
+                      </m:den>
+                    </m:f>
+                  </m:e>
+                </m:mr>
+                <m:mr>
+                  <m:e>
+                    <m:f>
+                      <m:fPr>
+                        <m:ctrlPr>
+                          <w:rPr>
+                            <w:rFonts w:ascii="Cambria Math" w:eastAsiaTheme="minorEastAsia" w:hAnsi="Cambria Math"/>
+                            <w:i/>
+                          </w:rPr>
+                        </m:ctrlPr>
+                      </m:fPr>
+                      <m:num>
+                        <m:r>
+                          <w:rPr>
+                            <w:rFonts w:ascii="Cambria Math" w:hAnsi="Cambria Math"/>
+                          </w:rPr>
+                          <m:t>d</m:t>
+                        </m:r>
+                        <m:sSub>
+                          <m:sSubPr>
+                            <m:ctrlPr>
+                              <w:rPr>
+                                <w:rFonts w:ascii="Cambria Math" w:hAnsi="Cambria Math"/>
+                                <w:i/>
+                              </w:rPr>
+                            </m:ctrlPr>
+                          </m:sSubPr>
+                          <m:e>
+                            <m:r>
+                              <w:rPr>
+                                <w:rFonts w:ascii="Cambria Math" w:hAnsi="Cambria Math"/>
+                              </w:rPr>
+                              <m:t>V</m:t>
+                            </m:r>
+                          </m:e>
+                          <m:sub>
+                            <m:r>
+                              <w:rPr>
+                                <w:rFonts w:ascii="Cambria Math" w:hAnsi="Cambria Math"/>
+                              </w:rPr>
+                              <m:t>C2</m:t>
+                            </m:r>
+                          </m:sub>
+                        </m:sSub>
+                      </m:num>
+                      <m:den>
+                        <m:r>
+                          <w:rPr>
+                            <w:rFonts w:ascii="Cambria Math" w:hAnsi="Cambria Math"/>
+                          </w:rPr>
+                          <m:t>dt</m:t>
+                        </m:r>
+                      </m:den>
+                    </m:f>
+                  </m:e>
+                </m:mr>
+              </m:m>
+            </m:e>
+          </m:d>
+          <m:r>
+            <w:rPr>
+              <w:rFonts w:ascii="Cambria Math" w:eastAsiaTheme="minorEastAsia" w:hAnsi="Cambria Math"/>
+            </w:rPr>
+            <m:t>=</m:t>
+          </m:r>
+          <m:d>
+            <m:dPr>
+              <m:begChr m:val="["/>
+              <m:endChr m:val="]"/>
+              <m:ctrlPr>
+                <w:rPr>
+                  <w:rFonts w:ascii="Cambria Math" w:eastAsiaTheme="minorEastAsia" w:hAnsi="Cambria Math"/>
+                  <w:i/>
+                </w:rPr>
+              </m:ctrlPr>
+            </m:dPr>
+            <m:e>
+              <m:m>
+                <m:mPr>
+                  <m:mcs>
+                    <m:mc>
+                      <m:mcPr>
+                        <m:count m:val="3"/>
+                        <m:mcJc m:val="center"/>
+                      </m:mcPr>
+                    </m:mc>
+                  </m:mcs>
+                  <m:ctrlPr>
+                    <w:rPr>
+                      <w:rFonts w:ascii="Cambria Math" w:eastAsiaTheme="minorEastAsia" w:hAnsi="Cambria Math"/>
+                      <w:i/>
+                    </w:rPr>
+                  </m:ctrlPr>
+                </m:mPr>
+                <m:mr>
+                  <m:e>
+                    <m:r>
+                      <w:rPr>
+                        <w:rFonts w:ascii="Cambria Math" w:eastAsiaTheme="minorEastAsia" w:hAnsi="Cambria Math"/>
+                      </w:rPr>
+                      <m:t>0</m:t>
+                    </m:r>
+                  </m:e>
+                  <m:e>
+                    <m:r>
+                      <w:rPr>
+                        <w:rFonts w:ascii="Cambria Math" w:eastAsiaTheme="minorEastAsia" w:hAnsi="Cambria Math"/>
+                      </w:rPr>
+                      <m:t>0</m:t>
+                    </m:r>
+                  </m:e>
+                  <m:e>
+                    <m:r>
+                      <w:rPr>
+                        <w:rFonts w:ascii="Cambria Math" w:eastAsiaTheme="minorEastAsia" w:hAnsi="Cambria Math"/>
+                      </w:rPr>
+                      <m:t>0</m:t>
+                    </m:r>
+                  </m:e>
+                </m:mr>
+                <m:mr>
+                  <m:e>
+                    <m:r>
+                      <w:rPr>
+                        <w:rFonts w:ascii="Cambria Math" w:eastAsiaTheme="minorEastAsia" w:hAnsi="Cambria Math"/>
+                      </w:rPr>
+                      <m:t>0</m:t>
+                    </m:r>
+                  </m:e>
+                  <m:e>
+                    <m:d>
+                      <m:dPr>
+                        <m:ctrlPr>
+                          <w:rPr>
+                            <w:rFonts w:ascii="Cambria Math" w:eastAsiaTheme="minorEastAsia" w:hAnsi="Cambria Math"/>
+                            <w:i/>
+                          </w:rPr>
+                        </m:ctrlPr>
+                      </m:dPr>
+                      <m:e>
+                        <m:f>
+                          <m:fPr>
+                            <m:ctrlPr>
+                              <w:rPr>
+                                <w:rFonts w:ascii="Cambria Math" w:eastAsiaTheme="minorEastAsia" w:hAnsi="Cambria Math"/>
+                                <w:i/>
+                              </w:rPr>
+                            </m:ctrlPr>
+                          </m:fPr>
+                          <m:num>
+                            <m:r>
+                              <w:rPr>
+                                <w:rFonts w:ascii="Cambria Math" w:eastAsiaTheme="minorEastAsia" w:hAnsi="Cambria Math"/>
+                              </w:rPr>
+                              <m:t>-1</m:t>
+                            </m:r>
+                          </m:num>
+                          <m:den>
+                            <m:sSub>
+                              <m:sSubPr>
+                                <m:ctrlPr>
+                                  <w:rPr>
+                                    <w:rFonts w:ascii="Cambria Math" w:eastAsiaTheme="minorEastAsia" w:hAnsi="Cambria Math"/>
+                                    <w:i/>
+                                  </w:rPr>
+                                </m:ctrlPr>
+                              </m:sSubPr>
+                              <m:e>
+                                <m:r>
+                                  <w:rPr>
+                                    <w:rFonts w:ascii="Cambria Math" w:eastAsiaTheme="minorEastAsia" w:hAnsi="Cambria Math"/>
+                                  </w:rPr>
+                                  <m:t>R</m:t>
+                                </m:r>
+                              </m:e>
+                              <m:sub>
+                                <m:r>
+                                  <w:rPr>
+                                    <w:rFonts w:ascii="Cambria Math" w:eastAsiaTheme="minorEastAsia" w:hAnsi="Cambria Math"/>
+                                  </w:rPr>
+                                  <m:t>1</m:t>
+                                </m:r>
+                              </m:sub>
+                            </m:sSub>
+                            <m:sSub>
+                              <m:sSubPr>
+                                <m:ctrlPr>
+                                  <w:rPr>
+                                    <w:rFonts w:ascii="Cambria Math" w:eastAsiaTheme="minorEastAsia" w:hAnsi="Cambria Math"/>
+                                    <w:i/>
+                                  </w:rPr>
+                                </m:ctrlPr>
+                              </m:sSubPr>
+                              <m:e>
+                                <m:r>
+                                  <w:rPr>
+                                    <w:rFonts w:ascii="Cambria Math" w:eastAsiaTheme="minorEastAsia" w:hAnsi="Cambria Math"/>
+                                  </w:rPr>
+                                  <m:t>C</m:t>
+                                </m:r>
+                              </m:e>
+                              <m:sub>
+                                <m:r>
+                                  <w:rPr>
+                                    <w:rFonts w:ascii="Cambria Math" w:eastAsiaTheme="minorEastAsia" w:hAnsi="Cambria Math"/>
+                                  </w:rPr>
+                                  <m:t>1</m:t>
+                                </m:r>
+                              </m:sub>
+                            </m:sSub>
+                          </m:den>
+                        </m:f>
+                      </m:e>
+                    </m:d>
+                  </m:e>
+                  <m:e>
+                    <m:r>
+                      <w:rPr>
+                        <w:rFonts w:ascii="Cambria Math" w:eastAsiaTheme="minorEastAsia" w:hAnsi="Cambria Math"/>
+                      </w:rPr>
+                      <m:t>0</m:t>
+                    </m:r>
+                  </m:e>
+                </m:mr>
+                <m:mr>
+                  <m:e>
+                    <m:r>
+                      <w:rPr>
+                        <w:rFonts w:ascii="Cambria Math" w:eastAsiaTheme="minorEastAsia" w:hAnsi="Cambria Math"/>
+                      </w:rPr>
+                      <m:t>0</m:t>
+                    </m:r>
+                  </m:e>
+                  <m:e>
+                    <m:r>
+                      <w:rPr>
+                        <w:rFonts w:ascii="Cambria Math" w:eastAsiaTheme="minorEastAsia" w:hAnsi="Cambria Math"/>
+                      </w:rPr>
+                      <m:t>0</m:t>
+                    </m:r>
+                  </m:e>
+                  <m:e>
+                    <m:d>
+                      <m:dPr>
+                        <m:ctrlPr>
+                          <w:rPr>
+                            <w:rFonts w:ascii="Cambria Math" w:eastAsiaTheme="minorEastAsia" w:hAnsi="Cambria Math"/>
+                            <w:i/>
+                          </w:rPr>
+                        </m:ctrlPr>
+                      </m:dPr>
+                      <m:e>
+                        <m:f>
+                          <m:fPr>
+                            <m:ctrlPr>
+                              <w:rPr>
+                                <w:rFonts w:ascii="Cambria Math" w:eastAsiaTheme="minorEastAsia" w:hAnsi="Cambria Math"/>
+                                <w:i/>
+                              </w:rPr>
+                            </m:ctrlPr>
+                          </m:fPr>
+                          <m:num>
+                            <m:r>
+                              <w:rPr>
+                                <w:rFonts w:ascii="Cambria Math" w:eastAsiaTheme="minorEastAsia" w:hAnsi="Cambria Math"/>
+                              </w:rPr>
+                              <m:t>-1</m:t>
+                            </m:r>
+                          </m:num>
+                          <m:den>
+                            <m:sSub>
+                              <m:sSubPr>
+                                <m:ctrlPr>
+                                  <w:rPr>
+                                    <w:rFonts w:ascii="Cambria Math" w:eastAsiaTheme="minorEastAsia" w:hAnsi="Cambria Math"/>
+                                    <w:i/>
+                                  </w:rPr>
+                                </m:ctrlPr>
+                              </m:sSubPr>
+                              <m:e>
+                                <m:r>
+                                  <w:rPr>
+                                    <w:rFonts w:ascii="Cambria Math" w:eastAsiaTheme="minorEastAsia" w:hAnsi="Cambria Math"/>
+                                  </w:rPr>
+                                  <m:t>R</m:t>
+                                </m:r>
+                              </m:e>
+                              <m:sub>
+                                <m:r>
+                                  <w:rPr>
+                                    <w:rFonts w:ascii="Cambria Math" w:eastAsiaTheme="minorEastAsia" w:hAnsi="Cambria Math"/>
+                                  </w:rPr>
+                                  <m:t>2</m:t>
+                                </m:r>
+                              </m:sub>
+                            </m:sSub>
+                            <m:sSub>
+                              <m:sSubPr>
+                                <m:ctrlPr>
+                                  <w:rPr>
+                                    <w:rFonts w:ascii="Cambria Math" w:eastAsiaTheme="minorEastAsia" w:hAnsi="Cambria Math"/>
+                                    <w:i/>
+                                  </w:rPr>
+                                </m:ctrlPr>
+                              </m:sSubPr>
+                              <m:e>
+                                <m:r>
+                                  <w:rPr>
+                                    <w:rFonts w:ascii="Cambria Math" w:eastAsiaTheme="minorEastAsia" w:hAnsi="Cambria Math"/>
+                                  </w:rPr>
+                                  <m:t>C</m:t>
+                                </m:r>
+                              </m:e>
+                              <m:sub>
+                                <m:r>
+                                  <w:rPr>
+                                    <w:rFonts w:ascii="Cambria Math" w:eastAsiaTheme="minorEastAsia" w:hAnsi="Cambria Math"/>
+                                  </w:rPr>
+                                  <m:t>2</m:t>
+                                </m:r>
+                              </m:sub>
+                            </m:sSub>
+                          </m:den>
+                        </m:f>
+                      </m:e>
+                    </m:d>
+                  </m:e>
+                </m:mr>
+              </m:m>
+            </m:e>
+          </m:d>
+          <m:d>
+            <m:dPr>
+              <m:begChr m:val="["/>
+              <m:endChr m:val="]"/>
+              <m:ctrlPr>
+                <w:rPr>
+                  <w:rFonts w:ascii="Cambria Math" w:eastAsiaTheme="minorEastAsia" w:hAnsi="Cambria Math"/>
+                  <w:i/>
+                </w:rPr>
+              </m:ctrlPr>
+            </m:dPr>
+            <m:e>
+              <m:m>
+                <m:mPr>
+                  <m:mcs>
+                    <m:mc>
+                      <m:mcPr>
+                        <m:count m:val="1"/>
+                        <m:mcJc m:val="center"/>
+                      </m:mcPr>
+                    </m:mc>
+                  </m:mcs>
+                  <m:ctrlPr>
+                    <w:rPr>
+                      <w:rFonts w:ascii="Cambria Math" w:eastAsiaTheme="minorEastAsia" w:hAnsi="Cambria Math"/>
+                      <w:i/>
+                    </w:rPr>
+                  </m:ctrlPr>
+                </m:mPr>
+                <m:mr>
+                  <m:e>
+                    <m:r>
+                      <w:rPr>
+                        <w:rFonts w:ascii="Cambria Math" w:eastAsiaTheme="minorEastAsia" w:hAnsi="Cambria Math"/>
+                      </w:rPr>
+                      <m:t>SOC</m:t>
+                    </m:r>
+                  </m:e>
+                </m:mr>
+                <m:mr>
+                  <m:e>
+                    <m:sSub>
+                      <m:sSubPr>
+                        <m:ctrlPr>
+                          <w:rPr>
+                            <w:rFonts w:ascii="Cambria Math" w:eastAsiaTheme="minorEastAsia" w:hAnsi="Cambria Math"/>
+                            <w:i/>
+                          </w:rPr>
+                        </m:ctrlPr>
+                      </m:sSubPr>
+                      <m:e>
+                        <m:r>
+                          <w:rPr>
+                            <w:rFonts w:ascii="Cambria Math" w:eastAsiaTheme="minorEastAsia" w:hAnsi="Cambria Math"/>
+                          </w:rPr>
+                          <m:t>V</m:t>
+                        </m:r>
+                      </m:e>
+                      <m:sub>
+                        <m:r>
+                          <w:rPr>
+                            <w:rFonts w:ascii="Cambria Math" w:eastAsiaTheme="minorEastAsia" w:hAnsi="Cambria Math"/>
+                          </w:rPr>
+                          <m:t>C1</m:t>
+                        </m:r>
+                      </m:sub>
+                    </m:sSub>
+                  </m:e>
+                </m:mr>
+                <m:mr>
+                  <m:e>
+                    <m:sSub>
+                      <m:sSubPr>
+                        <m:ctrlPr>
+                          <w:rPr>
+                            <w:rFonts w:ascii="Cambria Math" w:eastAsiaTheme="minorEastAsia" w:hAnsi="Cambria Math"/>
+                            <w:i/>
+                          </w:rPr>
+                        </m:ctrlPr>
+                      </m:sSubPr>
+                      <m:e>
+                        <m:r>
+                          <w:rPr>
+                            <w:rFonts w:ascii="Cambria Math" w:eastAsiaTheme="minorEastAsia" w:hAnsi="Cambria Math"/>
+                          </w:rPr>
+                          <m:t>V</m:t>
+                        </m:r>
+                      </m:e>
+                      <m:sub>
+                        <m:r>
+                          <w:rPr>
+                            <w:rFonts w:ascii="Cambria Math" w:eastAsiaTheme="minorEastAsia" w:hAnsi="Cambria Math"/>
+                          </w:rPr>
+                          <m:t>C2</m:t>
+                        </m:r>
+                      </m:sub>
+                    </m:sSub>
+                  </m:e>
+                </m:mr>
+              </m:m>
+            </m:e>
+          </m:d>
+          <m:r>
+            <w:rPr>
+              <w:rFonts w:ascii="Cambria Math" w:eastAsiaTheme="minorEastAsia" w:hAnsi="Cambria Math"/>
+            </w:rPr>
+            <m:t>+</m:t>
+          </m:r>
+          <m:d>
+            <m:dPr>
+              <m:begChr m:val="["/>
+              <m:endChr m:val="]"/>
+              <m:ctrlPr>
+                <w:rPr>
+                  <w:rFonts w:ascii="Cambria Math" w:eastAsiaTheme="minorEastAsia" w:hAnsi="Cambria Math"/>
+                  <w:i/>
+                </w:rPr>
+              </m:ctrlPr>
+            </m:dPr>
+            <m:e>
+              <m:m>
+                <m:mPr>
+                  <m:mcs>
+                    <m:mc>
+                      <m:mcPr>
+                        <m:count m:val="1"/>
+                        <m:mcJc m:val="center"/>
+                      </m:mcPr>
+                    </m:mc>
+                  </m:mcs>
+                  <m:ctrlPr>
+                    <w:rPr>
+                      <w:rFonts w:ascii="Cambria Math" w:eastAsiaTheme="minorEastAsia" w:hAnsi="Cambria Math"/>
+                      <w:i/>
+                    </w:rPr>
+                  </m:ctrlPr>
+                </m:mPr>
+                <m:mr>
+                  <m:e>
+                    <m:d>
+                      <m:dPr>
+                        <m:ctrlPr>
+                          <w:rPr>
+                            <w:rFonts w:ascii="Cambria Math" w:eastAsiaTheme="minorEastAsia" w:hAnsi="Cambria Math"/>
+                            <w:i/>
+                          </w:rPr>
+                        </m:ctrlPr>
+                      </m:dPr>
+                      <m:e>
+                        <m:f>
+                          <m:fPr>
+                            <m:ctrlPr>
+                              <w:rPr>
+                                <w:rFonts w:ascii="Cambria Math" w:eastAsiaTheme="minorEastAsia" w:hAnsi="Cambria Math"/>
+                                <w:i/>
+                              </w:rPr>
+                            </m:ctrlPr>
+                          </m:fPr>
+                          <m:num>
+                            <m:r>
+                              <w:rPr>
+                                <w:rFonts w:ascii="Cambria Math" w:eastAsiaTheme="minorEastAsia" w:hAnsi="Cambria Math"/>
+                              </w:rPr>
+                              <m:t>-1</m:t>
+                            </m:r>
+                          </m:num>
+                          <m:den>
+                            <m:sSub>
+                              <m:sSubPr>
+                                <m:ctrlPr>
+                                  <w:rPr>
+                                    <w:rFonts w:ascii="Cambria Math" w:eastAsiaTheme="minorEastAsia" w:hAnsi="Cambria Math"/>
+                                    <w:i/>
+                                  </w:rPr>
+                                </m:ctrlPr>
+                              </m:sSubPr>
+                              <m:e>
+                                <m:r>
+                                  <w:rPr>
+                                    <w:rFonts w:ascii="Cambria Math" w:eastAsiaTheme="minorEastAsia" w:hAnsi="Cambria Math"/>
+                                  </w:rPr>
+                                  <m:t>C</m:t>
+                                </m:r>
+                              </m:e>
+                              <m:sub>
+                                <m:r>
+                                  <w:rPr>
+                                    <w:rFonts w:ascii="Cambria Math" w:eastAsiaTheme="minorEastAsia" w:hAnsi="Cambria Math"/>
+                                  </w:rPr>
+                                  <m:t>bat</m:t>
+                                </m:r>
+                              </m:sub>
+                            </m:sSub>
+                          </m:den>
+                        </m:f>
+                      </m:e>
+                    </m:d>
+                  </m:e>
+                </m:mr>
+                <m:mr>
+                  <m:e>
+                    <m:d>
+                      <m:dPr>
+                        <m:ctrlPr>
+                          <w:rPr>
+                            <w:rFonts w:ascii="Cambria Math" w:eastAsiaTheme="minorEastAsia" w:hAnsi="Cambria Math"/>
+                            <w:i/>
+                          </w:rPr>
+                        </m:ctrlPr>
+                      </m:dPr>
+                      <m:e>
+                        <m:f>
+                          <m:fPr>
+                            <m:ctrlPr>
+                              <w:rPr>
+                                <w:rFonts w:ascii="Cambria Math" w:eastAsiaTheme="minorEastAsia" w:hAnsi="Cambria Math"/>
+                                <w:i/>
+                              </w:rPr>
+                            </m:ctrlPr>
+                          </m:fPr>
+                          <m:num>
+                            <m:r>
+                              <w:rPr>
+                                <w:rFonts w:ascii="Cambria Math" w:eastAsiaTheme="minorEastAsia" w:hAnsi="Cambria Math"/>
+                              </w:rPr>
+                              <m:t>1</m:t>
+                            </m:r>
+                          </m:num>
+                          <m:den>
+                            <m:sSub>
+                              <m:sSubPr>
+                                <m:ctrlPr>
+                                  <w:rPr>
+                                    <w:rFonts w:ascii="Cambria Math" w:eastAsiaTheme="minorEastAsia" w:hAnsi="Cambria Math"/>
+                                    <w:i/>
+                                  </w:rPr>
+                                </m:ctrlPr>
+                              </m:sSubPr>
+                              <m:e>
+                                <m:r>
+                                  <w:rPr>
+                                    <w:rFonts w:ascii="Cambria Math" w:eastAsiaTheme="minorEastAsia" w:hAnsi="Cambria Math"/>
+                                  </w:rPr>
+                                  <m:t>C</m:t>
+                                </m:r>
+                              </m:e>
+                              <m:sub>
+                                <m:r>
+                                  <w:rPr>
+                                    <w:rFonts w:ascii="Cambria Math" w:eastAsiaTheme="minorEastAsia" w:hAnsi="Cambria Math"/>
+                                  </w:rPr>
+                                  <m:t>1</m:t>
+                                </m:r>
+                              </m:sub>
+                            </m:sSub>
+                          </m:den>
+                        </m:f>
+                      </m:e>
+                    </m:d>
+                  </m:e>
+                </m:mr>
+                <m:mr>
+                  <m:e>
+                    <m:d>
+                      <m:dPr>
+                        <m:ctrlPr>
+                          <w:rPr>
+                            <w:rFonts w:ascii="Cambria Math" w:eastAsiaTheme="minorEastAsia" w:hAnsi="Cambria Math"/>
+                            <w:i/>
+                          </w:rPr>
+                        </m:ctrlPr>
+                      </m:dPr>
+                      <m:e>
+                        <m:f>
+                          <m:fPr>
+                            <m:ctrlPr>
+                              <w:rPr>
+                                <w:rFonts w:ascii="Cambria Math" w:eastAsiaTheme="minorEastAsia" w:hAnsi="Cambria Math"/>
+                                <w:i/>
+                              </w:rPr>
+                            </m:ctrlPr>
+                          </m:fPr>
+                          <m:num>
+                            <m:r>
+                              <w:rPr>
+                                <w:rFonts w:ascii="Cambria Math" w:eastAsiaTheme="minorEastAsia" w:hAnsi="Cambria Math"/>
+                              </w:rPr>
+                              <m:t>1</m:t>
+                            </m:r>
+                          </m:num>
+                          <m:den>
+                            <m:sSub>
+                              <m:sSubPr>
+                                <m:ctrlPr>
+                                  <w:rPr>
+                                    <w:rFonts w:ascii="Cambria Math" w:eastAsiaTheme="minorEastAsia" w:hAnsi="Cambria Math"/>
+                                    <w:i/>
+                                  </w:rPr>
+                                </m:ctrlPr>
+                              </m:sSubPr>
+                              <m:e>
+                                <m:r>
+                                  <w:rPr>
+                                    <w:rFonts w:ascii="Cambria Math" w:eastAsiaTheme="minorEastAsia" w:hAnsi="Cambria Math"/>
+                                  </w:rPr>
+                                  <m:t>C</m:t>
+                                </m:r>
+                              </m:e>
+                              <m:sub>
+                                <m:r>
+                                  <w:rPr>
+                                    <w:rFonts w:ascii="Cambria Math" w:eastAsiaTheme="minorEastAsia" w:hAnsi="Cambria Math"/>
+                                  </w:rPr>
+                                  <m:t>2</m:t>
+                                </m:r>
+                              </m:sub>
+                            </m:sSub>
+                          </m:den>
+                        </m:f>
+                      </m:e>
+                    </m:d>
+                  </m:e>
+                </m:mr>
+              </m:m>
+            </m:e>
+          </m:d>
+          <m:r>
+            <w:rPr>
+              <w:rFonts w:ascii="Cambria Math" w:eastAsiaTheme="minorEastAsia" w:hAnsi="Cambria Math"/>
+            </w:rPr>
+            <m:t>I</m:t>
+          </m:r>
+        </m:oMath>
+      </m:oMathPara>
+    </w:p>
+    <w:p>
+      <w:pPr>
+        <w:rPr>
+          <w:rFonts w:eastAsiaTheme="minorEastAsia"/>
+        </w:rPr>
+      </w:pPr>
+      <m:oMathPara>
+        <m:oMath>
+          <m:sSub>
+            <m:sSubPr>
+              <m:ctrlPr>
+                <w:rPr>
+                  <w:rFonts w:ascii="Cambria Math" w:hAnsi="Cambria Math"/>
+                  <w:i/>
+                </w:rPr>
+              </m:ctrlPr>
+            </m:sSubPr>
+            <m:e>
+              <m:r>
+                <w:rPr>
+                  <w:rFonts w:ascii="Cambria Math" w:hAnsi="Cambria Math"/>
+                </w:rPr>
+                <m:t>V</m:t>
+              </m:r>
+            </m:e>
+            <m:sub>
+              <m:r>
+                <w:rPr>
+                  <w:rFonts w:ascii="Cambria Math" w:hAnsi="Cambria Math"/>
+                </w:rPr>
+                <m:t>term</m:t>
+              </m:r>
+            </m:sub>
+          </m:sSub>
+          <m:r>
+            <w:rPr>
+              <w:rFonts w:ascii="Cambria Math" w:hAnsi="Cambria Math"/>
+            </w:rPr>
+            <m:t>=</m:t>
+          </m:r>
+          <m:sSub>
+            <m:sSubPr>
+              <m:ctrlPr>
+                <w:rPr>
+                  <w:rFonts w:ascii="Cambria Math" w:hAnsi="Cambria Math"/>
+                  <w:i/>
+                </w:rPr>
+              </m:ctrlPr>
+            </m:sSubPr>
+            <m:e>
+              <m:r>
+                <w:rPr>
+                  <w:rFonts w:ascii="Cambria Math" w:hAnsi="Cambria Math"/>
+                </w:rPr>
+                <m:t>V</m:t>
+              </m:r>
+            </m:e>
+            <m:sub>
+              <m:r>
+                <w:rPr>
+                  <w:rFonts w:ascii="Cambria Math" w:hAnsi="Cambria Math"/>
+                </w:rPr>
+                <m:t>OC</m:t>
+              </m:r>
+            </m:sub>
+          </m:sSub>
+          <m:d>
+            <m:dPr>
+              <m:ctrlPr>
+                <w:rPr>
+                  <w:rFonts w:ascii="Cambria Math" w:hAnsi="Cambria Math"/>
+                  <w:i/>
+                </w:rPr>
+              </m:ctrlPr>
+            </m:dPr>
+            <m:e>
+              <m:r>
+                <w:rPr>
+                  <w:rFonts w:ascii="Cambria Math" w:hAnsi="Cambria Math"/>
+                </w:rPr>
+                <m:t>soc</m:t>
+              </m:r>
+            </m:e>
+          </m:d>
+          <m:r>
+            <w:rPr>
+              <w:rFonts w:ascii="Cambria Math" w:eastAsiaTheme="minorEastAsia" w:hAnsi="Cambria Math"/>
+            </w:rPr>
+            <m:t>-</m:t>
+          </m:r>
+          <m:sSub>
+            <m:sSubPr>
+              <m:ctrlPr>
+                <w:rPr>
+                  <w:rFonts w:ascii="Cambria Math" w:eastAsiaTheme="minorEastAsia" w:hAnsi="Cambria Math"/>
+                  <w:i/>
+                </w:rPr>
+              </m:ctrlPr>
+            </m:sSubPr>
+            <m:e>
+              <m:r>
+                <w:rPr>
+                  <w:rFonts w:ascii="Cambria Math" w:eastAsiaTheme="minorEastAsia" w:hAnsi="Cambria Math"/>
+                </w:rPr>
+                <m:t>R</m:t>
+              </m:r>
+            </m:e>
+            <m:sub>
+              <m:r>
+                <w:rPr>
+                  <w:rFonts w:ascii="Cambria Math" w:eastAsiaTheme="minorEastAsia" w:hAnsi="Cambria Math"/>
+                </w:rPr>
+                <m:t>0</m:t>
+              </m:r>
+            </m:sub>
+          </m:sSub>
+          <m:r>
+            <w:rPr>
+              <w:rFonts w:ascii="Cambria Math" w:eastAsiaTheme="minorEastAsia" w:hAnsi="Cambria Math"/>
+            </w:rPr>
+            <m:t>I-</m:t>
+          </m:r>
+          <m:sSub>
+            <m:sSubPr>
+              <m:ctrlPr>
+                <w:rPr>
+                  <w:rFonts w:ascii="Cambria Math" w:eastAsiaTheme="minorEastAsia" w:hAnsi="Cambria Math"/>
+                  <w:i/>
+                </w:rPr>
+              </m:ctrlPr>
+            </m:sSubPr>
+            <m:e>
+              <m:r>
+                <w:rPr>
+                  <w:rFonts w:ascii="Cambria Math" w:eastAsiaTheme="minorEastAsia" w:hAnsi="Cambria Math"/>
+                </w:rPr>
+                <m:t>V</m:t>
+              </m:r>
+            </m:e>
+            <m:sub>
+              <m:r>
+                <w:rPr>
+                  <w:rFonts w:ascii="Cambria Math" w:eastAsiaTheme="minorEastAsia" w:hAnsi="Cambria Math"/>
+                </w:rPr>
+                <m:t>C1</m:t>
+              </m:r>
+            </m:sub>
+          </m:sSub>
+          <m:r>
+            <w:rPr>
+              <w:rFonts w:ascii="Cambria Math" w:eastAsiaTheme="minorEastAsia" w:hAnsi="Cambria Math"/>
+            </w:rPr>
+            <m:t>-</m:t>
+          </m:r>
+          <m:sSub>
+            <m:sSubPr>
+              <m:ctrlPr>
+                <w:rPr>
+                  <w:rFonts w:ascii="Cambria Math" w:eastAsiaTheme="minorEastAsia" w:hAnsi="Cambria Math"/>
+                  <w:i/>
+                </w:rPr>
+              </m:ctrlPr>
+            </m:sSubPr>
+            <m:e>
+              <m:r>
+                <w:rPr>
+                  <w:rFonts w:ascii="Cambria Math" w:eastAsiaTheme="minorEastAsia" w:hAnsi="Cambria Math"/>
+                </w:rPr>
+                <m:t>V</m:t>
+              </m:r>
+            </m:e>
+            <m:sub>
+              <m:r>
+                <w:rPr>
+                  <w:rFonts w:ascii="Cambria Math" w:eastAsiaTheme="minorEastAsia" w:hAnsi="Cambria Math"/>
+                </w:rPr>
+                <m:t>C2</m:t>
+              </m:r>
+            </m:sub>
+          </m:sSub>
+        </m:oMath>
+      </m:oMathPara>
+    </w:p>
+    <w:p>
+      <w:pPr>
+        <w:rPr>
+          <w:rFonts w:eastAsiaTheme="minorEastAsia"/>
+        </w:rPr>
+      </w:pPr>
+    </w:p>
+    <w:p>
+      <w:bookmarkStart w:id="0" w:name="_GoBack"/>
+      <w:bookmarkEnd w:id="0"/>
     </w:p>
     <w:p/>
     <w:p/>
@@ -1987,6 +3558,7 @@
         </w:numPr>
       </w:pPr>
       <w:r>
+        <w:lastRenderedPageBreak/>
         <w:t>Discrete Time Model</w:t>
       </w:r>
     </w:p>
@@ -2057,13 +3629,7 @@
         <w:pStyle w:val="Heading1"/>
       </w:pPr>
       <w:r>
-        <w:t>3</w:t>
-      </w:r>
-      <w:r>
-        <w:t xml:space="preserve">. </w:t>
-      </w:r>
-      <w:r>
-        <w:t>Algorithms &amp; Implementation</w:t>
+        <w:t>3. Algorithms &amp; Implementation</w:t>
       </w:r>
     </w:p>
     <w:p/>
@@ -2076,7 +3642,6 @@
         </w:numPr>
       </w:pPr>
       <w:r>
-        <w:lastRenderedPageBreak/>
         <w:t xml:space="preserve"> Linear Kalman Filter</w:t>
       </w:r>
     </w:p>
@@ -2118,6 +3683,7 @@
         </w:numPr>
       </w:pPr>
       <w:r>
+        <w:lastRenderedPageBreak/>
         <w:t xml:space="preserve">Dual </w:t>
       </w:r>
       <w:r>
@@ -2145,7 +3711,7 @@
                     <pic:cNvPicPr/>
                   </pic:nvPicPr>
                   <pic:blipFill>
-                    <a:blip r:embed="rId8"/>
+                    <a:blip r:embed="rId9"/>
                     <a:stretch>
                       <a:fillRect/>
                     </a:stretch>
@@ -2172,13 +3738,7 @@
         <w:pStyle w:val="Heading1"/>
       </w:pPr>
       <w:r>
-        <w:t>4</w:t>
-      </w:r>
-      <w:r>
-        <w:t xml:space="preserve">. </w:t>
-      </w:r>
-      <w:r>
-        <w:t>Results &amp; Discussion</w:t>
+        <w:t>4. Results &amp; Discussion</w:t>
       </w:r>
     </w:p>
     <w:p/>
@@ -2294,15 +3854,7 @@
           <w:sz w:val="24"/>
           <w:szCs w:val="24"/>
         </w:rPr>
-        <w:t>as terminal voltage. It denotes the estimation accuracy</w:t>
-      </w:r>
-      <w:r>
-        <w:rPr>
-          <w:rFonts w:ascii="NimbusRomNo9L-Regu" w:hAnsi="NimbusRomNo9L-Regu" w:cs="NimbusRomNo9L-Regu"/>
-          <w:sz w:val="24"/>
-          <w:szCs w:val="24"/>
-        </w:rPr>
-        <w:t>.</w:t>
+        <w:t>as terminal voltage. It denotes the estimation accuracy.</w:t>
       </w:r>
     </w:p>
     <w:p>
@@ -2613,7 +4165,6 @@
           <w:sz w:val="24"/>
           <w:szCs w:val="24"/>
         </w:rPr>
-        <w:lastRenderedPageBreak/>
         <w:t xml:space="preserve">Since the sampling time is </w:t>
       </w:r>
       <w:r>
@@ -2812,23 +4363,7 @@
           <w:sz w:val="24"/>
           <w:szCs w:val="24"/>
         </w:rPr>
-        <w:t>. With every new measurement, the Kalman filter aims to reduce uncertainty</w:t>
-      </w:r>
-      <w:r>
-        <w:rPr>
-          <w:rFonts w:ascii="NimbusRomNo9L-Regu" w:hAnsi="NimbusRomNo9L-Regu" w:cs="NimbusRomNo9L-Regu"/>
-          <w:sz w:val="24"/>
-          <w:szCs w:val="24"/>
-        </w:rPr>
-        <w:t xml:space="preserve"> </w:t>
-      </w:r>
-      <w:r>
-        <w:rPr>
-          <w:rFonts w:ascii="NimbusRomNo9L-Regu" w:hAnsi="NimbusRomNo9L-Regu" w:cs="NimbusRomNo9L-Regu"/>
-          <w:sz w:val="24"/>
-          <w:szCs w:val="24"/>
-        </w:rPr>
-        <w:t>and hence, the variance ideally decreases and remains constant at steady-state.</w:t>
+        <w:t>. With every new measurement, the Kalman filter aims to reduce uncertainty and hence, the variance ideally decreases and remains constant at steady-state.</w:t>
       </w:r>
     </w:p>
     <w:p>
@@ -2866,6 +4401,7 @@
         </w:numPr>
       </w:pPr>
       <w:r>
+        <w:lastRenderedPageBreak/>
         <w:t>Model Validation</w:t>
       </w:r>
     </w:p>
@@ -2990,7 +4526,7 @@
                     </pic:cNvPicPr>
                   </pic:nvPicPr>
                   <pic:blipFill>
-                    <a:blip r:embed="rId9" cstate="print">
+                    <a:blip r:embed="rId10" cstate="print">
                       <a:extLst>
                         <a:ext uri="{28A0092B-C50C-407E-A947-70E740481C1C}">
                           <a14:useLocalDpi xmlns:a14="http://schemas.microsoft.com/office/drawing/2010/main" val="0"/>
@@ -3046,7 +4582,7 @@
                     </pic:cNvPicPr>
                   </pic:nvPicPr>
                   <pic:blipFill>
-                    <a:blip r:embed="rId10" cstate="print">
+                    <a:blip r:embed="rId11" cstate="print">
                       <a:extLst>
                         <a:ext uri="{28A0092B-C50C-407E-A947-70E740481C1C}">
                           <a14:useLocalDpi xmlns:a14="http://schemas.microsoft.com/office/drawing/2010/main" val="0"/>
@@ -3109,7 +4645,7 @@
                     </pic:cNvPicPr>
                   </pic:nvPicPr>
                   <pic:blipFill>
-                    <a:blip r:embed="rId11" cstate="print">
+                    <a:blip r:embed="rId12" cstate="print">
                       <a:extLst>
                         <a:ext uri="{28A0092B-C50C-407E-A947-70E740481C1C}">
                           <a14:useLocalDpi xmlns:a14="http://schemas.microsoft.com/office/drawing/2010/main" val="0"/>
@@ -3165,7 +4701,7 @@
                     </pic:cNvPicPr>
                   </pic:nvPicPr>
                   <pic:blipFill>
-                    <a:blip r:embed="rId12" cstate="print">
+                    <a:blip r:embed="rId13" cstate="print">
                       <a:extLst>
                         <a:ext uri="{28A0092B-C50C-407E-A947-70E740481C1C}">
                           <a14:useLocalDpi xmlns:a14="http://schemas.microsoft.com/office/drawing/2010/main" val="0"/>
@@ -3216,7 +4752,6 @@
     </w:p>
     <w:p>
       <w:r>
-        <w:lastRenderedPageBreak/>
         <w:t>After concluding that the derived 3</w:t>
       </w:r>
       <w:r>
@@ -3252,8 +4787,6 @@
       <w:r>
         <w:t>ing to estimate the SOC and Voltage/Current Biases as it will be explained in the next sections.</w:t>
       </w:r>
-      <w:bookmarkStart w:id="0" w:name="_GoBack"/>
-      <w:bookmarkEnd w:id="0"/>
     </w:p>
     <w:p>
       <w:pPr>
@@ -3290,6 +4823,7 @@
         </w:numPr>
       </w:pPr>
       <w:r>
+        <w:lastRenderedPageBreak/>
         <w:t>EKF Parameter Variation</w:t>
       </w:r>
     </w:p>
@@ -3492,7 +5026,6 @@
         <w:rPr>
           <w:noProof/>
         </w:rPr>
-        <w:lastRenderedPageBreak/>
         <w:drawing>
           <wp:inline distT="0" distB="0" distL="0" distR="0" wp14:anchorId="426965DE" wp14:editId="1BD717FA">
             <wp:extent cx="3657600" cy="1225296"/>
@@ -3509,7 +5042,7 @@
                     <pic:cNvPicPr/>
                   </pic:nvPicPr>
                   <pic:blipFill>
-                    <a:blip r:embed="rId13"/>
+                    <a:blip r:embed="rId14"/>
                     <a:stretch>
                       <a:fillRect/>
                     </a:stretch>
@@ -3540,24 +5073,14 @@
       <w:r>
         <w:t xml:space="preserve">Figure </w:t>
       </w:r>
-      <w:r>
-        <w:fldChar w:fldCharType="begin"/>
-      </w:r>
-      <w:r>
-        <w:instrText xml:space="preserve"> SEQ Figure \* ARABIC </w:instrText>
-      </w:r>
-      <w:r>
-        <w:fldChar w:fldCharType="separate"/>
-      </w:r>
-      <w:r>
-        <w:rPr>
-          <w:noProof/>
-        </w:rPr>
-        <w:t>1</w:t>
-      </w:r>
-      <w:r>
-        <w:fldChar w:fldCharType="end"/>
-      </w:r>
+      <w:fldSimple w:instr=" SEQ Figure \* ARABIC ">
+        <w:r>
+          <w:rPr>
+            <w:noProof/>
+          </w:rPr>
+          <w:t>1</w:t>
+        </w:r>
+      </w:fldSimple>
       <w:bookmarkEnd w:id="1"/>
       <w:r>
         <w:t xml:space="preserve"> - A simple block diagram as an example of how to structure a figure.</w:t>
@@ -3617,24 +5140,14 @@
       <w:r>
         <w:t xml:space="preserve">Table </w:t>
       </w:r>
-      <w:r>
-        <w:fldChar w:fldCharType="begin"/>
-      </w:r>
-      <w:r>
-        <w:instrText xml:space="preserve"> SEQ Table \* ARABIC </w:instrText>
-      </w:r>
-      <w:r>
-        <w:fldChar w:fldCharType="separate"/>
-      </w:r>
-      <w:r>
-        <w:rPr>
-          <w:noProof/>
-        </w:rPr>
-        <w:t>1</w:t>
-      </w:r>
-      <w:r>
-        <w:fldChar w:fldCharType="end"/>
-      </w:r>
+      <w:fldSimple w:instr=" SEQ Table \* ARABIC ">
+        <w:r>
+          <w:rPr>
+            <w:noProof/>
+          </w:rPr>
+          <w:t>1</w:t>
+        </w:r>
+      </w:fldSimple>
       <w:bookmarkEnd w:id="3"/>
       <w:r>
         <w:t xml:space="preserve"> - This is a caption.</w:t>
@@ -3744,6 +5257,7 @@
               <w:jc w:val="center"/>
             </w:pPr>
             <w:r>
+              <w:lastRenderedPageBreak/>
               <w:t>2</w:t>
             </w:r>
           </w:p>
@@ -4210,7 +5724,7 @@
     <w:p/>
     <w:p/>
     <w:sectPr>
-      <w:footerReference w:type="default" r:id="rId14"/>
+      <w:footerReference w:type="default" r:id="rId15"/>
       <w:pgSz w:w="12240" w:h="15840"/>
       <w:pgMar w:top="1440" w:right="1440" w:bottom="1440" w:left="1440" w:header="720" w:footer="720" w:gutter="0"/>
       <w:pgBorders w:offsetFrom="page">
@@ -5789,7 +7303,7 @@
       </w:pPr>
     </w:pPrDefault>
   </w:docDefaults>
-  <w:latentStyles w:defLockedState="0" w:defUIPriority="99" w:defSemiHidden="0" w:defUnhideWhenUsed="0" w:defQFormat="0" w:count="375">
+  <w:latentStyles w:defLockedState="0" w:defUIPriority="99" w:defSemiHidden="0" w:defUnhideWhenUsed="0" w:defQFormat="0" w:count="376">
     <w:lsdException w:name="Normal" w:uiPriority="0" w:qFormat="1"/>
     <w:lsdException w:name="heading 1" w:uiPriority="9" w:qFormat="1"/>
     <w:lsdException w:name="heading 2" w:semiHidden="1" w:uiPriority="9" w:unhideWhenUsed="1" w:qFormat="1"/>
@@ -5895,7 +7409,6 @@
     <w:lsdException w:name="HTML Sample" w:semiHidden="1" w:unhideWhenUsed="1"/>
     <w:lsdException w:name="HTML Typewriter" w:semiHidden="1" w:unhideWhenUsed="1"/>
     <w:lsdException w:name="HTML Variable" w:semiHidden="1" w:unhideWhenUsed="1"/>
-    <w:lsdException w:name="Normal Table" w:semiHidden="1" w:unhideWhenUsed="1"/>
     <w:lsdException w:name="annotation subject" w:semiHidden="1" w:unhideWhenUsed="1"/>
     <w:lsdException w:name="No List" w:semiHidden="1" w:unhideWhenUsed="1"/>
     <w:lsdException w:name="Outline List 1" w:semiHidden="1" w:unhideWhenUsed="1"/>
@@ -5942,10 +7455,8 @@
     <w:lsdException w:name="Table Subtle 2" w:semiHidden="1" w:unhideWhenUsed="1"/>
     <w:lsdException w:name="Table Web 1" w:semiHidden="1" w:unhideWhenUsed="1"/>
     <w:lsdException w:name="Table Web 2" w:semiHidden="1" w:unhideWhenUsed="1"/>
-    <w:lsdException w:name="Table Web 3" w:semiHidden="1" w:unhideWhenUsed="1"/>
     <w:lsdException w:name="Balloon Text" w:semiHidden="1" w:unhideWhenUsed="1"/>
     <w:lsdException w:name="Table Grid" w:uiPriority="39"/>
-    <w:lsdException w:name="Table Theme" w:semiHidden="1" w:unhideWhenUsed="1"/>
     <w:lsdException w:name="Placeholder Text" w:semiHidden="1"/>
     <w:lsdException w:name="No Spacing" w:uiPriority="1" w:qFormat="1"/>
     <w:lsdException w:name="Light Shading" w:uiPriority="60"/>
@@ -6165,6 +7676,7 @@
     <w:lsdException w:name="Smart Hyperlink" w:semiHidden="1" w:unhideWhenUsed="1"/>
     <w:lsdException w:name="Hashtag" w:semiHidden="1" w:unhideWhenUsed="1"/>
     <w:lsdException w:name="Unresolved Mention" w:semiHidden="1" w:unhideWhenUsed="1"/>
+    <w:lsdException w:name="Smart Link" w:semiHidden="1" w:unhideWhenUsed="1"/>
   </w:latentStyles>
   <w:style w:type="paragraph" w:default="1" w:styleId="Normal">
     <w:name w:val="Normal"/>
@@ -6582,7 +8094,7 @@
     <w:charset w:val="00"/>
     <w:family w:val="roman"/>
     <w:pitch w:val="variable"/>
-    <w:sig w:usb0="E0002EFF" w:usb1="C000785B" w:usb2="00000009" w:usb3="00000000" w:csb0="000001FF" w:csb1="00000000"/>
+    <w:sig w:usb0="E0002AFF" w:usb1="C0007843" w:usb2="00000009" w:usb3="00000000" w:csb0="000001FF" w:csb1="00000000"/>
   </w:font>
   <w:font w:name="Symbol">
     <w:panose1 w:val="05050102010706020507"/>
@@ -6610,14 +8122,21 @@
     <w:charset w:val="00"/>
     <w:family w:val="swiss"/>
     <w:pitch w:val="variable"/>
-    <w:sig w:usb0="E1002AFF" w:usb1="4000ACFF" w:usb2="00000009" w:usb3="00000000" w:csb0="000001FF" w:csb1="00000000"/>
+    <w:sig w:usb0="E0002AFF" w:usb1="4000ACFF" w:usb2="00000001" w:usb3="00000000" w:csb0="000001FF" w:csb1="00000000"/>
   </w:font>
   <w:font w:name="Calibri Light">
     <w:panose1 w:val="020F0302020204030204"/>
     <w:charset w:val="00"/>
     <w:family w:val="swiss"/>
     <w:pitch w:val="variable"/>
-    <w:sig w:usb0="E0002AFF" w:usb1="C000247B" w:usb2="00000009" w:usb3="00000000" w:csb0="000001FF" w:csb1="00000000"/>
+    <w:sig w:usb0="A0002AEF" w:usb1="4000207B" w:usb2="00000000" w:usb3="00000000" w:csb0="000001FF" w:csb1="00000000"/>
+  </w:font>
+  <w:font w:name="Cambria Math">
+    <w:panose1 w:val="02040503050406030204"/>
+    <w:charset w:val="00"/>
+    <w:family w:val="roman"/>
+    <w:pitch w:val="variable"/>
+    <w:sig w:usb0="E00006FF" w:usb1="420024FF" w:usb2="02000000" w:usb3="00000000" w:csb0="0000019F" w:csb1="00000000"/>
   </w:font>
   <w:font w:name="NimbusRomNo9L-Medi">
     <w:altName w:val="Calibri"/>
@@ -6636,13 +8155,6 @@
     <w:notTrueType/>
     <w:pitch w:val="default"/>
     <w:sig w:usb0="00000003" w:usb1="00000000" w:usb2="00000000" w:usb3="00000000" w:csb0="00000001" w:csb1="00000000"/>
-  </w:font>
-  <w:font w:name="Cambria Math">
-    <w:panose1 w:val="02040503050406030204"/>
-    <w:charset w:val="00"/>
-    <w:family w:val="roman"/>
-    <w:pitch w:val="variable"/>
-    <w:sig w:usb0="E00006FF" w:usb1="420024FF" w:usb2="02000000" w:usb3="00000000" w:csb0="0000019F" w:csb1="00000000"/>
   </w:font>
   <w:font w:name="CMR12">
     <w:altName w:val="Calibri"/>
@@ -6713,6 +8225,7 @@
     <w:rsid w:val="00983869"/>
     <w:rsid w:val="009D37F2"/>
     <w:rsid w:val="00AA0FE3"/>
+    <w:rsid w:val="00BA6767"/>
     <w:rsid w:val="00FE43C5"/>
   </w:rsids>
   <m:mathPr>
@@ -6753,7 +8266,7 @@
       </w:pPr>
     </w:pPrDefault>
   </w:docDefaults>
-  <w:latentStyles w:defLockedState="0" w:defUIPriority="99" w:defSemiHidden="0" w:defUnhideWhenUsed="0" w:defQFormat="0" w:count="375">
+  <w:latentStyles w:defLockedState="0" w:defUIPriority="99" w:defSemiHidden="0" w:defUnhideWhenUsed="0" w:defQFormat="0" w:count="376">
     <w:lsdException w:name="Normal" w:uiPriority="0" w:qFormat="1"/>
     <w:lsdException w:name="heading 1" w:uiPriority="9" w:qFormat="1"/>
     <w:lsdException w:name="heading 2" w:semiHidden="1" w:uiPriority="9" w:unhideWhenUsed="1" w:qFormat="1"/>
@@ -6859,7 +8372,6 @@
     <w:lsdException w:name="HTML Sample" w:semiHidden="1" w:unhideWhenUsed="1"/>
     <w:lsdException w:name="HTML Typewriter" w:semiHidden="1" w:unhideWhenUsed="1"/>
     <w:lsdException w:name="HTML Variable" w:semiHidden="1" w:unhideWhenUsed="1"/>
-    <w:lsdException w:name="Normal Table" w:semiHidden="1" w:unhideWhenUsed="1"/>
     <w:lsdException w:name="annotation subject" w:semiHidden="1" w:unhideWhenUsed="1"/>
     <w:lsdException w:name="No List" w:semiHidden="1" w:unhideWhenUsed="1"/>
     <w:lsdException w:name="Outline List 1" w:semiHidden="1" w:unhideWhenUsed="1"/>
@@ -6906,10 +8418,8 @@
     <w:lsdException w:name="Table Subtle 2" w:semiHidden="1" w:unhideWhenUsed="1"/>
     <w:lsdException w:name="Table Web 1" w:semiHidden="1" w:unhideWhenUsed="1"/>
     <w:lsdException w:name="Table Web 2" w:semiHidden="1" w:unhideWhenUsed="1"/>
-    <w:lsdException w:name="Table Web 3" w:semiHidden="1" w:unhideWhenUsed="1"/>
     <w:lsdException w:name="Balloon Text" w:semiHidden="1" w:unhideWhenUsed="1"/>
     <w:lsdException w:name="Table Grid" w:uiPriority="39"/>
-    <w:lsdException w:name="Table Theme" w:semiHidden="1" w:unhideWhenUsed="1"/>
     <w:lsdException w:name="Placeholder Text" w:semiHidden="1"/>
     <w:lsdException w:name="No Spacing" w:uiPriority="1" w:qFormat="1"/>
     <w:lsdException w:name="Light Shading" w:uiPriority="60"/>
@@ -7129,6 +8639,7 @@
     <w:lsdException w:name="Smart Hyperlink" w:semiHidden="1" w:unhideWhenUsed="1"/>
     <w:lsdException w:name="Hashtag" w:semiHidden="1" w:unhideWhenUsed="1"/>
     <w:lsdException w:name="Unresolved Mention" w:semiHidden="1" w:unhideWhenUsed="1"/>
+    <w:lsdException w:name="Smart Link" w:semiHidden="1" w:unhideWhenUsed="1"/>
   </w:latentStyles>
   <w:style w:type="paragraph" w:default="1" w:styleId="Normal">
     <w:name w:val="Normal"/>
@@ -7543,7 +9054,7 @@
 </file>
 
 <file path=customXml/itemProps1.xml><?xml version="1.0" encoding="utf-8"?>
-<ds:datastoreItem xmlns:ds="http://schemas.openxmlformats.org/officeDocument/2006/customXml" ds:itemID="{23370A00-9EDC-4208-9845-F5695C2CBAF7}">
+<ds:datastoreItem xmlns:ds="http://schemas.openxmlformats.org/officeDocument/2006/customXml" ds:itemID="{AACF58D9-1856-4A61-98ED-464853D39B85}">
   <ds:schemaRefs>
     <ds:schemaRef ds:uri="http://schemas.openxmlformats.org/officeDocument/2006/bibliography"/>
   </ds:schemaRefs>

</xml_diff>

<commit_message>
added updated files and final paper
</commit_message>
<xml_diff>
--- a/Final Paper.docx
+++ b/Final Paper.docx
@@ -37,7 +37,6 @@
               <w:dataBinding w:prefixMappings="xmlns:ns0='http://schemas.openxmlformats.org/package/2006/metadata/core-properties' xmlns:ns1='http://purl.org/dc/elements/1.1/'" w:xpath="/ns0:coreProperties[1]/ns1:title[1]" w:storeItemID="{6C3C8BC8-F283-45AE-878A-BAB7291924A1}"/>
               <w:text/>
             </w:sdtPr>
-            <w:sdtEndPr/>
             <w:sdtContent>
               <w:p>
                 <w:pPr>
@@ -245,37 +244,10 @@
                 <w:i/>
                 <w:color w:val="FF0000"/>
               </w:rPr>
-              <w:t xml:space="preserve">. A comparison between </w:t>
+              <w:t xml:space="preserve">. </w:t>
             </w:r>
-            <w:r>
-              <w:rPr>
-                <w:color w:val="FF0000"/>
-              </w:rPr>
-              <w:t xml:space="preserve"> </w:t>
-            </w:r>
-            <w:r>
-              <w:rPr>
-                <w:i/>
-                <w:color w:val="FF0000"/>
-              </w:rPr>
-              <w:t xml:space="preserve">a deterministic estimation technique using Youla </w:t>
-            </w:r>
-            <w:proofErr w:type="spellStart"/>
-            <w:r>
-              <w:rPr>
-                <w:i/>
-                <w:color w:val="FF0000"/>
-              </w:rPr>
-              <w:t>paramertization</w:t>
-            </w:r>
-            <w:proofErr w:type="spellEnd"/>
-            <w:r>
-              <w:rPr>
-                <w:i/>
-                <w:color w:val="FF0000"/>
-              </w:rPr>
-              <w:t xml:space="preserve"> and the well-established stochastic estimation technique, Extended Kalman filtering, is performed and analyzed for robust performance?</w:t>
-            </w:r>
+            <w:bookmarkStart w:id="1" w:name="_GoBack"/>
+            <w:bookmarkEnd w:id="1"/>
           </w:p>
         </w:tc>
       </w:tr>
@@ -1169,37 +1141,6 @@
         </w:p>
         <w:p>
           <w:pPr>
-            <w:rPr>
-              <w:sz w:val="20"/>
-            </w:rPr>
-          </w:pPr>
-          <w:r>
-            <w:rPr>
-              <w:sz w:val="20"/>
-            </w:rPr>
-            <w:t xml:space="preserve">          4.2.</w:t>
-          </w:r>
-          <w:r>
-            <w:rPr>
-              <w:sz w:val="20"/>
-            </w:rPr>
-            <w:t>3 State EKF vs State Youla Estimation</w:t>
-          </w:r>
-          <w:r>
-            <w:rPr>
-              <w:sz w:val="20"/>
-            </w:rPr>
-            <w:ptab w:relativeTo="margin" w:alignment="right" w:leader="dot"/>
-          </w:r>
-          <w:r>
-            <w:rPr>
-              <w:sz w:val="20"/>
-            </w:rPr>
-            <w:t>5</w:t>
-          </w:r>
-        </w:p>
-        <w:p>
-          <w:pPr>
             <w:pStyle w:val="TOC1"/>
             <w:rPr>
               <w:sz w:val="20"/>
@@ -1264,7 +1205,6 @@
           <w:id w:val="-1155687460"/>
           <w:citation/>
         </w:sdtPr>
-        <w:sdtEndPr/>
         <w:sdtContent>
           <w:r>
             <w:fldChar w:fldCharType="begin"/>
@@ -1404,19 +1344,13 @@
       <w:r>
         <w:t xml:space="preserve">When it comes to Li-Ion batteries, there are predominately two quantities which are of interest to </w:t>
       </w:r>
-      <w:proofErr w:type="spellStart"/>
-      <w:r>
-        <w:t>researchs</w:t>
-      </w:r>
-      <w:proofErr w:type="spellEnd"/>
+      <w:r>
+        <w:t>researches</w:t>
+      </w:r>
       <w:r>
         <w:t xml:space="preserve">. These are the “State of Charge” and the “State of Health” of the battery. While both are being heavily researched, the State of Charge of a system or SOC, is the predominate quantity </w:t>
       </w:r>
     </w:p>
-    <w:p/>
-    <w:p/>
-    <w:p/>
-    <w:p/>
     <w:p>
       <w:pPr>
         <w:pStyle w:val="Heading2"/>
@@ -1426,6 +1360,7 @@
         </w:numPr>
       </w:pPr>
       <w:r>
+        <w:lastRenderedPageBreak/>
         <w:t xml:space="preserve"> State of Charge</w:t>
       </w:r>
     </w:p>
@@ -1599,6 +1534,7 @@
     </w:p>
     <w:p/>
     <w:p/>
+    <w:p/>
     <w:p>
       <w:pPr>
         <w:pStyle w:val="Heading2"/>
@@ -1608,6 +1544,7 @@
         </w:numPr>
       </w:pPr>
       <w:r>
+        <w:lastRenderedPageBreak/>
         <w:t xml:space="preserve"> Electrical Equivalent Circuit Model</w:t>
       </w:r>
     </w:p>
@@ -3521,11 +3458,9 @@
       <w:r>
         <w:t xml:space="preserve">A noticeable feature of this state space is the linear behavior of the state equations and the nonlinear behavior of the output equations. </w:t>
       </w:r>
-      <w:proofErr w:type="gramStart"/>
-      <w:r>
-        <w:t>Therefore</w:t>
-      </w:r>
-      <w:proofErr w:type="gramEnd"/>
+      <w:r>
+        <w:t>Therefore,</w:t>
+      </w:r>
       <w:r>
         <w:t xml:space="preserve"> the system is inherently nonlinear, indicating that estimating the SOC for the nonlinear model would most likely require at the very least an Extended Kalman Filter (EKF) or even more advanced methods use as the Unscented Kalman Filter (UKF). </w:t>
       </w:r>
@@ -3542,6 +3477,7 @@
         </w:numPr>
       </w:pPr>
       <w:r>
+        <w:lastRenderedPageBreak/>
         <w:t>Discrete Time Model</w:t>
       </w:r>
     </w:p>
@@ -4947,8 +4883,11 @@
     <w:p/>
     <w:p>
       <w:r>
+        <w:t xml:space="preserve">In order to generate data that exhibits a bias, the current and voltage biases were included in either the input current data or the terminal voltage measurement respectively, as constant offsets. This provides </w:t>
+      </w:r>
+      <w:r>
         <w:lastRenderedPageBreak/>
-        <w:t xml:space="preserve">In order to generate data that exhibits a bias, the current and voltage biases were included in either the input current data or the terminal voltage measurement respectively, as constant offsets. This provides known biases which facilitate initial validation of the bias estimation scheme as well as provide some small means of tuning the estimator for future testing. </w:t>
+        <w:t xml:space="preserve">known biases which facilitate initial validation of the bias estimation scheme as well as provide some small means of tuning the estimator for future testing. </w:t>
       </w:r>
     </w:p>
     <w:p/>
@@ -5139,7 +5078,8 @@
     <w:p>
       <w:pPr>
         <w:pStyle w:val="ListParagraph"/>
-        <w:ind w:left="360"/>
+        <w:ind w:left="0"/>
+        <w:jc w:val="both"/>
       </w:pPr>
       <w:r>
         <w:t>The overall simulation setup consists of the estimation algorithms KF, EKF and DEKF used with the battery model explained previously. For this study, MATLAB is used to simulate the measurements required for the Kalman algorithms….</w:t>
@@ -5148,24 +5088,23 @@
     <w:p>
       <w:pPr>
         <w:pStyle w:val="ListParagraph"/>
-        <w:ind w:left="360"/>
+        <w:ind w:left="0"/>
+        <w:jc w:val="both"/>
       </w:pPr>
       <w:r>
         <w:t xml:space="preserve">A typical BMS is equipped with current, voltage and temperature sensors which have limited accuracy due to intrinsic measurement noise and bias. In this work, we only considered current and voltage measurement bias. To test estimation algorithms under different sensor properties, noise and bias are added to both current as well as terminal voltage signals. The noise added is Gaussian with zero-mean and a standard deviation of </w:t>
       </w:r>
-      <w:commentRangeStart w:id="1"/>
-      <w:r>
-        <w:rPr>
-          <w:highlight w:val="yellow"/>
-        </w:rPr>
-        <w:t>1% of the corresponding signal’s maximum value. The noise standard-deviation is allowed to increase up to 2% to simulate effects like aging, stress and electromagnetic interference. The bias level is set as 2:5% of the corresponding signal’s maximum value. Bias level is stepped up from 0% to 2.5% and then 2.5% to 5%.</w:t>
-      </w:r>
-      <w:commentRangeEnd w:id="1"/>
-      <w:r>
-        <w:rPr>
-          <w:rStyle w:val="CommentReference"/>
-        </w:rPr>
-        <w:commentReference w:id="1"/>
+      <w:r>
+        <w:t xml:space="preserve">1% of the corresponding signal’s maximum value. The bias level is set as </w:t>
+      </w:r>
+      <w:r>
+        <w:t>20mV</w:t>
+      </w:r>
+      <w:r>
+        <w:t xml:space="preserve"> </w:t>
+      </w:r>
+      <w:r>
+        <w:t>for Voltage and 12.5mA for current.</w:t>
       </w:r>
     </w:p>
     <w:p/>
@@ -5188,35 +5127,21 @@
         <w:adjustRightInd w:val="0"/>
         <w:spacing w:after="0" w:line="240" w:lineRule="auto"/>
         <w:rPr>
-          <w:rFonts w:ascii="NimbusRomNo9L-Regu" w:hAnsi="NimbusRomNo9L-Regu" w:cs="NimbusRomNo9L-Regu"/>
-          <w:sz w:val="24"/>
-          <w:szCs w:val="24"/>
+          <w:rFonts w:cstheme="minorHAnsi"/>
         </w:rPr>
       </w:pPr>
       <w:r>
         <w:rPr>
-          <w:rFonts w:ascii="NimbusRomNo9L-Medi" w:hAnsi="NimbusRomNo9L-Medi" w:cs="NimbusRomNo9L-Medi"/>
-          <w:sz w:val="24"/>
-          <w:szCs w:val="24"/>
+          <w:rFonts w:cstheme="minorHAnsi"/>
           <w:u w:val="single"/>
         </w:rPr>
         <w:t>Root mean square error</w:t>
       </w:r>
       <w:r>
         <w:rPr>
-          <w:rFonts w:ascii="NimbusRomNo9L-Medi" w:hAnsi="NimbusRomNo9L-Medi" w:cs="NimbusRomNo9L-Medi"/>
-          <w:sz w:val="24"/>
-          <w:szCs w:val="24"/>
+          <w:rFonts w:cstheme="minorHAnsi"/>
         </w:rPr>
-        <w:t xml:space="preserve">: </w:t>
-      </w:r>
-      <w:r>
-        <w:rPr>
-          <w:rFonts w:ascii="NimbusRomNo9L-Regu" w:hAnsi="NimbusRomNo9L-Regu" w:cs="NimbusRomNo9L-Regu"/>
-          <w:sz w:val="24"/>
-          <w:szCs w:val="24"/>
-        </w:rPr>
-        <w:t>RMSE is the square root of mean of square of all errors. It</w:t>
+        <w:t>: RMSE is the square root of mean of square of all errors. It</w:t>
       </w:r>
     </w:p>
     <w:p>
@@ -5226,16 +5151,12 @@
         <w:adjustRightInd w:val="0"/>
         <w:spacing w:after="0" w:line="240" w:lineRule="auto"/>
         <w:rPr>
-          <w:rFonts w:ascii="NimbusRomNo9L-Regu" w:hAnsi="NimbusRomNo9L-Regu" w:cs="NimbusRomNo9L-Regu"/>
-          <w:sz w:val="24"/>
-          <w:szCs w:val="24"/>
+          <w:rFonts w:cstheme="minorHAnsi"/>
         </w:rPr>
       </w:pPr>
       <w:r>
         <w:rPr>
-          <w:rFonts w:ascii="NimbusRomNo9L-Regu" w:hAnsi="NimbusRomNo9L-Regu" w:cs="NimbusRomNo9L-Regu"/>
-          <w:sz w:val="24"/>
-          <w:szCs w:val="24"/>
+          <w:rFonts w:cstheme="minorHAnsi"/>
         </w:rPr>
         <w:t>is calculated using the actual and estimated values, and is computed for SOC as well</w:t>
       </w:r>
@@ -5243,16 +5164,12 @@
     <w:p>
       <w:pPr>
         <w:rPr>
-          <w:rFonts w:ascii="NimbusRomNo9L-Regu" w:hAnsi="NimbusRomNo9L-Regu" w:cs="NimbusRomNo9L-Regu"/>
-          <w:sz w:val="24"/>
-          <w:szCs w:val="24"/>
+          <w:rFonts w:cstheme="minorHAnsi"/>
         </w:rPr>
       </w:pPr>
       <w:r>
         <w:rPr>
-          <w:rFonts w:ascii="NimbusRomNo9L-Regu" w:hAnsi="NimbusRomNo9L-Regu" w:cs="NimbusRomNo9L-Regu"/>
-          <w:sz w:val="24"/>
-          <w:szCs w:val="24"/>
+          <w:rFonts w:cstheme="minorHAnsi"/>
         </w:rPr>
         <w:t>as terminal voltage. It denotes the estimation accuracy.</w:t>
       </w:r>
@@ -5264,49 +5181,31 @@
         <w:adjustRightInd w:val="0"/>
         <w:spacing w:after="0" w:line="240" w:lineRule="auto"/>
         <w:rPr>
-          <w:rFonts w:ascii="NimbusRomNo9L-Regu" w:hAnsi="NimbusRomNo9L-Regu" w:cs="NimbusRomNo9L-Regu"/>
-          <w:sz w:val="24"/>
-          <w:szCs w:val="24"/>
+          <w:rFonts w:cstheme="minorHAnsi"/>
         </w:rPr>
       </w:pPr>
       <w:r>
         <w:rPr>
-          <w:rFonts w:ascii="NimbusRomNo9L-Medi" w:hAnsi="NimbusRomNo9L-Medi" w:cs="NimbusRomNo9L-Medi"/>
-          <w:sz w:val="24"/>
-          <w:szCs w:val="24"/>
+          <w:rFonts w:cstheme="minorHAnsi"/>
           <w:u w:val="single"/>
         </w:rPr>
         <w:t>Infinity Norm of SOC Error</w:t>
       </w:r>
       <w:r>
         <w:rPr>
-          <w:rFonts w:ascii="NimbusRomNo9L-Medi" w:hAnsi="NimbusRomNo9L-Medi" w:cs="NimbusRomNo9L-Medi"/>
-          <w:sz w:val="24"/>
-          <w:szCs w:val="24"/>
+          <w:rFonts w:cstheme="minorHAnsi"/>
         </w:rPr>
-        <w:t xml:space="preserve">: </w:t>
+        <w:t xml:space="preserve">: It gives the </w:t>
       </w:r>
       <w:r>
         <w:rPr>
-          <w:rFonts w:ascii="NimbusRomNo9L-Regu" w:hAnsi="NimbusRomNo9L-Regu" w:cs="NimbusRomNo9L-Regu"/>
-          <w:sz w:val="24"/>
-          <w:szCs w:val="24"/>
-        </w:rPr>
-        <w:t xml:space="preserve">It gives the </w:t>
-      </w:r>
-      <w:r>
-        <w:rPr>
-          <w:rFonts w:ascii="NimbusRomNo9L-Regu" w:hAnsi="NimbusRomNo9L-Regu" w:cs="NimbusRomNo9L-Regu"/>
-          <w:sz w:val="24"/>
-          <w:szCs w:val="24"/>
+          <w:rFonts w:cstheme="minorHAnsi"/>
         </w:rPr>
         <w:t>worse-case</w:t>
       </w:r>
       <w:r>
         <w:rPr>
-          <w:rFonts w:ascii="NimbusRomNo9L-Regu" w:hAnsi="NimbusRomNo9L-Regu" w:cs="NimbusRomNo9L-Regu"/>
-          <w:sz w:val="24"/>
-          <w:szCs w:val="24"/>
+          <w:rFonts w:cstheme="minorHAnsi"/>
         </w:rPr>
         <w:t xml:space="preserve"> measure of the SOC error and is</w:t>
       </w:r>
@@ -5318,16 +5217,12 @@
         <w:adjustRightInd w:val="0"/>
         <w:spacing w:after="0" w:line="240" w:lineRule="auto"/>
         <w:rPr>
-          <w:rFonts w:ascii="NimbusRomNo9L-Regu" w:hAnsi="NimbusRomNo9L-Regu" w:cs="NimbusRomNo9L-Regu"/>
-          <w:sz w:val="24"/>
-          <w:szCs w:val="24"/>
+          <w:rFonts w:cstheme="minorHAnsi"/>
         </w:rPr>
       </w:pPr>
       <w:r>
         <w:rPr>
-          <w:rFonts w:ascii="NimbusRomNo9L-Regu" w:hAnsi="NimbusRomNo9L-Regu" w:cs="NimbusRomNo9L-Regu"/>
-          <w:sz w:val="24"/>
-          <w:szCs w:val="24"/>
+          <w:rFonts w:cstheme="minorHAnsi"/>
         </w:rPr>
         <w:t xml:space="preserve">given by </w:t>
       </w:r>
@@ -5336,10 +5231,8 @@
           <m:sSubPr>
             <m:ctrlPr>
               <w:rPr>
-                <w:rFonts w:ascii="Cambria Math" w:hAnsi="Cambria Math" w:cs="CMR12"/>
+                <w:rFonts w:ascii="Cambria Math" w:hAnsi="Cambria Math" w:cstheme="minorHAnsi"/>
                 <w:i/>
-                <w:sz w:val="24"/>
-                <w:szCs w:val="24"/>
               </w:rPr>
             </m:ctrlPr>
           </m:sSubPr>
@@ -5350,10 +5243,8 @@
                 <m:endChr m:val="|"/>
                 <m:ctrlPr>
                   <w:rPr>
-                    <w:rFonts w:ascii="Cambria Math" w:hAnsi="Cambria Math" w:cs="CMMI12"/>
+                    <w:rFonts w:ascii="Cambria Math" w:hAnsi="Cambria Math" w:cstheme="minorHAnsi"/>
                     <w:i/>
-                    <w:sz w:val="24"/>
-                    <w:szCs w:val="24"/>
                   </w:rPr>
                 </m:ctrlPr>
               </m:dPr>
@@ -5363,19 +5254,15 @@
                     <m:chr m:val="̃"/>
                     <m:ctrlPr>
                       <w:rPr>
-                        <w:rFonts w:ascii="Cambria Math" w:hAnsi="Cambria Math" w:cs="CMR12"/>
+                        <w:rFonts w:ascii="Cambria Math" w:hAnsi="Cambria Math" w:cstheme="minorHAnsi"/>
                         <w:i/>
-                        <w:sz w:val="24"/>
-                        <w:szCs w:val="24"/>
                       </w:rPr>
                     </m:ctrlPr>
                   </m:accPr>
                   <m:e>
                     <m:r>
                       <w:rPr>
-                        <w:rFonts w:ascii="Cambria Math" w:hAnsi="Cambria Math" w:cs="CMR12"/>
-                        <w:sz w:val="24"/>
-                        <w:szCs w:val="24"/>
+                        <w:rFonts w:ascii="Cambria Math" w:hAnsi="Cambria Math" w:cstheme="minorHAnsi"/>
                       </w:rPr>
                       <m:t>SOC</m:t>
                     </m:r>
@@ -5387,9 +5274,7 @@
           <m:sub>
             <m:r>
               <w:rPr>
-                <w:rFonts w:ascii="Cambria Math" w:hAnsi="Cambria Math" w:cs="CMR12"/>
-                <w:sz w:val="24"/>
-                <w:szCs w:val="24"/>
+                <w:rFonts w:ascii="Cambria Math" w:hAnsi="Cambria Math" w:cstheme="minorHAnsi"/>
               </w:rPr>
               <m:t>∞</m:t>
             </m:r>
@@ -5397,9 +5282,7 @@
         </m:sSub>
         <m:r>
           <w:rPr>
-            <w:rFonts w:ascii="Cambria Math" w:hAnsi="Cambria Math" w:cs="CMR12"/>
-            <w:sz w:val="24"/>
-            <w:szCs w:val="24"/>
+            <w:rFonts w:ascii="Cambria Math" w:hAnsi="Cambria Math" w:cstheme="minorHAnsi"/>
           </w:rPr>
           <m:t>=</m:t>
         </m:r>
@@ -5408,51 +5291,15 @@
             <m:sty m:val="p"/>
           </m:rPr>
           <w:rPr>
-            <w:rFonts w:ascii="Cambria Math" w:hAnsi="Cambria Math" w:cs="CMR12"/>
-            <w:sz w:val="24"/>
-            <w:szCs w:val="24"/>
+            <w:rFonts w:ascii="Cambria Math" w:hAnsi="Cambria Math" w:cstheme="minorHAnsi"/>
           </w:rPr>
           <m:t xml:space="preserve">max </m:t>
         </m:r>
         <m:r>
           <w:rPr>
-            <w:rFonts w:ascii="Cambria Math" w:hAnsi="Cambria Math" w:cs="CMMI8"/>
-            <w:sz w:val="16"/>
-            <w:szCs w:val="16"/>
+            <w:rFonts w:ascii="Cambria Math" w:hAnsi="Cambria Math" w:cstheme="minorHAnsi"/>
           </w:rPr>
-          <m:t>k</m:t>
-        </m:r>
-        <m:r>
-          <w:rPr>
-            <w:rFonts w:ascii="Cambria Math" w:hAnsi="Cambria Math" w:cs="CMR8"/>
-            <w:sz w:val="16"/>
-            <w:szCs w:val="16"/>
-          </w:rPr>
-          <m:t>=</m:t>
-        </m:r>
-        <m:r>
-          <w:rPr>
-            <w:rFonts w:ascii="Cambria Math" w:hAnsi="Cambria Math" w:cs="CMMI8"/>
-            <w:sz w:val="16"/>
-            <w:szCs w:val="16"/>
-          </w:rPr>
-          <m:t>n</m:t>
-        </m:r>
-        <m:r>
-          <w:rPr>
-            <w:rFonts w:ascii="Cambria Math" w:hAnsi="Cambria Math" w:cs="CMR8"/>
-            <w:sz w:val="16"/>
-            <w:szCs w:val="16"/>
-          </w:rPr>
-          <m:t>:</m:t>
-        </m:r>
-        <m:r>
-          <w:rPr>
-            <w:rFonts w:ascii="Cambria Math" w:hAnsi="Cambria Math" w:cs="CMMI8"/>
-            <w:sz w:val="16"/>
-            <w:szCs w:val="16"/>
-          </w:rPr>
-          <m:t xml:space="preserve">N </m:t>
+          <m:t xml:space="preserve">k=n:N </m:t>
         </m:r>
         <m:d>
           <m:dPr>
@@ -5460,10 +5307,8 @@
             <m:endChr m:val="|"/>
             <m:ctrlPr>
               <w:rPr>
-                <w:rFonts w:ascii="Cambria Math" w:hAnsi="Cambria Math" w:cs="CMR12"/>
+                <w:rFonts w:ascii="Cambria Math" w:hAnsi="Cambria Math" w:cstheme="minorHAnsi"/>
                 <w:i/>
-                <w:sz w:val="24"/>
-                <w:szCs w:val="24"/>
               </w:rPr>
             </m:ctrlPr>
           </m:dPr>
@@ -5473,19 +5318,15 @@
                 <m:chr m:val="̃"/>
                 <m:ctrlPr>
                   <w:rPr>
-                    <w:rFonts w:ascii="Cambria Math" w:hAnsi="Cambria Math" w:cs="CMR12"/>
+                    <w:rFonts w:ascii="Cambria Math" w:hAnsi="Cambria Math" w:cstheme="minorHAnsi"/>
                     <w:i/>
-                    <w:sz w:val="24"/>
-                    <w:szCs w:val="24"/>
                   </w:rPr>
                 </m:ctrlPr>
               </m:accPr>
               <m:e>
                 <m:r>
                   <w:rPr>
-                    <w:rFonts w:ascii="Cambria Math" w:hAnsi="Cambria Math" w:cs="CMR12"/>
-                    <w:sz w:val="24"/>
-                    <w:szCs w:val="24"/>
+                    <w:rFonts w:ascii="Cambria Math" w:hAnsi="Cambria Math" w:cstheme="minorHAnsi"/>
                   </w:rPr>
                   <m:t>SOC</m:t>
                 </m:r>
@@ -5496,136 +5337,39 @@
       </m:oMath>
       <w:r>
         <w:rPr>
-          <w:rFonts w:ascii="CMSY10" w:hAnsi="CMSY10" w:cs="CMSY10"/>
-          <w:sz w:val="24"/>
-          <w:szCs w:val="24"/>
+          <w:rFonts w:cstheme="minorHAnsi"/>
         </w:rPr>
-        <w:t xml:space="preserve"> </w:t>
+        <w:t xml:space="preserve"> where n </w:t>
       </w:r>
       <w:r>
         <w:rPr>
-          <w:rFonts w:ascii="NimbusRomNo9L-Regu" w:hAnsi="NimbusRomNo9L-Regu" w:cs="NimbusRomNo9L-Regu"/>
-          <w:sz w:val="24"/>
-          <w:szCs w:val="24"/>
+          <w:rFonts w:cstheme="minorHAnsi"/>
         </w:rPr>
-        <w:t xml:space="preserve">where </w:t>
+        <w:t>is the number of samples over the whole simulation time</w:t>
       </w:r>
       <w:r>
         <w:rPr>
-          <w:rFonts w:ascii="CMMI12" w:hAnsi="CMMI12" w:cs="CMMI12"/>
-          <w:sz w:val="24"/>
-          <w:szCs w:val="24"/>
+          <w:rFonts w:cstheme="minorHAnsi"/>
         </w:rPr>
-        <w:t xml:space="preserve">n </w:t>
+        <w:t xml:space="preserve"> and N is the length of the drive cycle</w:t>
       </w:r>
       <w:r>
         <w:rPr>
-          <w:rFonts w:ascii="CMR12" w:hAnsi="CMR12" w:cs="CMR12"/>
-          <w:sz w:val="24"/>
-          <w:szCs w:val="24"/>
+          <w:rFonts w:cstheme="minorHAnsi"/>
         </w:rPr>
-        <w:t xml:space="preserve">= 600 </w:t>
+        <w:t xml:space="preserve"> (t</w:t>
       </w:r>
       <w:r>
         <w:rPr>
-          <w:rFonts w:ascii="NimbusRomNo9L-Regu" w:hAnsi="NimbusRomNo9L-Regu" w:cs="NimbusRomNo9L-Regu"/>
-          <w:sz w:val="24"/>
-          <w:szCs w:val="24"/>
+          <w:rFonts w:cstheme="minorHAnsi"/>
         </w:rPr>
-        <w:t xml:space="preserve">and </w:t>
+        <w:t xml:space="preserve">he sampling time is </w:t>
       </w:r>
       <w:r>
         <w:rPr>
-          <w:rFonts w:ascii="CMMI12" w:hAnsi="CMMI12" w:cs="CMMI12"/>
-          <w:sz w:val="24"/>
-          <w:szCs w:val="24"/>
+          <w:rFonts w:cstheme="minorHAnsi"/>
         </w:rPr>
-        <w:t xml:space="preserve">N </w:t>
-      </w:r>
-      <w:r>
-        <w:rPr>
-          <w:rFonts w:ascii="NimbusRomNo9L-Regu" w:hAnsi="NimbusRomNo9L-Regu" w:cs="NimbusRomNo9L-Regu"/>
-          <w:sz w:val="24"/>
-          <w:szCs w:val="24"/>
-        </w:rPr>
-        <w:t>is the length of the drive cycle.</w:t>
-      </w:r>
-    </w:p>
-    <w:p>
-      <w:pPr>
-        <w:rPr>
-          <w:rFonts w:ascii="NimbusRomNo9L-Regu" w:hAnsi="NimbusRomNo9L-Regu" w:cs="NimbusRomNo9L-Regu"/>
-          <w:sz w:val="24"/>
-          <w:szCs w:val="24"/>
-        </w:rPr>
-      </w:pPr>
-      <w:r>
-        <w:rPr>
-          <w:rFonts w:ascii="NimbusRomNo9L-Regu" w:hAnsi="NimbusRomNo9L-Regu" w:cs="NimbusRomNo9L-Regu"/>
-          <w:sz w:val="24"/>
-          <w:szCs w:val="24"/>
-        </w:rPr>
-        <w:t xml:space="preserve">Since the sampling time is </w:t>
-      </w:r>
-      <w:r>
-        <w:rPr>
-          <w:rFonts w:ascii="CMR12" w:hAnsi="CMR12" w:cs="CMR12"/>
-          <w:color w:val="FF0000"/>
-          <w:sz w:val="24"/>
-          <w:szCs w:val="24"/>
-        </w:rPr>
-        <w:t>1</w:t>
-      </w:r>
-      <w:r>
-        <w:rPr>
-          <w:rFonts w:ascii="CMMI12" w:hAnsi="CMMI12" w:cs="CMMI12"/>
-          <w:color w:val="FF0000"/>
-          <w:sz w:val="24"/>
-          <w:szCs w:val="24"/>
-        </w:rPr>
-        <w:t>s</w:t>
-      </w:r>
-      <w:r>
-        <w:rPr>
-          <w:rFonts w:ascii="NimbusRomNo9L-Regu" w:hAnsi="NimbusRomNo9L-Regu" w:cs="NimbusRomNo9L-Regu"/>
-          <w:sz w:val="24"/>
-          <w:szCs w:val="24"/>
-        </w:rPr>
-        <w:t xml:space="preserve">, this corresponding to ignoring the first </w:t>
-      </w:r>
-      <w:r>
-        <w:rPr>
-          <w:rFonts w:ascii="CMR12" w:hAnsi="CMR12" w:cs="CMR12"/>
-          <w:color w:val="FF0000"/>
-          <w:sz w:val="24"/>
-          <w:szCs w:val="24"/>
-        </w:rPr>
-        <w:t>10</w:t>
-      </w:r>
-      <w:r>
-        <w:rPr>
-          <w:rFonts w:ascii="CMMI12" w:hAnsi="CMMI12" w:cs="CMMI12"/>
-          <w:color w:val="FF0000"/>
-          <w:sz w:val="24"/>
-          <w:szCs w:val="24"/>
-        </w:rPr>
-        <w:t>min</w:t>
-      </w:r>
-      <w:r>
-        <w:rPr>
-          <w:rFonts w:ascii="CMMI12" w:hAnsi="CMMI12" w:cs="CMMI12"/>
-          <w:sz w:val="24"/>
-          <w:szCs w:val="24"/>
-        </w:rPr>
-        <w:t xml:space="preserve"> </w:t>
-      </w:r>
-      <w:r>
-        <w:rPr>
-          <w:rFonts w:ascii="NimbusRomNo9L-Regu" w:hAnsi="NimbusRomNo9L-Regu" w:cs="NimbusRomNo9L-Regu"/>
-          <w:sz w:val="24"/>
-          <w:szCs w:val="24"/>
-        </w:rPr>
-        <w:t>of data.</w:t>
+        <w:t>0.1s).</w:t>
       </w:r>
     </w:p>
     <w:p>
@@ -5635,37 +5379,9 @@
         <w:adjustRightInd w:val="0"/>
         <w:spacing w:after="0" w:line="240" w:lineRule="auto"/>
         <w:rPr>
-          <w:rFonts w:ascii="NimbusRomNo9L-Regu" w:hAnsi="NimbusRomNo9L-Regu" w:cs="NimbusRomNo9L-Regu"/>
-          <w:sz w:val="24"/>
-          <w:szCs w:val="24"/>
+          <w:rFonts w:cstheme="minorHAnsi"/>
         </w:rPr>
       </w:pPr>
-      <w:r>
-        <w:rPr>
-          <w:rFonts w:ascii="NimbusRomNo9L-Medi" w:hAnsi="NimbusRomNo9L-Medi" w:cs="NimbusRomNo9L-Medi"/>
-          <w:sz w:val="24"/>
-          <w:szCs w:val="24"/>
-          <w:u w:val="single"/>
-        </w:rPr>
-        <w:t>Variance of SOC Error</w:t>
-      </w:r>
-      <w:r>
-        <w:rPr>
-          <w:rFonts w:ascii="NimbusRomNo9L-Regu" w:hAnsi="NimbusRomNo9L-Regu" w:cs="NimbusRomNo9L-Regu"/>
-          <w:sz w:val="24"/>
-          <w:szCs w:val="24"/>
-          <w:u w:val="single"/>
-        </w:rPr>
-        <w:t>:</w:t>
-      </w:r>
-      <w:r>
-        <w:rPr>
-          <w:rFonts w:ascii="NimbusRomNo9L-Regu" w:hAnsi="NimbusRomNo9L-Regu" w:cs="NimbusRomNo9L-Regu"/>
-          <w:sz w:val="24"/>
-          <w:szCs w:val="24"/>
-        </w:rPr>
-        <w:t xml:space="preserve"> It refers to the average variance of SOC error over whole simulation</w:t>
-      </w:r>
     </w:p>
     <w:p>
       <w:pPr>
@@ -5674,19 +5390,21 @@
         <w:adjustRightInd w:val="0"/>
         <w:spacing w:after="0" w:line="240" w:lineRule="auto"/>
         <w:rPr>
-          <w:rFonts w:ascii="NimbusRomNo9L-Regu" w:hAnsi="NimbusRomNo9L-Regu" w:cs="NimbusRomNo9L-Regu"/>
-          <w:sz w:val="24"/>
-          <w:szCs w:val="24"/>
+          <w:rFonts w:cstheme="minorHAnsi"/>
         </w:rPr>
       </w:pPr>
       <w:r>
         <w:rPr>
-          <w:rFonts w:ascii="NimbusRomNo9L-Regu" w:hAnsi="NimbusRomNo9L-Regu" w:cs="NimbusRomNo9L-Regu"/>
-          <w:sz w:val="24"/>
-          <w:szCs w:val="24"/>
+          <w:rFonts w:cstheme="minorHAnsi"/>
+          <w:u w:val="single"/>
         </w:rPr>
-        <w:lastRenderedPageBreak/>
-        <w:t>time (first 600 samples are excluded). Variance measures the estimate’s uncertainty</w:t>
+        <w:t>Variance of SOC Error:</w:t>
+      </w:r>
+      <w:r>
+        <w:rPr>
+          <w:rFonts w:cstheme="minorHAnsi"/>
+        </w:rPr>
+        <w:t xml:space="preserve"> It refers to the average variance of SOC error over whole simulation</w:t>
       </w:r>
     </w:p>
     <w:p>
@@ -5696,16 +5414,29 @@
         <w:adjustRightInd w:val="0"/>
         <w:spacing w:after="0" w:line="240" w:lineRule="auto"/>
         <w:rPr>
-          <w:rFonts w:ascii="NimbusRomNo9L-Regu" w:hAnsi="NimbusRomNo9L-Regu" w:cs="NimbusRomNo9L-Regu"/>
-          <w:sz w:val="24"/>
-          <w:szCs w:val="24"/>
+          <w:rFonts w:cstheme="minorHAnsi"/>
         </w:rPr>
       </w:pPr>
       <w:r>
         <w:rPr>
-          <w:rFonts w:ascii="NimbusRomNo9L-Regu" w:hAnsi="NimbusRomNo9L-Regu" w:cs="NimbusRomNo9L-Regu"/>
-          <w:sz w:val="24"/>
-          <w:szCs w:val="24"/>
+          <w:rFonts w:cstheme="minorHAnsi"/>
+        </w:rPr>
+        <w:t>time (first 600 samples are excluded). Variance measures the estimate’s uncertainty</w:t>
+      </w:r>
+    </w:p>
+    <w:p>
+      <w:pPr>
+        <w:autoSpaceDE w:val="0"/>
+        <w:autoSpaceDN w:val="0"/>
+        <w:adjustRightInd w:val="0"/>
+        <w:spacing w:after="0" w:line="240" w:lineRule="auto"/>
+        <w:rPr>
+          <w:rFonts w:cstheme="minorHAnsi"/>
+        </w:rPr>
+      </w:pPr>
+      <w:r>
+        <w:rPr>
+          <w:rFonts w:cstheme="minorHAnsi"/>
         </w:rPr>
         <w:t xml:space="preserve">and is denoted by </w:t>
       </w:r>
@@ -5714,19 +5445,15 @@
           <m:sSubPr>
             <m:ctrlPr>
               <w:rPr>
-                <w:rFonts w:ascii="Cambria Math" w:hAnsi="Cambria Math" w:cs="CMMI12"/>
+                <w:rFonts w:ascii="Cambria Math" w:hAnsi="Cambria Math" w:cstheme="minorHAnsi"/>
                 <w:i/>
-                <w:sz w:val="24"/>
-                <w:szCs w:val="24"/>
               </w:rPr>
             </m:ctrlPr>
           </m:sSubPr>
           <m:e>
             <m:r>
               <w:rPr>
-                <w:rFonts w:ascii="Cambria Math" w:hAnsi="Cambria Math" w:cs="CMMI12"/>
-                <w:sz w:val="24"/>
-                <w:szCs w:val="24"/>
+                <w:rFonts w:ascii="Cambria Math" w:hAnsi="Cambria Math" w:cstheme="minorHAnsi"/>
               </w:rPr>
               <m:t>P</m:t>
             </m:r>
@@ -5737,19 +5464,15 @@
                 <m:chr m:val="̃"/>
                 <m:ctrlPr>
                   <w:rPr>
-                    <w:rFonts w:ascii="Cambria Math" w:hAnsi="Cambria Math" w:cs="CMR12"/>
+                    <w:rFonts w:ascii="Cambria Math" w:hAnsi="Cambria Math" w:cstheme="minorHAnsi"/>
                     <w:i/>
-                    <w:sz w:val="24"/>
-                    <w:szCs w:val="24"/>
                   </w:rPr>
                 </m:ctrlPr>
               </m:accPr>
               <m:e>
                 <m:r>
                   <w:rPr>
-                    <w:rFonts w:ascii="Cambria Math" w:hAnsi="Cambria Math" w:cs="CMR12"/>
-                    <w:sz w:val="24"/>
-                    <w:szCs w:val="24"/>
+                    <w:rFonts w:ascii="Cambria Math" w:hAnsi="Cambria Math" w:cstheme="minorHAnsi"/>
                   </w:rPr>
                   <m:t>SOC</m:t>
                 </m:r>
@@ -5760,38 +5483,10 @@
       </m:oMath>
       <w:r>
         <w:rPr>
-          <w:rFonts w:ascii="NimbusRomNo9L-Regu" w:hAnsi="NimbusRomNo9L-Regu" w:cs="NimbusRomNo9L-Regu"/>
-          <w:sz w:val="24"/>
-          <w:szCs w:val="24"/>
+          <w:rFonts w:cstheme="minorHAnsi"/>
         </w:rPr>
         <w:t>. With every new measurement, the Kalman filter aims to reduce uncertainty and hence, the variance ideally decreases and remains constant at steady-state.</w:t>
       </w:r>
-    </w:p>
-    <w:p>
-      <w:pPr>
-        <w:autoSpaceDE w:val="0"/>
-        <w:autoSpaceDN w:val="0"/>
-        <w:adjustRightInd w:val="0"/>
-        <w:spacing w:after="0" w:line="240" w:lineRule="auto"/>
-        <w:rPr>
-          <w:rFonts w:ascii="NimbusRomNo9L-Regu" w:hAnsi="NimbusRomNo9L-Regu" w:cs="NimbusRomNo9L-Regu"/>
-          <w:sz w:val="24"/>
-          <w:szCs w:val="24"/>
-        </w:rPr>
-      </w:pPr>
-    </w:p>
-    <w:p>
-      <w:pPr>
-        <w:autoSpaceDE w:val="0"/>
-        <w:autoSpaceDN w:val="0"/>
-        <w:adjustRightInd w:val="0"/>
-        <w:spacing w:after="0" w:line="240" w:lineRule="auto"/>
-        <w:rPr>
-          <w:rFonts w:ascii="NimbusRomNo9L-Regu" w:hAnsi="NimbusRomNo9L-Regu" w:cs="NimbusRomNo9L-Regu"/>
-          <w:sz w:val="24"/>
-          <w:szCs w:val="24"/>
-        </w:rPr>
-      </w:pPr>
     </w:p>
     <w:p>
       <w:pPr>
@@ -5802,9 +5497,11 @@
         </w:numPr>
       </w:pPr>
       <w:r>
+        <w:lastRenderedPageBreak/>
         <w:t xml:space="preserve"> Simulation Results</w:t>
       </w:r>
     </w:p>
+    <w:p/>
     <w:p>
       <w:pPr>
         <w:pStyle w:val="Heading2"/>
@@ -5918,7 +5615,13 @@
         <w:t xml:space="preserve"> as inputs</w:t>
       </w:r>
       <w:r>
-        <w:t>. The simulated “true” data was then used on a derived</w:t>
+        <w:t xml:space="preserve">. </w:t>
+      </w:r>
+      <w:r>
+        <w:t xml:space="preserve">The noise added is Gaussian with zero-mean and a standard deviation of .1% of the corresponding signal’s maximum value. </w:t>
+      </w:r>
+      <w:r>
+        <w:t>The simulated “true” data was then used on a derived</w:t>
       </w:r>
       <w:r>
         <w:t xml:space="preserve"> 3</w:t>
@@ -5995,7 +5698,7 @@
                     </pic:cNvPicPr>
                   </pic:nvPicPr>
                   <pic:blipFill>
-                    <a:blip r:embed="rId13" cstate="print">
+                    <a:blip r:embed="rId10" cstate="print">
                       <a:extLst>
                         <a:ext uri="{28A0092B-C50C-407E-A947-70E740481C1C}">
                           <a14:useLocalDpi xmlns:a14="http://schemas.microsoft.com/office/drawing/2010/main" val="0"/>
@@ -6051,7 +5754,7 @@
                     </pic:cNvPicPr>
                   </pic:nvPicPr>
                   <pic:blipFill>
-                    <a:blip r:embed="rId14" cstate="print">
+                    <a:blip r:embed="rId11" cstate="print">
                       <a:extLst>
                         <a:ext uri="{28A0092B-C50C-407E-A947-70E740481C1C}">
                           <a14:useLocalDpi xmlns:a14="http://schemas.microsoft.com/office/drawing/2010/main" val="0"/>
@@ -6114,7 +5817,7 @@
                     </pic:cNvPicPr>
                   </pic:nvPicPr>
                   <pic:blipFill>
-                    <a:blip r:embed="rId15" cstate="print">
+                    <a:blip r:embed="rId12" cstate="print">
                       <a:extLst>
                         <a:ext uri="{28A0092B-C50C-407E-A947-70E740481C1C}">
                           <a14:useLocalDpi xmlns:a14="http://schemas.microsoft.com/office/drawing/2010/main" val="0"/>
@@ -6170,7 +5873,7 @@
                     </pic:cNvPicPr>
                   </pic:nvPicPr>
                   <pic:blipFill>
-                    <a:blip r:embed="rId16" cstate="print">
+                    <a:blip r:embed="rId13" cstate="print">
                       <a:extLst>
                         <a:ext uri="{28A0092B-C50C-407E-A947-70E740481C1C}">
                           <a14:useLocalDpi xmlns:a14="http://schemas.microsoft.com/office/drawing/2010/main" val="0"/>
@@ -6221,7 +5924,6 @@
     </w:p>
     <w:p>
       <w:r>
-        <w:lastRenderedPageBreak/>
         <w:t>After concluding that the derived 3</w:t>
       </w:r>
       <w:r>
@@ -6294,12 +5996,16 @@
         </w:numPr>
       </w:pPr>
       <w:r>
+        <w:lastRenderedPageBreak/>
         <w:t>State KF vs EKF</w:t>
       </w:r>
-    </w:p>
-    <w:p>
-      <w:r>
-        <w:t xml:space="preserve">A linear Kalman Filter and Extended Kalman Filter was implemented on a nonlinear equivalent circuit battery model to estimate the </w:t>
+      <w:r>
+        <w:t xml:space="preserve"> – SOC Estimation</w:t>
+      </w:r>
+    </w:p>
+    <w:p>
+      <w:r>
+        <w:t xml:space="preserve">A linear Kalman Filter and Extended Kalman Filter was implemented on a nonlinear equivalent circuit battery model to estimate </w:t>
       </w:r>
       <w:r>
         <w:t xml:space="preserve">its </w:t>
@@ -6326,7 +6032,10 @@
         <w:t xml:space="preserve">This is due to the fact that Linear KF does not consider nonlinearities of the system </w:t>
       </w:r>
       <w:r>
-        <w:t>form the</w:t>
+        <w:t>coming from</w:t>
+      </w:r>
+      <w:r>
+        <w:t xml:space="preserve"> the</w:t>
       </w:r>
       <w:r>
         <w:t xml:space="preserve"> </w:t>
@@ -6347,7 +6056,13 @@
         <w:t>dependence</w:t>
       </w:r>
       <w:r>
-        <w:t xml:space="preserve"> on SOC. On the other hand, EKF considers the nonlinearities of the battery model by linearization using first order Taylor series about an operating point, this in turn</w:t>
+        <w:t xml:space="preserve"> on SOC. On the other hand, EKF considers the nonlinearities of the battery model by linearization</w:t>
+      </w:r>
+      <w:r>
+        <w:t xml:space="preserve"> of the nonlinear model</w:t>
+      </w:r>
+      <w:r>
+        <w:t xml:space="preserve"> using first order Taylor series about an operating point, this in turn</w:t>
       </w:r>
       <w:r>
         <w:t xml:space="preserve"> significantly</w:t>
@@ -6394,7 +6109,7 @@
                     </pic:cNvPicPr>
                   </pic:nvPicPr>
                   <pic:blipFill rotWithShape="1">
-                    <a:blip r:embed="rId17" cstate="print">
+                    <a:blip r:embed="rId14" cstate="print">
                       <a:extLst>
                         <a:ext uri="{28A0092B-C50C-407E-A947-70E740481C1C}">
                           <a14:useLocalDpi xmlns:a14="http://schemas.microsoft.com/office/drawing/2010/main" val="0"/>
@@ -6456,7 +6171,7 @@
                     </pic:cNvPicPr>
                   </pic:nvPicPr>
                   <pic:blipFill rotWithShape="1">
-                    <a:blip r:embed="rId18" cstate="print">
+                    <a:blip r:embed="rId15" cstate="print">
                       <a:extLst>
                         <a:ext uri="{28A0092B-C50C-407E-A947-70E740481C1C}">
                           <a14:useLocalDpi xmlns:a14="http://schemas.microsoft.com/office/drawing/2010/main" val="0"/>
@@ -6494,6 +6209,11 @@
     <w:p>
       <w:pPr>
         <w:pStyle w:val="Heading2"/>
+      </w:pPr>
+    </w:p>
+    <w:p>
+      <w:pPr>
+        <w:pStyle w:val="Heading2"/>
         <w:numPr>
           <w:ilvl w:val="2"/>
           <w:numId w:val="12"/>
@@ -6502,6 +6222,15 @@
       <w:r>
         <w:t>State EKF vs Dual EKF</w:t>
       </w:r>
+      <w:r>
+        <w:t xml:space="preserve"> -SOC Estimation </w:t>
+      </w:r>
+      <w:r>
+        <w:t>in the Presence of</w:t>
+      </w:r>
+      <w:r>
+        <w:t xml:space="preserve"> Sensor Bias</w:t>
+      </w:r>
     </w:p>
     <w:p>
       <w:r>
@@ -6542,6 +6271,24 @@
       </w:r>
       <w:r>
         <w:t>t DEKF performs better in estimating SOC when compared to EKF in the presence of voltage bias.</w:t>
+      </w:r>
+      <w:r>
+        <w:t xml:space="preserve"> </w:t>
+      </w:r>
+      <w:r>
+        <w:t>Dual EKF has approximately</w:t>
+      </w:r>
+      <w:r>
+        <w:t xml:space="preserve"> </w:t>
+      </w:r>
+      <w:r>
+        <w:t>2% improvement in SOC estimation</w:t>
+      </w:r>
+      <w:r>
+        <w:t xml:space="preserve"> when comparing their root mean square values</w:t>
+      </w:r>
+      <w:r>
+        <w:t xml:space="preserve"> as seen in table 1.</w:t>
       </w:r>
     </w:p>
     <w:p>
@@ -6550,10 +6297,10 @@
           <w:noProof/>
         </w:rPr>
         <w:drawing>
-          <wp:inline distT="0" distB="0" distL="0" distR="0" wp14:anchorId="6D0F5142" wp14:editId="57D64C8D">
-            <wp:extent cx="2960869" cy="2219325"/>
-            <wp:effectExtent l="0" t="0" r="0" b="0"/>
-            <wp:docPr id="18" name="Picture 18"/>
+          <wp:inline distT="0" distB="0" distL="0" distR="0" wp14:anchorId="7F32DE91" wp14:editId="0BD27C1F">
+            <wp:extent cx="2921000" cy="2189880"/>
+            <wp:effectExtent l="0" t="0" r="0" b="1270"/>
+            <wp:docPr id="20" name="Picture 20"/>
             <wp:cNvGraphicFramePr>
               <a:graphicFrameLocks xmlns:a="http://schemas.openxmlformats.org/drawingml/2006/main" noChangeAspect="1"/>
             </wp:cNvGraphicFramePr>
@@ -6561,13 +6308,13 @@
               <a:graphicData uri="http://schemas.openxmlformats.org/drawingml/2006/picture">
                 <pic:pic xmlns:pic="http://schemas.openxmlformats.org/drawingml/2006/picture">
                   <pic:nvPicPr>
-                    <pic:cNvPr id="0" name="Picture 6"/>
+                    <pic:cNvPr id="0" name="Picture 3"/>
                     <pic:cNvPicPr>
                       <a:picLocks noChangeAspect="1" noChangeArrowheads="1"/>
                     </pic:cNvPicPr>
                   </pic:nvPicPr>
                   <pic:blipFill>
-                    <a:blip r:embed="rId19" cstate="print">
+                    <a:blip r:embed="rId16" cstate="print">
                       <a:extLst>
                         <a:ext uri="{28A0092B-C50C-407E-A947-70E740481C1C}">
                           <a14:useLocalDpi xmlns:a14="http://schemas.microsoft.com/office/drawing/2010/main" val="0"/>
@@ -6582,7 +6329,7 @@
                   <pic:spPr bwMode="auto">
                     <a:xfrm>
                       <a:off x="0" y="0"/>
-                      <a:ext cx="2992099" cy="2242734"/>
+                      <a:ext cx="2930167" cy="2196752"/>
                     </a:xfrm>
                     <a:prstGeom prst="rect">
                       <a:avLst/>
@@ -6606,10 +6353,10 @@
           <w:noProof/>
         </w:rPr>
         <w:drawing>
-          <wp:inline distT="0" distB="0" distL="0" distR="0" wp14:anchorId="250079FD" wp14:editId="7AC9DAF9">
-            <wp:extent cx="2948158" cy="2209800"/>
-            <wp:effectExtent l="0" t="0" r="0" b="0"/>
-            <wp:docPr id="15" name="Picture 15"/>
+          <wp:inline distT="0" distB="0" distL="0" distR="0" wp14:anchorId="6D88385E" wp14:editId="43004A57">
+            <wp:extent cx="2921000" cy="2189879"/>
+            <wp:effectExtent l="0" t="0" r="0" b="1270"/>
+            <wp:docPr id="24" name="Picture 24"/>
             <wp:cNvGraphicFramePr>
               <a:graphicFrameLocks xmlns:a="http://schemas.openxmlformats.org/drawingml/2006/main" noChangeAspect="1"/>
             </wp:cNvGraphicFramePr>
@@ -6617,13 +6364,13 @@
               <a:graphicData uri="http://schemas.openxmlformats.org/drawingml/2006/picture">
                 <pic:pic xmlns:pic="http://schemas.openxmlformats.org/drawingml/2006/picture">
                   <pic:nvPicPr>
-                    <pic:cNvPr id="0" name="Picture 3"/>
+                    <pic:cNvPr id="0" name="Picture 4"/>
                     <pic:cNvPicPr>
                       <a:picLocks noChangeAspect="1" noChangeArrowheads="1"/>
                     </pic:cNvPicPr>
                   </pic:nvPicPr>
                   <pic:blipFill>
-                    <a:blip r:embed="rId20" cstate="print">
+                    <a:blip r:embed="rId17" cstate="print">
                       <a:extLst>
                         <a:ext uri="{28A0092B-C50C-407E-A947-70E740481C1C}">
                           <a14:useLocalDpi xmlns:a14="http://schemas.microsoft.com/office/drawing/2010/main" val="0"/>
@@ -6638,7 +6385,7 @@
                   <pic:spPr bwMode="auto">
                     <a:xfrm>
                       <a:off x="0" y="0"/>
-                      <a:ext cx="2975105" cy="2229999"/>
+                      <a:ext cx="2934920" cy="2200315"/>
                     </a:xfrm>
                     <a:prstGeom prst="rect">
                       <a:avLst/>
@@ -6679,7 +6426,7 @@
                     </pic:cNvPicPr>
                   </pic:nvPicPr>
                   <pic:blipFill>
-                    <a:blip r:embed="rId21" cstate="print">
+                    <a:blip r:embed="rId18" cstate="print">
                       <a:extLst>
                         <a:ext uri="{28A0092B-C50C-407E-A947-70E740481C1C}">
                           <a14:useLocalDpi xmlns:a14="http://schemas.microsoft.com/office/drawing/2010/main" val="0"/>
@@ -6732,7 +6479,7 @@
                     </pic:cNvPicPr>
                   </pic:nvPicPr>
                   <pic:blipFill>
-                    <a:blip r:embed="rId22" cstate="print">
+                    <a:blip r:embed="rId19" cstate="print">
                       <a:extLst>
                         <a:ext uri="{28A0092B-C50C-407E-A947-70E740481C1C}">
                           <a14:useLocalDpi xmlns:a14="http://schemas.microsoft.com/office/drawing/2010/main" val="0"/>
@@ -6911,51 +6658,45 @@
                 <m:jc m:val="left"/>
               </m:oMathParaPr>
               <m:oMath>
-                <m:acc>
-                  <m:accPr>
-                    <m:chr m:val="̃"/>
+                <m:sSub>
+                  <m:sSubPr>
                     <m:ctrlPr>
                       <w:rPr>
                         <w:rFonts w:ascii="Cambria Math" w:hAnsi="Cambria Math"/>
                         <w:i/>
                       </w:rPr>
                     </m:ctrlPr>
-                  </m:accPr>
+                  </m:sSubPr>
                   <m:e>
-                    <m:r>
-                      <w:rPr>
-                        <w:rFonts w:ascii="Cambria Math" w:hAnsi="Cambria Math"/>
-                      </w:rPr>
-                      <m:t>so</m:t>
-                    </m:r>
-                    <m:sSub>
-                      <m:sSubPr>
+                    <m:acc>
+                      <m:accPr>
+                        <m:chr m:val="̃"/>
                         <m:ctrlPr>
                           <w:rPr>
                             <w:rFonts w:ascii="Cambria Math" w:hAnsi="Cambria Math"/>
                             <w:i/>
                           </w:rPr>
                         </m:ctrlPr>
-                      </m:sSubPr>
+                      </m:accPr>
                       <m:e>
                         <m:r>
                           <w:rPr>
                             <w:rFonts w:ascii="Cambria Math" w:hAnsi="Cambria Math"/>
                           </w:rPr>
-                          <m:t>c</m:t>
+                          <m:t>soc</m:t>
                         </m:r>
                       </m:e>
-                      <m:sub>
-                        <m:r>
-                          <w:rPr>
-                            <w:rFonts w:ascii="Cambria Math" w:hAnsi="Cambria Math"/>
-                          </w:rPr>
-                          <m:t>rms</m:t>
-                        </m:r>
-                      </m:sub>
-                    </m:sSub>
+                    </m:acc>
                   </m:e>
-                </m:acc>
+                  <m:sub>
+                    <m:r>
+                      <w:rPr>
+                        <w:rFonts w:ascii="Cambria Math" w:hAnsi="Cambria Math"/>
+                      </w:rPr>
+                      <m:t>rms</m:t>
+                    </m:r>
+                  </m:sub>
+                </m:sSub>
               </m:oMath>
             </m:oMathPara>
           </w:p>
@@ -6966,7 +6707,13 @@
           </w:tcPr>
           <w:p>
             <w:r>
-              <w:t>0.7605</w:t>
+              <w:t>0.</w:t>
+            </w:r>
+            <w:r>
+              <w:t>0</w:t>
+            </w:r>
+            <w:r>
+              <w:t>280 (2.80%)</w:t>
             </w:r>
           </w:p>
         </w:tc>
@@ -6976,7 +6723,7 @@
           </w:tcPr>
           <w:p>
             <w:r>
-              <w:t>0.7421</w:t>
+              <w:t>0.0116 (1.16%)</w:t>
             </w:r>
           </w:p>
         </w:tc>
@@ -7144,7 +6891,10 @@
           </w:tcPr>
           <w:p>
             <w:r>
-              <w:t>3.8643</w:t>
+              <w:t>0.010</w:t>
+            </w:r>
+            <w:r>
+              <w:t>2 (1.01%)</w:t>
             </w:r>
           </w:p>
         </w:tc>
@@ -7154,7 +6904,7 @@
           </w:tcPr>
           <w:p>
             <w:r>
-              <w:t>3.8643</w:t>
+              <w:t>0.0102 (1.01%)</w:t>
             </w:r>
           </w:p>
         </w:tc>
@@ -7237,7 +6987,13 @@
               </w:rPr>
             </w:pPr>
             <w:r>
-              <w:t>8.13x10</w:t>
+              <w:t>8.</w:t>
+            </w:r>
+            <w:r>
+              <w:t>5</w:t>
+            </w:r>
+            <w:r>
+              <w:t>3x10</w:t>
             </w:r>
             <w:r>
               <w:rPr>
@@ -7258,7 +7014,13 @@
               </w:rPr>
             </w:pPr>
             <w:r>
-              <w:t>8.34x10</w:t>
+              <w:t>8.</w:t>
+            </w:r>
+            <w:r>
+              <w:t>74</w:t>
+            </w:r>
+            <w:r>
+              <w:t>x10</w:t>
             </w:r>
             <w:r>
               <w:rPr>
@@ -7271,21 +7033,26 @@
       </w:tr>
     </w:tbl>
     <w:p>
+      <w:pPr>
+        <w:rPr>
+          <w:noProof/>
+        </w:rPr>
+      </w:pPr>
       <w:r>
         <w:rPr>
           <w:noProof/>
         </w:rPr>
         <w:drawing>
-          <wp:anchor distT="0" distB="0" distL="114300" distR="114300" simplePos="0" relativeHeight="251661312" behindDoc="0" locked="0" layoutInCell="1" allowOverlap="1" wp14:anchorId="2A6DF83A" wp14:editId="1E0B885F">
+          <wp:anchor distT="0" distB="0" distL="114300" distR="114300" simplePos="0" relativeHeight="251661312" behindDoc="0" locked="0" layoutInCell="1" allowOverlap="1" wp14:anchorId="2A6DF83A" wp14:editId="46DFDABF">
             <wp:simplePos x="0" y="0"/>
             <wp:positionH relativeFrom="column">
-              <wp:posOffset>1600200</wp:posOffset>
+              <wp:posOffset>1485900</wp:posOffset>
             </wp:positionH>
             <wp:positionV relativeFrom="paragraph">
-              <wp:posOffset>173355</wp:posOffset>
+              <wp:posOffset>318770</wp:posOffset>
             </wp:positionV>
-            <wp:extent cx="2555240" cy="2116455"/>
-            <wp:effectExtent l="0" t="0" r="0" b="0"/>
+            <wp:extent cx="2891790" cy="2394585"/>
+            <wp:effectExtent l="19050" t="19050" r="22860" b="24765"/>
             <wp:wrapTopAndBottom/>
             <wp:docPr id="7" name="Picture 7"/>
             <wp:cNvGraphicFramePr>
@@ -7301,7 +7068,7 @@
                     </pic:cNvPicPr>
                   </pic:nvPicPr>
                   <pic:blipFill rotWithShape="1">
-                    <a:blip r:embed="rId23" cstate="print">
+                    <a:blip r:embed="rId20" cstate="print">
                       <a:extLst>
                         <a:ext uri="{28A0092B-C50C-407E-A947-70E740481C1C}">
                           <a14:useLocalDpi xmlns:a14="http://schemas.microsoft.com/office/drawing/2010/main" val="0"/>
@@ -7314,14 +7081,16 @@
                   <pic:spPr bwMode="auto">
                     <a:xfrm>
                       <a:off x="0" y="0"/>
-                      <a:ext cx="2555240" cy="2116455"/>
+                      <a:ext cx="2891790" cy="2394585"/>
                     </a:xfrm>
                     <a:prstGeom prst="rect">
                       <a:avLst/>
                     </a:prstGeom>
                     <a:noFill/>
                     <a:ln>
-                      <a:noFill/>
+                      <a:solidFill>
+                        <a:schemeClr val="tx1"/>
+                      </a:solidFill>
                     </a:ln>
                     <a:extLst>
                       <a:ext uri="{53640926-AAD7-44D8-BBD7-CCE9431645EC}">
@@ -7332,11 +7101,16 @@
                 </pic:pic>
               </a:graphicData>
             </a:graphic>
+            <wp14:sizeRelH relativeFrom="margin">
+              <wp14:pctWidth>0</wp14:pctWidth>
+            </wp14:sizeRelH>
+            <wp14:sizeRelV relativeFrom="margin">
+              <wp14:pctHeight>0</wp14:pctHeight>
+            </wp14:sizeRelV>
           </wp:anchor>
         </w:drawing>
       </w:r>
     </w:p>
-    <w:p/>
     <w:p/>
     <w:p>
       <w:pPr>
@@ -7353,14 +7127,13 @@
     <w:p/>
     <w:p>
       <w:r>
-        <w:t xml:space="preserve">A common challenge encountered when implementing some estimation scheme like EKF is the effect of parameter mismatch, or physical variability of a specific parameter. Often, the solution to this is to apply principles of system identification through physical or simulated testing. However, this method is often time consuming and must be performed under precise testing conditions to output the most accurate parameter value possible. Additionally, operational use and wear can lead to parameters to evolve and </w:t>
+        <w:t xml:space="preserve">A common challenge encountered when implementing some estimation scheme like EKF is the effect of parameter mismatch, or physical variability of a specific parameter. Often, the solution to this is to apply principles of system identification through physical or simulated testing. However, this method is often time consuming and must be performed under precise testing conditions to output the most accurate </w:t>
       </w:r>
       <w:r>
         <w:lastRenderedPageBreak/>
-        <w:t xml:space="preserve">change with continued service. To address this concern, the robustness of the estimation methodology being implemented should be reviewed to ensure that estimation failure will not occur due to minor parametric variability or system/model parameter mismatch. </w:t>
-      </w:r>
-    </w:p>
-    <w:p/>
+        <w:t xml:space="preserve">parameter value possible. Additionally, operational use and wear can lead to parameters to evolve and change with continued service. To address this concern, the robustness of the estimation methodology being implemented should be reviewed to ensure that estimation failure will not occur due to minor parametric variability or system/model parameter mismatch. </w:t>
+      </w:r>
+    </w:p>
     <w:p/>
     <w:p>
       <w:pPr>
@@ -7388,7 +7161,7 @@
                     </pic:cNvPicPr>
                   </pic:nvPicPr>
                   <pic:blipFill>
-                    <a:blip r:embed="rId24">
+                    <a:blip r:embed="rId21">
                       <a:extLst>
                         <a:ext uri="{28A0092B-C50C-407E-A947-70E740481C1C}">
                           <a14:useLocalDpi xmlns:a14="http://schemas.microsoft.com/office/drawing/2010/main" val="0"/>
@@ -7441,7 +7214,7 @@
                     </pic:cNvPicPr>
                   </pic:nvPicPr>
                   <pic:blipFill>
-                    <a:blip r:embed="rId25">
+                    <a:blip r:embed="rId22">
                       <a:extLst>
                         <a:ext uri="{28A0092B-C50C-407E-A947-70E740481C1C}">
                           <a14:useLocalDpi xmlns:a14="http://schemas.microsoft.com/office/drawing/2010/main" val="0"/>
@@ -7475,28 +7248,9 @@
     </w:p>
     <w:p/>
     <w:p>
-      <w:pPr>
-        <w:jc w:val="center"/>
-      </w:pPr>
-    </w:p>
-    <w:p/>
-    <w:p>
-      <w:pPr>
-        <w:jc w:val="center"/>
-      </w:pPr>
-    </w:p>
-    <w:p/>
-    <w:p>
-      <w:r>
-        <w:t xml:space="preserve">Notice in the figures (???????) shown above, how the plots differ from the actual and the tuned EKF estimators. In </w:t>
-      </w:r>
-      <w:proofErr w:type="gramStart"/>
-      <w:r>
-        <w:t>plot(</w:t>
-      </w:r>
-      <w:proofErr w:type="gramEnd"/>
-      <w:r>
-        <w:t xml:space="preserve">???), a series of SOC estimation trials were performed that varied each parameter by +-5% and would record the parameters that produced the maximum RMS SOC Error. </w:t>
+      <w:r>
+        <w:lastRenderedPageBreak/>
+        <w:t xml:space="preserve">Notice in the figures (???????) shown above, how the plots differ from the actual and the tuned EKF estimators. In plot(???), a series of SOC estimation trials were performed that varied each parameter by +-5% and would record the parameters that produced the maximum RMS SOC Error. </w:t>
       </w:r>
     </w:p>
     <w:p>
@@ -7506,11 +7260,7 @@
     </w:p>
     <w:p>
       <w:r>
-        <w:t xml:space="preserve">The reason for this behavior is hypothesized to be the large sensitivity of ohmic voltage drop in the DP Model as a function of R0 and the large input current. To validate the effect the series resistance has on the EKF performance, a series of sequential tests were performed that vary R0 </w:t>
-      </w:r>
-      <w:proofErr w:type="gramStart"/>
-      <w:r>
-        <w:t xml:space="preserve">by </w:t>
+        <w:t xml:space="preserve">The reason for this behavior is hypothesized to be the large sensitivity of ohmic voltage drop in the DP Model as a function of R0 and the large input current. To validate the effect the series resistance has on the EKF performance, a series of sequential tests were performed that vary R0 by </w:t>
       </w:r>
       <w:r>
         <w:rPr>
@@ -7518,7 +7268,6 @@
         </w:rPr>
         <w:t xml:space="preserve"> ±</w:t>
       </w:r>
-      <w:proofErr w:type="gramEnd"/>
       <w:r>
         <w:t xml:space="preserve"> 20% to observe the estimated response.  </w:t>
       </w:r>
@@ -7530,15 +7279,7 @@
     </w:p>
     <w:p>
       <w:r>
-        <w:t xml:space="preserve">It should be further noted, that all other parameter variations aside, when R0 is tuned to match the approximate value of the true battery, the estimation results </w:t>
-      </w:r>
-      <w:proofErr w:type="gramStart"/>
-      <w:r>
-        <w:t>are ,</w:t>
-      </w:r>
-      <w:proofErr w:type="gramEnd"/>
-      <w:r>
-        <w:t xml:space="preserve"> relatively speaking, fairly close the actual SOC. </w:t>
+        <w:t xml:space="preserve">It should be further noted, that all other parameter variations aside, when R0 is tuned to match the approximate value of the true battery, the estimation results are , relatively speaking, fairly close the actual SOC. </w:t>
       </w:r>
     </w:p>
     <w:p/>
@@ -7557,7 +7298,19 @@
         <w:t xml:space="preserve"> Estimation</w:t>
       </w:r>
     </w:p>
-    <w:p/>
+    <w:p>
+      <w:pPr>
+        <w:rPr>
+          <w:u w:val="single"/>
+        </w:rPr>
+      </w:pPr>
+      <w:r>
+        <w:rPr>
+          <w:u w:val="single"/>
+        </w:rPr>
+        <w:t>Voltage Bias</w:t>
+      </w:r>
+    </w:p>
     <w:p>
       <w:pPr>
         <w:tabs>
@@ -7567,41 +7320,6 @@
       <w:r>
         <w:t xml:space="preserve">As the System Model and Analysis section briefly covered, every ‘real’ system exhibits some sort of noise or bias that presents the likelihood of the distorting and degrading acceptable estimation performance. To mitigate this behavior, the following plots demonstrate the benefits of implementing a tuned Dual EKF as means of estimating the SOC and the sensor bias (voltage bias). It should be noted that the ‘actual’ data used as ground truth in this simulation was reperformed with a constant 20mV. This prescribed value allows for the following comparison in plot (???) to be made revealing a general trend of the system to approximately oscillate about the actual voltage bias.   </w:t>
       </w:r>
-    </w:p>
-    <w:p>
-      <w:pPr>
-        <w:rPr>
-          <w:noProof/>
-        </w:rPr>
-      </w:pPr>
-    </w:p>
-    <w:p>
-      <w:pPr>
-        <w:rPr>
-          <w:noProof/>
-        </w:rPr>
-      </w:pPr>
-    </w:p>
-    <w:p>
-      <w:pPr>
-        <w:rPr>
-          <w:noProof/>
-        </w:rPr>
-      </w:pPr>
-    </w:p>
-    <w:p>
-      <w:pPr>
-        <w:rPr>
-          <w:noProof/>
-        </w:rPr>
-      </w:pPr>
-    </w:p>
-    <w:p>
-      <w:pPr>
-        <w:rPr>
-          <w:noProof/>
-        </w:rPr>
-      </w:pPr>
     </w:p>
     <w:p>
       <w:pPr>
@@ -7631,7 +7349,7 @@
                     </pic:cNvPicPr>
                   </pic:nvPicPr>
                   <pic:blipFill>
-                    <a:blip r:embed="rId26">
+                    <a:blip r:embed="rId23">
                       <a:extLst>
                         <a:ext uri="{28A0092B-C50C-407E-A947-70E740481C1C}">
                           <a14:useLocalDpi xmlns:a14="http://schemas.microsoft.com/office/drawing/2010/main" val="0"/>
@@ -7684,7 +7402,7 @@
                     </pic:cNvPicPr>
                   </pic:nvPicPr>
                   <pic:blipFill>
-                    <a:blip r:embed="rId27">
+                    <a:blip r:embed="rId24">
                       <a:extLst>
                         <a:ext uri="{28A0092B-C50C-407E-A947-70E740481C1C}">
                           <a14:useLocalDpi xmlns:a14="http://schemas.microsoft.com/office/drawing/2010/main" val="0"/>
@@ -7753,7 +7471,7 @@
                     </pic:cNvPicPr>
                   </pic:nvPicPr>
                   <pic:blipFill>
-                    <a:blip r:embed="rId28">
+                    <a:blip r:embed="rId25">
                       <a:extLst>
                         <a:ext uri="{28A0092B-C50C-407E-A947-70E740481C1C}">
                           <a14:useLocalDpi xmlns:a14="http://schemas.microsoft.com/office/drawing/2010/main" val="0"/>
@@ -7806,7 +7524,7 @@
                     </pic:cNvPicPr>
                   </pic:nvPicPr>
                   <pic:blipFill>
-                    <a:blip r:embed="rId29" cstate="print">
+                    <a:blip r:embed="rId26" cstate="print">
                       <a:extLst>
                         <a:ext uri="{28A0092B-C50C-407E-A947-70E740481C1C}">
                           <a14:useLocalDpi xmlns:a14="http://schemas.microsoft.com/office/drawing/2010/main" val="0"/>
@@ -7838,203 +7556,234 @@
         </w:drawing>
       </w:r>
     </w:p>
-    <w:p/>
-    <w:p/>
-    <w:p/>
-    <w:p/>
-    <w:p>
-      <w:bookmarkStart w:id="2" w:name="_GoBack"/>
-      <w:bookmarkEnd w:id="2"/>
-    </w:p>
-    <w:p/>
-    <w:p>
-      <w:pPr>
-        <w:pStyle w:val="Heading2"/>
-        <w:numPr>
-          <w:ilvl w:val="2"/>
-          <w:numId w:val="12"/>
-        </w:numPr>
-      </w:pPr>
-      <w:r>
-        <w:t>State EKF vs Youla Estimation</w:t>
-      </w:r>
-    </w:p>
-    <w:p/>
-    <w:p>
-      <w:r>
-        <w:lastRenderedPageBreak/>
-        <w:t>NOTES:</w:t>
-      </w:r>
-    </w:p>
     <w:p>
       <w:pPr>
         <w:rPr>
-          <w:b/>
+          <w:u w:val="single"/>
         </w:rPr>
       </w:pPr>
       <w:r>
         <w:rPr>
-          <w:b/>
+          <w:u w:val="single"/>
         </w:rPr>
-        <w:t>Model Validation</w:t>
-      </w:r>
-    </w:p>
-    <w:p>
-      <w:pPr>
+        <w:t>Current Bias</w:t>
+      </w:r>
+    </w:p>
+    <w:p>
+      <w:pPr>
+        <w:autoSpaceDE w:val="0"/>
+        <w:autoSpaceDN w:val="0"/>
+        <w:adjustRightInd w:val="0"/>
+        <w:spacing w:after="0" w:line="240" w:lineRule="auto"/>
         <w:rPr>
-          <w:b/>
+          <w:rFonts w:cstheme="minorHAnsi"/>
         </w:rPr>
       </w:pPr>
       <w:r>
+        <w:t xml:space="preserve">The results of the DEKF with current sensor bias is demonstrated below. </w:t>
+      </w:r>
+      <w:r>
+        <w:t xml:space="preserve">A constant current bias of 0.25% of full scale was used from an online sensor specification data sheet. </w:t>
+      </w:r>
+      <w:r>
+        <w:t>DEKF performs well in the case of constant</w:t>
+      </w:r>
+      <w:r>
+        <w:t xml:space="preserve"> </w:t>
+      </w:r>
+      <w:r>
+        <w:t xml:space="preserve">current sensor bias with SOC </w:t>
+      </w:r>
+      <w:r>
+        <w:t xml:space="preserve">average </w:t>
+      </w:r>
+      <w:r>
+        <w:t>error at</w:t>
+      </w:r>
+      <w:r>
+        <w:t xml:space="preserve"> </w:t>
+      </w:r>
+      <w:r>
+        <w:t>0</w:t>
+      </w:r>
+      <w:r>
+        <w:t>.2</w:t>
+      </w:r>
+      <w:r>
+        <w:t>4</w:t>
+      </w:r>
+      <w:r>
+        <w:t>%</w:t>
+      </w:r>
+      <w:r>
+        <w:t xml:space="preserve">. </w:t>
+      </w:r>
+      <w:r>
         <w:rPr>
-          <w:b/>
+          <w:rFonts w:cstheme="minorHAnsi"/>
         </w:rPr>
-        <w:t>RMS Error</w:t>
-      </w:r>
-    </w:p>
-    <w:p>
-      <w:pPr>
+        <w:t xml:space="preserve">The indices </w:t>
+      </w:r>
+      <m:oMath>
+        <m:sSub>
+          <m:sSubPr>
+            <m:ctrlPr>
+              <w:rPr>
+                <w:rFonts w:ascii="Cambria Math" w:hAnsi="Cambria Math" w:cstheme="minorHAnsi"/>
+                <w:i/>
+              </w:rPr>
+            </m:ctrlPr>
+          </m:sSubPr>
+          <m:e>
+            <m:acc>
+              <m:accPr>
+                <m:chr m:val="̃"/>
+                <m:ctrlPr>
+                  <w:rPr>
+                    <w:rFonts w:ascii="Cambria Math" w:hAnsi="Cambria Math" w:cstheme="minorHAnsi"/>
+                    <w:i/>
+                  </w:rPr>
+                </m:ctrlPr>
+              </m:accPr>
+              <m:e>
+                <m:r>
+                  <w:rPr>
+                    <w:rFonts w:ascii="Cambria Math" w:hAnsi="Cambria Math" w:cstheme="minorHAnsi"/>
+                  </w:rPr>
+                  <m:t>soc</m:t>
+                </m:r>
+              </m:e>
+            </m:acc>
+          </m:e>
+          <m:sub>
+            <m:r>
+              <w:rPr>
+                <w:rFonts w:ascii="Cambria Math" w:hAnsi="Cambria Math" w:cstheme="minorHAnsi"/>
+              </w:rPr>
+              <m:t>rms</m:t>
+            </m:r>
+          </m:sub>
+        </m:sSub>
+        <m:r>
+          <w:rPr>
+            <w:rFonts w:ascii="Cambria Math" w:hAnsi="Cambria Math" w:cstheme="minorHAnsi"/>
+          </w:rPr>
+          <m:t>=1.12%</m:t>
+        </m:r>
+      </m:oMath>
+    </w:p>
+    <w:p>
+      <w:r>
         <w:rPr>
-          <w:b/>
+          <w:rFonts w:cstheme="minorHAnsi"/>
         </w:rPr>
-      </w:pPr>
+        <w:t xml:space="preserve">And </w:t>
+      </w:r>
+      <m:oMath>
+        <m:sSub>
+          <m:sSubPr>
+            <m:ctrlPr>
+              <w:rPr>
+                <w:rFonts w:ascii="Cambria Math" w:hAnsi="Cambria Math" w:cstheme="minorHAnsi"/>
+                <w:i/>
+              </w:rPr>
+            </m:ctrlPr>
+          </m:sSubPr>
+          <m:e>
+            <m:r>
+              <w:rPr>
+                <w:rFonts w:ascii="Cambria Math" w:hAnsi="Cambria Math" w:cstheme="minorHAnsi"/>
+              </w:rPr>
+              <m:t>V</m:t>
+            </m:r>
+          </m:e>
+          <m:sub>
+            <m:r>
+              <w:rPr>
+                <w:rFonts w:ascii="Cambria Math" w:hAnsi="Cambria Math" w:cstheme="minorHAnsi"/>
+              </w:rPr>
+              <m:t>rms</m:t>
+            </m:r>
+          </m:sub>
+        </m:sSub>
+        <m:r>
+          <w:rPr>
+            <w:rFonts w:ascii="Cambria Math" w:hAnsi="Cambria Math" w:cstheme="minorHAnsi"/>
+          </w:rPr>
+          <m:t>=1.2mV</m:t>
+        </m:r>
+      </m:oMath>
       <w:r>
         <w:rPr>
-          <w:b/>
+          <w:rFonts w:cstheme="minorHAnsi"/>
         </w:rPr>
-        <w:t>Parameter Estimation using Dual EKF</w:t>
-      </w:r>
-    </w:p>
-    <w:p>
-      <w:pPr>
+        <w:t xml:space="preserve"> also indicate good performance</w:t>
+      </w:r>
+      <w:r>
         <w:rPr>
-          <w:b/>
+          <w:rFonts w:cstheme="minorHAnsi"/>
         </w:rPr>
-      </w:pPr>
+        <w:t>.</w:t>
+      </w:r>
       <w:r>
         <w:rPr>
-          <w:b/>
+          <w:rFonts w:ascii="NimbusRomNo9L-Regu" w:hAnsi="NimbusRomNo9L-Regu" w:cs="NimbusRomNo9L-Regu"/>
         </w:rPr>
-        <w:t>Covariance Agreement (Model vs Truth)</w:t>
-      </w:r>
-    </w:p>
-    <w:p>
-      <w:pPr>
+        <w:t xml:space="preserve"> </w:t>
+      </w:r>
+      <w:r>
+        <w:t>The algorithm is able to track the bias</w:t>
+      </w:r>
+      <w:r>
+        <w:t xml:space="preserve"> </w:t>
+      </w:r>
+      <w:r>
+        <w:t>which is modeled as random-walk. The bias is initialized at zero (no bias) as the level</w:t>
+      </w:r>
+      <w:r>
+        <w:t xml:space="preserve"> </w:t>
+      </w:r>
+      <w:r>
+        <w:t xml:space="preserve">is generally unknown. </w:t>
+      </w:r>
+      <w:r>
+        <w:t>T</w:t>
+      </w:r>
+      <w:r>
+        <w:t xml:space="preserve">he bias estimation error settles within </w:t>
+      </w:r>
+      <w:r>
+        <w:t>8500 seconds when tuning its fictitious noise to be very small</w:t>
+      </w:r>
+      <w:r>
+        <w:t xml:space="preserve"> (10</w:t>
+      </w:r>
+      <w:r>
         <w:rPr>
-          <w:b/>
+          <w:vertAlign w:val="superscript"/>
         </w:rPr>
-      </w:pPr>
-      <w:r>
+        <w:t>-8.4</w:t>
+      </w:r>
+      <w:r>
+        <w:t xml:space="preserve">). </w:t>
+      </w:r>
+    </w:p>
+    <w:p>
+      <w:pPr>
         <w:rPr>
-          <w:b/>
+          <w:u w:val="single"/>
         </w:rPr>
-        <w:t>Biased Vs Unbiased Simulations</w:t>
-      </w:r>
-    </w:p>
-    <w:p>
-      <w:pPr>
-        <w:rPr>
-          <w:b/>
-        </w:rPr>
-      </w:pPr>
-      <w:r>
-        <w:rPr>
-          <w:b/>
-        </w:rPr>
-        <w:t xml:space="preserve">Robustness </w:t>
-      </w:r>
-    </w:p>
-    <w:p>
-      <w:pPr>
-        <w:pStyle w:val="ListParagraph"/>
-        <w:numPr>
-          <w:ilvl w:val="0"/>
-          <w:numId w:val="2"/>
-        </w:numPr>
-      </w:pPr>
-      <w:r>
-        <w:t>Sensor noise</w:t>
-      </w:r>
-    </w:p>
-    <w:p>
-      <w:pPr>
-        <w:pStyle w:val="ListParagraph"/>
-        <w:numPr>
-          <w:ilvl w:val="0"/>
-          <w:numId w:val="2"/>
-        </w:numPr>
-      </w:pPr>
-      <w:r>
-        <w:t>Parameter Variation</w:t>
-      </w:r>
-    </w:p>
-    <w:p>
-      <w:pPr>
-        <w:rPr>
-          <w:b/>
-        </w:rPr>
-      </w:pPr>
-      <w:r>
-        <w:rPr>
-          <w:b/>
-        </w:rPr>
-        <w:t>EKF vs KF Comparison</w:t>
-      </w:r>
-    </w:p>
-    <w:p>
-      <w:pPr>
-        <w:pStyle w:val="Heading2"/>
-      </w:pPr>
-      <w:r>
-        <w:t>Figures</w:t>
-      </w:r>
-    </w:p>
-    <w:p>
-      <w:r>
-        <w:t xml:space="preserve">Figures should be centered on the page. Every figure should be numbered, have a caption, and be cited in the text. For example, see </w:t>
-      </w:r>
-      <w:r>
-        <w:fldChar w:fldCharType="begin"/>
-      </w:r>
-      <w:r>
-        <w:instrText xml:space="preserve"> REF _Ref9197835 \h </w:instrText>
-      </w:r>
-      <w:r>
-        <w:fldChar w:fldCharType="separate"/>
-      </w:r>
-      <w:r>
-        <w:t xml:space="preserve">Figure </w:t>
-      </w:r>
+      </w:pPr>
       <w:r>
         <w:rPr>
           <w:noProof/>
-        </w:rPr>
-        <w:t>1</w:t>
-      </w:r>
-      <w:r>
-        <w:fldChar w:fldCharType="end"/>
-      </w:r>
-      <w:r>
-        <w:t>.</w:t>
-      </w:r>
-      <w:r>
-        <w:t xml:space="preserve"> If you have many figures, you may find it useful to use Word’s Cross-Reference feature to keep track of figure, table, and equation numbering.</w:t>
-      </w:r>
-    </w:p>
-    <w:p>
-      <w:pPr>
-        <w:keepNext/>
-        <w:jc w:val="center"/>
-      </w:pPr>
-      <w:r>
-        <w:rPr>
-          <w:noProof/>
+          <w:u w:val="single"/>
         </w:rPr>
         <w:drawing>
-          <wp:inline distT="0" distB="0" distL="0" distR="0" wp14:anchorId="426965DE" wp14:editId="1BD717FA">
-            <wp:extent cx="3657600" cy="1225296"/>
-            <wp:effectExtent l="0" t="0" r="0" b="0"/>
-            <wp:docPr id="1" name="Picture 1"/>
+          <wp:inline distT="0" distB="0" distL="0" distR="0" wp14:anchorId="3FFA00BE" wp14:editId="14AE7DFE">
+            <wp:extent cx="2912845" cy="2183765"/>
+            <wp:effectExtent l="0" t="0" r="0" b="6985"/>
+            <wp:docPr id="13" name="Picture 13"/>
             <wp:cNvGraphicFramePr>
               <a:graphicFrameLocks xmlns:a="http://schemas.openxmlformats.org/drawingml/2006/main" noChangeAspect="1"/>
             </wp:cNvGraphicFramePr>
@@ -8042,23 +7791,36 @@
               <a:graphicData uri="http://schemas.openxmlformats.org/drawingml/2006/picture">
                 <pic:pic xmlns:pic="http://schemas.openxmlformats.org/drawingml/2006/picture">
                   <pic:nvPicPr>
-                    <pic:cNvPr id="1" name=""/>
-                    <pic:cNvPicPr/>
+                    <pic:cNvPr id="0" name="Picture 1"/>
+                    <pic:cNvPicPr>
+                      <a:picLocks noChangeAspect="1" noChangeArrowheads="1"/>
+                    </pic:cNvPicPr>
                   </pic:nvPicPr>
                   <pic:blipFill>
-                    <a:blip r:embed="rId30"/>
+                    <a:blip r:embed="rId27" cstate="print">
+                      <a:extLst>
+                        <a:ext uri="{28A0092B-C50C-407E-A947-70E740481C1C}">
+                          <a14:useLocalDpi xmlns:a14="http://schemas.microsoft.com/office/drawing/2010/main" val="0"/>
+                        </a:ext>
+                      </a:extLst>
+                    </a:blip>
+                    <a:srcRect/>
                     <a:stretch>
                       <a:fillRect/>
                     </a:stretch>
                   </pic:blipFill>
-                  <pic:spPr>
+                  <pic:spPr bwMode="auto">
                     <a:xfrm>
                       <a:off x="0" y="0"/>
-                      <a:ext cx="3657600" cy="1225296"/>
+                      <a:ext cx="2926943" cy="2194335"/>
                     </a:xfrm>
                     <a:prstGeom prst="rect">
                       <a:avLst/>
                     </a:prstGeom>
+                    <a:noFill/>
+                    <a:ln>
+                      <a:noFill/>
+                    </a:ln>
                   </pic:spPr>
                 </pic:pic>
               </a:graphicData>
@@ -8066,480 +7828,95 @@
           </wp:inline>
         </w:drawing>
       </w:r>
-    </w:p>
-    <w:p>
-      <w:pPr>
-        <w:pStyle w:val="Caption"/>
-        <w:jc w:val="center"/>
-      </w:pPr>
-      <w:bookmarkStart w:id="3" w:name="_Ref9197835"/>
-      <w:bookmarkStart w:id="4" w:name="_Ref9197828"/>
-      <w:r>
-        <w:t xml:space="preserve">Figure </w:t>
+      <w:r>
+        <w:rPr>
+          <w:u w:val="single"/>
+        </w:rPr>
+        <w:t xml:space="preserve"> </w:t>
       </w:r>
       <w:r>
         <w:rPr>
           <w:noProof/>
+          <w:u w:val="single"/>
         </w:rPr>
-        <w:fldChar w:fldCharType="begin"/>
-      </w:r>
-      <w:r>
-        <w:rPr>
-          <w:noProof/>
-        </w:rPr>
-        <w:instrText xml:space="preserve"> SEQ Figure \* ARABIC </w:instrText>
-      </w:r>
-      <w:r>
-        <w:rPr>
-          <w:noProof/>
-        </w:rPr>
-        <w:fldChar w:fldCharType="separate"/>
-      </w:r>
-      <w:r>
-        <w:rPr>
-          <w:noProof/>
-        </w:rPr>
-        <w:t>1</w:t>
-      </w:r>
-      <w:r>
-        <w:rPr>
-          <w:noProof/>
-        </w:rPr>
-        <w:fldChar w:fldCharType="end"/>
-      </w:r>
-      <w:bookmarkEnd w:id="3"/>
-      <w:r>
-        <w:t xml:space="preserve"> - A simple block diagram as an example of how to structure a figure.</w:t>
-      </w:r>
-      <w:bookmarkEnd w:id="4"/>
-    </w:p>
-    <w:p>
-      <w:pPr>
-        <w:pStyle w:val="Heading2"/>
-      </w:pPr>
-      <w:r>
-        <w:t>Tables</w:t>
-      </w:r>
-    </w:p>
-    <w:p>
-      <w:r>
-        <w:t xml:space="preserve">Tables </w:t>
-      </w:r>
-      <w:r>
-        <w:t xml:space="preserve">of data </w:t>
-      </w:r>
-      <w:r>
-        <w:t xml:space="preserve">should be treated like figures: centered, captioned, and cited in the text. For example, see </w:t>
-      </w:r>
-      <w:r>
-        <w:fldChar w:fldCharType="begin"/>
-      </w:r>
-      <w:r>
-        <w:instrText xml:space="preserve"> REF _Ref9198264 \h </w:instrText>
-      </w:r>
-      <w:r>
-        <w:fldChar w:fldCharType="separate"/>
-      </w:r>
-      <w:r>
-        <w:t xml:space="preserve">Table </w:t>
-      </w:r>
-      <w:r>
-        <w:rPr>
-          <w:noProof/>
-        </w:rPr>
-        <w:t>1</w:t>
-      </w:r>
-      <w:r>
-        <w:fldChar w:fldCharType="end"/>
-      </w:r>
-      <w:r>
-        <w:t>.</w:t>
-      </w:r>
-    </w:p>
-    <w:p>
-      <w:pPr>
-        <w:pStyle w:val="Caption"/>
-        <w:keepNext/>
-        <w:jc w:val="center"/>
-      </w:pPr>
-      <w:bookmarkStart w:id="5" w:name="_Ref9198264"/>
-      <w:r>
-        <w:t xml:space="preserve">Table </w:t>
-      </w:r>
-      <w:r>
-        <w:rPr>
-          <w:noProof/>
-        </w:rPr>
-        <w:fldChar w:fldCharType="begin"/>
-      </w:r>
-      <w:r>
-        <w:rPr>
-          <w:noProof/>
-        </w:rPr>
-        <w:instrText xml:space="preserve"> SEQ Table \* ARABIC </w:instrText>
-      </w:r>
-      <w:r>
-        <w:rPr>
-          <w:noProof/>
-        </w:rPr>
-        <w:fldChar w:fldCharType="separate"/>
-      </w:r>
-      <w:r>
-        <w:rPr>
-          <w:noProof/>
-        </w:rPr>
-        <w:t>1</w:t>
-      </w:r>
-      <w:r>
-        <w:rPr>
-          <w:noProof/>
-        </w:rPr>
-        <w:fldChar w:fldCharType="end"/>
-      </w:r>
-      <w:bookmarkEnd w:id="5"/>
-      <w:r>
-        <w:t xml:space="preserve"> - This is a caption.</w:t>
-      </w:r>
-    </w:p>
-    <w:tbl>
-      <w:tblPr>
-        <w:tblStyle w:val="TableGrid"/>
-        <w:tblW w:w="0" w:type="auto"/>
-        <w:jc w:val="center"/>
-        <w:tblLook w:val="04A0" w:firstRow="1" w:lastRow="0" w:firstColumn="1" w:lastColumn="0" w:noHBand="0" w:noVBand="1"/>
-      </w:tblPr>
-      <w:tblGrid>
-        <w:gridCol w:w="2160"/>
-        <w:gridCol w:w="2160"/>
-        <w:gridCol w:w="2160"/>
-      </w:tblGrid>
-      <w:tr>
-        <w:trPr>
-          <w:jc w:val="center"/>
-        </w:trPr>
-        <w:tc>
-          <w:tcPr>
-            <w:tcW w:w="2160" w:type="dxa"/>
-          </w:tcPr>
-          <w:p>
-            <w:r>
-              <w:t>Column 1 Title</w:t>
-            </w:r>
-          </w:p>
-        </w:tc>
-        <w:tc>
-          <w:tcPr>
-            <w:tcW w:w="2160" w:type="dxa"/>
-          </w:tcPr>
-          <w:p>
-            <w:r>
-              <w:t>Column 2 Title</w:t>
-            </w:r>
-          </w:p>
-        </w:tc>
-        <w:tc>
-          <w:tcPr>
-            <w:tcW w:w="2160" w:type="dxa"/>
-          </w:tcPr>
-          <w:p>
-            <w:r>
-              <w:t>Column 3 Title</w:t>
-            </w:r>
-          </w:p>
-        </w:tc>
-      </w:tr>
-      <w:tr>
-        <w:trPr>
-          <w:jc w:val="center"/>
-        </w:trPr>
-        <w:tc>
-          <w:tcPr>
-            <w:tcW w:w="2160" w:type="dxa"/>
-          </w:tcPr>
-          <w:p>
-            <w:pPr>
-              <w:jc w:val="center"/>
-            </w:pPr>
-            <w:r>
-              <w:t>1</w:t>
-            </w:r>
-          </w:p>
-        </w:tc>
-        <w:tc>
-          <w:tcPr>
-            <w:tcW w:w="2160" w:type="dxa"/>
-          </w:tcPr>
-          <w:p>
-            <w:pPr>
-              <w:jc w:val="center"/>
-            </w:pPr>
-            <w:r>
-              <w:t>5</w:t>
-            </w:r>
-          </w:p>
-        </w:tc>
-        <w:tc>
-          <w:tcPr>
-            <w:tcW w:w="2160" w:type="dxa"/>
-          </w:tcPr>
-          <w:p>
-            <w:pPr>
-              <w:jc w:val="center"/>
-            </w:pPr>
-            <w:r>
-              <w:t>9</w:t>
-            </w:r>
-          </w:p>
-        </w:tc>
-      </w:tr>
-      <w:tr>
-        <w:trPr>
-          <w:jc w:val="center"/>
-        </w:trPr>
-        <w:tc>
-          <w:tcPr>
-            <w:tcW w:w="2160" w:type="dxa"/>
-          </w:tcPr>
-          <w:p>
-            <w:pPr>
-              <w:jc w:val="center"/>
-            </w:pPr>
-            <w:r>
-              <w:t>2</w:t>
-            </w:r>
-          </w:p>
-        </w:tc>
-        <w:tc>
-          <w:tcPr>
-            <w:tcW w:w="2160" w:type="dxa"/>
-          </w:tcPr>
-          <w:p>
-            <w:pPr>
-              <w:jc w:val="center"/>
-            </w:pPr>
-            <w:r>
-              <w:t>6</w:t>
-            </w:r>
-          </w:p>
-        </w:tc>
-        <w:tc>
-          <w:tcPr>
-            <w:tcW w:w="2160" w:type="dxa"/>
-          </w:tcPr>
-          <w:p>
-            <w:pPr>
-              <w:jc w:val="center"/>
-            </w:pPr>
-            <w:r>
-              <w:t>10</w:t>
-            </w:r>
-          </w:p>
-        </w:tc>
-      </w:tr>
-      <w:tr>
-        <w:trPr>
-          <w:jc w:val="center"/>
-        </w:trPr>
-        <w:tc>
-          <w:tcPr>
-            <w:tcW w:w="2160" w:type="dxa"/>
-          </w:tcPr>
-          <w:p>
-            <w:pPr>
-              <w:jc w:val="center"/>
-            </w:pPr>
-            <w:r>
-              <w:t>3</w:t>
-            </w:r>
-          </w:p>
-        </w:tc>
-        <w:tc>
-          <w:tcPr>
-            <w:tcW w:w="2160" w:type="dxa"/>
-          </w:tcPr>
-          <w:p>
-            <w:pPr>
-              <w:jc w:val="center"/>
-            </w:pPr>
-            <w:r>
-              <w:t>7</w:t>
-            </w:r>
-          </w:p>
-        </w:tc>
-        <w:tc>
-          <w:tcPr>
-            <w:tcW w:w="2160" w:type="dxa"/>
-          </w:tcPr>
-          <w:p>
-            <w:pPr>
-              <w:jc w:val="center"/>
-            </w:pPr>
-            <w:r>
-              <w:t>11</w:t>
-            </w:r>
-          </w:p>
-        </w:tc>
-      </w:tr>
-      <w:tr>
-        <w:trPr>
-          <w:jc w:val="center"/>
-        </w:trPr>
-        <w:tc>
-          <w:tcPr>
-            <w:tcW w:w="2160" w:type="dxa"/>
-          </w:tcPr>
-          <w:p>
-            <w:pPr>
-              <w:jc w:val="center"/>
-            </w:pPr>
-            <w:r>
-              <w:t>4</w:t>
-            </w:r>
-          </w:p>
-        </w:tc>
-        <w:tc>
-          <w:tcPr>
-            <w:tcW w:w="2160" w:type="dxa"/>
-          </w:tcPr>
-          <w:p>
-            <w:pPr>
-              <w:jc w:val="center"/>
-            </w:pPr>
-            <w:r>
-              <w:t>8</w:t>
-            </w:r>
-          </w:p>
-        </w:tc>
-        <w:tc>
-          <w:tcPr>
-            <w:tcW w:w="2160" w:type="dxa"/>
-          </w:tcPr>
-          <w:p>
-            <w:pPr>
-              <w:jc w:val="center"/>
-            </w:pPr>
-            <w:r>
-              <w:t>12</w:t>
-            </w:r>
-          </w:p>
-        </w:tc>
-      </w:tr>
-    </w:tbl>
-    <w:p>
-      <w:pPr>
-        <w:pStyle w:val="Heading2"/>
-      </w:pPr>
-      <w:r>
-        <w:t>Equations</w:t>
-      </w:r>
-    </w:p>
-    <w:p>
-      <w:r>
-        <w:t>Equations should be on their own line</w:t>
-      </w:r>
-      <w:r>
-        <w:t xml:space="preserve"> and</w:t>
-      </w:r>
-      <w:r>
-        <w:t xml:space="preserve"> centered. Be sure to define all terms used in the equation. For example, </w:t>
-      </w:r>
-    </w:p>
-    <w:p>
-      <w:pPr>
-        <w:rPr>
-          <w:i/>
-        </w:rPr>
-      </w:pPr>
-      <m:oMathPara>
-        <m:oMath>
-          <m:r>
-            <w:rPr>
-              <w:rFonts w:ascii="Cambria Math" w:hAnsi="Cambria Math"/>
-            </w:rPr>
-            <m:t>F=ma</m:t>
-          </m:r>
-        </m:oMath>
-      </m:oMathPara>
-    </w:p>
-    <w:p>
-      <w:pPr>
-        <w:rPr>
-          <w:rFonts w:eastAsiaTheme="minorEastAsia"/>
-        </w:rPr>
+        <w:drawing>
+          <wp:inline distT="0" distB="0" distL="0" distR="0" wp14:anchorId="38D525C4" wp14:editId="0294DD12">
+            <wp:extent cx="2876550" cy="2156555"/>
+            <wp:effectExtent l="0" t="0" r="0" b="0"/>
+            <wp:docPr id="14" name="Picture 14"/>
+            <wp:cNvGraphicFramePr>
+              <a:graphicFrameLocks xmlns:a="http://schemas.openxmlformats.org/drawingml/2006/main" noChangeAspect="1"/>
+            </wp:cNvGraphicFramePr>
+            <a:graphic xmlns:a="http://schemas.openxmlformats.org/drawingml/2006/main">
+              <a:graphicData uri="http://schemas.openxmlformats.org/drawingml/2006/picture">
+                <pic:pic xmlns:pic="http://schemas.openxmlformats.org/drawingml/2006/picture">
+                  <pic:nvPicPr>
+                    <pic:cNvPr id="0" name="Picture 2"/>
+                    <pic:cNvPicPr>
+                      <a:picLocks noChangeAspect="1" noChangeArrowheads="1"/>
+                    </pic:cNvPicPr>
+                  </pic:nvPicPr>
+                  <pic:blipFill>
+                    <a:blip r:embed="rId28" cstate="print">
+                      <a:extLst>
+                        <a:ext uri="{28A0092B-C50C-407E-A947-70E740481C1C}">
+                          <a14:useLocalDpi xmlns:a14="http://schemas.microsoft.com/office/drawing/2010/main" val="0"/>
+                        </a:ext>
+                      </a:extLst>
+                    </a:blip>
+                    <a:srcRect/>
+                    <a:stretch>
+                      <a:fillRect/>
+                    </a:stretch>
+                  </pic:blipFill>
+                  <pic:spPr bwMode="auto">
+                    <a:xfrm>
+                      <a:off x="0" y="0"/>
+                      <a:ext cx="2892148" cy="2168249"/>
+                    </a:xfrm>
+                    <a:prstGeom prst="rect">
+                      <a:avLst/>
+                    </a:prstGeom>
+                    <a:noFill/>
+                    <a:ln>
+                      <a:noFill/>
+                    </a:ln>
+                  </pic:spPr>
+                </pic:pic>
+              </a:graphicData>
+            </a:graphic>
+          </wp:inline>
+        </w:drawing>
+      </w:r>
+    </w:p>
+    <w:p/>
+    <w:p>
+      <w:pPr>
+        <w:pStyle w:val="Heading1"/>
+      </w:pPr>
+      <w:r>
+        <w:t>Future Work</w:t>
+      </w:r>
+    </w:p>
+    <w:p>
+      <w:r>
+        <w:t>Briefly summarize your project and its findings. Discuss any open questions or potential avenues for further research.</w:t>
+      </w:r>
+    </w:p>
+    <w:p>
+      <w:r>
+        <w:t>UKF, PF, Adapti</w:t>
+      </w:r>
+      <w:r>
+        <w:t>ve EKF, Gain Scheduled EKF, MHE.</w:t>
+      </w:r>
+    </w:p>
+    <w:p>
+      <w:pPr>
+        <w:pStyle w:val="Heading1"/>
       </w:pPr>
       <w:r>
         <w:lastRenderedPageBreak/>
-        <w:t xml:space="preserve">where </w:t>
-      </w:r>
-      <m:oMath>
-        <m:r>
-          <w:rPr>
-            <w:rFonts w:ascii="Cambria Math" w:hAnsi="Cambria Math"/>
-          </w:rPr>
-          <m:t>F</m:t>
-        </m:r>
-      </m:oMath>
-      <w:r>
-        <w:rPr>
-          <w:rFonts w:eastAsiaTheme="minorEastAsia"/>
-        </w:rPr>
-        <w:t xml:space="preserve"> is force, </w:t>
-      </w:r>
-      <m:oMath>
-        <m:r>
-          <w:rPr>
-            <w:rFonts w:ascii="Cambria Math" w:eastAsiaTheme="minorEastAsia" w:hAnsi="Cambria Math"/>
-          </w:rPr>
-          <m:t>m</m:t>
-        </m:r>
-      </m:oMath>
-      <w:r>
-        <w:rPr>
-          <w:rFonts w:eastAsiaTheme="minorEastAsia"/>
-        </w:rPr>
-        <w:t xml:space="preserve"> is mass, and </w:t>
-      </w:r>
-      <m:oMath>
-        <m:r>
-          <w:rPr>
-            <w:rFonts w:ascii="Cambria Math" w:eastAsiaTheme="minorEastAsia" w:hAnsi="Cambria Math"/>
-          </w:rPr>
-          <m:t>a</m:t>
-        </m:r>
-      </m:oMath>
-      <w:r>
-        <w:rPr>
-          <w:rFonts w:eastAsiaTheme="minorEastAsia"/>
-        </w:rPr>
-        <w:t xml:space="preserve"> is acceleration.</w:t>
-      </w:r>
-    </w:p>
-    <w:p>
-      <w:pPr>
-        <w:pStyle w:val="Heading1"/>
-      </w:pPr>
-      <w:r>
-        <w:t>Future Work</w:t>
-      </w:r>
-    </w:p>
-    <w:p>
-      <w:r>
-        <w:t>Briefly summarize your project and its findings. Discuss any open questions or potential avenues for further research.</w:t>
-      </w:r>
-    </w:p>
-    <w:p>
-      <w:r>
-        <w:t>UKF, PF, Adapti</w:t>
-      </w:r>
-      <w:r>
-        <w:t>ve EKF, Gain Scheduled EKF, MHE.</w:t>
-      </w:r>
-    </w:p>
-    <w:p>
-      <w:pPr>
-        <w:pStyle w:val="Heading1"/>
-      </w:pPr>
-      <w:r>
         <w:t>References</w:t>
       </w:r>
     </w:p>
@@ -8768,7 +8145,7 @@
     <w:bookmarkEnd w:id="0"/>
     <w:p/>
     <w:sectPr>
-      <w:footerReference w:type="default" r:id="rId31"/>
+      <w:footerReference w:type="default" r:id="rId29"/>
       <w:pgSz w:w="12240" w:h="15840"/>
       <w:pgMar w:top="1440" w:right="1440" w:bottom="1440" w:left="1440" w:header="720" w:footer="720" w:gutter="0"/>
       <w:pgBorders w:offsetFrom="page">
@@ -8784,39 +8161,6 @@
     </w:sectPr>
   </w:body>
 </w:document>
-</file>
-
-<file path=word/comments.xml><?xml version="1.0" encoding="utf-8"?>
-<w:comments xmlns:wpc="http://schemas.microsoft.com/office/word/2010/wordprocessingCanvas" xmlns:cx="http://schemas.microsoft.com/office/drawing/2014/chartex" xmlns:cx1="http://schemas.microsoft.com/office/drawing/2015/9/8/chartex" xmlns:cx2="http://schemas.microsoft.com/office/drawing/2015/10/21/chartex" xmlns:cx3="http://schemas.microsoft.com/office/drawing/2016/5/9/chartex" xmlns:cx4="http://schemas.microsoft.com/office/drawing/2016/5/10/chartex" xmlns:cx5="http://schemas.microsoft.com/office/drawing/2016/5/11/chartex" xmlns:cx6="http://schemas.microsoft.com/office/drawing/2016/5/12/chartex" xmlns:cx7="http://schemas.microsoft.com/office/drawing/2016/5/13/chartex" xmlns:cx8="http://schemas.microsoft.com/office/drawing/2016/5/14/chartex" xmlns:mc="http://schemas.openxmlformats.org/markup-compatibility/2006" xmlns:aink="http://schemas.microsoft.com/office/drawing/2016/ink" xmlns:am3d="http://schemas.microsoft.com/office/drawing/2017/model3d" xmlns:o="urn:schemas-microsoft-com:office:office" xmlns:r="http://schemas.openxmlformats.org/officeDocument/2006/relationships" xmlns:m="http://schemas.openxmlformats.org/officeDocument/2006/math" xmlns:v="urn:schemas-microsoft-com:vml" xmlns:wp14="http://schemas.microsoft.com/office/word/2010/wordprocessingDrawing" xmlns:wp="http://schemas.openxmlformats.org/drawingml/2006/wordprocessingDrawing" xmlns:w10="urn:schemas-microsoft-com:office:word" xmlns:w="http://schemas.openxmlformats.org/wordprocessingml/2006/main" xmlns:w14="http://schemas.microsoft.com/office/word/2010/wordml" xmlns:w15="http://schemas.microsoft.com/office/word/2012/wordml" xmlns:w16cid="http://schemas.microsoft.com/office/word/2016/wordml/cid" xmlns:w16se="http://schemas.microsoft.com/office/word/2015/wordml/symex" xmlns:wpg="http://schemas.microsoft.com/office/word/2010/wordprocessingGroup" xmlns:wpi="http://schemas.microsoft.com/office/word/2010/wordprocessingInk" xmlns:wne="http://schemas.microsoft.com/office/word/2006/wordml" xmlns:wps="http://schemas.microsoft.com/office/word/2010/wordprocessingShape" mc:Ignorable="w14 w15 w16se w16cid wp14">
-  <w:comment w:id="1" w:author="felipe valdez" w:date="2019-05-29T19:47:00Z" w:initials="fv">
-    <w:p>
-      <w:pPr>
-        <w:pStyle w:val="CommentText"/>
-      </w:pPr>
-      <w:r>
-        <w:rPr>
-          <w:rStyle w:val="CommentReference"/>
-        </w:rPr>
-        <w:annotationRef/>
-      </w:r>
-      <w:r>
-        <w:t>Should we do something similar?</w:t>
-      </w:r>
-    </w:p>
-  </w:comment>
-</w:comments>
-</file>
-
-<file path=word/commentsExtended.xml><?xml version="1.0" encoding="utf-8"?>
-<w15:commentsEx xmlns:wpc="http://schemas.microsoft.com/office/word/2010/wordprocessingCanvas" xmlns:cx="http://schemas.microsoft.com/office/drawing/2014/chartex" xmlns:cx1="http://schemas.microsoft.com/office/drawing/2015/9/8/chartex" xmlns:cx2="http://schemas.microsoft.com/office/drawing/2015/10/21/chartex" xmlns:cx3="http://schemas.microsoft.com/office/drawing/2016/5/9/chartex" xmlns:cx4="http://schemas.microsoft.com/office/drawing/2016/5/10/chartex" xmlns:cx5="http://schemas.microsoft.com/office/drawing/2016/5/11/chartex" xmlns:cx6="http://schemas.microsoft.com/office/drawing/2016/5/12/chartex" xmlns:cx7="http://schemas.microsoft.com/office/drawing/2016/5/13/chartex" xmlns:cx8="http://schemas.microsoft.com/office/drawing/2016/5/14/chartex" xmlns:mc="http://schemas.openxmlformats.org/markup-compatibility/2006" xmlns:aink="http://schemas.microsoft.com/office/drawing/2016/ink" xmlns:am3d="http://schemas.microsoft.com/office/drawing/2017/model3d" xmlns:o="urn:schemas-microsoft-com:office:office" xmlns:r="http://schemas.openxmlformats.org/officeDocument/2006/relationships" xmlns:m="http://schemas.openxmlformats.org/officeDocument/2006/math" xmlns:v="urn:schemas-microsoft-com:vml" xmlns:wp14="http://schemas.microsoft.com/office/word/2010/wordprocessingDrawing" xmlns:wp="http://schemas.openxmlformats.org/drawingml/2006/wordprocessingDrawing" xmlns:w10="urn:schemas-microsoft-com:office:word" xmlns:w="http://schemas.openxmlformats.org/wordprocessingml/2006/main" xmlns:w14="http://schemas.microsoft.com/office/word/2010/wordml" xmlns:w15="http://schemas.microsoft.com/office/word/2012/wordml" xmlns:w16cid="http://schemas.microsoft.com/office/word/2016/wordml/cid" xmlns:w16se="http://schemas.microsoft.com/office/word/2015/wordml/symex" xmlns:wpg="http://schemas.microsoft.com/office/word/2010/wordprocessingGroup" xmlns:wpi="http://schemas.microsoft.com/office/word/2010/wordprocessingInk" xmlns:wne="http://schemas.microsoft.com/office/word/2006/wordml" xmlns:wps="http://schemas.microsoft.com/office/word/2010/wordprocessingShape" mc:Ignorable="w14 w15 w16se w16cid wp14">
-  <w15:commentEx w15:paraId="39BDAACE" w15:done="0"/>
-</w15:commentsEx>
-</file>
-
-<file path=word/commentsIds.xml><?xml version="1.0" encoding="utf-8"?>
-<w16cid:commentsIds xmlns:wpc="http://schemas.microsoft.com/office/word/2010/wordprocessingCanvas" xmlns:cx="http://schemas.microsoft.com/office/drawing/2014/chartex" xmlns:cx1="http://schemas.microsoft.com/office/drawing/2015/9/8/chartex" xmlns:cx2="http://schemas.microsoft.com/office/drawing/2015/10/21/chartex" xmlns:cx3="http://schemas.microsoft.com/office/drawing/2016/5/9/chartex" xmlns:cx4="http://schemas.microsoft.com/office/drawing/2016/5/10/chartex" xmlns:cx5="http://schemas.microsoft.com/office/drawing/2016/5/11/chartex" xmlns:cx6="http://schemas.microsoft.com/office/drawing/2016/5/12/chartex" xmlns:cx7="http://schemas.microsoft.com/office/drawing/2016/5/13/chartex" xmlns:cx8="http://schemas.microsoft.com/office/drawing/2016/5/14/chartex" xmlns:mc="http://schemas.openxmlformats.org/markup-compatibility/2006" xmlns:aink="http://schemas.microsoft.com/office/drawing/2016/ink" xmlns:am3d="http://schemas.microsoft.com/office/drawing/2017/model3d" xmlns:o="urn:schemas-microsoft-com:office:office" xmlns:r="http://schemas.openxmlformats.org/officeDocument/2006/relationships" xmlns:m="http://schemas.openxmlformats.org/officeDocument/2006/math" xmlns:v="urn:schemas-microsoft-com:vml" xmlns:wp14="http://schemas.microsoft.com/office/word/2010/wordprocessingDrawing" xmlns:wp="http://schemas.openxmlformats.org/drawingml/2006/wordprocessingDrawing" xmlns:w10="urn:schemas-microsoft-com:office:word" xmlns:w="http://schemas.openxmlformats.org/wordprocessingml/2006/main" xmlns:w14="http://schemas.microsoft.com/office/word/2010/wordml" xmlns:w15="http://schemas.microsoft.com/office/word/2012/wordml" xmlns:w16cid="http://schemas.microsoft.com/office/word/2016/wordml/cid" xmlns:w16se="http://schemas.microsoft.com/office/word/2015/wordml/symex" xmlns:wpg="http://schemas.microsoft.com/office/word/2010/wordprocessingGroup" xmlns:wpi="http://schemas.microsoft.com/office/word/2010/wordprocessingInk" xmlns:wne="http://schemas.microsoft.com/office/word/2006/wordml" xmlns:wps="http://schemas.microsoft.com/office/word/2010/wordprocessingShape" mc:Ignorable="w14 w15 w16se w16cid wp14">
-  <w16cid:commentId w16cid:paraId="39BDAACE" w16cid:durableId="20996067"/>
-</w16cid:commentsIds>
 </file>
 
 <file path=word/endnotes.xml><?xml version="1.0" encoding="utf-8"?>
@@ -10363,14 +9707,6 @@
 </w:numbering>
 </file>
 
-<file path=word/people.xml><?xml version="1.0" encoding="utf-8"?>
-<w15:people xmlns:wpc="http://schemas.microsoft.com/office/word/2010/wordprocessingCanvas" xmlns:cx="http://schemas.microsoft.com/office/drawing/2014/chartex" xmlns:cx1="http://schemas.microsoft.com/office/drawing/2015/9/8/chartex" xmlns:cx2="http://schemas.microsoft.com/office/drawing/2015/10/21/chartex" xmlns:cx3="http://schemas.microsoft.com/office/drawing/2016/5/9/chartex" xmlns:cx4="http://schemas.microsoft.com/office/drawing/2016/5/10/chartex" xmlns:cx5="http://schemas.microsoft.com/office/drawing/2016/5/11/chartex" xmlns:cx6="http://schemas.microsoft.com/office/drawing/2016/5/12/chartex" xmlns:cx7="http://schemas.microsoft.com/office/drawing/2016/5/13/chartex" xmlns:cx8="http://schemas.microsoft.com/office/drawing/2016/5/14/chartex" xmlns:mc="http://schemas.openxmlformats.org/markup-compatibility/2006" xmlns:aink="http://schemas.microsoft.com/office/drawing/2016/ink" xmlns:am3d="http://schemas.microsoft.com/office/drawing/2017/model3d" xmlns:o="urn:schemas-microsoft-com:office:office" xmlns:r="http://schemas.openxmlformats.org/officeDocument/2006/relationships" xmlns:m="http://schemas.openxmlformats.org/officeDocument/2006/math" xmlns:v="urn:schemas-microsoft-com:vml" xmlns:wp14="http://schemas.microsoft.com/office/word/2010/wordprocessingDrawing" xmlns:wp="http://schemas.openxmlformats.org/drawingml/2006/wordprocessingDrawing" xmlns:w10="urn:schemas-microsoft-com:office:word" xmlns:w="http://schemas.openxmlformats.org/wordprocessingml/2006/main" xmlns:w14="http://schemas.microsoft.com/office/word/2010/wordml" xmlns:w15="http://schemas.microsoft.com/office/word/2012/wordml" xmlns:w16cid="http://schemas.microsoft.com/office/word/2016/wordml/cid" xmlns:w16se="http://schemas.microsoft.com/office/word/2015/wordml/symex" xmlns:wpg="http://schemas.microsoft.com/office/word/2010/wordprocessingGroup" xmlns:wpi="http://schemas.microsoft.com/office/word/2010/wordprocessingInk" xmlns:wne="http://schemas.microsoft.com/office/word/2006/wordml" xmlns:wps="http://schemas.microsoft.com/office/word/2010/wordprocessingShape" mc:Ignorable="w14 w15 w16se w16cid wp14">
-  <w15:person w15:author="felipe valdez">
-    <w15:presenceInfo w15:providerId="Windows Live" w15:userId="5ebe5568e11b2ed6"/>
-  </w15:person>
-</w15:people>
-</file>
-
 <file path=word/styles.xml><?xml version="1.0" encoding="utf-8"?>
 <w:styles xmlns:mc="http://schemas.openxmlformats.org/markup-compatibility/2006" xmlns:r="http://schemas.openxmlformats.org/officeDocument/2006/relationships" xmlns:w="http://schemas.openxmlformats.org/wordprocessingml/2006/main" xmlns:w14="http://schemas.microsoft.com/office/word/2010/wordml" xmlns:w15="http://schemas.microsoft.com/office/word/2012/wordml" xmlns:w16cid="http://schemas.microsoft.com/office/word/2016/wordml/cid" xmlns:w16se="http://schemas.microsoft.com/office/word/2015/wordml/symex" mc:Ignorable="w14 w15 w16se w16cid">
   <w:docDefaults>
@@ -10388,7 +9724,7 @@
       </w:pPr>
     </w:pPrDefault>
   </w:docDefaults>
-  <w:latentStyles w:defLockedState="0" w:defUIPriority="99" w:defSemiHidden="0" w:defUnhideWhenUsed="0" w:defQFormat="0" w:count="376">
+  <w:latentStyles w:defLockedState="0" w:defUIPriority="99" w:defSemiHidden="0" w:defUnhideWhenUsed="0" w:defQFormat="0" w:count="375">
     <w:lsdException w:name="Normal" w:uiPriority="0" w:qFormat="1"/>
     <w:lsdException w:name="heading 1" w:uiPriority="9" w:qFormat="1"/>
     <w:lsdException w:name="heading 2" w:semiHidden="1" w:uiPriority="9" w:unhideWhenUsed="1" w:qFormat="1"/>
@@ -10494,6 +9830,7 @@
     <w:lsdException w:name="HTML Sample" w:semiHidden="1" w:unhideWhenUsed="1"/>
     <w:lsdException w:name="HTML Typewriter" w:semiHidden="1" w:unhideWhenUsed="1"/>
     <w:lsdException w:name="HTML Variable" w:semiHidden="1" w:unhideWhenUsed="1"/>
+    <w:lsdException w:name="Normal Table" w:semiHidden="1" w:unhideWhenUsed="1"/>
     <w:lsdException w:name="annotation subject" w:semiHidden="1" w:unhideWhenUsed="1"/>
     <w:lsdException w:name="No List" w:semiHidden="1" w:unhideWhenUsed="1"/>
     <w:lsdException w:name="Outline List 1" w:semiHidden="1" w:unhideWhenUsed="1"/>
@@ -10540,8 +9877,10 @@
     <w:lsdException w:name="Table Subtle 2" w:semiHidden="1" w:unhideWhenUsed="1"/>
     <w:lsdException w:name="Table Web 1" w:semiHidden="1" w:unhideWhenUsed="1"/>
     <w:lsdException w:name="Table Web 2" w:semiHidden="1" w:unhideWhenUsed="1"/>
+    <w:lsdException w:name="Table Web 3" w:semiHidden="1" w:unhideWhenUsed="1"/>
     <w:lsdException w:name="Balloon Text" w:semiHidden="1" w:unhideWhenUsed="1"/>
     <w:lsdException w:name="Table Grid" w:uiPriority="39"/>
+    <w:lsdException w:name="Table Theme" w:semiHidden="1" w:unhideWhenUsed="1"/>
     <w:lsdException w:name="Placeholder Text" w:semiHidden="1"/>
     <w:lsdException w:name="No Spacing" w:uiPriority="1" w:qFormat="1"/>
     <w:lsdException w:name="Light Shading" w:uiPriority="60"/>
@@ -10761,7 +10100,6 @@
     <w:lsdException w:name="Smart Hyperlink" w:semiHidden="1" w:unhideWhenUsed="1"/>
     <w:lsdException w:name="Hashtag" w:semiHidden="1" w:unhideWhenUsed="1"/>
     <w:lsdException w:name="Unresolved Mention" w:semiHidden="1" w:unhideWhenUsed="1"/>
-    <w:lsdException w:name="Smart Link" w:semiHidden="1" w:unhideWhenUsed="1"/>
   </w:latentStyles>
   <w:style w:type="paragraph" w:default="1" w:styleId="Normal">
     <w:name w:val="Normal"/>
@@ -11328,61 +10666,7 @@
     <w:pitch w:val="variable"/>
     <w:sig w:usb0="E00006FF" w:usb1="420024FF" w:usb2="02000000" w:usb3="00000000" w:csb0="0000019F" w:csb1="00000000"/>
   </w:font>
-  <w:font w:name="NimbusRomNo9L-Medi">
-    <w:altName w:val="Calibri"/>
-    <w:panose1 w:val="00000000000000000000"/>
-    <w:charset w:val="00"/>
-    <w:family w:val="auto"/>
-    <w:notTrueType/>
-    <w:pitch w:val="default"/>
-    <w:sig w:usb0="00000003" w:usb1="00000000" w:usb2="00000000" w:usb3="00000000" w:csb0="00000001" w:csb1="00000000"/>
-  </w:font>
   <w:font w:name="NimbusRomNo9L-Regu">
-    <w:altName w:val="Calibri"/>
-    <w:panose1 w:val="00000000000000000000"/>
-    <w:charset w:val="00"/>
-    <w:family w:val="auto"/>
-    <w:notTrueType/>
-    <w:pitch w:val="default"/>
-    <w:sig w:usb0="00000003" w:usb1="00000000" w:usb2="00000000" w:usb3="00000000" w:csb0="00000001" w:csb1="00000000"/>
-  </w:font>
-  <w:font w:name="CMR12">
-    <w:altName w:val="Calibri"/>
-    <w:panose1 w:val="00000000000000000000"/>
-    <w:charset w:val="00"/>
-    <w:family w:val="auto"/>
-    <w:notTrueType/>
-    <w:pitch w:val="default"/>
-    <w:sig w:usb0="00000003" w:usb1="00000000" w:usb2="00000000" w:usb3="00000000" w:csb0="00000001" w:csb1="00000000"/>
-  </w:font>
-  <w:font w:name="CMMI12">
-    <w:altName w:val="Calibri"/>
-    <w:panose1 w:val="00000000000000000000"/>
-    <w:charset w:val="00"/>
-    <w:family w:val="auto"/>
-    <w:notTrueType/>
-    <w:pitch w:val="default"/>
-    <w:sig w:usb0="00000003" w:usb1="00000000" w:usb2="00000000" w:usb3="00000000" w:csb0="00000001" w:csb1="00000000"/>
-  </w:font>
-  <w:font w:name="CMMI8">
-    <w:altName w:val="Calibri"/>
-    <w:panose1 w:val="00000000000000000000"/>
-    <w:charset w:val="00"/>
-    <w:family w:val="auto"/>
-    <w:notTrueType/>
-    <w:pitch w:val="default"/>
-    <w:sig w:usb0="00000003" w:usb1="00000000" w:usb2="00000000" w:usb3="00000000" w:csb0="00000001" w:csb1="00000000"/>
-  </w:font>
-  <w:font w:name="CMR8">
-    <w:altName w:val="Calibri"/>
-    <w:panose1 w:val="00000000000000000000"/>
-    <w:charset w:val="00"/>
-    <w:family w:val="auto"/>
-    <w:notTrueType/>
-    <w:pitch w:val="default"/>
-    <w:sig w:usb0="00000003" w:usb1="00000000" w:usb2="00000000" w:usb3="00000000" w:csb0="00000001" w:csb1="00000000"/>
-  </w:font>
-  <w:font w:name="CMSY10">
     <w:altName w:val="Calibri"/>
     <w:panose1 w:val="00000000000000000000"/>
     <w:charset w:val="00"/>
@@ -11411,6 +10695,7 @@
   <w:rsids>
     <w:rsidRoot w:val="004D43B4"/>
     <w:rsid w:val="00086B86"/>
+    <w:rsid w:val="0012387B"/>
     <w:rsid w:val="00167B7A"/>
     <w:rsid w:val="003C298B"/>
     <w:rsid w:val="004055D3"/>
@@ -11461,7 +10746,7 @@
       </w:pPr>
     </w:pPrDefault>
   </w:docDefaults>
-  <w:latentStyles w:defLockedState="0" w:defUIPriority="99" w:defSemiHidden="0" w:defUnhideWhenUsed="0" w:defQFormat="0" w:count="376">
+  <w:latentStyles w:defLockedState="0" w:defUIPriority="99" w:defSemiHidden="0" w:defUnhideWhenUsed="0" w:defQFormat="0" w:count="375">
     <w:lsdException w:name="Normal" w:uiPriority="0" w:qFormat="1"/>
     <w:lsdException w:name="heading 1" w:uiPriority="9" w:qFormat="1"/>
     <w:lsdException w:name="heading 2" w:semiHidden="1" w:uiPriority="9" w:unhideWhenUsed="1" w:qFormat="1"/>
@@ -11567,6 +10852,7 @@
     <w:lsdException w:name="HTML Sample" w:semiHidden="1" w:unhideWhenUsed="1"/>
     <w:lsdException w:name="HTML Typewriter" w:semiHidden="1" w:unhideWhenUsed="1"/>
     <w:lsdException w:name="HTML Variable" w:semiHidden="1" w:unhideWhenUsed="1"/>
+    <w:lsdException w:name="Normal Table" w:semiHidden="1" w:unhideWhenUsed="1"/>
     <w:lsdException w:name="annotation subject" w:semiHidden="1" w:unhideWhenUsed="1"/>
     <w:lsdException w:name="No List" w:semiHidden="1" w:unhideWhenUsed="1"/>
     <w:lsdException w:name="Outline List 1" w:semiHidden="1" w:unhideWhenUsed="1"/>
@@ -11613,8 +10899,10 @@
     <w:lsdException w:name="Table Subtle 2" w:semiHidden="1" w:unhideWhenUsed="1"/>
     <w:lsdException w:name="Table Web 1" w:semiHidden="1" w:unhideWhenUsed="1"/>
     <w:lsdException w:name="Table Web 2" w:semiHidden="1" w:unhideWhenUsed="1"/>
+    <w:lsdException w:name="Table Web 3" w:semiHidden="1" w:unhideWhenUsed="1"/>
     <w:lsdException w:name="Balloon Text" w:semiHidden="1" w:unhideWhenUsed="1"/>
     <w:lsdException w:name="Table Grid" w:uiPriority="39"/>
+    <w:lsdException w:name="Table Theme" w:semiHidden="1" w:unhideWhenUsed="1"/>
     <w:lsdException w:name="Placeholder Text" w:semiHidden="1"/>
     <w:lsdException w:name="No Spacing" w:uiPriority="1" w:qFormat="1"/>
     <w:lsdException w:name="Light Shading" w:uiPriority="60"/>
@@ -11834,7 +11122,6 @@
     <w:lsdException w:name="Smart Hyperlink" w:semiHidden="1" w:unhideWhenUsed="1"/>
     <w:lsdException w:name="Hashtag" w:semiHidden="1" w:unhideWhenUsed="1"/>
     <w:lsdException w:name="Unresolved Mention" w:semiHidden="1" w:unhideWhenUsed="1"/>
-    <w:lsdException w:name="Smart Link" w:semiHidden="1" w:unhideWhenUsed="1"/>
   </w:latentStyles>
   <w:style w:type="paragraph" w:default="1" w:styleId="Normal">
     <w:name w:val="Normal"/>
@@ -12253,7 +11540,7 @@
 </file>
 
 <file path=customXml/itemProps1.xml><?xml version="1.0" encoding="utf-8"?>
-<ds:datastoreItem xmlns:ds="http://schemas.openxmlformats.org/officeDocument/2006/customXml" ds:itemID="{5D7BD899-3673-4172-9088-6743D1270B31}">
+<ds:datastoreItem xmlns:ds="http://schemas.openxmlformats.org/officeDocument/2006/customXml" ds:itemID="{86676285-0877-4A53-A2A1-39EE27123BCF}">
   <ds:schemaRefs>
     <ds:schemaRef ds:uri="http://schemas.openxmlformats.org/officeDocument/2006/bibliography"/>
   </ds:schemaRefs>

</xml_diff>

<commit_message>
added current bias EKF vs DEKF files
</commit_message>
<xml_diff>
--- a/Final Paper.docx
+++ b/Final Paper.docx
@@ -246,8 +246,6 @@
               </w:rPr>
               <w:t xml:space="preserve">. </w:t>
             </w:r>
-            <w:bookmarkStart w:id="1" w:name="_GoBack"/>
-            <w:bookmarkEnd w:id="1"/>
           </w:p>
         </w:tc>
       </w:tr>
@@ -6565,6 +6563,9 @@
       <w:r>
         <w:t xml:space="preserve"> vs DEKF </w:t>
       </w:r>
+      <w:r>
+        <w:t>Indices with Sensor Voltage Bias</w:t>
+      </w:r>
     </w:p>
     <w:tbl>
       <w:tblPr>
@@ -6894,7 +6895,13 @@
               <w:t>0.010</w:t>
             </w:r>
             <w:r>
-              <w:t>2 (1.01%)</w:t>
+              <w:t>2 (1.0</w:t>
+            </w:r>
+            <w:r>
+              <w:t>2</w:t>
+            </w:r>
+            <w:r>
+              <w:t>%)</w:t>
             </w:r>
           </w:p>
         </w:tc>
@@ -6904,7 +6911,13 @@
           </w:tcPr>
           <w:p>
             <w:r>
-              <w:t>0.0102 (1.01%)</w:t>
+              <w:t>0.0102 (1.0</w:t>
+            </w:r>
+            <w:r>
+              <w:t>2</w:t>
+            </w:r>
+            <w:r>
+              <w:t>%)</w:t>
             </w:r>
           </w:p>
         </w:tc>
@@ -7113,6 +7126,596 @@
     </w:p>
     <w:p/>
     <w:p>
+      <w:r>
+        <w:rPr>
+          <w:noProof/>
+        </w:rPr>
+        <w:lastRenderedPageBreak/>
+        <w:drawing>
+          <wp:inline distT="0" distB="0" distL="0" distR="0" wp14:anchorId="10129426" wp14:editId="2055166D">
+            <wp:extent cx="2557950" cy="1917700"/>
+            <wp:effectExtent l="0" t="0" r="0" b="6350"/>
+            <wp:docPr id="25" name="Picture 25"/>
+            <wp:cNvGraphicFramePr>
+              <a:graphicFrameLocks xmlns:a="http://schemas.openxmlformats.org/drawingml/2006/main" noChangeAspect="1"/>
+            </wp:cNvGraphicFramePr>
+            <a:graphic xmlns:a="http://schemas.openxmlformats.org/drawingml/2006/main">
+              <a:graphicData uri="http://schemas.openxmlformats.org/drawingml/2006/picture">
+                <pic:pic xmlns:pic="http://schemas.openxmlformats.org/drawingml/2006/picture">
+                  <pic:nvPicPr>
+                    <pic:cNvPr id="0" name="Picture 5"/>
+                    <pic:cNvPicPr>
+                      <a:picLocks noChangeAspect="1" noChangeArrowheads="1"/>
+                    </pic:cNvPicPr>
+                  </pic:nvPicPr>
+                  <pic:blipFill>
+                    <a:blip r:embed="rId21" cstate="print">
+                      <a:extLst>
+                        <a:ext uri="{28A0092B-C50C-407E-A947-70E740481C1C}">
+                          <a14:useLocalDpi xmlns:a14="http://schemas.microsoft.com/office/drawing/2010/main" val="0"/>
+                        </a:ext>
+                      </a:extLst>
+                    </a:blip>
+                    <a:srcRect/>
+                    <a:stretch>
+                      <a:fillRect/>
+                    </a:stretch>
+                  </pic:blipFill>
+                  <pic:spPr bwMode="auto">
+                    <a:xfrm>
+                      <a:off x="0" y="0"/>
+                      <a:ext cx="2562879" cy="1921396"/>
+                    </a:xfrm>
+                    <a:prstGeom prst="rect">
+                      <a:avLst/>
+                    </a:prstGeom>
+                    <a:noFill/>
+                    <a:ln>
+                      <a:noFill/>
+                    </a:ln>
+                  </pic:spPr>
+                </pic:pic>
+              </a:graphicData>
+            </a:graphic>
+          </wp:inline>
+        </w:drawing>
+      </w:r>
+    </w:p>
+    <w:p>
+      <w:pPr>
+        <w:pStyle w:val="Caption"/>
+        <w:keepNext/>
+        <w:jc w:val="center"/>
+      </w:pPr>
+      <w:r>
+        <w:t xml:space="preserve">Table </w:t>
+      </w:r>
+      <w:r>
+        <w:rPr>
+          <w:noProof/>
+        </w:rPr>
+        <w:fldChar w:fldCharType="begin"/>
+      </w:r>
+      <w:r>
+        <w:rPr>
+          <w:noProof/>
+        </w:rPr>
+        <w:instrText xml:space="preserve"> SEQ Table \* ARABIC </w:instrText>
+      </w:r>
+      <w:r>
+        <w:rPr>
+          <w:noProof/>
+        </w:rPr>
+        <w:fldChar w:fldCharType="separate"/>
+      </w:r>
+      <w:r>
+        <w:rPr>
+          <w:noProof/>
+        </w:rPr>
+        <w:t>1</w:t>
+      </w:r>
+      <w:r>
+        <w:rPr>
+          <w:noProof/>
+        </w:rPr>
+        <w:fldChar w:fldCharType="end"/>
+      </w:r>
+      <w:r>
+        <w:t xml:space="preserve"> – State EKF vs DEKF </w:t>
+      </w:r>
+      <w:r>
+        <w:t>Indices with</w:t>
+      </w:r>
+      <w:r>
+        <w:t xml:space="preserve"> Sensor </w:t>
+      </w:r>
+      <w:r>
+        <w:t>Current</w:t>
+      </w:r>
+      <w:r>
+        <w:t xml:space="preserve"> Bias</w:t>
+      </w:r>
+    </w:p>
+    <w:tbl>
+      <w:tblPr>
+        <w:tblStyle w:val="TableGrid"/>
+        <w:tblW w:w="0" w:type="auto"/>
+        <w:jc w:val="center"/>
+        <w:tblLook w:val="04A0" w:firstRow="1" w:lastRow="0" w:firstColumn="1" w:lastColumn="0" w:noHBand="0" w:noVBand="1"/>
+      </w:tblPr>
+      <w:tblGrid>
+        <w:gridCol w:w="2160"/>
+        <w:gridCol w:w="2160"/>
+        <w:gridCol w:w="2160"/>
+      </w:tblGrid>
+      <w:tr>
+        <w:trPr>
+          <w:jc w:val="center"/>
+        </w:trPr>
+        <w:tc>
+          <w:tcPr>
+            <w:tcW w:w="2160" w:type="dxa"/>
+          </w:tcPr>
+          <w:p>
+            <w:pPr>
+              <w:jc w:val="center"/>
+              <w:rPr>
+                <w:b/>
+              </w:rPr>
+            </w:pPr>
+            <w:r>
+              <w:rPr>
+                <w:b/>
+              </w:rPr>
+              <w:t>Index</w:t>
+            </w:r>
+          </w:p>
+        </w:tc>
+        <w:tc>
+          <w:tcPr>
+            <w:tcW w:w="2160" w:type="dxa"/>
+          </w:tcPr>
+          <w:p>
+            <w:pPr>
+              <w:jc w:val="center"/>
+              <w:rPr>
+                <w:b/>
+              </w:rPr>
+            </w:pPr>
+            <w:r>
+              <w:rPr>
+                <w:b/>
+              </w:rPr>
+              <w:t>State EKF</w:t>
+            </w:r>
+          </w:p>
+        </w:tc>
+        <w:tc>
+          <w:tcPr>
+            <w:tcW w:w="2160" w:type="dxa"/>
+          </w:tcPr>
+          <w:p>
+            <w:pPr>
+              <w:jc w:val="center"/>
+              <w:rPr>
+                <w:b/>
+              </w:rPr>
+            </w:pPr>
+            <w:r>
+              <w:rPr>
+                <w:b/>
+              </w:rPr>
+              <w:t>Dual EKF</w:t>
+            </w:r>
+          </w:p>
+        </w:tc>
+      </w:tr>
+      <w:tr>
+        <w:trPr>
+          <w:trHeight w:val="413"/>
+          <w:jc w:val="center"/>
+        </w:trPr>
+        <w:tc>
+          <w:tcPr>
+            <w:tcW w:w="2160" w:type="dxa"/>
+          </w:tcPr>
+          <w:p>
+            <w:pPr>
+              <w:spacing w:line="360" w:lineRule="auto"/>
+            </w:pPr>
+            <m:oMathPara>
+              <m:oMathParaPr>
+                <m:jc m:val="left"/>
+              </m:oMathParaPr>
+              <m:oMath>
+                <m:sSub>
+                  <m:sSubPr>
+                    <m:ctrlPr>
+                      <w:rPr>
+                        <w:rFonts w:ascii="Cambria Math" w:hAnsi="Cambria Math"/>
+                        <w:i/>
+                      </w:rPr>
+                    </m:ctrlPr>
+                  </m:sSubPr>
+                  <m:e>
+                    <m:acc>
+                      <m:accPr>
+                        <m:chr m:val="̃"/>
+                        <m:ctrlPr>
+                          <w:rPr>
+                            <w:rFonts w:ascii="Cambria Math" w:hAnsi="Cambria Math"/>
+                            <w:i/>
+                          </w:rPr>
+                        </m:ctrlPr>
+                      </m:accPr>
+                      <m:e>
+                        <m:r>
+                          <w:rPr>
+                            <w:rFonts w:ascii="Cambria Math" w:hAnsi="Cambria Math"/>
+                          </w:rPr>
+                          <m:t>soc</m:t>
+                        </m:r>
+                      </m:e>
+                    </m:acc>
+                  </m:e>
+                  <m:sub>
+                    <m:r>
+                      <w:rPr>
+                        <w:rFonts w:ascii="Cambria Math" w:hAnsi="Cambria Math"/>
+                      </w:rPr>
+                      <m:t>rms</m:t>
+                    </m:r>
+                  </m:sub>
+                </m:sSub>
+              </m:oMath>
+            </m:oMathPara>
+          </w:p>
+        </w:tc>
+        <w:tc>
+          <w:tcPr>
+            <w:tcW w:w="2160" w:type="dxa"/>
+          </w:tcPr>
+          <w:p>
+            <w:r>
+              <w:t>0.0</w:t>
+            </w:r>
+            <w:r>
+              <w:t>051</w:t>
+            </w:r>
+            <w:r>
+              <w:t xml:space="preserve"> (</w:t>
+            </w:r>
+            <w:r>
+              <w:t>0.51</w:t>
+            </w:r>
+            <w:r>
+              <w:t>%)</w:t>
+            </w:r>
+          </w:p>
+        </w:tc>
+        <w:tc>
+          <w:tcPr>
+            <w:tcW w:w="2160" w:type="dxa"/>
+          </w:tcPr>
+          <w:p>
+            <w:r>
+              <w:t>0.0051 (0.51%)</w:t>
+            </w:r>
+          </w:p>
+        </w:tc>
+      </w:tr>
+      <w:tr>
+        <w:trPr>
+          <w:trHeight w:val="350"/>
+          <w:jc w:val="center"/>
+        </w:trPr>
+        <w:tc>
+          <w:tcPr>
+            <w:tcW w:w="2160" w:type="dxa"/>
+          </w:tcPr>
+          <w:p>
+            <w:pPr>
+              <w:spacing w:line="360" w:lineRule="auto"/>
+            </w:pPr>
+            <m:oMathPara>
+              <m:oMathParaPr>
+                <m:jc m:val="left"/>
+              </m:oMathParaPr>
+              <m:oMath>
+                <m:sSub>
+                  <m:sSubPr>
+                    <m:ctrlPr>
+                      <w:rPr>
+                        <w:rFonts w:ascii="Cambria Math" w:hAnsi="Cambria Math"/>
+                        <w:i/>
+                      </w:rPr>
+                    </m:ctrlPr>
+                  </m:sSubPr>
+                  <m:e>
+                    <m:d>
+                      <m:dPr>
+                        <m:begChr m:val="|"/>
+                        <m:endChr m:val="|"/>
+                        <m:ctrlPr>
+                          <w:rPr>
+                            <w:rFonts w:ascii="Cambria Math" w:hAnsi="Cambria Math"/>
+                            <w:i/>
+                          </w:rPr>
+                        </m:ctrlPr>
+                      </m:dPr>
+                      <m:e>
+                        <m:acc>
+                          <m:accPr>
+                            <m:chr m:val="̃"/>
+                            <m:ctrlPr>
+                              <w:rPr>
+                                <w:rFonts w:ascii="Cambria Math" w:hAnsi="Cambria Math"/>
+                                <w:i/>
+                              </w:rPr>
+                            </m:ctrlPr>
+                          </m:accPr>
+                          <m:e>
+                            <m:r>
+                              <w:rPr>
+                                <w:rFonts w:ascii="Cambria Math" w:hAnsi="Cambria Math"/>
+                              </w:rPr>
+                              <m:t>soc</m:t>
+                            </m:r>
+                          </m:e>
+                        </m:acc>
+                      </m:e>
+                    </m:d>
+                  </m:e>
+                  <m:sub>
+                    <m:r>
+                      <w:rPr>
+                        <w:rFonts w:ascii="Cambria Math" w:hAnsi="Cambria Math"/>
+                      </w:rPr>
+                      <m:t>∞</m:t>
+                    </m:r>
+                  </m:sub>
+                </m:sSub>
+              </m:oMath>
+            </m:oMathPara>
+          </w:p>
+        </w:tc>
+        <w:tc>
+          <w:tcPr>
+            <w:tcW w:w="2160" w:type="dxa"/>
+          </w:tcPr>
+          <w:p>
+            <w:r>
+              <w:t>0.9842</w:t>
+            </w:r>
+          </w:p>
+        </w:tc>
+        <w:tc>
+          <w:tcPr>
+            <w:tcW w:w="2160" w:type="dxa"/>
+          </w:tcPr>
+          <w:p>
+            <w:r>
+              <w:t>0.9842</w:t>
+            </w:r>
+          </w:p>
+        </w:tc>
+      </w:tr>
+      <w:tr>
+        <w:trPr>
+          <w:trHeight w:val="350"/>
+          <w:jc w:val="center"/>
+        </w:trPr>
+        <w:tc>
+          <w:tcPr>
+            <w:tcW w:w="2160" w:type="dxa"/>
+          </w:tcPr>
+          <w:p>
+            <w:pPr>
+              <w:spacing w:line="360" w:lineRule="auto"/>
+            </w:pPr>
+            <m:oMathPara>
+              <m:oMathParaPr>
+                <m:jc m:val="left"/>
+              </m:oMathParaPr>
+              <m:oMath>
+                <m:sSub>
+                  <m:sSubPr>
+                    <m:ctrlPr>
+                      <w:rPr>
+                        <w:rFonts w:ascii="Cambria Math" w:hAnsi="Cambria Math"/>
+                        <w:i/>
+                      </w:rPr>
+                    </m:ctrlPr>
+                  </m:sSubPr>
+                  <m:e>
+                    <m:acc>
+                      <m:accPr>
+                        <m:chr m:val="̃"/>
+                        <m:ctrlPr>
+                          <w:rPr>
+                            <w:rFonts w:ascii="Cambria Math" w:hAnsi="Cambria Math"/>
+                            <w:i/>
+                          </w:rPr>
+                        </m:ctrlPr>
+                      </m:accPr>
+                      <m:e>
+                        <m:r>
+                          <w:rPr>
+                            <w:rFonts w:ascii="Cambria Math" w:hAnsi="Cambria Math"/>
+                          </w:rPr>
+                          <m:t>V</m:t>
+                        </m:r>
+                      </m:e>
+                    </m:acc>
+                  </m:e>
+                  <m:sub>
+                    <m:r>
+                      <w:rPr>
+                        <w:rFonts w:ascii="Cambria Math" w:hAnsi="Cambria Math"/>
+                      </w:rPr>
+                      <m:t>rms</m:t>
+                    </m:r>
+                  </m:sub>
+                </m:sSub>
+              </m:oMath>
+            </m:oMathPara>
+          </w:p>
+        </w:tc>
+        <w:tc>
+          <w:tcPr>
+            <w:tcW w:w="2160" w:type="dxa"/>
+          </w:tcPr>
+          <w:p>
+            <w:r>
+              <w:t>0.0</w:t>
+            </w:r>
+            <w:r>
+              <w:t>0</w:t>
+            </w:r>
+            <w:r>
+              <w:t>12 (</w:t>
+            </w:r>
+            <w:r>
+              <w:t>0.12</w:t>
+            </w:r>
+            <w:r>
+              <w:t>%)</w:t>
+            </w:r>
+          </w:p>
+        </w:tc>
+        <w:tc>
+          <w:tcPr>
+            <w:tcW w:w="2160" w:type="dxa"/>
+          </w:tcPr>
+          <w:p>
+            <w:r>
+              <w:t>0.0012 (0.12%)</w:t>
+            </w:r>
+          </w:p>
+        </w:tc>
+      </w:tr>
+      <w:tr>
+        <w:trPr>
+          <w:trHeight w:val="350"/>
+          <w:jc w:val="center"/>
+        </w:trPr>
+        <w:tc>
+          <w:tcPr>
+            <w:tcW w:w="2160" w:type="dxa"/>
+          </w:tcPr>
+          <w:p>
+            <w:pPr>
+              <w:spacing w:line="360" w:lineRule="auto"/>
+            </w:pPr>
+            <m:oMathPara>
+              <m:oMathParaPr>
+                <m:jc m:val="left"/>
+              </m:oMathParaPr>
+              <m:oMath>
+                <m:sSub>
+                  <m:sSubPr>
+                    <m:ctrlPr>
+                      <w:rPr>
+                        <w:rFonts w:ascii="Cambria Math" w:hAnsi="Cambria Math"/>
+                        <w:i/>
+                      </w:rPr>
+                    </m:ctrlPr>
+                  </m:sSubPr>
+                  <m:e>
+                    <m:r>
+                      <w:rPr>
+                        <w:rFonts w:ascii="Cambria Math" w:hAnsi="Cambria Math"/>
+                      </w:rPr>
+                      <m:t>P</m:t>
+                    </m:r>
+                  </m:e>
+                  <m:sub>
+                    <m:r>
+                      <w:rPr>
+                        <w:rFonts w:ascii="Cambria Math" w:hAnsi="Cambria Math"/>
+                      </w:rPr>
+                      <m:t>s</m:t>
+                    </m:r>
+                    <m:acc>
+                      <m:accPr>
+                        <m:chr m:val="̃"/>
+                        <m:ctrlPr>
+                          <w:rPr>
+                            <w:rFonts w:ascii="Cambria Math" w:hAnsi="Cambria Math"/>
+                            <w:i/>
+                          </w:rPr>
+                        </m:ctrlPr>
+                      </m:accPr>
+                      <m:e>
+                        <m:r>
+                          <w:rPr>
+                            <w:rFonts w:ascii="Cambria Math" w:hAnsi="Cambria Math"/>
+                          </w:rPr>
+                          <m:t>oc</m:t>
+                        </m:r>
+                      </m:e>
+                    </m:acc>
+                  </m:sub>
+                </m:sSub>
+              </m:oMath>
+            </m:oMathPara>
+          </w:p>
+        </w:tc>
+        <w:tc>
+          <w:tcPr>
+            <w:tcW w:w="2160" w:type="dxa"/>
+          </w:tcPr>
+          <w:p>
+            <w:pPr>
+              <w:rPr>
+                <w:vertAlign w:val="superscript"/>
+              </w:rPr>
+            </w:pPr>
+            <w:r>
+              <w:t>1.084</w:t>
+            </w:r>
+            <w:r>
+              <w:t>x10</w:t>
+            </w:r>
+            <w:r>
+              <w:rPr>
+                <w:vertAlign w:val="superscript"/>
+              </w:rPr>
+              <w:t>-</w:t>
+            </w:r>
+            <w:r>
+              <w:rPr>
+                <w:vertAlign w:val="superscript"/>
+              </w:rPr>
+              <w:t>5</w:t>
+            </w:r>
+          </w:p>
+        </w:tc>
+        <w:tc>
+          <w:tcPr>
+            <w:tcW w:w="2160" w:type="dxa"/>
+          </w:tcPr>
+          <w:p>
+            <w:pPr>
+              <w:rPr>
+                <w:vertAlign w:val="superscript"/>
+              </w:rPr>
+            </w:pPr>
+            <w:r>
+              <w:t>1.0813x10</w:t>
+            </w:r>
+            <w:r>
+              <w:rPr>
+                <w:vertAlign w:val="superscript"/>
+              </w:rPr>
+              <w:t>-5</w:t>
+            </w:r>
+          </w:p>
+        </w:tc>
+      </w:tr>
+    </w:tbl>
+    <w:p/>
+    <w:p>
       <w:pPr>
         <w:pStyle w:val="Heading2"/>
         <w:numPr>
@@ -7123,15 +7726,13 @@
       <w:r>
         <w:t>EKF Parameter Variation</w:t>
       </w:r>
+      <w:bookmarkStart w:id="1" w:name="_GoBack"/>
+      <w:bookmarkEnd w:id="1"/>
     </w:p>
     <w:p/>
     <w:p>
       <w:r>
-        <w:t xml:space="preserve">A common challenge encountered when implementing some estimation scheme like EKF is the effect of parameter mismatch, or physical variability of a specific parameter. Often, the solution to this is to apply principles of system identification through physical or simulated testing. However, this method is often time consuming and must be performed under precise testing conditions to output the most accurate </w:t>
-      </w:r>
-      <w:r>
-        <w:lastRenderedPageBreak/>
-        <w:t xml:space="preserve">parameter value possible. Additionally, operational use and wear can lead to parameters to evolve and change with continued service. To address this concern, the robustness of the estimation methodology being implemented should be reviewed to ensure that estimation failure will not occur due to minor parametric variability or system/model parameter mismatch. </w:t>
+        <w:t xml:space="preserve">A common challenge encountered when implementing some estimation scheme like EKF is the effect of parameter mismatch, or physical variability of a specific parameter. Often, the solution to this is to apply principles of system identification through physical or simulated testing. However, this method is often time consuming and must be performed under precise testing conditions to output the most accurate parameter value possible. Additionally, operational use and wear can lead to parameters to evolve and change with continued service. To address this concern, the robustness of the estimation methodology being implemented should be reviewed to ensure that estimation failure will not occur due to minor parametric variability or system/model parameter mismatch. </w:t>
       </w:r>
     </w:p>
     <w:p/>
@@ -7143,6 +7744,7 @@
         <w:rPr>
           <w:noProof/>
         </w:rPr>
+        <w:lastRenderedPageBreak/>
         <w:drawing>
           <wp:inline distT="0" distB="0" distL="0" distR="0" wp14:anchorId="4383B4B2" wp14:editId="2EB7E21D">
             <wp:extent cx="4421572" cy="3321848"/>
@@ -7161,7 +7763,7 @@
                     </pic:cNvPicPr>
                   </pic:nvPicPr>
                   <pic:blipFill>
-                    <a:blip r:embed="rId21">
+                    <a:blip r:embed="rId22">
                       <a:extLst>
                         <a:ext uri="{28A0092B-C50C-407E-A947-70E740481C1C}">
                           <a14:useLocalDpi xmlns:a14="http://schemas.microsoft.com/office/drawing/2010/main" val="0"/>
@@ -7214,7 +7816,7 @@
                     </pic:cNvPicPr>
                   </pic:nvPicPr>
                   <pic:blipFill>
-                    <a:blip r:embed="rId22">
+                    <a:blip r:embed="rId23">
                       <a:extLst>
                         <a:ext uri="{28A0092B-C50C-407E-A947-70E740481C1C}">
                           <a14:useLocalDpi xmlns:a14="http://schemas.microsoft.com/office/drawing/2010/main" val="0"/>
@@ -7249,12 +7851,12 @@
     <w:p/>
     <w:p>
       <w:r>
+        <w:t xml:space="preserve">Notice in the figures (???????) shown above, how the plots differ from the actual and the tuned EKF estimators. In plot(???), a series of SOC estimation trials were performed that varied each parameter by +-5% and would record the parameters that produced the maximum RMS SOC Error. </w:t>
+      </w:r>
+    </w:p>
+    <w:p>
+      <w:r>
         <w:lastRenderedPageBreak/>
-        <w:t xml:space="preserve">Notice in the figures (???????) shown above, how the plots differ from the actual and the tuned EKF estimators. In plot(???), a series of SOC estimation trials were performed that varied each parameter by +-5% and would record the parameters that produced the maximum RMS SOC Error. </w:t>
-      </w:r>
-    </w:p>
-    <w:p>
-      <w:r>
         <w:t xml:space="preserve">After performing a few further trials, it became clear that the predominate parameter responsible for the loss of tracking between the tuned EKF and EKF with mismatched parameters was the series resistance R0. </w:t>
       </w:r>
     </w:p>
@@ -7349,7 +7951,7 @@
                     </pic:cNvPicPr>
                   </pic:nvPicPr>
                   <pic:blipFill>
-                    <a:blip r:embed="rId23">
+                    <a:blip r:embed="rId24">
                       <a:extLst>
                         <a:ext uri="{28A0092B-C50C-407E-A947-70E740481C1C}">
                           <a14:useLocalDpi xmlns:a14="http://schemas.microsoft.com/office/drawing/2010/main" val="0"/>
@@ -7402,7 +8004,7 @@
                     </pic:cNvPicPr>
                   </pic:nvPicPr>
                   <pic:blipFill>
-                    <a:blip r:embed="rId24">
+                    <a:blip r:embed="rId25">
                       <a:extLst>
                         <a:ext uri="{28A0092B-C50C-407E-A947-70E740481C1C}">
                           <a14:useLocalDpi xmlns:a14="http://schemas.microsoft.com/office/drawing/2010/main" val="0"/>
@@ -7453,6 +8055,7 @@
         <w:rPr>
           <w:noProof/>
         </w:rPr>
+        <w:lastRenderedPageBreak/>
         <w:drawing>
           <wp:inline distT="0" distB="0" distL="0" distR="0" wp14:anchorId="6B66BB1B" wp14:editId="5F24E44E">
             <wp:extent cx="2997200" cy="2247900"/>
@@ -7471,7 +8074,7 @@
                     </pic:cNvPicPr>
                   </pic:nvPicPr>
                   <pic:blipFill>
-                    <a:blip r:embed="rId25">
+                    <a:blip r:embed="rId26">
                       <a:extLst>
                         <a:ext uri="{28A0092B-C50C-407E-A947-70E740481C1C}">
                           <a14:useLocalDpi xmlns:a14="http://schemas.microsoft.com/office/drawing/2010/main" val="0"/>
@@ -7524,7 +8127,7 @@
                     </pic:cNvPicPr>
                   </pic:nvPicPr>
                   <pic:blipFill>
-                    <a:blip r:embed="rId26" cstate="print">
+                    <a:blip r:embed="rId27" cstate="print">
                       <a:extLst>
                         <a:ext uri="{28A0092B-C50C-407E-A947-70E740481C1C}">
                           <a14:useLocalDpi xmlns:a14="http://schemas.microsoft.com/office/drawing/2010/main" val="0"/>
@@ -7797,7 +8400,7 @@
                     </pic:cNvPicPr>
                   </pic:nvPicPr>
                   <pic:blipFill>
-                    <a:blip r:embed="rId27" cstate="print">
+                    <a:blip r:embed="rId28" cstate="print">
                       <a:extLst>
                         <a:ext uri="{28A0092B-C50C-407E-A947-70E740481C1C}">
                           <a14:useLocalDpi xmlns:a14="http://schemas.microsoft.com/office/drawing/2010/main" val="0"/>
@@ -7857,7 +8460,7 @@
                     </pic:cNvPicPr>
                   </pic:nvPicPr>
                   <pic:blipFill>
-                    <a:blip r:embed="rId28" cstate="print">
+                    <a:blip r:embed="rId29" cstate="print">
                       <a:extLst>
                         <a:ext uri="{28A0092B-C50C-407E-A947-70E740481C1C}">
                           <a14:useLocalDpi xmlns:a14="http://schemas.microsoft.com/office/drawing/2010/main" val="0"/>
@@ -7916,7 +8519,6 @@
         <w:pStyle w:val="Heading1"/>
       </w:pPr>
       <w:r>
-        <w:lastRenderedPageBreak/>
         <w:t>References</w:t>
       </w:r>
     </w:p>
@@ -7978,6 +8580,7 @@
               <w:rPr>
                 <w:noProof/>
               </w:rPr>
+              <w:lastRenderedPageBreak/>
               <w:t xml:space="preserve">[1] </w:t>
             </w:r>
           </w:p>
@@ -8145,7 +8748,7 @@
     <w:bookmarkEnd w:id="0"/>
     <w:p/>
     <w:sectPr>
-      <w:footerReference w:type="default" r:id="rId29"/>
+      <w:footerReference w:type="default" r:id="rId30"/>
       <w:pgSz w:w="12240" w:h="15840"/>
       <w:pgMar w:top="1440" w:right="1440" w:bottom="1440" w:left="1440" w:header="720" w:footer="720" w:gutter="0"/>
       <w:pgBorders w:offsetFrom="page">
@@ -11540,7 +12143,7 @@
 </file>
 
 <file path=customXml/itemProps1.xml><?xml version="1.0" encoding="utf-8"?>
-<ds:datastoreItem xmlns:ds="http://schemas.openxmlformats.org/officeDocument/2006/customXml" ds:itemID="{86676285-0877-4A53-A2A1-39EE27123BCF}">
+<ds:datastoreItem xmlns:ds="http://schemas.openxmlformats.org/officeDocument/2006/customXml" ds:itemID="{7C099D76-7E7E-4B90-A6E2-F4B70615FB79}">
   <ds:schemaRefs>
     <ds:schemaRef ds:uri="http://schemas.openxmlformats.org/officeDocument/2006/bibliography"/>
   </ds:schemaRefs>

</xml_diff>